<commit_message>
iteration 1 documents update
</commit_message>
<xml_diff>
--- a/doc/CS673_SDD_team3.docx
+++ b/doc/CS673_SDD_team3.docx
@@ -47,12 +47,12 @@
             <wp:extent cx="1133475" cy="847725"/>
             <wp:effectExtent b="0" l="0" r="0" t="0"/>
             <wp:wrapSquare wrapText="bothSides" distB="19050" distT="19050" distL="19050" distR="19050"/>
-            <wp:docPr id="2" name="image4.png"/>
+            <wp:docPr id="10" name="image3.png"/>
             <a:graphic>
               <a:graphicData uri="http://schemas.openxmlformats.org/drawingml/2006/picture">
                 <pic:pic>
                   <pic:nvPicPr>
-                    <pic:cNvPr id="0" name="image4.png"/>
+                    <pic:cNvPr id="0" name="image3.png"/>
                     <pic:cNvPicPr preferRelativeResize="0"/>
                   </pic:nvPicPr>
                   <pic:blipFill>
@@ -1151,8 +1151,41 @@
             </w:pPr>
             <w:r>
               <w:rPr>
+                <w:sz w:val="24"/>
+                <w:szCs w:val="24"/>
                 <w:rtl w:val="0"/>
               </w:rPr>
+              <w:t xml:space="preserve">Qiuting Zhao</w:t>
+            </w:r>
+          </w:p>
+        </w:tc>
+        <w:tc>
+          <w:tcPr>
+            <w:shd w:fill="auto" w:val="clear"/>
+            <w:tcMar>
+              <w:top w:w="100.0" w:type="dxa"/>
+              <w:left w:w="100.0" w:type="dxa"/>
+              <w:bottom w:w="100.0" w:type="dxa"/>
+              <w:right w:w="100.0" w:type="dxa"/>
+            </w:tcMar>
+            <w:vAlign w:val="top"/>
+          </w:tcPr>
+          <w:p>
+            <w:pPr>
+              <w:widowControl w:val="0"/>
+              <w:spacing w:line="240" w:lineRule="auto"/>
+              <w:rPr>
+                <w:sz w:val="24"/>
+                <w:szCs w:val="24"/>
+              </w:rPr>
+            </w:pPr>
+            <w:r>
+              <w:rPr>
+                <w:sz w:val="24"/>
+                <w:szCs w:val="24"/>
+                <w:rtl w:val="0"/>
+              </w:rPr>
+              <w:t xml:space="preserve">Design &amp; Implementation Leader / QA Leader</w:t>
             </w:r>
           </w:p>
         </w:tc>
@@ -1184,14 +1217,21 @@
               <w:spacing w:after="0" w:before="0" w:line="240" w:lineRule="auto"/>
               <w:ind w:left="0" w:firstLine="0"/>
               <w:rPr>
+                <w:i w:val="1"/>
                 <w:sz w:val="24"/>
                 <w:szCs w:val="24"/>
+                <w:u w:val="single"/>
               </w:rPr>
             </w:pPr>
             <w:r>
               <w:rPr>
+                <w:i w:val="1"/>
+                <w:sz w:val="24"/>
+                <w:szCs w:val="24"/>
+                <w:u w:val="single"/>
                 <w:rtl w:val="0"/>
               </w:rPr>
+              <w:t xml:space="preserve">Qiuting Zhao</w:t>
             </w:r>
           </w:p>
         </w:tc>
@@ -1223,7 +1263,6 @@
               <w:spacing w:after="0" w:before="0" w:line="240" w:lineRule="auto"/>
               <w:ind w:left="0" w:firstLine="0"/>
               <w:rPr>
-                <w:i w:val="1"/>
                 <w:sz w:val="24"/>
                 <w:szCs w:val="24"/>
                 <w:u w:val="single"/>
@@ -1231,48 +1270,12 @@
             </w:pPr>
             <w:r>
               <w:rPr>
-                <w:rtl w:val="0"/>
-              </w:rPr>
-            </w:r>
-          </w:p>
-        </w:tc>
-        <w:tc>
-          <w:tcPr>
-            <w:shd w:fill="auto" w:val="clear"/>
-            <w:tcMar>
-              <w:top w:w="100.0" w:type="dxa"/>
-              <w:left w:w="100.0" w:type="dxa"/>
-              <w:bottom w:w="100.0" w:type="dxa"/>
-              <w:right w:w="100.0" w:type="dxa"/>
-            </w:tcMar>
-            <w:vAlign w:val="top"/>
-          </w:tcPr>
-          <w:p>
-            <w:pPr>
-              <w:keepNext w:val="0"/>
-              <w:keepLines w:val="0"/>
-              <w:pageBreakBefore w:val="0"/>
-              <w:widowControl w:val="0"/>
-              <w:pBdr>
-                <w:top w:space="0" w:sz="0" w:val="nil"/>
-                <w:left w:space="0" w:sz="0" w:val="nil"/>
-                <w:bottom w:space="0" w:sz="0" w:val="nil"/>
-                <w:right w:space="0" w:sz="0" w:val="nil"/>
-                <w:between w:space="0" w:sz="0" w:val="nil"/>
-              </w:pBdr>
-              <w:shd w:fill="auto" w:val="clear"/>
-              <w:spacing w:after="0" w:before="0" w:line="240" w:lineRule="auto"/>
-              <w:ind w:left="0" w:firstLine="0"/>
-              <w:rPr>
                 <w:sz w:val="24"/>
                 <w:szCs w:val="24"/>
                 <w:u w:val="single"/>
-              </w:rPr>
-            </w:pPr>
-            <w:r>
-              <w:rPr>
                 <w:rtl w:val="0"/>
               </w:rPr>
+              <w:t xml:space="preserve">10/16/2025</w:t>
             </w:r>
           </w:p>
         </w:tc>
@@ -1315,6 +1318,54 @@
             </w:pPr>
             <w:r>
               <w:rPr>
+                <w:sz w:val="24"/>
+                <w:szCs w:val="24"/>
+                <w:rtl w:val="0"/>
+              </w:rPr>
+              <w:t xml:space="preserve">Dexiao Zhang</w:t>
+            </w:r>
+          </w:p>
+        </w:tc>
+        <w:tc>
+          <w:tcPr>
+            <w:shd w:fill="auto" w:val="clear"/>
+            <w:tcMar>
+              <w:top w:w="100.0" w:type="dxa"/>
+              <w:left w:w="100.0" w:type="dxa"/>
+              <w:bottom w:w="100.0" w:type="dxa"/>
+              <w:right w:w="100.0" w:type="dxa"/>
+            </w:tcMar>
+            <w:vAlign w:val="top"/>
+          </w:tcPr>
+          <w:p>
+            <w:pPr>
+              <w:widowControl w:val="0"/>
+              <w:spacing w:line="240" w:lineRule="auto"/>
+              <w:rPr>
+                <w:sz w:val="24"/>
+                <w:szCs w:val="24"/>
+              </w:rPr>
+            </w:pPr>
+            <w:r>
+              <w:rPr>
+                <w:sz w:val="24"/>
+                <w:szCs w:val="24"/>
+                <w:rtl w:val="0"/>
+              </w:rPr>
+              <w:t xml:space="preserve">Design &amp; Implementation Leader/QA Leader</w:t>
+            </w:r>
+          </w:p>
+          <w:p>
+            <w:pPr>
+              <w:widowControl w:val="0"/>
+              <w:spacing w:line="240" w:lineRule="auto"/>
+              <w:rPr>
+                <w:sz w:val="24"/>
+                <w:szCs w:val="24"/>
+              </w:rPr>
+            </w:pPr>
+            <w:r>
+              <w:rPr>
                 <w:rtl w:val="0"/>
               </w:rPr>
             </w:r>
@@ -1351,16 +1402,27 @@
               <w:rPr>
                 <w:rFonts w:ascii="Arial" w:cs="Arial" w:eastAsia="Arial" w:hAnsi="Arial"/>
                 <w:b w:val="0"/>
-                <w:i w:val="0"/>
+                <w:i w:val="1"/>
                 <w:smallCaps w:val="0"/>
                 <w:strike w:val="0"/>
                 <w:color w:val="000000"/>
                 <w:sz w:val="24"/>
                 <w:szCs w:val="24"/>
+                <w:u w:val="single"/>
                 <w:shd w:fill="auto" w:val="clear"/>
                 <w:vertAlign w:val="baseline"/>
               </w:rPr>
             </w:pPr>
+            <w:r>
+              <w:rPr>
+                <w:i w:val="1"/>
+                <w:sz w:val="24"/>
+                <w:szCs w:val="24"/>
+                <w:u w:val="single"/>
+                <w:rtl w:val="0"/>
+              </w:rPr>
+              <w:t xml:space="preserve">Dexiao Zhang</w:t>
+            </w:r>
             <w:r>
               <w:rPr>
                 <w:rtl w:val="0"/>
@@ -1399,55 +1461,6 @@
               <w:rPr>
                 <w:rFonts w:ascii="Arial" w:cs="Arial" w:eastAsia="Arial" w:hAnsi="Arial"/>
                 <w:b w:val="0"/>
-                <w:i w:val="1"/>
-                <w:smallCaps w:val="0"/>
-                <w:strike w:val="0"/>
-                <w:color w:val="000000"/>
-                <w:sz w:val="24"/>
-                <w:szCs w:val="24"/>
-                <w:u w:val="single"/>
-                <w:shd w:fill="auto" w:val="clear"/>
-                <w:vertAlign w:val="baseline"/>
-              </w:rPr>
-            </w:pPr>
-            <w:r>
-              <w:rPr>
-                <w:rtl w:val="0"/>
-              </w:rPr>
-            </w:r>
-          </w:p>
-        </w:tc>
-        <w:tc>
-          <w:tcPr>
-            <w:shd w:fill="auto" w:val="clear"/>
-            <w:tcMar>
-              <w:top w:w="100.0" w:type="dxa"/>
-              <w:left w:w="100.0" w:type="dxa"/>
-              <w:bottom w:w="100.0" w:type="dxa"/>
-              <w:right w:w="100.0" w:type="dxa"/>
-            </w:tcMar>
-            <w:vAlign w:val="top"/>
-          </w:tcPr>
-          <w:p>
-            <w:pPr>
-              <w:keepNext w:val="0"/>
-              <w:keepLines w:val="0"/>
-              <w:pageBreakBefore w:val="0"/>
-              <w:widowControl w:val="0"/>
-              <w:pBdr>
-                <w:top w:space="0" w:sz="0" w:val="nil"/>
-                <w:left w:space="0" w:sz="0" w:val="nil"/>
-                <w:bottom w:space="0" w:sz="0" w:val="nil"/>
-                <w:right w:space="0" w:sz="0" w:val="nil"/>
-                <w:between w:space="0" w:sz="0" w:val="nil"/>
-              </w:pBdr>
-              <w:shd w:fill="auto" w:val="clear"/>
-              <w:spacing w:after="0" w:before="0" w:line="240" w:lineRule="auto"/>
-              <w:ind w:left="0" w:right="0" w:firstLine="0"/>
-              <w:jc w:val="left"/>
-              <w:rPr>
-                <w:rFonts w:ascii="Arial" w:cs="Arial" w:eastAsia="Arial" w:hAnsi="Arial"/>
-                <w:b w:val="0"/>
                 <w:i w:val="0"/>
                 <w:smallCaps w:val="0"/>
                 <w:strike w:val="0"/>
@@ -1459,6 +1472,15 @@
                 <w:vertAlign w:val="baseline"/>
               </w:rPr>
             </w:pPr>
+            <w:r>
+              <w:rPr>
+                <w:sz w:val="24"/>
+                <w:szCs w:val="24"/>
+                <w:u w:val="single"/>
+                <w:rtl w:val="0"/>
+              </w:rPr>
+              <w:t xml:space="preserve">10/16/2025</w:t>
+            </w:r>
             <w:r>
               <w:rPr>
                 <w:rtl w:val="0"/>
@@ -3344,6 +3366,326 @@
           </w:p>
         </w:tc>
       </w:tr>
+      <w:tr>
+        <w:trPr>
+          <w:cantSplit w:val="0"/>
+          <w:trHeight w:val="945" w:hRule="atLeast"/>
+          <w:tblHeader w:val="0"/>
+        </w:trPr>
+        <w:tc>
+          <w:tcPr>
+            <w:shd w:fill="auto" w:val="clear"/>
+            <w:tcMar>
+              <w:top w:w="100.0" w:type="dxa"/>
+              <w:left w:w="100.0" w:type="dxa"/>
+              <w:bottom w:w="100.0" w:type="dxa"/>
+              <w:right w:w="100.0" w:type="dxa"/>
+            </w:tcMar>
+            <w:vAlign w:val="top"/>
+          </w:tcPr>
+          <w:p>
+            <w:pPr>
+              <w:keepNext w:val="0"/>
+              <w:keepLines w:val="0"/>
+              <w:pageBreakBefore w:val="0"/>
+              <w:widowControl w:val="0"/>
+              <w:pBdr>
+                <w:top w:space="0" w:sz="0" w:val="nil"/>
+                <w:left w:space="0" w:sz="0" w:val="nil"/>
+                <w:bottom w:space="0" w:sz="0" w:val="nil"/>
+                <w:right w:space="0" w:sz="0" w:val="nil"/>
+                <w:between w:space="0" w:sz="0" w:val="nil"/>
+              </w:pBdr>
+              <w:shd w:fill="auto" w:val="clear"/>
+              <w:spacing w:after="0" w:before="0" w:line="240" w:lineRule="auto"/>
+              <w:ind w:left="0" w:firstLine="0"/>
+              <w:rPr>
+                <w:sz w:val="24"/>
+                <w:szCs w:val="24"/>
+              </w:rPr>
+            </w:pPr>
+            <w:r>
+              <w:rPr>
+                <w:sz w:val="24"/>
+                <w:szCs w:val="24"/>
+                <w:rtl w:val="0"/>
+              </w:rPr>
+              <w:t xml:space="preserve">1.8</w:t>
+            </w:r>
+          </w:p>
+        </w:tc>
+        <w:tc>
+          <w:tcPr>
+            <w:shd w:fill="auto" w:val="clear"/>
+            <w:tcMar>
+              <w:top w:w="100.0" w:type="dxa"/>
+              <w:left w:w="100.0" w:type="dxa"/>
+              <w:bottom w:w="100.0" w:type="dxa"/>
+              <w:right w:w="100.0" w:type="dxa"/>
+            </w:tcMar>
+            <w:vAlign w:val="top"/>
+          </w:tcPr>
+          <w:p>
+            <w:pPr>
+              <w:keepNext w:val="0"/>
+              <w:keepLines w:val="0"/>
+              <w:pageBreakBefore w:val="0"/>
+              <w:widowControl w:val="0"/>
+              <w:pBdr>
+                <w:top w:space="0" w:sz="0" w:val="nil"/>
+                <w:left w:space="0" w:sz="0" w:val="nil"/>
+                <w:bottom w:space="0" w:sz="0" w:val="nil"/>
+                <w:right w:space="0" w:sz="0" w:val="nil"/>
+                <w:between w:space="0" w:sz="0" w:val="nil"/>
+              </w:pBdr>
+              <w:shd w:fill="auto" w:val="clear"/>
+              <w:spacing w:after="0" w:before="0" w:line="240" w:lineRule="auto"/>
+              <w:ind w:left="0" w:firstLine="0"/>
+              <w:rPr>
+                <w:sz w:val="24"/>
+                <w:szCs w:val="24"/>
+              </w:rPr>
+            </w:pPr>
+            <w:r>
+              <w:rPr>
+                <w:sz w:val="24"/>
+                <w:szCs w:val="24"/>
+                <w:rtl w:val="0"/>
+              </w:rPr>
+              <w:t xml:space="preserve">Qiuting Zhao</w:t>
+            </w:r>
+          </w:p>
+        </w:tc>
+        <w:tc>
+          <w:tcPr>
+            <w:shd w:fill="auto" w:val="clear"/>
+            <w:tcMar>
+              <w:top w:w="100.0" w:type="dxa"/>
+              <w:left w:w="100.0" w:type="dxa"/>
+              <w:bottom w:w="100.0" w:type="dxa"/>
+              <w:right w:w="100.0" w:type="dxa"/>
+            </w:tcMar>
+            <w:vAlign w:val="top"/>
+          </w:tcPr>
+          <w:p>
+            <w:pPr>
+              <w:keepNext w:val="0"/>
+              <w:keepLines w:val="0"/>
+              <w:pageBreakBefore w:val="0"/>
+              <w:widowControl w:val="0"/>
+              <w:pBdr>
+                <w:top w:space="0" w:sz="0" w:val="nil"/>
+                <w:left w:space="0" w:sz="0" w:val="nil"/>
+                <w:bottom w:space="0" w:sz="0" w:val="nil"/>
+                <w:right w:space="0" w:sz="0" w:val="nil"/>
+                <w:between w:space="0" w:sz="0" w:val="nil"/>
+              </w:pBdr>
+              <w:shd w:fill="auto" w:val="clear"/>
+              <w:spacing w:after="0" w:before="0" w:line="240" w:lineRule="auto"/>
+              <w:ind w:left="0" w:firstLine="0"/>
+              <w:rPr>
+                <w:sz w:val="24"/>
+                <w:szCs w:val="24"/>
+              </w:rPr>
+            </w:pPr>
+            <w:r>
+              <w:rPr>
+                <w:sz w:val="24"/>
+                <w:szCs w:val="24"/>
+                <w:rtl w:val="0"/>
+              </w:rPr>
+              <w:t xml:space="preserve">10/16/2025</w:t>
+            </w:r>
+          </w:p>
+        </w:tc>
+        <w:tc>
+          <w:tcPr>
+            <w:shd w:fill="auto" w:val="clear"/>
+            <w:tcMar>
+              <w:top w:w="100.0" w:type="dxa"/>
+              <w:left w:w="100.0" w:type="dxa"/>
+              <w:bottom w:w="100.0" w:type="dxa"/>
+              <w:right w:w="100.0" w:type="dxa"/>
+            </w:tcMar>
+            <w:vAlign w:val="top"/>
+          </w:tcPr>
+          <w:p>
+            <w:pPr>
+              <w:spacing w:before="200" w:line="240" w:lineRule="auto"/>
+              <w:rPr>
+                <w:sz w:val="24"/>
+                <w:szCs w:val="24"/>
+              </w:rPr>
+            </w:pPr>
+            <w:hyperlink w:anchor="_mtfbusfb0eq3">
+              <w:r>
+                <w:rPr>
+                  <w:sz w:val="24"/>
+                  <w:szCs w:val="24"/>
+                  <w:rtl w:val="0"/>
+                </w:rPr>
+                <w:t xml:space="preserve">Business Logic and Key Algorithms</w:t>
+              </w:r>
+            </w:hyperlink>
+            <w:r>
+              <w:rPr>
+                <w:rtl w:val="0"/>
+              </w:rPr>
+            </w:r>
+          </w:p>
+        </w:tc>
+      </w:tr>
+      <w:tr>
+        <w:trPr>
+          <w:cantSplit w:val="0"/>
+          <w:trHeight w:val="945" w:hRule="atLeast"/>
+          <w:tblHeader w:val="0"/>
+        </w:trPr>
+        <w:tc>
+          <w:tcPr>
+            <w:shd w:fill="auto" w:val="clear"/>
+            <w:tcMar>
+              <w:top w:w="100.0" w:type="dxa"/>
+              <w:left w:w="100.0" w:type="dxa"/>
+              <w:bottom w:w="100.0" w:type="dxa"/>
+              <w:right w:w="100.0" w:type="dxa"/>
+            </w:tcMar>
+            <w:vAlign w:val="top"/>
+          </w:tcPr>
+          <w:p>
+            <w:pPr>
+              <w:keepNext w:val="0"/>
+              <w:keepLines w:val="0"/>
+              <w:pageBreakBefore w:val="0"/>
+              <w:widowControl w:val="0"/>
+              <w:pBdr>
+                <w:top w:space="0" w:sz="0" w:val="nil"/>
+                <w:left w:space="0" w:sz="0" w:val="nil"/>
+                <w:bottom w:space="0" w:sz="0" w:val="nil"/>
+                <w:right w:space="0" w:sz="0" w:val="nil"/>
+                <w:between w:space="0" w:sz="0" w:val="nil"/>
+              </w:pBdr>
+              <w:shd w:fill="auto" w:val="clear"/>
+              <w:spacing w:after="0" w:before="0" w:line="240" w:lineRule="auto"/>
+              <w:ind w:left="0" w:firstLine="0"/>
+              <w:rPr>
+                <w:sz w:val="24"/>
+                <w:szCs w:val="24"/>
+              </w:rPr>
+            </w:pPr>
+            <w:r>
+              <w:rPr>
+                <w:sz w:val="24"/>
+                <w:szCs w:val="24"/>
+                <w:rtl w:val="0"/>
+              </w:rPr>
+              <w:t xml:space="preserve">1.9</w:t>
+            </w:r>
+          </w:p>
+        </w:tc>
+        <w:tc>
+          <w:tcPr>
+            <w:shd w:fill="auto" w:val="clear"/>
+            <w:tcMar>
+              <w:top w:w="100.0" w:type="dxa"/>
+              <w:left w:w="100.0" w:type="dxa"/>
+              <w:bottom w:w="100.0" w:type="dxa"/>
+              <w:right w:w="100.0" w:type="dxa"/>
+            </w:tcMar>
+            <w:vAlign w:val="top"/>
+          </w:tcPr>
+          <w:p>
+            <w:pPr>
+              <w:keepNext w:val="0"/>
+              <w:keepLines w:val="0"/>
+              <w:pageBreakBefore w:val="0"/>
+              <w:widowControl w:val="0"/>
+              <w:pBdr>
+                <w:top w:space="0" w:sz="0" w:val="nil"/>
+                <w:left w:space="0" w:sz="0" w:val="nil"/>
+                <w:bottom w:space="0" w:sz="0" w:val="nil"/>
+                <w:right w:space="0" w:sz="0" w:val="nil"/>
+                <w:between w:space="0" w:sz="0" w:val="nil"/>
+              </w:pBdr>
+              <w:shd w:fill="auto" w:val="clear"/>
+              <w:spacing w:after="0" w:before="0" w:line="240" w:lineRule="auto"/>
+              <w:ind w:left="0" w:firstLine="0"/>
+              <w:rPr>
+                <w:sz w:val="24"/>
+                <w:szCs w:val="24"/>
+              </w:rPr>
+            </w:pPr>
+            <w:r>
+              <w:rPr>
+                <w:sz w:val="24"/>
+                <w:szCs w:val="24"/>
+                <w:rtl w:val="0"/>
+              </w:rPr>
+              <w:t xml:space="preserve">Dexiao Zhang</w:t>
+            </w:r>
+          </w:p>
+        </w:tc>
+        <w:tc>
+          <w:tcPr>
+            <w:shd w:fill="auto" w:val="clear"/>
+            <w:tcMar>
+              <w:top w:w="100.0" w:type="dxa"/>
+              <w:left w:w="100.0" w:type="dxa"/>
+              <w:bottom w:w="100.0" w:type="dxa"/>
+              <w:right w:w="100.0" w:type="dxa"/>
+            </w:tcMar>
+            <w:vAlign w:val="top"/>
+          </w:tcPr>
+          <w:p>
+            <w:pPr>
+              <w:widowControl w:val="0"/>
+              <w:spacing w:line="240" w:lineRule="auto"/>
+              <w:rPr>
+                <w:sz w:val="24"/>
+                <w:szCs w:val="24"/>
+              </w:rPr>
+            </w:pPr>
+            <w:r>
+              <w:rPr>
+                <w:sz w:val="24"/>
+                <w:szCs w:val="24"/>
+                <w:rtl w:val="0"/>
+              </w:rPr>
+              <w:t xml:space="preserve">10/16/2025</w:t>
+            </w:r>
+          </w:p>
+        </w:tc>
+        <w:tc>
+          <w:tcPr>
+            <w:shd w:fill="auto" w:val="clear"/>
+            <w:tcMar>
+              <w:top w:w="100.0" w:type="dxa"/>
+              <w:left w:w="100.0" w:type="dxa"/>
+              <w:bottom w:w="100.0" w:type="dxa"/>
+              <w:right w:w="100.0" w:type="dxa"/>
+            </w:tcMar>
+            <w:vAlign w:val="top"/>
+          </w:tcPr>
+          <w:p>
+            <w:pPr>
+              <w:widowControl w:val="0"/>
+              <w:spacing w:line="240" w:lineRule="auto"/>
+              <w:rPr>
+                <w:sz w:val="24"/>
+                <w:szCs w:val="24"/>
+              </w:rPr>
+            </w:pPr>
+            <w:r>
+              <w:rPr>
+                <w:sz w:val="24"/>
+                <w:szCs w:val="24"/>
+                <w:rtl w:val="0"/>
+              </w:rPr>
+              <w:t xml:space="preserve">Design patterns</w:t>
+            </w:r>
+          </w:p>
+        </w:tc>
+      </w:tr>
     </w:tbl>
     <w:p>
       <w:pPr>
@@ -3395,7 +3737,7 @@
     </w:p>
     <w:sdt>
       <w:sdtPr>
-        <w:id w:val="1320715267"/>
+        <w:id w:val="1203248017"/>
         <w:docPartObj>
           <w:docPartGallery w:val="Table of Contents"/>
           <w:docPartUnique w:val="1"/>
@@ -4183,12 +4525,12 @@
           <wp:inline distB="114300" distT="114300" distL="114300" distR="114300">
             <wp:extent cx="5943600" cy="2819400"/>
             <wp:effectExtent b="0" l="0" r="0" t="0"/>
-            <wp:docPr id="4" name="image1.png"/>
+            <wp:docPr id="4" name="image7.png"/>
             <a:graphic>
               <a:graphicData uri="http://schemas.openxmlformats.org/drawingml/2006/picture">
                 <pic:pic>
                   <pic:nvPicPr>
-                    <pic:cNvPr id="0" name="image1.png"/>
+                    <pic:cNvPr id="0" name="image7.png"/>
                     <pic:cNvPicPr preferRelativeResize="0"/>
                   </pic:nvPicPr>
                   <pic:blipFill>
@@ -4502,12 +4844,12 @@
           <wp:inline distB="114300" distT="114300" distL="114300" distR="114300">
             <wp:extent cx="5943600" cy="2667000"/>
             <wp:effectExtent b="0" l="0" r="0" t="0"/>
-            <wp:docPr id="3" name="image3.png"/>
+            <wp:docPr id="3" name="image10.png"/>
             <a:graphic>
               <a:graphicData uri="http://schemas.openxmlformats.org/drawingml/2006/picture">
                 <pic:pic>
                   <pic:nvPicPr>
-                    <pic:cNvPr id="0" name="image3.png"/>
+                    <pic:cNvPr id="0" name="image10.png"/>
                     <pic:cNvPicPr preferRelativeResize="0"/>
                   </pic:nvPicPr>
                   <pic:blipFill>
@@ -5859,19 +6201,6 @@
     <w:p>
       <w:pPr>
         <w:widowControl w:val="0"/>
-        <w:ind w:left="810" w:firstLine="0"/>
-        <w:rPr/>
-      </w:pPr>
-      <w:r>
-        <w:rPr>
-          <w:rtl w:val="0"/>
-        </w:rPr>
-        <w:t xml:space="preserve">In this section, you shall describe any key algorithms used in your software system, either in terms of pseudocode or flowchart, or sequence diagrams. </w:t>
-      </w:r>
-    </w:p>
-    <w:p>
-      <w:pPr>
-        <w:widowControl w:val="0"/>
         <w:numPr>
           <w:ilvl w:val="0"/>
           <w:numId w:val="3"/>
@@ -6149,12 +6478,12 @@
           <wp:inline distB="114300" distT="114300" distL="114300" distR="114300">
             <wp:extent cx="4405313" cy="3333263"/>
             <wp:effectExtent b="0" l="0" r="0" t="0"/>
-            <wp:docPr id="5" name="image5.png"/>
+            <wp:docPr id="6" name="image1.png"/>
             <a:graphic>
               <a:graphicData uri="http://schemas.openxmlformats.org/drawingml/2006/picture">
                 <pic:pic>
                   <pic:nvPicPr>
-                    <pic:cNvPr id="0" name="image5.png"/>
+                    <pic:cNvPr id="0" name="image1.png"/>
                     <pic:cNvPicPr preferRelativeResize="0"/>
                   </pic:nvPicPr>
                   <pic:blipFill>
@@ -7260,10 +7589,1927 @@
         <w:rPr/>
       </w:pPr>
       <w:r>
-        <w:rPr>
-          <w:rtl w:val="0"/>
-        </w:rPr>
-        <w:t xml:space="preserve">GET /study/me:</w:t>
+        <w:rPr/>
+        <w:drawing>
+          <wp:inline distB="114300" distT="114300" distL="114300" distR="114300">
+            <wp:extent cx="4452938" cy="627978"/>
+            <wp:effectExtent b="0" l="0" r="0" t="0"/>
+            <wp:docPr id="5" name="image6.png"/>
+            <a:graphic>
+              <a:graphicData uri="http://schemas.openxmlformats.org/drawingml/2006/picture">
+                <pic:pic>
+                  <pic:nvPicPr>
+                    <pic:cNvPr id="0" name="image6.png"/>
+                    <pic:cNvPicPr preferRelativeResize="0"/>
+                  </pic:nvPicPr>
+                  <pic:blipFill>
+                    <a:blip r:embed="rId13"/>
+                    <a:srcRect b="0" l="0" r="0" t="0"/>
+                    <a:stretch>
+                      <a:fillRect/>
+                    </a:stretch>
+                  </pic:blipFill>
+                  <pic:spPr>
+                    <a:xfrm>
+                      <a:off x="0" y="0"/>
+                      <a:ext cx="4452938" cy="627978"/>
+                    </a:xfrm>
+                    <a:prstGeom prst="rect"/>
+                    <a:ln/>
+                  </pic:spPr>
+                </pic:pic>
+              </a:graphicData>
+            </a:graphic>
+          </wp:inline>
+        </w:drawing>
+      </w:r>
+      <w:r>
+        <w:rPr>
+          <w:rtl w:val="0"/>
+        </w:rPr>
+      </w:r>
+    </w:p>
+    <w:p>
+      <w:pPr>
+        <w:keepNext w:val="0"/>
+        <w:keepLines w:val="0"/>
+        <w:pageBreakBefore w:val="0"/>
+        <w:widowControl w:val="0"/>
+        <w:pBdr>
+          <w:top w:space="0" w:sz="0" w:val="nil"/>
+          <w:left w:space="0" w:sz="0" w:val="nil"/>
+          <w:bottom w:space="0" w:sz="0" w:val="nil"/>
+          <w:right w:space="0" w:sz="0" w:val="nil"/>
+          <w:between w:space="0" w:sz="0" w:val="nil"/>
+        </w:pBdr>
+        <w:shd w:fill="auto" w:val="clear"/>
+        <w:spacing w:after="0" w:before="0" w:line="276" w:lineRule="auto"/>
+        <w:ind w:left="0" w:right="0" w:firstLine="0"/>
+        <w:jc w:val="left"/>
+        <w:rPr/>
+      </w:pPr>
+      <w:r>
+        <w:rPr>
+          <w:rtl w:val="0"/>
+        </w:rPr>
+      </w:r>
+    </w:p>
+    <w:p>
+      <w:pPr>
+        <w:keepNext w:val="0"/>
+        <w:keepLines w:val="0"/>
+        <w:pageBreakBefore w:val="0"/>
+        <w:widowControl w:val="0"/>
+        <w:numPr>
+          <w:ilvl w:val="1"/>
+          <w:numId w:val="3"/>
+        </w:numPr>
+        <w:pBdr>
+          <w:top w:space="0" w:sz="0" w:val="nil"/>
+          <w:left w:space="0" w:sz="0" w:val="nil"/>
+          <w:bottom w:space="0" w:sz="0" w:val="nil"/>
+          <w:right w:space="0" w:sz="0" w:val="nil"/>
+          <w:between w:space="0" w:sz="0" w:val="nil"/>
+        </w:pBdr>
+        <w:shd w:fill="auto" w:val="clear"/>
+        <w:spacing w:after="0" w:before="0" w:line="276" w:lineRule="auto"/>
+        <w:ind w:left="2160" w:right="0" w:hanging="360"/>
+        <w:jc w:val="left"/>
+        <w:rPr>
+          <w:u w:val="none"/>
+        </w:rPr>
+      </w:pPr>
+      <w:r>
+        <w:rPr>
+          <w:rtl w:val="0"/>
+        </w:rPr>
+        <w:t xml:space="preserve">Profile Creation and Update</w:t>
+      </w:r>
+    </w:p>
+    <w:p>
+      <w:pPr>
+        <w:keepNext w:val="0"/>
+        <w:keepLines w:val="0"/>
+        <w:pageBreakBefore w:val="0"/>
+        <w:widowControl w:val="0"/>
+        <w:pBdr>
+          <w:top w:space="0" w:sz="0" w:val="nil"/>
+          <w:left w:space="0" w:sz="0" w:val="nil"/>
+          <w:bottom w:space="0" w:sz="0" w:val="nil"/>
+          <w:right w:space="0" w:sz="0" w:val="nil"/>
+          <w:between w:space="0" w:sz="0" w:val="nil"/>
+        </w:pBdr>
+        <w:shd w:fill="auto" w:val="clear"/>
+        <w:spacing w:after="0" w:before="0" w:line="276" w:lineRule="auto"/>
+        <w:ind w:left="2160" w:right="0" w:firstLine="0"/>
+        <w:jc w:val="left"/>
+        <w:rPr/>
+      </w:pPr>
+      <w:r>
+        <w:rPr>
+          <w:rtl w:val="0"/>
+        </w:rPr>
+        <w:t xml:space="preserve">To create or update the user’s profile data efficiently.</w:t>
+      </w:r>
+    </w:p>
+    <w:p>
+      <w:pPr>
+        <w:keepNext w:val="0"/>
+        <w:keepLines w:val="0"/>
+        <w:pageBreakBefore w:val="0"/>
+        <w:widowControl w:val="0"/>
+        <w:pBdr>
+          <w:top w:space="0" w:sz="0" w:val="nil"/>
+          <w:left w:space="0" w:sz="0" w:val="nil"/>
+          <w:bottom w:space="0" w:sz="0" w:val="nil"/>
+          <w:right w:space="0" w:sz="0" w:val="nil"/>
+          <w:between w:space="0" w:sz="0" w:val="nil"/>
+        </w:pBdr>
+        <w:shd w:fill="auto" w:val="clear"/>
+        <w:spacing w:after="0" w:before="0" w:line="276" w:lineRule="auto"/>
+        <w:ind w:left="2160" w:right="0" w:firstLine="0"/>
+        <w:jc w:val="left"/>
+        <w:rPr/>
+      </w:pPr>
+      <w:r>
+        <w:rPr>
+          <w:rtl w:val="0"/>
+        </w:rPr>
+      </w:r>
+    </w:p>
+    <w:p>
+      <w:pPr>
+        <w:keepNext w:val="0"/>
+        <w:keepLines w:val="0"/>
+        <w:pageBreakBefore w:val="0"/>
+        <w:widowControl w:val="0"/>
+        <w:pBdr>
+          <w:top w:space="0" w:sz="0" w:val="nil"/>
+          <w:left w:space="0" w:sz="0" w:val="nil"/>
+          <w:bottom w:space="0" w:sz="0" w:val="nil"/>
+          <w:right w:space="0" w:sz="0" w:val="nil"/>
+          <w:between w:space="0" w:sz="0" w:val="nil"/>
+        </w:pBdr>
+        <w:shd w:fill="auto" w:val="clear"/>
+        <w:spacing w:after="0" w:before="0" w:line="276" w:lineRule="auto"/>
+        <w:ind w:left="2160" w:right="0" w:firstLine="0"/>
+        <w:jc w:val="left"/>
+        <w:rPr/>
+      </w:pPr>
+      <w:r>
+        <w:rPr>
+          <w:rtl w:val="0"/>
+        </w:rPr>
+        <w:t xml:space="preserve">Use SQLits’s INSERT OR REPLACE syntax to perform an “upsert” —</w:t>
+      </w:r>
+    </w:p>
+    <w:p>
+      <w:pPr>
+        <w:keepNext w:val="0"/>
+        <w:keepLines w:val="0"/>
+        <w:pageBreakBefore w:val="0"/>
+        <w:widowControl w:val="0"/>
+        <w:pBdr>
+          <w:top w:space="0" w:sz="0" w:val="nil"/>
+          <w:left w:space="0" w:sz="0" w:val="nil"/>
+          <w:bottom w:space="0" w:sz="0" w:val="nil"/>
+          <w:right w:space="0" w:sz="0" w:val="nil"/>
+          <w:between w:space="0" w:sz="0" w:val="nil"/>
+        </w:pBdr>
+        <w:shd w:fill="auto" w:val="clear"/>
+        <w:spacing w:after="0" w:before="0" w:line="276" w:lineRule="auto"/>
+        <w:ind w:left="2160" w:right="0" w:firstLine="0"/>
+        <w:jc w:val="left"/>
+        <w:rPr/>
+      </w:pPr>
+      <w:r>
+        <w:rPr>
+          <w:rtl w:val="0"/>
+        </w:rPr>
+        <w:t xml:space="preserve">if a record exists for the user, it’s replaced; otherwise, a new record is created.</w:t>
+      </w:r>
+    </w:p>
+    <w:p>
+      <w:pPr>
+        <w:keepNext w:val="0"/>
+        <w:keepLines w:val="0"/>
+        <w:pageBreakBefore w:val="0"/>
+        <w:widowControl w:val="0"/>
+        <w:pBdr>
+          <w:top w:space="0" w:sz="0" w:val="nil"/>
+          <w:left w:space="0" w:sz="0" w:val="nil"/>
+          <w:bottom w:space="0" w:sz="0" w:val="nil"/>
+          <w:right w:space="0" w:sz="0" w:val="nil"/>
+          <w:between w:space="0" w:sz="0" w:val="nil"/>
+        </w:pBdr>
+        <w:shd w:fill="auto" w:val="clear"/>
+        <w:spacing w:after="0" w:before="0" w:line="276" w:lineRule="auto"/>
+        <w:ind w:left="2160" w:right="0" w:firstLine="0"/>
+        <w:jc w:val="left"/>
+        <w:rPr/>
+      </w:pPr>
+      <w:r>
+        <w:rPr>
+          <w:rtl w:val="0"/>
+        </w:rPr>
+      </w:r>
+    </w:p>
+    <w:p>
+      <w:pPr>
+        <w:keepNext w:val="0"/>
+        <w:keepLines w:val="0"/>
+        <w:pageBreakBefore w:val="0"/>
+        <w:widowControl w:val="0"/>
+        <w:pBdr>
+          <w:top w:space="0" w:sz="0" w:val="nil"/>
+          <w:left w:space="0" w:sz="0" w:val="nil"/>
+          <w:bottom w:space="0" w:sz="0" w:val="nil"/>
+          <w:right w:space="0" w:sz="0" w:val="nil"/>
+          <w:between w:space="0" w:sz="0" w:val="nil"/>
+        </w:pBdr>
+        <w:shd w:fill="auto" w:val="clear"/>
+        <w:spacing w:after="0" w:before="0" w:line="276" w:lineRule="auto"/>
+        <w:ind w:left="2160" w:right="0" w:firstLine="0"/>
+        <w:jc w:val="left"/>
+        <w:rPr>
+          <w:shd w:fill="d9d9d9" w:val="clear"/>
+        </w:rPr>
+      </w:pPr>
+      <w:r>
+        <w:rPr>
+          <w:shd w:fill="d9d9d9" w:val="clear"/>
+          <w:rtl w:val="0"/>
+        </w:rPr>
+        <w:t xml:space="preserve">receive user_id, bio, avatar_url</w:t>
+      </w:r>
+    </w:p>
+    <w:p>
+      <w:pPr>
+        <w:keepNext w:val="0"/>
+        <w:keepLines w:val="0"/>
+        <w:pageBreakBefore w:val="0"/>
+        <w:widowControl w:val="0"/>
+        <w:pBdr>
+          <w:top w:space="0" w:sz="0" w:val="nil"/>
+          <w:left w:space="0" w:sz="0" w:val="nil"/>
+          <w:bottom w:space="0" w:sz="0" w:val="nil"/>
+          <w:right w:space="0" w:sz="0" w:val="nil"/>
+          <w:between w:space="0" w:sz="0" w:val="nil"/>
+        </w:pBdr>
+        <w:shd w:fill="auto" w:val="clear"/>
+        <w:spacing w:after="0" w:before="0" w:line="276" w:lineRule="auto"/>
+        <w:ind w:left="2160" w:right="0" w:firstLine="0"/>
+        <w:jc w:val="left"/>
+        <w:rPr>
+          <w:shd w:fill="d9d9d9" w:val="clear"/>
+        </w:rPr>
+      </w:pPr>
+      <w:r>
+        <w:rPr>
+          <w:shd w:fill="d9d9d9" w:val="clear"/>
+          <w:rtl w:val="0"/>
+        </w:rPr>
+        <w:t xml:space="preserve">INSERT OR REPLACE INTO Profiles(user_id, bio, avatar_url)</w:t>
+      </w:r>
+    </w:p>
+    <w:p>
+      <w:pPr>
+        <w:keepNext w:val="0"/>
+        <w:keepLines w:val="0"/>
+        <w:pageBreakBefore w:val="0"/>
+        <w:widowControl w:val="0"/>
+        <w:pBdr>
+          <w:top w:space="0" w:sz="0" w:val="nil"/>
+          <w:left w:space="0" w:sz="0" w:val="nil"/>
+          <w:bottom w:space="0" w:sz="0" w:val="nil"/>
+          <w:right w:space="0" w:sz="0" w:val="nil"/>
+          <w:between w:space="0" w:sz="0" w:val="nil"/>
+        </w:pBdr>
+        <w:shd w:fill="auto" w:val="clear"/>
+        <w:spacing w:after="0" w:before="0" w:line="276" w:lineRule="auto"/>
+        <w:ind w:left="2160" w:right="0" w:firstLine="0"/>
+        <w:jc w:val="left"/>
+        <w:rPr>
+          <w:shd w:fill="d9d9d9" w:val="clear"/>
+        </w:rPr>
+      </w:pPr>
+      <w:r>
+        <w:rPr>
+          <w:shd w:fill="d9d9d9" w:val="clear"/>
+          <w:rtl w:val="0"/>
+        </w:rPr>
+        <w:t xml:space="preserve">return updated profile</w:t>
+      </w:r>
+    </w:p>
+    <w:p>
+      <w:pPr>
+        <w:keepNext w:val="0"/>
+        <w:keepLines w:val="0"/>
+        <w:pageBreakBefore w:val="0"/>
+        <w:widowControl w:val="0"/>
+        <w:pBdr>
+          <w:top w:space="0" w:sz="0" w:val="nil"/>
+          <w:left w:space="0" w:sz="0" w:val="nil"/>
+          <w:bottom w:space="0" w:sz="0" w:val="nil"/>
+          <w:right w:space="0" w:sz="0" w:val="nil"/>
+          <w:between w:space="0" w:sz="0" w:val="nil"/>
+        </w:pBdr>
+        <w:shd w:fill="auto" w:val="clear"/>
+        <w:spacing w:after="0" w:before="0" w:line="276" w:lineRule="auto"/>
+        <w:ind w:left="2160" w:right="0" w:firstLine="0"/>
+        <w:jc w:val="left"/>
+        <w:rPr>
+          <w:shd w:fill="d9d9d9" w:val="clear"/>
+        </w:rPr>
+      </w:pPr>
+      <w:r>
+        <w:rPr>
+          <w:rtl w:val="0"/>
+        </w:rPr>
+      </w:r>
+    </w:p>
+    <w:p>
+      <w:pPr>
+        <w:keepNext w:val="0"/>
+        <w:keepLines w:val="0"/>
+        <w:pageBreakBefore w:val="0"/>
+        <w:widowControl w:val="0"/>
+        <w:numPr>
+          <w:ilvl w:val="1"/>
+          <w:numId w:val="3"/>
+        </w:numPr>
+        <w:pBdr>
+          <w:top w:space="0" w:sz="0" w:val="nil"/>
+          <w:left w:space="0" w:sz="0" w:val="nil"/>
+          <w:bottom w:space="0" w:sz="0" w:val="nil"/>
+          <w:right w:space="0" w:sz="0" w:val="nil"/>
+          <w:between w:space="0" w:sz="0" w:val="nil"/>
+        </w:pBdr>
+        <w:shd w:fill="auto" w:val="clear"/>
+        <w:spacing w:after="0" w:before="0" w:line="276" w:lineRule="auto"/>
+        <w:ind w:left="2160" w:right="0" w:hanging="360"/>
+        <w:jc w:val="left"/>
+        <w:rPr/>
+      </w:pPr>
+      <w:r>
+        <w:rPr>
+          <w:rtl w:val="0"/>
+        </w:rPr>
+        <w:t xml:space="preserve">Settings Upsert</w:t>
+      </w:r>
+    </w:p>
+    <w:p>
+      <w:pPr>
+        <w:keepNext w:val="0"/>
+        <w:keepLines w:val="0"/>
+        <w:pageBreakBefore w:val="0"/>
+        <w:widowControl w:val="0"/>
+        <w:pBdr>
+          <w:top w:space="0" w:sz="0" w:val="nil"/>
+          <w:left w:space="0" w:sz="0" w:val="nil"/>
+          <w:bottom w:space="0" w:sz="0" w:val="nil"/>
+          <w:right w:space="0" w:sz="0" w:val="nil"/>
+          <w:between w:space="0" w:sz="0" w:val="nil"/>
+        </w:pBdr>
+        <w:shd w:fill="auto" w:val="clear"/>
+        <w:spacing w:after="0" w:before="0" w:line="276" w:lineRule="auto"/>
+        <w:ind w:left="2160" w:right="0" w:firstLine="0"/>
+        <w:jc w:val="left"/>
+        <w:rPr/>
+      </w:pPr>
+      <w:r>
+        <w:rPr>
+          <w:rtl w:val="0"/>
+        </w:rPr>
+        <w:t xml:space="preserve">To save or update a user’s theme preferences and daily goal in the Settings table.</w:t>
+      </w:r>
+    </w:p>
+    <w:p>
+      <w:pPr>
+        <w:keepNext w:val="0"/>
+        <w:keepLines w:val="0"/>
+        <w:pageBreakBefore w:val="0"/>
+        <w:widowControl w:val="0"/>
+        <w:pBdr>
+          <w:top w:space="0" w:sz="0" w:val="nil"/>
+          <w:left w:space="0" w:sz="0" w:val="nil"/>
+          <w:bottom w:space="0" w:sz="0" w:val="nil"/>
+          <w:right w:space="0" w:sz="0" w:val="nil"/>
+          <w:between w:space="0" w:sz="0" w:val="nil"/>
+        </w:pBdr>
+        <w:shd w:fill="auto" w:val="clear"/>
+        <w:spacing w:after="0" w:before="0" w:line="276" w:lineRule="auto"/>
+        <w:ind w:left="2160" w:right="0" w:firstLine="0"/>
+        <w:jc w:val="left"/>
+        <w:rPr/>
+      </w:pPr>
+      <w:r>
+        <w:rPr>
+          <w:rtl w:val="0"/>
+        </w:rPr>
+      </w:r>
+    </w:p>
+    <w:p>
+      <w:pPr>
+        <w:keepNext w:val="0"/>
+        <w:keepLines w:val="0"/>
+        <w:pageBreakBefore w:val="0"/>
+        <w:widowControl w:val="0"/>
+        <w:pBdr>
+          <w:top w:space="0" w:sz="0" w:val="nil"/>
+          <w:left w:space="0" w:sz="0" w:val="nil"/>
+          <w:bottom w:space="0" w:sz="0" w:val="nil"/>
+          <w:right w:space="0" w:sz="0" w:val="nil"/>
+          <w:between w:space="0" w:sz="0" w:val="nil"/>
+        </w:pBdr>
+        <w:shd w:fill="auto" w:val="clear"/>
+        <w:spacing w:after="0" w:before="0" w:line="276" w:lineRule="auto"/>
+        <w:ind w:left="2160" w:right="0" w:firstLine="0"/>
+        <w:jc w:val="left"/>
+        <w:rPr/>
+      </w:pPr>
+      <w:r>
+        <w:rPr>
+          <w:rtl w:val="0"/>
+        </w:rPr>
+        <w:t xml:space="preserve">The algorithm ensures idempotency by replacing previous entries with the same user_id, allowing smooth updates without duplicate data.</w:t>
+      </w:r>
+    </w:p>
+    <w:p>
+      <w:pPr>
+        <w:keepNext w:val="0"/>
+        <w:keepLines w:val="0"/>
+        <w:pageBreakBefore w:val="0"/>
+        <w:widowControl w:val="0"/>
+        <w:pBdr>
+          <w:top w:space="0" w:sz="0" w:val="nil"/>
+          <w:left w:space="0" w:sz="0" w:val="nil"/>
+          <w:bottom w:space="0" w:sz="0" w:val="nil"/>
+          <w:right w:space="0" w:sz="0" w:val="nil"/>
+          <w:between w:space="0" w:sz="0" w:val="nil"/>
+        </w:pBdr>
+        <w:shd w:fill="auto" w:val="clear"/>
+        <w:spacing w:after="0" w:before="0" w:line="276" w:lineRule="auto"/>
+        <w:ind w:left="2160" w:right="0" w:firstLine="0"/>
+        <w:jc w:val="left"/>
+        <w:rPr/>
+      </w:pPr>
+      <w:r>
+        <w:rPr/>
+        <w:drawing>
+          <wp:inline distB="114300" distT="114300" distL="114300" distR="114300">
+            <wp:extent cx="4491038" cy="546332"/>
+            <wp:effectExtent b="0" l="0" r="0" t="0"/>
+            <wp:docPr id="2" name="image4.png"/>
+            <a:graphic>
+              <a:graphicData uri="http://schemas.openxmlformats.org/drawingml/2006/picture">
+                <pic:pic>
+                  <pic:nvPicPr>
+                    <pic:cNvPr id="0" name="image4.png"/>
+                    <pic:cNvPicPr preferRelativeResize="0"/>
+                  </pic:nvPicPr>
+                  <pic:blipFill>
+                    <a:blip r:embed="rId14"/>
+                    <a:srcRect b="0" l="0" r="0" t="0"/>
+                    <a:stretch>
+                      <a:fillRect/>
+                    </a:stretch>
+                  </pic:blipFill>
+                  <pic:spPr>
+                    <a:xfrm>
+                      <a:off x="0" y="0"/>
+                      <a:ext cx="4491038" cy="546332"/>
+                    </a:xfrm>
+                    <a:prstGeom prst="rect"/>
+                    <a:ln/>
+                  </pic:spPr>
+                </pic:pic>
+              </a:graphicData>
+            </a:graphic>
+          </wp:inline>
+        </w:drawing>
+      </w:r>
+      <w:r>
+        <w:rPr>
+          <w:rtl w:val="0"/>
+        </w:rPr>
+      </w:r>
+    </w:p>
+    <w:p>
+      <w:pPr>
+        <w:keepNext w:val="0"/>
+        <w:keepLines w:val="0"/>
+        <w:pageBreakBefore w:val="0"/>
+        <w:widowControl w:val="0"/>
+        <w:numPr>
+          <w:ilvl w:val="1"/>
+          <w:numId w:val="3"/>
+        </w:numPr>
+        <w:pBdr>
+          <w:top w:space="0" w:sz="0" w:val="nil"/>
+          <w:left w:space="0" w:sz="0" w:val="nil"/>
+          <w:bottom w:space="0" w:sz="0" w:val="nil"/>
+          <w:right w:space="0" w:sz="0" w:val="nil"/>
+          <w:between w:space="0" w:sz="0" w:val="nil"/>
+        </w:pBdr>
+        <w:shd w:fill="auto" w:val="clear"/>
+        <w:spacing w:after="0" w:before="0" w:line="276" w:lineRule="auto"/>
+        <w:ind w:left="2160" w:right="0" w:hanging="360"/>
+        <w:jc w:val="left"/>
+        <w:rPr>
+          <w:u w:val="none"/>
+        </w:rPr>
+      </w:pPr>
+      <w:r>
+        <w:rPr>
+          <w:rtl w:val="0"/>
+        </w:rPr>
+        <w:t xml:space="preserve">Buddy Energy and Status Update</w:t>
+      </w:r>
+    </w:p>
+    <w:p>
+      <w:pPr>
+        <w:keepNext w:val="0"/>
+        <w:keepLines w:val="0"/>
+        <w:pageBreakBefore w:val="0"/>
+        <w:widowControl w:val="0"/>
+        <w:pBdr>
+          <w:top w:space="0" w:sz="0" w:val="nil"/>
+          <w:left w:space="0" w:sz="0" w:val="nil"/>
+          <w:bottom w:space="0" w:sz="0" w:val="nil"/>
+          <w:right w:space="0" w:sz="0" w:val="nil"/>
+          <w:between w:space="0" w:sz="0" w:val="nil"/>
+        </w:pBdr>
+        <w:shd w:fill="auto" w:val="clear"/>
+        <w:spacing w:after="0" w:before="0" w:line="276" w:lineRule="auto"/>
+        <w:ind w:left="2160" w:right="0" w:firstLine="0"/>
+        <w:jc w:val="left"/>
+        <w:rPr/>
+      </w:pPr>
+      <w:r>
+        <w:rPr>
+          <w:rtl w:val="0"/>
+        </w:rPr>
+        <w:t xml:space="preserve">To dynamically update the virtual buddy’s energy level and emotional status based on study performance.</w:t>
+      </w:r>
+    </w:p>
+    <w:p>
+      <w:pPr>
+        <w:keepNext w:val="0"/>
+        <w:keepLines w:val="0"/>
+        <w:pageBreakBefore w:val="0"/>
+        <w:widowControl w:val="0"/>
+        <w:pBdr>
+          <w:top w:space="0" w:sz="0" w:val="nil"/>
+          <w:left w:space="0" w:sz="0" w:val="nil"/>
+          <w:bottom w:space="0" w:sz="0" w:val="nil"/>
+          <w:right w:space="0" w:sz="0" w:val="nil"/>
+          <w:between w:space="0" w:sz="0" w:val="nil"/>
+        </w:pBdr>
+        <w:shd w:fill="auto" w:val="clear"/>
+        <w:spacing w:after="0" w:before="0" w:line="276" w:lineRule="auto"/>
+        <w:ind w:left="2160" w:right="0" w:firstLine="0"/>
+        <w:jc w:val="left"/>
+        <w:rPr/>
+      </w:pPr>
+      <w:r>
+        <w:rPr>
+          <w:rtl w:val="0"/>
+        </w:rPr>
+      </w:r>
+    </w:p>
+    <w:p>
+      <w:pPr>
+        <w:keepNext w:val="0"/>
+        <w:keepLines w:val="0"/>
+        <w:pageBreakBefore w:val="0"/>
+        <w:widowControl w:val="0"/>
+        <w:pBdr>
+          <w:top w:space="0" w:sz="0" w:val="nil"/>
+          <w:left w:space="0" w:sz="0" w:val="nil"/>
+          <w:bottom w:space="0" w:sz="0" w:val="nil"/>
+          <w:right w:space="0" w:sz="0" w:val="nil"/>
+          <w:between w:space="0" w:sz="0" w:val="nil"/>
+        </w:pBdr>
+        <w:shd w:fill="auto" w:val="clear"/>
+        <w:spacing w:after="0" w:before="0" w:line="276" w:lineRule="auto"/>
+        <w:ind w:left="2160" w:right="0" w:firstLine="0"/>
+        <w:jc w:val="left"/>
+        <w:rPr/>
+      </w:pPr>
+      <w:r>
+        <w:rPr>
+          <w:rtl w:val="0"/>
+        </w:rPr>
+        <w:t xml:space="preserve">Energy is capped at 100. The system categorizes the buddy’s mood:</w:t>
+      </w:r>
+    </w:p>
+    <w:p>
+      <w:pPr>
+        <w:keepNext w:val="0"/>
+        <w:keepLines w:val="0"/>
+        <w:pageBreakBefore w:val="0"/>
+        <w:widowControl w:val="0"/>
+        <w:numPr>
+          <w:ilvl w:val="0"/>
+          <w:numId w:val="2"/>
+        </w:numPr>
+        <w:pBdr>
+          <w:top w:space="0" w:sz="0" w:val="nil"/>
+          <w:left w:space="0" w:sz="0" w:val="nil"/>
+          <w:bottom w:space="0" w:sz="0" w:val="nil"/>
+          <w:right w:space="0" w:sz="0" w:val="nil"/>
+          <w:between w:space="0" w:sz="0" w:val="nil"/>
+        </w:pBdr>
+        <w:shd w:fill="auto" w:val="clear"/>
+        <w:spacing w:after="0" w:before="0" w:line="276" w:lineRule="auto"/>
+        <w:ind w:left="2880" w:right="0" w:hanging="360"/>
+        <w:jc w:val="left"/>
+        <w:rPr>
+          <w:u w:val="none"/>
+        </w:rPr>
+      </w:pPr>
+      <w:r>
+        <w:rPr>
+          <w:rFonts w:ascii="Arial Unicode MS" w:cs="Arial Unicode MS" w:eastAsia="Arial Unicode MS" w:hAnsi="Arial Unicode MS"/>
+          <w:rtl w:val="0"/>
+        </w:rPr>
+        <w:t xml:space="preserve">Energy &gt; 80 → “Happy”</w:t>
+      </w:r>
+    </w:p>
+    <w:p>
+      <w:pPr>
+        <w:keepNext w:val="0"/>
+        <w:keepLines w:val="0"/>
+        <w:pageBreakBefore w:val="0"/>
+        <w:widowControl w:val="0"/>
+        <w:numPr>
+          <w:ilvl w:val="0"/>
+          <w:numId w:val="2"/>
+        </w:numPr>
+        <w:pBdr>
+          <w:top w:space="0" w:sz="0" w:val="nil"/>
+          <w:left w:space="0" w:sz="0" w:val="nil"/>
+          <w:bottom w:space="0" w:sz="0" w:val="nil"/>
+          <w:right w:space="0" w:sz="0" w:val="nil"/>
+          <w:between w:space="0" w:sz="0" w:val="nil"/>
+        </w:pBdr>
+        <w:shd w:fill="auto" w:val="clear"/>
+        <w:spacing w:after="0" w:before="0" w:line="276" w:lineRule="auto"/>
+        <w:ind w:left="2880" w:right="0" w:hanging="360"/>
+        <w:jc w:val="left"/>
+        <w:rPr>
+          <w:u w:val="none"/>
+        </w:rPr>
+      </w:pPr>
+      <w:r>
+        <w:rPr>
+          <w:rFonts w:ascii="Arial Unicode MS" w:cs="Arial Unicode MS" w:eastAsia="Arial Unicode MS" w:hAnsi="Arial Unicode MS"/>
+          <w:rtl w:val="0"/>
+        </w:rPr>
+        <w:t xml:space="preserve">40 &lt; Energy ≤ 80 → “Okay”</w:t>
+      </w:r>
+    </w:p>
+    <w:p>
+      <w:pPr>
+        <w:keepNext w:val="0"/>
+        <w:keepLines w:val="0"/>
+        <w:pageBreakBefore w:val="0"/>
+        <w:widowControl w:val="0"/>
+        <w:numPr>
+          <w:ilvl w:val="0"/>
+          <w:numId w:val="2"/>
+        </w:numPr>
+        <w:pBdr>
+          <w:top w:space="0" w:sz="0" w:val="nil"/>
+          <w:left w:space="0" w:sz="0" w:val="nil"/>
+          <w:bottom w:space="0" w:sz="0" w:val="nil"/>
+          <w:right w:space="0" w:sz="0" w:val="nil"/>
+          <w:between w:space="0" w:sz="0" w:val="nil"/>
+        </w:pBdr>
+        <w:shd w:fill="auto" w:val="clear"/>
+        <w:spacing w:after="0" w:before="0" w:line="276" w:lineRule="auto"/>
+        <w:ind w:left="2880" w:right="0" w:hanging="360"/>
+        <w:jc w:val="left"/>
+        <w:rPr>
+          <w:u w:val="none"/>
+        </w:rPr>
+      </w:pPr>
+      <w:r>
+        <w:rPr>
+          <w:rFonts w:ascii="Arial Unicode MS" w:cs="Arial Unicode MS" w:eastAsia="Arial Unicode MS" w:hAnsi="Arial Unicode MS"/>
+          <w:rtl w:val="0"/>
+        </w:rPr>
+        <w:t xml:space="preserve">≤ 40 → “Tired”</w:t>
+      </w:r>
+    </w:p>
+    <w:p>
+      <w:pPr>
+        <w:keepNext w:val="0"/>
+        <w:keepLines w:val="0"/>
+        <w:pageBreakBefore w:val="0"/>
+        <w:widowControl w:val="0"/>
+        <w:pBdr>
+          <w:top w:space="0" w:sz="0" w:val="nil"/>
+          <w:left w:space="0" w:sz="0" w:val="nil"/>
+          <w:bottom w:space="0" w:sz="0" w:val="nil"/>
+          <w:right w:space="0" w:sz="0" w:val="nil"/>
+          <w:between w:space="0" w:sz="0" w:val="nil"/>
+        </w:pBdr>
+        <w:shd w:fill="auto" w:val="clear"/>
+        <w:spacing w:after="0" w:before="0" w:line="276" w:lineRule="auto"/>
+        <w:ind w:left="2160" w:right="0" w:firstLine="0"/>
+        <w:jc w:val="left"/>
+        <w:rPr/>
+      </w:pPr>
+      <w:r>
+        <w:rPr/>
+        <w:drawing>
+          <wp:inline distB="114300" distT="114300" distL="114300" distR="114300">
+            <wp:extent cx="4346144" cy="2614613"/>
+            <wp:effectExtent b="0" l="0" r="0" t="0"/>
+            <wp:docPr id="8" name="image9.png"/>
+            <a:graphic>
+              <a:graphicData uri="http://schemas.openxmlformats.org/drawingml/2006/picture">
+                <pic:pic>
+                  <pic:nvPicPr>
+                    <pic:cNvPr id="0" name="image9.png"/>
+                    <pic:cNvPicPr preferRelativeResize="0"/>
+                  </pic:nvPicPr>
+                  <pic:blipFill>
+                    <a:blip r:embed="rId15"/>
+                    <a:srcRect b="0" l="0" r="0" t="0"/>
+                    <a:stretch>
+                      <a:fillRect/>
+                    </a:stretch>
+                  </pic:blipFill>
+                  <pic:spPr>
+                    <a:xfrm>
+                      <a:off x="0" y="0"/>
+                      <a:ext cx="4346144" cy="2614613"/>
+                    </a:xfrm>
+                    <a:prstGeom prst="rect"/>
+                    <a:ln/>
+                  </pic:spPr>
+                </pic:pic>
+              </a:graphicData>
+            </a:graphic>
+          </wp:inline>
+        </w:drawing>
+      </w:r>
+      <w:r>
+        <w:rPr>
+          <w:rtl w:val="0"/>
+        </w:rPr>
+      </w:r>
+    </w:p>
+    <w:p>
+      <w:pPr>
+        <w:keepNext w:val="0"/>
+        <w:keepLines w:val="0"/>
+        <w:pageBreakBefore w:val="0"/>
+        <w:widowControl w:val="0"/>
+        <w:pBdr>
+          <w:top w:space="0" w:sz="0" w:val="nil"/>
+          <w:left w:space="0" w:sz="0" w:val="nil"/>
+          <w:bottom w:space="0" w:sz="0" w:val="nil"/>
+          <w:right w:space="0" w:sz="0" w:val="nil"/>
+          <w:between w:space="0" w:sz="0" w:val="nil"/>
+        </w:pBdr>
+        <w:shd w:fill="auto" w:val="clear"/>
+        <w:spacing w:after="0" w:before="0" w:line="276" w:lineRule="auto"/>
+        <w:ind w:left="2160" w:right="0" w:firstLine="0"/>
+        <w:jc w:val="left"/>
+        <w:rPr/>
+      </w:pPr>
+      <w:r>
+        <w:rPr>
+          <w:rtl w:val="0"/>
+        </w:rPr>
+      </w:r>
+    </w:p>
+    <w:p>
+      <w:pPr>
+        <w:keepNext w:val="0"/>
+        <w:keepLines w:val="0"/>
+        <w:pageBreakBefore w:val="0"/>
+        <w:widowControl w:val="0"/>
+        <w:numPr>
+          <w:ilvl w:val="1"/>
+          <w:numId w:val="3"/>
+        </w:numPr>
+        <w:pBdr>
+          <w:top w:space="0" w:sz="0" w:val="nil"/>
+          <w:left w:space="0" w:sz="0" w:val="nil"/>
+          <w:bottom w:space="0" w:sz="0" w:val="nil"/>
+          <w:right w:space="0" w:sz="0" w:val="nil"/>
+          <w:between w:space="0" w:sz="0" w:val="nil"/>
+        </w:pBdr>
+        <w:shd w:fill="auto" w:val="clear"/>
+        <w:spacing w:after="0" w:before="0" w:line="276" w:lineRule="auto"/>
+        <w:ind w:left="2160" w:right="0" w:hanging="360"/>
+        <w:jc w:val="left"/>
+        <w:rPr>
+          <w:u w:val="none"/>
+        </w:rPr>
+      </w:pPr>
+      <w:r>
+        <w:rPr>
+          <w:rtl w:val="0"/>
+        </w:rPr>
+        <w:t xml:space="preserve">Goal Evaluation (Progress Tracking)</w:t>
+      </w:r>
+    </w:p>
+    <w:p>
+      <w:pPr>
+        <w:keepNext w:val="0"/>
+        <w:keepLines w:val="0"/>
+        <w:pageBreakBefore w:val="0"/>
+        <w:widowControl w:val="0"/>
+        <w:pBdr>
+          <w:top w:space="0" w:sz="0" w:val="nil"/>
+          <w:left w:space="0" w:sz="0" w:val="nil"/>
+          <w:bottom w:space="0" w:sz="0" w:val="nil"/>
+          <w:right w:space="0" w:sz="0" w:val="nil"/>
+          <w:between w:space="0" w:sz="0" w:val="nil"/>
+        </w:pBdr>
+        <w:shd w:fill="auto" w:val="clear"/>
+        <w:spacing w:after="0" w:before="0" w:line="276" w:lineRule="auto"/>
+        <w:ind w:left="2160" w:right="0" w:firstLine="0"/>
+        <w:jc w:val="left"/>
+        <w:rPr/>
+      </w:pPr>
+      <w:r>
+        <w:rPr>
+          <w:rtl w:val="0"/>
+        </w:rPr>
+        <w:t xml:space="preserve">To calculate total study time for the current day and compare it with the user’s goal.</w:t>
+      </w:r>
+    </w:p>
+    <w:p>
+      <w:pPr>
+        <w:keepNext w:val="0"/>
+        <w:keepLines w:val="0"/>
+        <w:pageBreakBefore w:val="0"/>
+        <w:widowControl w:val="0"/>
+        <w:pBdr>
+          <w:top w:space="0" w:sz="0" w:val="nil"/>
+          <w:left w:space="0" w:sz="0" w:val="nil"/>
+          <w:bottom w:space="0" w:sz="0" w:val="nil"/>
+          <w:right w:space="0" w:sz="0" w:val="nil"/>
+          <w:between w:space="0" w:sz="0" w:val="nil"/>
+        </w:pBdr>
+        <w:shd w:fill="auto" w:val="clear"/>
+        <w:spacing w:after="0" w:before="0" w:line="276" w:lineRule="auto"/>
+        <w:ind w:left="2160" w:right="0" w:firstLine="0"/>
+        <w:jc w:val="left"/>
+        <w:rPr/>
+      </w:pPr>
+      <w:r>
+        <w:rPr>
+          <w:rtl w:val="0"/>
+        </w:rPr>
+      </w:r>
+    </w:p>
+    <w:p>
+      <w:pPr>
+        <w:widowControl w:val="0"/>
+        <w:ind w:left="2160" w:firstLine="0"/>
+        <w:rPr/>
+      </w:pPr>
+      <w:r>
+        <w:rPr>
+          <w:rtl w:val="0"/>
+        </w:rPr>
+        <w:t xml:space="preserve">By summing today’s session durations and retrieving the daily goal,</w:t>
+      </w:r>
+    </w:p>
+    <w:p>
+      <w:pPr>
+        <w:keepNext w:val="0"/>
+        <w:keepLines w:val="0"/>
+        <w:pageBreakBefore w:val="0"/>
+        <w:widowControl w:val="0"/>
+        <w:pBdr>
+          <w:top w:space="0" w:sz="0" w:val="nil"/>
+          <w:left w:space="0" w:sz="0" w:val="nil"/>
+          <w:bottom w:space="0" w:sz="0" w:val="nil"/>
+          <w:right w:space="0" w:sz="0" w:val="nil"/>
+          <w:between w:space="0" w:sz="0" w:val="nil"/>
+        </w:pBdr>
+        <w:shd w:fill="auto" w:val="clear"/>
+        <w:spacing w:after="0" w:before="0" w:line="276" w:lineRule="auto"/>
+        <w:ind w:left="2160" w:right="0" w:firstLine="0"/>
+        <w:jc w:val="left"/>
+        <w:rPr/>
+      </w:pPr>
+      <w:r>
+        <w:rPr>
+          <w:rtl w:val="0"/>
+        </w:rPr>
+        <w:t xml:space="preserve">the system can report completion percentage or notify when the goal is achieved.</w:t>
+      </w:r>
+    </w:p>
+    <w:p>
+      <w:pPr>
+        <w:keepNext w:val="0"/>
+        <w:keepLines w:val="0"/>
+        <w:pageBreakBefore w:val="0"/>
+        <w:widowControl w:val="0"/>
+        <w:pBdr>
+          <w:top w:space="0" w:sz="0" w:val="nil"/>
+          <w:left w:space="0" w:sz="0" w:val="nil"/>
+          <w:bottom w:space="0" w:sz="0" w:val="nil"/>
+          <w:right w:space="0" w:sz="0" w:val="nil"/>
+          <w:between w:space="0" w:sz="0" w:val="nil"/>
+        </w:pBdr>
+        <w:shd w:fill="auto" w:val="clear"/>
+        <w:spacing w:after="0" w:before="0" w:line="276" w:lineRule="auto"/>
+        <w:ind w:left="2160" w:right="0" w:firstLine="0"/>
+        <w:jc w:val="left"/>
+        <w:rPr/>
+      </w:pPr>
+      <w:r>
+        <w:rPr>
+          <w:rtl w:val="0"/>
+        </w:rPr>
+      </w:r>
+    </w:p>
+    <w:p>
+      <w:pPr>
+        <w:widowControl w:val="0"/>
+        <w:ind w:left="2160" w:firstLine="0"/>
+        <w:rPr>
+          <w:shd w:fill="d9d9d9" w:val="clear"/>
+        </w:rPr>
+      </w:pPr>
+      <w:r>
+        <w:rPr>
+          <w:shd w:fill="d9d9d9" w:val="clear"/>
+          <w:rtl w:val="0"/>
+        </w:rPr>
+        <w:t xml:space="preserve">goal = SELECT daily_goal FROM Settings WHERE user_id=id</w:t>
+      </w:r>
+    </w:p>
+    <w:p>
+      <w:pPr>
+        <w:widowControl w:val="0"/>
+        <w:ind w:left="2160" w:firstLine="0"/>
+        <w:rPr>
+          <w:shd w:fill="d9d9d9" w:val="clear"/>
+        </w:rPr>
+      </w:pPr>
+      <w:r>
+        <w:rPr>
+          <w:shd w:fill="d9d9d9" w:val="clear"/>
+          <w:rtl w:val="0"/>
+        </w:rPr>
+        <w:t xml:space="preserve">total = SUM(duration) WHERE date(start_time)=today AND user_id=id</w:t>
+      </w:r>
+    </w:p>
+    <w:p>
+      <w:pPr>
+        <w:widowControl w:val="0"/>
+        <w:ind w:left="2160" w:firstLine="0"/>
+        <w:rPr>
+          <w:shd w:fill="d9d9d9" w:val="clear"/>
+        </w:rPr>
+      </w:pPr>
+      <w:r>
+        <w:rPr>
+          <w:shd w:fill="d9d9d9" w:val="clear"/>
+          <w:rtl w:val="0"/>
+        </w:rPr>
+        <w:t xml:space="preserve">progress = total / goal * 100</w:t>
+      </w:r>
+    </w:p>
+    <w:p>
+      <w:pPr>
+        <w:widowControl w:val="0"/>
+        <w:ind w:left="2160" w:firstLine="0"/>
+        <w:rPr>
+          <w:shd w:fill="d9d9d9" w:val="clear"/>
+        </w:rPr>
+      </w:pPr>
+      <w:r>
+        <w:rPr>
+          <w:shd w:fill="d9d9d9" w:val="clear"/>
+          <w:rtl w:val="0"/>
+        </w:rPr>
+        <w:t xml:space="preserve">return progress</w:t>
+      </w:r>
+    </w:p>
+    <w:p>
+      <w:pPr>
+        <w:widowControl w:val="0"/>
+        <w:ind w:left="2160" w:firstLine="0"/>
+        <w:rPr>
+          <w:shd w:fill="d9d9d9" w:val="clear"/>
+        </w:rPr>
+      </w:pPr>
+      <w:r>
+        <w:rPr>
+          <w:rtl w:val="0"/>
+        </w:rPr>
+      </w:r>
+    </w:p>
+    <w:p>
+      <w:pPr>
+        <w:widowControl w:val="0"/>
+        <w:numPr>
+          <w:ilvl w:val="0"/>
+          <w:numId w:val="3"/>
+        </w:numPr>
+        <w:ind w:left="1440" w:hanging="360"/>
+        <w:rPr/>
+      </w:pPr>
+      <w:r>
+        <w:rPr>
+          <w:rtl w:val="0"/>
+        </w:rPr>
+        <w:t xml:space="preserve">Game Logic (Reac Native)</w:t>
+      </w:r>
+    </w:p>
+    <w:p>
+      <w:pPr>
+        <w:widowControl w:val="0"/>
+        <w:numPr>
+          <w:ilvl w:val="1"/>
+          <w:numId w:val="3"/>
+        </w:numPr>
+        <w:ind w:left="2160" w:hanging="360"/>
+        <w:rPr>
+          <w:u w:val="none"/>
+        </w:rPr>
+      </w:pPr>
+      <w:r>
+        <w:rPr>
+          <w:rtl w:val="0"/>
+        </w:rPr>
+        <w:t xml:space="preserve">Game1 Physics Simulation Loop</w:t>
+      </w:r>
+    </w:p>
+    <w:p>
+      <w:pPr>
+        <w:widowControl w:val="0"/>
+        <w:ind w:left="2160" w:firstLine="0"/>
+        <w:rPr/>
+      </w:pPr>
+      <w:r>
+        <w:rPr>
+          <w:rtl w:val="0"/>
+        </w:rPr>
+        <w:t xml:space="preserve">To simulate continuous gravity and motion in the player character across frames.</w:t>
+      </w:r>
+    </w:p>
+    <w:p>
+      <w:pPr>
+        <w:widowControl w:val="0"/>
+        <w:ind w:left="2160" w:firstLine="0"/>
+        <w:rPr/>
+      </w:pPr>
+      <w:r>
+        <w:rPr>
+          <w:rtl w:val="0"/>
+        </w:rPr>
+      </w:r>
+    </w:p>
+    <w:p>
+      <w:pPr>
+        <w:widowControl w:val="0"/>
+        <w:ind w:left="2160" w:firstLine="0"/>
+        <w:rPr/>
+      </w:pPr>
+      <w:r>
+        <w:rPr>
+          <w:rtl w:val="0"/>
+        </w:rPr>
+        <w:t xml:space="preserve">Each frame increases the player’s vertical velocity by the gravity constant and updates the Y-position accordingly. If the player collides with the ground, velocity resets to 0, stopping downward motion. This loop produces realistic jump/fall motion similar to side-scrolling physics games.</w:t>
+      </w:r>
+    </w:p>
+    <w:p>
+      <w:pPr>
+        <w:widowControl w:val="0"/>
+        <w:ind w:left="2160" w:firstLine="0"/>
+        <w:rPr/>
+      </w:pPr>
+      <w:r>
+        <w:rPr>
+          <w:rtl w:val="0"/>
+        </w:rPr>
+      </w:r>
+    </w:p>
+    <w:p>
+      <w:pPr>
+        <w:widowControl w:val="0"/>
+        <w:ind w:left="2160" w:firstLine="0"/>
+        <w:rPr>
+          <w:shd w:fill="d9d9d9" w:val="clear"/>
+        </w:rPr>
+      </w:pPr>
+      <w:r>
+        <w:rPr>
+          <w:shd w:fill="d9d9d9" w:val="clear"/>
+          <w:rtl w:val="0"/>
+        </w:rPr>
+        <w:t xml:space="preserve">for each frame:</w:t>
+      </w:r>
+    </w:p>
+    <w:p>
+      <w:pPr>
+        <w:widowControl w:val="0"/>
+        <w:ind w:left="2160" w:firstLine="0"/>
+        <w:rPr>
+          <w:shd w:fill="d9d9d9" w:val="clear"/>
+        </w:rPr>
+      </w:pPr>
+      <w:r>
+        <w:rPr>
+          <w:shd w:fill="d9d9d9" w:val="clear"/>
+          <w:rtl w:val="0"/>
+        </w:rPr>
+        <w:tab/>
+        <w:t xml:space="preserve">velocity.y = velocity.y + GRAVITY</w:t>
+      </w:r>
+    </w:p>
+    <w:p>
+      <w:pPr>
+        <w:widowControl w:val="0"/>
+        <w:ind w:left="2160" w:firstLine="0"/>
+        <w:rPr>
+          <w:shd w:fill="d9d9d9" w:val="clear"/>
+        </w:rPr>
+      </w:pPr>
+      <w:r>
+        <w:rPr>
+          <w:shd w:fill="d9d9d9" w:val="clear"/>
+          <w:rtl w:val="0"/>
+        </w:rPr>
+        <w:t xml:space="preserve">    </w:t>
+        <w:tab/>
+        <w:t xml:space="preserve">player.y = player.y + velocity.y</w:t>
+      </w:r>
+    </w:p>
+    <w:p>
+      <w:pPr>
+        <w:widowControl w:val="0"/>
+        <w:ind w:left="2160" w:firstLine="0"/>
+        <w:rPr>
+          <w:shd w:fill="d9d9d9" w:val="clear"/>
+        </w:rPr>
+      </w:pPr>
+      <w:r>
+        <w:rPr>
+          <w:rFonts w:ascii="Arial Unicode MS" w:cs="Arial Unicode MS" w:eastAsia="Arial Unicode MS" w:hAnsi="Arial Unicode MS"/>
+          <w:shd w:fill="d9d9d9" w:val="clear"/>
+          <w:rtl w:val="0"/>
+        </w:rPr>
+        <w:t xml:space="preserve">    if player.y + PLAYER_SIZE ≥ groundY:</w:t>
+      </w:r>
+    </w:p>
+    <w:p>
+      <w:pPr>
+        <w:widowControl w:val="0"/>
+        <w:ind w:left="2160" w:firstLine="0"/>
+        <w:rPr>
+          <w:shd w:fill="d9d9d9" w:val="clear"/>
+        </w:rPr>
+      </w:pPr>
+      <w:r>
+        <w:rPr>
+          <w:shd w:fill="d9d9d9" w:val="clear"/>
+          <w:rtl w:val="0"/>
+        </w:rPr>
+        <w:t xml:space="preserve">        velocity.y = 0</w:t>
+      </w:r>
+    </w:p>
+    <w:p>
+      <w:pPr>
+        <w:widowControl w:val="0"/>
+        <w:ind w:left="2160" w:firstLine="0"/>
+        <w:rPr>
+          <w:shd w:fill="d9d9d9" w:val="clear"/>
+        </w:rPr>
+      </w:pPr>
+      <w:r>
+        <w:rPr>
+          <w:shd w:fill="d9d9d9" w:val="clear"/>
+          <w:rtl w:val="0"/>
+        </w:rPr>
+        <w:t xml:space="preserve">        isJumping = false</w:t>
+      </w:r>
+    </w:p>
+    <w:p>
+      <w:pPr>
+        <w:widowControl w:val="0"/>
+        <w:ind w:left="2160" w:firstLine="0"/>
+        <w:rPr>
+          <w:shd w:fill="d9d9d9" w:val="clear"/>
+        </w:rPr>
+      </w:pPr>
+      <w:r>
+        <w:rPr>
+          <w:shd w:fill="d9d9d9" w:val="clear"/>
+          <w:rtl w:val="0"/>
+        </w:rPr>
+        <w:t xml:space="preserve">    if player.y &gt; groundY:</w:t>
+      </w:r>
+    </w:p>
+    <w:p>
+      <w:pPr>
+        <w:widowControl w:val="0"/>
+        <w:ind w:left="2160" w:firstLine="0"/>
+        <w:rPr>
+          <w:shd w:fill="d9d9d9" w:val="clear"/>
+        </w:rPr>
+      </w:pPr>
+      <w:r>
+        <w:rPr>
+          <w:shd w:fill="d9d9d9" w:val="clear"/>
+          <w:rtl w:val="0"/>
+        </w:rPr>
+        <w:t xml:space="preserve">        gameover</w:t>
+      </w:r>
+    </w:p>
+    <w:p>
+      <w:pPr>
+        <w:widowControl w:val="0"/>
+        <w:ind w:left="2160" w:firstLine="0"/>
+        <w:rPr/>
+      </w:pPr>
+      <w:r>
+        <w:rPr>
+          <w:rtl w:val="0"/>
+        </w:rPr>
+      </w:r>
+    </w:p>
+    <w:p>
+      <w:pPr>
+        <w:widowControl w:val="0"/>
+        <w:numPr>
+          <w:ilvl w:val="1"/>
+          <w:numId w:val="3"/>
+        </w:numPr>
+        <w:ind w:left="2160" w:hanging="360"/>
+        <w:rPr>
+          <w:u w:val="none"/>
+        </w:rPr>
+      </w:pPr>
+      <w:r>
+        <w:rPr>
+          <w:rtl w:val="0"/>
+        </w:rPr>
+        <w:t xml:space="preserve">Game1 Jump Mechanism</w:t>
+      </w:r>
+    </w:p>
+    <w:p>
+      <w:pPr>
+        <w:widowControl w:val="0"/>
+        <w:ind w:left="2160" w:firstLine="0"/>
+        <w:rPr/>
+      </w:pPr>
+      <w:r>
+        <w:rPr>
+          <w:rtl w:val="0"/>
+        </w:rPr>
+        <w:t xml:space="preserve">To apply jump velocity when the player releases a press, creating upward motion.</w:t>
+      </w:r>
+    </w:p>
+    <w:p>
+      <w:pPr>
+        <w:widowControl w:val="0"/>
+        <w:ind w:left="2160" w:firstLine="0"/>
+        <w:rPr/>
+      </w:pPr>
+      <w:r>
+        <w:rPr>
+          <w:rtl w:val="0"/>
+        </w:rPr>
+      </w:r>
+    </w:p>
+    <w:p>
+      <w:pPr>
+        <w:keepNext w:val="0"/>
+        <w:keepLines w:val="0"/>
+        <w:pageBreakBefore w:val="0"/>
+        <w:widowControl w:val="0"/>
+        <w:pBdr>
+          <w:top w:space="0" w:sz="0" w:val="nil"/>
+          <w:left w:space="0" w:sz="0" w:val="nil"/>
+          <w:bottom w:space="0" w:sz="0" w:val="nil"/>
+          <w:right w:space="0" w:sz="0" w:val="nil"/>
+          <w:between w:space="0" w:sz="0" w:val="nil"/>
+        </w:pBdr>
+        <w:shd w:fill="auto" w:val="clear"/>
+        <w:spacing w:after="0" w:before="0" w:line="276" w:lineRule="auto"/>
+        <w:ind w:left="2160" w:right="0" w:firstLine="0"/>
+        <w:jc w:val="left"/>
+        <w:rPr/>
+      </w:pPr>
+      <w:r>
+        <w:rPr>
+          <w:rtl w:val="0"/>
+        </w:rPr>
+        <w:t xml:space="preserve">This algorithm triggers when the player releases the screen(</w:t>
+      </w:r>
+      <w:r>
+        <w:rPr>
+          <w:i w:val="1"/>
+          <w:rtl w:val="0"/>
+        </w:rPr>
+        <w:t xml:space="preserve">onPressUp</w:t>
+      </w:r>
+      <w:r>
+        <w:rPr>
+          <w:rtl w:val="0"/>
+        </w:rPr>
+        <w:t xml:space="preserve">).</w:t>
+      </w:r>
+    </w:p>
+    <w:p>
+      <w:pPr>
+        <w:keepNext w:val="0"/>
+        <w:keepLines w:val="0"/>
+        <w:pageBreakBefore w:val="0"/>
+        <w:widowControl w:val="0"/>
+        <w:pBdr>
+          <w:top w:space="0" w:sz="0" w:val="nil"/>
+          <w:left w:space="0" w:sz="0" w:val="nil"/>
+          <w:bottom w:space="0" w:sz="0" w:val="nil"/>
+          <w:right w:space="0" w:sz="0" w:val="nil"/>
+          <w:between w:space="0" w:sz="0" w:val="nil"/>
+        </w:pBdr>
+        <w:shd w:fill="auto" w:val="clear"/>
+        <w:spacing w:after="0" w:before="0" w:line="276" w:lineRule="auto"/>
+        <w:ind w:left="2160" w:right="0" w:firstLine="0"/>
+        <w:jc w:val="left"/>
+        <w:rPr/>
+      </w:pPr>
+      <w:r>
+        <w:rPr>
+          <w:rtl w:val="0"/>
+        </w:rPr>
+        <w:t xml:space="preserve">It sets the Y-velocity to a negative jump speed, simulating upward acceleration. Gravity then gradually pulls the player down again.</w:t>
+      </w:r>
+    </w:p>
+    <w:p>
+      <w:pPr>
+        <w:keepNext w:val="0"/>
+        <w:keepLines w:val="0"/>
+        <w:pageBreakBefore w:val="0"/>
+        <w:widowControl w:val="0"/>
+        <w:pBdr>
+          <w:top w:space="0" w:sz="0" w:val="nil"/>
+          <w:left w:space="0" w:sz="0" w:val="nil"/>
+          <w:bottom w:space="0" w:sz="0" w:val="nil"/>
+          <w:right w:space="0" w:sz="0" w:val="nil"/>
+          <w:between w:space="0" w:sz="0" w:val="nil"/>
+        </w:pBdr>
+        <w:shd w:fill="auto" w:val="clear"/>
+        <w:spacing w:after="0" w:before="0" w:line="276" w:lineRule="auto"/>
+        <w:ind w:left="2160" w:right="0" w:firstLine="0"/>
+        <w:jc w:val="left"/>
+        <w:rPr/>
+      </w:pPr>
+      <w:r>
+        <w:rPr/>
+        <w:drawing>
+          <wp:inline distB="114300" distT="114300" distL="114300" distR="114300">
+            <wp:extent cx="4395788" cy="563563"/>
+            <wp:effectExtent b="0" l="0" r="0" t="0"/>
+            <wp:docPr id="9" name="image5.png"/>
+            <a:graphic>
+              <a:graphicData uri="http://schemas.openxmlformats.org/drawingml/2006/picture">
+                <pic:pic>
+                  <pic:nvPicPr>
+                    <pic:cNvPr id="0" name="image5.png"/>
+                    <pic:cNvPicPr preferRelativeResize="0"/>
+                  </pic:nvPicPr>
+                  <pic:blipFill>
+                    <a:blip r:embed="rId16"/>
+                    <a:srcRect b="0" l="0" r="0" t="0"/>
+                    <a:stretch>
+                      <a:fillRect/>
+                    </a:stretch>
+                  </pic:blipFill>
+                  <pic:spPr>
+                    <a:xfrm>
+                      <a:off x="0" y="0"/>
+                      <a:ext cx="4395788" cy="563563"/>
+                    </a:xfrm>
+                    <a:prstGeom prst="rect"/>
+                    <a:ln/>
+                  </pic:spPr>
+                </pic:pic>
+              </a:graphicData>
+            </a:graphic>
+          </wp:inline>
+        </w:drawing>
+      </w:r>
+      <w:r>
+        <w:rPr>
+          <w:rtl w:val="0"/>
+        </w:rPr>
+      </w:r>
+    </w:p>
+    <w:p>
+      <w:pPr>
+        <w:keepNext w:val="0"/>
+        <w:keepLines w:val="0"/>
+        <w:pageBreakBefore w:val="0"/>
+        <w:widowControl w:val="0"/>
+        <w:pBdr>
+          <w:top w:space="0" w:sz="0" w:val="nil"/>
+          <w:left w:space="0" w:sz="0" w:val="nil"/>
+          <w:bottom w:space="0" w:sz="0" w:val="nil"/>
+          <w:right w:space="0" w:sz="0" w:val="nil"/>
+          <w:between w:space="0" w:sz="0" w:val="nil"/>
+        </w:pBdr>
+        <w:shd w:fill="auto" w:val="clear"/>
+        <w:spacing w:after="0" w:before="0" w:line="276" w:lineRule="auto"/>
+        <w:ind w:left="0" w:right="0" w:firstLine="0"/>
+        <w:jc w:val="left"/>
+        <w:rPr/>
+      </w:pPr>
+      <w:r>
+        <w:rPr>
+          <w:rtl w:val="0"/>
+        </w:rPr>
+      </w:r>
+    </w:p>
+    <w:p>
+      <w:pPr>
+        <w:keepNext w:val="0"/>
+        <w:keepLines w:val="0"/>
+        <w:pageBreakBefore w:val="0"/>
+        <w:widowControl w:val="0"/>
+        <w:numPr>
+          <w:ilvl w:val="1"/>
+          <w:numId w:val="3"/>
+        </w:numPr>
+        <w:pBdr>
+          <w:top w:space="0" w:sz="0" w:val="nil"/>
+          <w:left w:space="0" w:sz="0" w:val="nil"/>
+          <w:bottom w:space="0" w:sz="0" w:val="nil"/>
+          <w:right w:space="0" w:sz="0" w:val="nil"/>
+          <w:between w:space="0" w:sz="0" w:val="nil"/>
+        </w:pBdr>
+        <w:shd w:fill="auto" w:val="clear"/>
+        <w:spacing w:after="0" w:before="0" w:line="276" w:lineRule="auto"/>
+        <w:ind w:left="2160" w:right="0" w:hanging="360"/>
+        <w:jc w:val="left"/>
+        <w:rPr>
+          <w:u w:val="none"/>
+        </w:rPr>
+      </w:pPr>
+      <w:r>
+        <w:rPr>
+          <w:rtl w:val="0"/>
+        </w:rPr>
+        <w:t xml:space="preserve">Game Menu Navigation</w:t>
+      </w:r>
+    </w:p>
+    <w:p>
+      <w:pPr>
+        <w:keepNext w:val="0"/>
+        <w:keepLines w:val="0"/>
+        <w:pageBreakBefore w:val="0"/>
+        <w:widowControl w:val="0"/>
+        <w:pBdr>
+          <w:top w:space="0" w:sz="0" w:val="nil"/>
+          <w:left w:space="0" w:sz="0" w:val="nil"/>
+          <w:bottom w:space="0" w:sz="0" w:val="nil"/>
+          <w:right w:space="0" w:sz="0" w:val="nil"/>
+          <w:between w:space="0" w:sz="0" w:val="nil"/>
+        </w:pBdr>
+        <w:shd w:fill="auto" w:val="clear"/>
+        <w:spacing w:after="0" w:before="0" w:line="276" w:lineRule="auto"/>
+        <w:ind w:left="2160" w:right="0" w:firstLine="0"/>
+        <w:jc w:val="left"/>
+        <w:rPr/>
+      </w:pPr>
+      <w:r>
+        <w:rPr>
+          <w:rtl w:val="0"/>
+        </w:rPr>
+        <w:t xml:space="preserve">To provide an interface for choosing between available games within the app.</w:t>
+      </w:r>
+    </w:p>
+    <w:p>
+      <w:pPr>
+        <w:keepNext w:val="0"/>
+        <w:keepLines w:val="0"/>
+        <w:pageBreakBefore w:val="0"/>
+        <w:widowControl w:val="0"/>
+        <w:pBdr>
+          <w:top w:space="0" w:sz="0" w:val="nil"/>
+          <w:left w:space="0" w:sz="0" w:val="nil"/>
+          <w:bottom w:space="0" w:sz="0" w:val="nil"/>
+          <w:right w:space="0" w:sz="0" w:val="nil"/>
+          <w:between w:space="0" w:sz="0" w:val="nil"/>
+        </w:pBdr>
+        <w:shd w:fill="auto" w:val="clear"/>
+        <w:spacing w:after="0" w:before="0" w:line="276" w:lineRule="auto"/>
+        <w:ind w:left="2160" w:right="0" w:firstLine="0"/>
+        <w:jc w:val="left"/>
+        <w:rPr/>
+      </w:pPr>
+      <w:r>
+        <w:rPr>
+          <w:rtl w:val="0"/>
+        </w:rPr>
+      </w:r>
+    </w:p>
+    <w:p>
+      <w:pPr>
+        <w:widowControl w:val="0"/>
+        <w:ind w:left="2160" w:firstLine="0"/>
+        <w:rPr/>
+      </w:pPr>
+      <w:r>
+        <w:rPr>
+          <w:rtl w:val="0"/>
+        </w:rPr>
+        <w:t xml:space="preserve">This algorithm defines a simple menu with navigation buttons. Each button triggers navigation to either Game1 or Game2 components.</w:t>
+      </w:r>
+    </w:p>
+    <w:p>
+      <w:pPr>
+        <w:widowControl w:val="0"/>
+        <w:ind w:left="2160" w:firstLine="0"/>
+        <w:rPr/>
+      </w:pPr>
+      <w:r>
+        <w:rPr>
+          <w:rtl w:val="0"/>
+        </w:rPr>
+      </w:r>
+    </w:p>
+    <w:p>
+      <w:pPr>
+        <w:widowControl w:val="0"/>
+        <w:ind w:left="2160" w:firstLine="0"/>
+        <w:rPr>
+          <w:shd w:fill="d9d9d9" w:val="clear"/>
+        </w:rPr>
+      </w:pPr>
+      <w:r>
+        <w:rPr>
+          <w:shd w:fill="d9d9d9" w:val="clear"/>
+          <w:rtl w:val="0"/>
+        </w:rPr>
+        <w:t xml:space="preserve">function GameMenu():</w:t>
+      </w:r>
+    </w:p>
+    <w:p>
+      <w:pPr>
+        <w:widowControl w:val="0"/>
+        <w:ind w:left="2160" w:firstLine="0"/>
+        <w:rPr>
+          <w:shd w:fill="d9d9d9" w:val="clear"/>
+        </w:rPr>
+      </w:pPr>
+      <w:r>
+        <w:rPr>
+          <w:shd w:fill="d9d9d9" w:val="clear"/>
+          <w:rtl w:val="0"/>
+        </w:rPr>
+        <w:t xml:space="preserve">    display "Game Menu" screen</w:t>
+      </w:r>
+    </w:p>
+    <w:p>
+      <w:pPr>
+        <w:widowControl w:val="0"/>
+        <w:ind w:left="2160" w:firstLine="0"/>
+        <w:rPr>
+          <w:shd w:fill="d9d9d9" w:val="clear"/>
+        </w:rPr>
+      </w:pPr>
+      <w:r>
+        <w:rPr>
+          <w:shd w:fill="d9d9d9" w:val="clear"/>
+          <w:rtl w:val="0"/>
+        </w:rPr>
+        <w:t xml:space="preserve">    display button "Game 1"</w:t>
+      </w:r>
+    </w:p>
+    <w:p>
+      <w:pPr>
+        <w:widowControl w:val="0"/>
+        <w:ind w:left="2160" w:firstLine="0"/>
+        <w:rPr>
+          <w:shd w:fill="d9d9d9" w:val="clear"/>
+        </w:rPr>
+      </w:pPr>
+      <w:r>
+        <w:rPr>
+          <w:shd w:fill="d9d9d9" w:val="clear"/>
+          <w:rtl w:val="0"/>
+        </w:rPr>
+        <w:t xml:space="preserve">    if user clicks Game 1": navigate("Game1")</w:t>
+      </w:r>
+    </w:p>
+    <w:p>
+      <w:pPr>
+        <w:widowControl w:val="0"/>
+        <w:ind w:left="2160" w:firstLine="0"/>
+        <w:rPr>
+          <w:shd w:fill="d9d9d9" w:val="clear"/>
+        </w:rPr>
+      </w:pPr>
+      <w:r>
+        <w:rPr>
+          <w:shd w:fill="d9d9d9" w:val="clear"/>
+          <w:rtl w:val="0"/>
+        </w:rPr>
+        <w:t xml:space="preserve">    display button "Game 2"</w:t>
+      </w:r>
+    </w:p>
+    <w:p>
+      <w:pPr>
+        <w:widowControl w:val="0"/>
+        <w:ind w:left="2160" w:firstLine="0"/>
+        <w:rPr>
+          <w:shd w:fill="d9d9d9" w:val="clear"/>
+        </w:rPr>
+      </w:pPr>
+      <w:r>
+        <w:rPr>
+          <w:shd w:fill="d9d9d9" w:val="clear"/>
+          <w:rtl w:val="0"/>
+        </w:rPr>
+        <w:t xml:space="preserve">    if user clicks "Game 2": navigate("Game2")</w:t>
+      </w:r>
+    </w:p>
+    <w:p>
+      <w:pPr>
+        <w:widowControl w:val="0"/>
+        <w:ind w:left="1440" w:firstLine="720"/>
+        <w:rPr>
+          <w:shd w:fill="d9d9d9" w:val="clear"/>
+        </w:rPr>
+      </w:pPr>
+      <w:r>
+        <w:rPr>
+          <w:shd w:fill="d9d9d9" w:val="clear"/>
+          <w:rtl w:val="0"/>
+        </w:rPr>
+        <w:t xml:space="preserve">    display button "Return Home"</w:t>
+      </w:r>
+    </w:p>
+    <w:p>
+      <w:pPr>
+        <w:widowControl w:val="0"/>
+        <w:ind w:left="2160" w:firstLine="0"/>
+        <w:rPr>
+          <w:shd w:fill="d9d9d9" w:val="clear"/>
+        </w:rPr>
+      </w:pPr>
+      <w:r>
+        <w:rPr>
+          <w:shd w:fill="d9d9d9" w:val="clear"/>
+          <w:rtl w:val="0"/>
+        </w:rPr>
+        <w:t xml:space="preserve">    if user clicks "Return Home": navigate("Home")</w:t>
+      </w:r>
+    </w:p>
+    <w:p>
+      <w:pPr>
+        <w:widowControl w:val="0"/>
+        <w:ind w:left="2160" w:firstLine="0"/>
+        <w:rPr/>
+      </w:pPr>
+      <w:r>
+        <w:rPr>
+          <w:rtl w:val="0"/>
+        </w:rPr>
+      </w:r>
+    </w:p>
+    <w:p>
+      <w:pPr>
+        <w:widowControl w:val="0"/>
+        <w:numPr>
+          <w:ilvl w:val="1"/>
+          <w:numId w:val="3"/>
+        </w:numPr>
+        <w:ind w:left="2160" w:hanging="360"/>
+        <w:rPr>
+          <w:u w:val="none"/>
+        </w:rPr>
+      </w:pPr>
+      <w:r>
+        <w:rPr>
+          <w:rtl w:val="0"/>
+        </w:rPr>
+        <w:t xml:space="preserve">Game2 Core Logic</w:t>
+      </w:r>
+    </w:p>
+    <w:p>
+      <w:pPr>
+        <w:widowControl w:val="0"/>
+        <w:ind w:left="2160" w:firstLine="0"/>
+        <w:rPr/>
+      </w:pPr>
+      <w:r>
+        <w:rPr>
+          <w:rtl w:val="0"/>
+        </w:rPr>
+        <w:t xml:space="preserve">To implement </w:t>
+      </w:r>
+      <w:r>
+        <w:rPr>
+          <w:rtl w:val="0"/>
+        </w:rPr>
+        <w:t xml:space="preserve">Bamboo’s</w:t>
+      </w:r>
+      <w:r>
+        <w:rPr>
+          <w:rtl w:val="0"/>
+        </w:rPr>
+        <w:t xml:space="preserve"> complete gameplay loop: player movement, bamboo growth, color evolution, collision reaction, and scoring within a continuous frame update.</w:t>
+      </w:r>
+    </w:p>
+    <w:p>
+      <w:pPr>
+        <w:widowControl w:val="0"/>
+        <w:ind w:left="2160" w:firstLine="0"/>
+        <w:rPr/>
+      </w:pPr>
+      <w:r>
+        <w:rPr>
+          <w:rtl w:val="0"/>
+        </w:rPr>
+      </w:r>
+    </w:p>
+    <w:p>
+      <w:pPr>
+        <w:keepNext w:val="0"/>
+        <w:keepLines w:val="0"/>
+        <w:pageBreakBefore w:val="0"/>
+        <w:widowControl w:val="0"/>
+        <w:pBdr>
+          <w:top w:space="0" w:sz="0" w:val="nil"/>
+          <w:left w:space="0" w:sz="0" w:val="nil"/>
+          <w:bottom w:space="0" w:sz="0" w:val="nil"/>
+          <w:right w:space="0" w:sz="0" w:val="nil"/>
+          <w:between w:space="0" w:sz="0" w:val="nil"/>
+        </w:pBdr>
+        <w:shd w:fill="auto" w:val="clear"/>
+        <w:spacing w:after="0" w:before="0" w:line="276" w:lineRule="auto"/>
+        <w:ind w:left="2160" w:right="0" w:firstLine="0"/>
+        <w:jc w:val="left"/>
+        <w:rPr/>
+      </w:pPr>
+      <w:r>
+        <w:rPr>
+          <w:rtl w:val="0"/>
+        </w:rPr>
+        <w:t xml:space="preserve">Each frame, all bamboo objects grow upward; yellow bamboo turns green after reaching a certain height.</w:t>
+      </w:r>
+    </w:p>
+    <w:p>
+      <w:pPr>
+        <w:keepNext w:val="0"/>
+        <w:keepLines w:val="0"/>
+        <w:pageBreakBefore w:val="0"/>
+        <w:widowControl w:val="0"/>
+        <w:pBdr>
+          <w:top w:space="0" w:sz="0" w:val="nil"/>
+          <w:left w:space="0" w:sz="0" w:val="nil"/>
+          <w:bottom w:space="0" w:sz="0" w:val="nil"/>
+          <w:right w:space="0" w:sz="0" w:val="nil"/>
+          <w:between w:space="0" w:sz="0" w:val="nil"/>
+        </w:pBdr>
+        <w:shd w:fill="auto" w:val="clear"/>
+        <w:spacing w:after="0" w:before="0" w:line="276" w:lineRule="auto"/>
+        <w:ind w:left="2160" w:right="0" w:firstLine="0"/>
+        <w:jc w:val="left"/>
+        <w:rPr/>
+      </w:pPr>
+      <w:r>
+        <w:rPr>
+          <w:rtl w:val="0"/>
+        </w:rPr>
+        <w:t xml:space="preserve">The player moves horizontally and reverses direction on wall contact or when colliding with bamboo.</w:t>
+      </w:r>
+    </w:p>
+    <w:p>
+      <w:pPr>
+        <w:keepNext w:val="0"/>
+        <w:keepLines w:val="0"/>
+        <w:pageBreakBefore w:val="0"/>
+        <w:widowControl w:val="0"/>
+        <w:pBdr>
+          <w:top w:space="0" w:sz="0" w:val="nil"/>
+          <w:left w:space="0" w:sz="0" w:val="nil"/>
+          <w:bottom w:space="0" w:sz="0" w:val="nil"/>
+          <w:right w:space="0" w:sz="0" w:val="nil"/>
+          <w:between w:space="0" w:sz="0" w:val="nil"/>
+        </w:pBdr>
+        <w:shd w:fill="auto" w:val="clear"/>
+        <w:spacing w:after="0" w:before="0" w:line="276" w:lineRule="auto"/>
+        <w:ind w:left="2160" w:right="0" w:firstLine="0"/>
+        <w:jc w:val="left"/>
+        <w:rPr/>
+      </w:pPr>
+      <w:r>
+        <w:rPr>
+          <w:rtl w:val="0"/>
+        </w:rPr>
+        <w:t xml:space="preserve">Colliding with yellow bamboo destroys it and increases score; colliding with green bamboo cuts its height instead.</w:t>
+      </w:r>
+    </w:p>
+    <w:p>
+      <w:pPr>
+        <w:keepNext w:val="0"/>
+        <w:keepLines w:val="0"/>
+        <w:pageBreakBefore w:val="0"/>
+        <w:widowControl w:val="0"/>
+        <w:pBdr>
+          <w:top w:space="0" w:sz="0" w:val="nil"/>
+          <w:left w:space="0" w:sz="0" w:val="nil"/>
+          <w:bottom w:space="0" w:sz="0" w:val="nil"/>
+          <w:right w:space="0" w:sz="0" w:val="nil"/>
+          <w:between w:space="0" w:sz="0" w:val="nil"/>
+        </w:pBdr>
+        <w:shd w:fill="auto" w:val="clear"/>
+        <w:spacing w:after="0" w:before="0" w:line="276" w:lineRule="auto"/>
+        <w:ind w:left="2160" w:right="0" w:firstLine="0"/>
+        <w:jc w:val="left"/>
+        <w:rPr/>
+      </w:pPr>
+      <w:r>
+        <w:rPr>
+          <w:rtl w:val="0"/>
+        </w:rPr>
+        <w:t xml:space="preserve">If any bamboo grows too tall, the game ends.</w:t>
+      </w:r>
+    </w:p>
+    <w:p>
+      <w:pPr>
+        <w:keepNext w:val="0"/>
+        <w:keepLines w:val="0"/>
+        <w:pageBreakBefore w:val="0"/>
+        <w:widowControl w:val="0"/>
+        <w:pBdr>
+          <w:top w:space="0" w:sz="0" w:val="nil"/>
+          <w:left w:space="0" w:sz="0" w:val="nil"/>
+          <w:bottom w:space="0" w:sz="0" w:val="nil"/>
+          <w:right w:space="0" w:sz="0" w:val="nil"/>
+          <w:between w:space="0" w:sz="0" w:val="nil"/>
+        </w:pBdr>
+        <w:shd w:fill="auto" w:val="clear"/>
+        <w:spacing w:after="0" w:before="0" w:line="276" w:lineRule="auto"/>
+        <w:ind w:left="2160" w:right="0" w:firstLine="0"/>
+        <w:jc w:val="left"/>
+        <w:rPr/>
+      </w:pPr>
+      <w:r>
+        <w:rPr>
+          <w:rtl w:val="0"/>
+        </w:rPr>
+      </w:r>
+    </w:p>
+    <w:p>
+      <w:pPr>
+        <w:widowControl w:val="0"/>
+        <w:ind w:left="720" w:firstLine="720"/>
+        <w:rPr/>
+      </w:pPr>
+      <w:r>
+        <w:rPr/>
+        <w:drawing>
+          <wp:inline distB="114300" distT="114300" distL="114300" distR="114300">
+            <wp:extent cx="5427071" cy="1509713"/>
+            <wp:effectExtent b="0" l="0" r="0" t="0"/>
+            <wp:docPr id="7" name="image8.png"/>
+            <a:graphic>
+              <a:graphicData uri="http://schemas.openxmlformats.org/drawingml/2006/picture">
+                <pic:pic>
+                  <pic:nvPicPr>
+                    <pic:cNvPr id="0" name="image8.png"/>
+                    <pic:cNvPicPr preferRelativeResize="0"/>
+                  </pic:nvPicPr>
+                  <pic:blipFill>
+                    <a:blip r:embed="rId17"/>
+                    <a:srcRect b="0" l="0" r="0" t="0"/>
+                    <a:stretch>
+                      <a:fillRect/>
+                    </a:stretch>
+                  </pic:blipFill>
+                  <pic:spPr>
+                    <a:xfrm>
+                      <a:off x="0" y="0"/>
+                      <a:ext cx="5427071" cy="1509713"/>
+                    </a:xfrm>
+                    <a:prstGeom prst="rect"/>
+                    <a:ln/>
+                  </pic:spPr>
+                </pic:pic>
+              </a:graphicData>
+            </a:graphic>
+          </wp:inline>
+        </w:drawing>
       </w:r>
       <w:r>
         <w:rPr>
@@ -7301,7 +9547,7 @@
         <w:rPr>
           <w:rtl w:val="0"/>
         </w:rPr>
-        <w:t xml:space="preserve">Design Patterns </w:t>
+        <w:t xml:space="preserve">Design Patterns -  Dexiao</w:t>
       </w:r>
     </w:p>
     <w:p>
@@ -7330,14 +9576,447 @@
     </w:p>
     <w:p>
       <w:pPr>
+        <w:widowControl w:val="0"/>
+        <w:spacing w:after="240" w:before="240" w:lineRule="auto"/>
+        <w:rPr/>
+      </w:pPr>
+      <w:r>
+        <w:rPr>
+          <w:b w:val="1"/>
+          <w:rtl w:val="0"/>
+        </w:rPr>
+        <w:t xml:space="preserve">1. MVC Pattern</w:t>
+        <w:br w:type="textWrapping"/>
+      </w:r>
+      <w:r>
+        <w:rPr>
+          <w:rtl w:val="0"/>
+        </w:rPr>
+        <w:t xml:space="preserve"> The backend is built following the Model–View–Controller (MVC) architecture:</w:t>
+      </w:r>
+    </w:p>
+    <w:p>
+      <w:pPr>
+        <w:widowControl w:val="0"/>
+        <w:spacing w:after="240" w:before="240" w:lineRule="auto"/>
+        <w:ind w:left="720" w:firstLine="0"/>
+        <w:rPr/>
+      </w:pPr>
+      <w:r>
+        <w:rPr>
+          <w:b w:val="1"/>
+          <w:rtl w:val="0"/>
+        </w:rPr>
+        <w:t xml:space="preserve">Models</w:t>
+      </w:r>
+      <w:r>
+        <w:rPr>
+          <w:rtl w:val="0"/>
+        </w:rPr>
+        <w:t xml:space="preserve"> define the database structure and encapsulate data access logic (e.g., </w:t>
+      </w:r>
+      <w:r>
+        <w:rPr>
+          <w:rFonts w:ascii="Roboto Mono" w:cs="Roboto Mono" w:eastAsia="Roboto Mono" w:hAnsi="Roboto Mono"/>
+          <w:color w:val="188038"/>
+          <w:rtl w:val="0"/>
+        </w:rPr>
+        <w:t xml:space="preserve">userModel.js</w:t>
+      </w:r>
+      <w:r>
+        <w:rPr>
+          <w:rtl w:val="0"/>
+        </w:rPr>
+        <w:t xml:space="preserve">, </w:t>
+      </w:r>
+      <w:r>
+        <w:rPr>
+          <w:rFonts w:ascii="Roboto Mono" w:cs="Roboto Mono" w:eastAsia="Roboto Mono" w:hAnsi="Roboto Mono"/>
+          <w:color w:val="188038"/>
+          <w:rtl w:val="0"/>
+        </w:rPr>
+        <w:t xml:space="preserve">eventModel.js</w:t>
+      </w:r>
+      <w:r>
+        <w:rPr>
+          <w:rtl w:val="0"/>
+        </w:rPr>
+        <w:t xml:space="preserve">, </w:t>
+      </w:r>
+      <w:r>
+        <w:rPr>
+          <w:rFonts w:ascii="Roboto Mono" w:cs="Roboto Mono" w:eastAsia="Roboto Mono" w:hAnsi="Roboto Mono"/>
+          <w:color w:val="188038"/>
+          <w:rtl w:val="0"/>
+        </w:rPr>
+        <w:t xml:space="preserve">buddyModel.js</w:t>
+      </w:r>
+      <w:r>
+        <w:rPr>
+          <w:rtl w:val="0"/>
+        </w:rPr>
+        <w:t xml:space="preserve">).</w:t>
+        <w:br w:type="textWrapping"/>
+      </w:r>
+    </w:p>
+    <w:p>
+      <w:pPr>
+        <w:widowControl w:val="0"/>
+        <w:spacing w:after="240" w:before="240" w:lineRule="auto"/>
+        <w:ind w:left="720" w:firstLine="0"/>
+        <w:rPr/>
+      </w:pPr>
+      <w:r>
+        <w:rPr>
+          <w:b w:val="1"/>
+          <w:rtl w:val="0"/>
+        </w:rPr>
+        <w:t xml:space="preserve">Controllers / Routes</w:t>
+      </w:r>
+      <w:r>
+        <w:rPr>
+          <w:rtl w:val="0"/>
+        </w:rPr>
+        <w:t xml:space="preserve"> handle incoming HTTP requests, perform validations, invoke model functions, and send JSON responses (e.g., </w:t>
+      </w:r>
+      <w:r>
+        <w:rPr>
+          <w:rFonts w:ascii="Roboto Mono" w:cs="Roboto Mono" w:eastAsia="Roboto Mono" w:hAnsi="Roboto Mono"/>
+          <w:color w:val="188038"/>
+          <w:rtl w:val="0"/>
+        </w:rPr>
+        <w:t xml:space="preserve">/api/users</w:t>
+      </w:r>
+      <w:r>
+        <w:rPr>
+          <w:rtl w:val="0"/>
+        </w:rPr>
+        <w:t xml:space="preserve">, </w:t>
+      </w:r>
+      <w:r>
+        <w:rPr>
+          <w:rFonts w:ascii="Roboto Mono" w:cs="Roboto Mono" w:eastAsia="Roboto Mono" w:hAnsi="Roboto Mono"/>
+          <w:color w:val="188038"/>
+          <w:rtl w:val="0"/>
+        </w:rPr>
+        <w:t xml:space="preserve">/api/events</w:t>
+      </w:r>
+      <w:r>
+        <w:rPr>
+          <w:rtl w:val="0"/>
+        </w:rPr>
+        <w:t xml:space="preserve">, </w:t>
+      </w:r>
+      <w:r>
+        <w:rPr>
+          <w:rFonts w:ascii="Roboto Mono" w:cs="Roboto Mono" w:eastAsia="Roboto Mono" w:hAnsi="Roboto Mono"/>
+          <w:color w:val="188038"/>
+          <w:rtl w:val="0"/>
+        </w:rPr>
+        <w:t xml:space="preserve">/api/buddy</w:t>
+      </w:r>
+      <w:r>
+        <w:rPr>
+          <w:rtl w:val="0"/>
+        </w:rPr>
+        <w:t xml:space="preserve">).</w:t>
+        <w:br w:type="textWrapping"/>
+      </w:r>
+    </w:p>
+    <w:p>
+      <w:pPr>
+        <w:widowControl w:val="0"/>
+        <w:spacing w:after="240" w:before="240" w:lineRule="auto"/>
+        <w:ind w:left="720" w:firstLine="0"/>
+        <w:rPr/>
+      </w:pPr>
+      <w:r>
+        <w:rPr>
+          <w:b w:val="1"/>
+          <w:rtl w:val="0"/>
+        </w:rPr>
+        <w:t xml:space="preserve">Views</w:t>
+      </w:r>
+      <w:r>
+        <w:rPr>
+          <w:rtl w:val="0"/>
+        </w:rPr>
+        <w:t xml:space="preserve"> are implemented in the frontend (Next.js / React), consuming RESTful APIs exposed by the backend.</w:t>
+        <w:br w:type="textWrapping"/>
+        <w:t xml:space="preserve"> This structure improves code readability, supports parallel frontend–backend development, and simplifies debugging and maintenance.</w:t>
+        <w:br w:type="textWrapping"/>
+      </w:r>
+    </w:p>
+    <w:p>
+      <w:pPr>
+        <w:widowControl w:val="0"/>
+        <w:spacing w:after="240" w:before="240" w:lineRule="auto"/>
+        <w:rPr/>
+      </w:pPr>
+      <w:r>
+        <w:rPr>
+          <w:b w:val="1"/>
+          <w:rtl w:val="0"/>
+        </w:rPr>
+        <w:t xml:space="preserve">2. Middleware Pattern</w:t>
+        <w:br w:type="textWrapping"/>
+      </w:r>
+      <w:r>
+        <w:rPr>
+          <w:rtl w:val="0"/>
+        </w:rPr>
+        <w:t xml:space="preserve"> Express middlewares such as </w:t>
+      </w:r>
+      <w:r>
+        <w:rPr>
+          <w:rFonts w:ascii="Roboto Mono" w:cs="Roboto Mono" w:eastAsia="Roboto Mono" w:hAnsi="Roboto Mono"/>
+          <w:color w:val="188038"/>
+          <w:rtl w:val="0"/>
+        </w:rPr>
+        <w:t xml:space="preserve">auth.js</w:t>
+      </w:r>
+      <w:r>
+        <w:rPr>
+          <w:rtl w:val="0"/>
+        </w:rPr>
+        <w:t xml:space="preserve">, </w:t>
+      </w:r>
+      <w:r>
+        <w:rPr>
+          <w:rFonts w:ascii="Roboto Mono" w:cs="Roboto Mono" w:eastAsia="Roboto Mono" w:hAnsi="Roboto Mono"/>
+          <w:color w:val="188038"/>
+          <w:rtl w:val="0"/>
+        </w:rPr>
+        <w:t xml:space="preserve">logger.js</w:t>
+      </w:r>
+      <w:r>
+        <w:rPr>
+          <w:rtl w:val="0"/>
+        </w:rPr>
+        <w:t xml:space="preserve">, and </w:t>
+      </w:r>
+      <w:r>
+        <w:rPr>
+          <w:rFonts w:ascii="Roboto Mono" w:cs="Roboto Mono" w:eastAsia="Roboto Mono" w:hAnsi="Roboto Mono"/>
+          <w:color w:val="188038"/>
+          <w:rtl w:val="0"/>
+        </w:rPr>
+        <w:t xml:space="preserve">errorHandler.js</w:t>
+      </w:r>
+      <w:r>
+        <w:rPr>
+          <w:rtl w:val="0"/>
+        </w:rPr>
+        <w:t xml:space="preserve"> are used to handle cross-cutting concerns:</w:t>
+      </w:r>
+    </w:p>
+    <w:p>
+      <w:pPr>
+        <w:widowControl w:val="0"/>
+        <w:spacing w:after="240" w:before="240" w:lineRule="auto"/>
+        <w:ind w:left="720" w:firstLine="0"/>
+        <w:rPr/>
+      </w:pPr>
+      <w:r>
+        <w:rPr>
+          <w:rFonts w:ascii="Roboto Mono" w:cs="Roboto Mono" w:eastAsia="Roboto Mono" w:hAnsi="Roboto Mono"/>
+          <w:color w:val="188038"/>
+          <w:rtl w:val="0"/>
+        </w:rPr>
+        <w:t xml:space="preserve">auth.js</w:t>
+      </w:r>
+      <w:r>
+        <w:rPr>
+          <w:rtl w:val="0"/>
+        </w:rPr>
+        <w:t xml:space="preserve"> validates JWT tokens and ensures secure access control.</w:t>
+        <w:br w:type="textWrapping"/>
+      </w:r>
+    </w:p>
+    <w:p>
+      <w:pPr>
+        <w:widowControl w:val="0"/>
+        <w:spacing w:after="240" w:before="240" w:lineRule="auto"/>
+        <w:ind w:left="720" w:firstLine="0"/>
+        <w:rPr/>
+      </w:pPr>
+      <w:r>
+        <w:rPr>
+          <w:rFonts w:ascii="Roboto Mono" w:cs="Roboto Mono" w:eastAsia="Roboto Mono" w:hAnsi="Roboto Mono"/>
+          <w:color w:val="188038"/>
+          <w:rtl w:val="0"/>
+        </w:rPr>
+        <w:t xml:space="preserve">logger.js</w:t>
+      </w:r>
+      <w:r>
+        <w:rPr>
+          <w:rtl w:val="0"/>
+        </w:rPr>
+        <w:t xml:space="preserve"> records request information for debugging and monitoring.</w:t>
+        <w:br w:type="textWrapping"/>
+      </w:r>
+    </w:p>
+    <w:p>
+      <w:pPr>
+        <w:widowControl w:val="0"/>
+        <w:spacing w:after="240" w:before="240" w:lineRule="auto"/>
+        <w:ind w:left="720" w:firstLine="0"/>
+        <w:rPr/>
+      </w:pPr>
+      <w:r>
+        <w:rPr>
+          <w:rFonts w:ascii="Roboto Mono" w:cs="Roboto Mono" w:eastAsia="Roboto Mono" w:hAnsi="Roboto Mono"/>
+          <w:color w:val="188038"/>
+          <w:rtl w:val="0"/>
+        </w:rPr>
+        <w:t xml:space="preserve">errorHandler.js</w:t>
+      </w:r>
+      <w:r>
+        <w:rPr>
+          <w:rtl w:val="0"/>
+        </w:rPr>
+        <w:t xml:space="preserve"> unifies error responses for better consistency.</w:t>
+        <w:br w:type="textWrapping"/>
+        <w:t xml:space="preserve"> This pattern promotes reusability and clean separation of concerns.</w:t>
+        <w:br w:type="textWrapping"/>
+      </w:r>
+    </w:p>
+    <w:p>
+      <w:pPr>
+        <w:widowControl w:val="0"/>
+        <w:spacing w:after="240" w:before="240" w:lineRule="auto"/>
+        <w:rPr/>
+      </w:pPr>
+      <w:r>
+        <w:rPr>
+          <w:b w:val="1"/>
+          <w:rtl w:val="0"/>
+        </w:rPr>
+        <w:t xml:space="preserve">3. Singleton &amp; Modular Configuration Pattern</w:t>
+        <w:br w:type="textWrapping"/>
+      </w:r>
+      <w:r>
+        <w:rPr>
+          <w:rtl w:val="0"/>
+        </w:rPr>
+        <w:t xml:space="preserve"> Database connections (SQLite / PostgreSQL) and configuration files use the singleton pattern to ensure only one active connection throughout the app.</w:t>
+        <w:br w:type="textWrapping"/>
+        <w:t xml:space="preserve"> Modules like </w:t>
+      </w:r>
+      <w:r>
+        <w:rPr>
+          <w:rFonts w:ascii="Roboto Mono" w:cs="Roboto Mono" w:eastAsia="Roboto Mono" w:hAnsi="Roboto Mono"/>
+          <w:color w:val="188038"/>
+          <w:rtl w:val="0"/>
+        </w:rPr>
+        <w:t xml:space="preserve">db.js</w:t>
+      </w:r>
+      <w:r>
+        <w:rPr>
+          <w:rtl w:val="0"/>
+        </w:rPr>
+        <w:t xml:space="preserve"> and </w:t>
+      </w:r>
+      <w:r>
+        <w:rPr>
+          <w:rFonts w:ascii="Roboto Mono" w:cs="Roboto Mono" w:eastAsia="Roboto Mono" w:hAnsi="Roboto Mono"/>
+          <w:color w:val="188038"/>
+          <w:rtl w:val="0"/>
+        </w:rPr>
+        <w:t xml:space="preserve">config.js</w:t>
+      </w:r>
+      <w:r>
+        <w:rPr>
+          <w:rtl w:val="0"/>
+        </w:rPr>
+        <w:t xml:space="preserve"> are imported wherever needed, reducing redundancy and preventing connection conflicts.</w:t>
+      </w:r>
+    </w:p>
+    <w:p>
+      <w:pPr>
+        <w:widowControl w:val="0"/>
+        <w:spacing w:after="240" w:before="240" w:lineRule="auto"/>
+        <w:rPr/>
+      </w:pPr>
+      <w:r>
+        <w:rPr>
+          <w:b w:val="1"/>
+          <w:rtl w:val="0"/>
+        </w:rPr>
+        <w:t xml:space="preserve">4. RESTful API Design Pattern</w:t>
+        <w:br w:type="textWrapping"/>
+      </w:r>
+      <w:r>
+        <w:rPr>
+          <w:rtl w:val="0"/>
+        </w:rPr>
+        <w:t xml:space="preserve"> The backend follows RESTful principles — each resource (users, events, buddies, attendees) is accessed via standardized endpoints (</w:t>
+      </w:r>
+      <w:r>
+        <w:rPr>
+          <w:rFonts w:ascii="Roboto Mono" w:cs="Roboto Mono" w:eastAsia="Roboto Mono" w:hAnsi="Roboto Mono"/>
+          <w:color w:val="188038"/>
+          <w:rtl w:val="0"/>
+        </w:rPr>
+        <w:t xml:space="preserve">GET</w:t>
+      </w:r>
+      <w:r>
+        <w:rPr>
+          <w:rtl w:val="0"/>
+        </w:rPr>
+        <w:t xml:space="preserve">, </w:t>
+      </w:r>
+      <w:r>
+        <w:rPr>
+          <w:rFonts w:ascii="Roboto Mono" w:cs="Roboto Mono" w:eastAsia="Roboto Mono" w:hAnsi="Roboto Mono"/>
+          <w:color w:val="188038"/>
+          <w:rtl w:val="0"/>
+        </w:rPr>
+        <w:t xml:space="preserve">POST</w:t>
+      </w:r>
+      <w:r>
+        <w:rPr>
+          <w:rtl w:val="0"/>
+        </w:rPr>
+        <w:t xml:space="preserve">, </w:t>
+      </w:r>
+      <w:r>
+        <w:rPr>
+          <w:rFonts w:ascii="Roboto Mono" w:cs="Roboto Mono" w:eastAsia="Roboto Mono" w:hAnsi="Roboto Mono"/>
+          <w:color w:val="188038"/>
+          <w:rtl w:val="0"/>
+        </w:rPr>
+        <w:t xml:space="preserve">PUT</w:t>
+      </w:r>
+      <w:r>
+        <w:rPr>
+          <w:rtl w:val="0"/>
+        </w:rPr>
+        <w:t xml:space="preserve">, </w:t>
+      </w:r>
+      <w:r>
+        <w:rPr>
+          <w:rFonts w:ascii="Roboto Mono" w:cs="Roboto Mono" w:eastAsia="Roboto Mono" w:hAnsi="Roboto Mono"/>
+          <w:color w:val="188038"/>
+          <w:rtl w:val="0"/>
+        </w:rPr>
+        <w:t xml:space="preserve">DELETE</w:t>
+      </w:r>
+      <w:r>
+        <w:rPr>
+          <w:rtl w:val="0"/>
+        </w:rPr>
+        <w:t xml:space="preserve">).</w:t>
+        <w:br w:type="textWrapping"/>
+        <w:t xml:space="preserve"> This pattern ensures scalability and allows future extension (e.g., analytics, notifications) without major architectural changes.</w:t>
+      </w:r>
+    </w:p>
+    <w:p>
+      <w:pPr>
         <w:keepNext w:val="0"/>
         <w:keepLines w:val="0"/>
         <w:pageBreakBefore w:val="0"/>
         <w:widowControl w:val="0"/>
-        <w:numPr>
-          <w:ilvl w:val="0"/>
-          <w:numId w:val="2"/>
-        </w:numPr>
         <w:pBdr>
           <w:top w:space="0" w:sz="0" w:val="nil"/>
           <w:left w:space="0" w:sz="0" w:val="nil"/>
@@ -7346,168 +10025,13 @@
           <w:between w:space="0" w:sz="0" w:val="nil"/>
         </w:pBdr>
         <w:shd w:fill="auto" w:val="clear"/>
-        <w:ind w:left="1440" w:hanging="360"/>
-        <w:rPr>
-          <w:u w:val="none"/>
-        </w:rPr>
-      </w:pPr>
-      <w:r>
-        <w:rPr>
-          <w:rtl w:val="0"/>
-        </w:rPr>
-        <w:t xml:space="preserve">MVC Pattern: the system follows the MVC architecture, separating the application into three main layers to improve code readability, simplifies debugging, and allows independent development of frontend and backend components</w:t>
-      </w:r>
-    </w:p>
-    <w:p>
-      <w:pPr>
-        <w:keepNext w:val="0"/>
-        <w:keepLines w:val="0"/>
-        <w:pageBreakBefore w:val="0"/>
-        <w:widowControl w:val="0"/>
-        <w:numPr>
-          <w:ilvl w:val="1"/>
-          <w:numId w:val="2"/>
-        </w:numPr>
-        <w:pBdr>
-          <w:top w:space="0" w:sz="0" w:val="nil"/>
-          <w:left w:space="0" w:sz="0" w:val="nil"/>
-          <w:bottom w:space="0" w:sz="0" w:val="nil"/>
-          <w:right w:space="0" w:sz="0" w:val="nil"/>
-          <w:between w:space="0" w:sz="0" w:val="nil"/>
-        </w:pBdr>
-        <w:shd w:fill="auto" w:val="clear"/>
-        <w:ind w:left="2160" w:hanging="360"/>
-        <w:rPr>
-          <w:u w:val="none"/>
-        </w:rPr>
-      </w:pPr>
-      <w:r>
-        <w:rPr>
-          <w:rtl w:val="0"/>
-        </w:rPr>
-        <w:t xml:space="preserve">Models handle database operations and data logic.</w:t>
-      </w:r>
-    </w:p>
-    <w:p>
-      <w:pPr>
-        <w:keepNext w:val="0"/>
-        <w:keepLines w:val="0"/>
-        <w:pageBreakBefore w:val="0"/>
-        <w:widowControl w:val="0"/>
-        <w:numPr>
-          <w:ilvl w:val="1"/>
-          <w:numId w:val="2"/>
-        </w:numPr>
-        <w:pBdr>
-          <w:top w:space="0" w:sz="0" w:val="nil"/>
-          <w:left w:space="0" w:sz="0" w:val="nil"/>
-          <w:bottom w:space="0" w:sz="0" w:val="nil"/>
-          <w:right w:space="0" w:sz="0" w:val="nil"/>
-          <w:between w:space="0" w:sz="0" w:val="nil"/>
-        </w:pBdr>
-        <w:shd w:fill="auto" w:val="clear"/>
-        <w:ind w:left="2160" w:hanging="360"/>
-        <w:rPr>
-          <w:u w:val="none"/>
-        </w:rPr>
-      </w:pPr>
-      <w:r>
-        <w:rPr>
-          <w:rtl w:val="0"/>
-        </w:rPr>
-        <w:t xml:space="preserve">Routes manage request handling and responses.</w:t>
-      </w:r>
-    </w:p>
-    <w:p>
-      <w:pPr>
-        <w:keepNext w:val="0"/>
-        <w:keepLines w:val="0"/>
-        <w:pageBreakBefore w:val="0"/>
-        <w:widowControl w:val="0"/>
-        <w:numPr>
-          <w:ilvl w:val="1"/>
-          <w:numId w:val="2"/>
-        </w:numPr>
-        <w:pBdr>
-          <w:top w:space="0" w:sz="0" w:val="nil"/>
-          <w:left w:space="0" w:sz="0" w:val="nil"/>
-          <w:bottom w:space="0" w:sz="0" w:val="nil"/>
-          <w:right w:space="0" w:sz="0" w:val="nil"/>
-          <w:between w:space="0" w:sz="0" w:val="nil"/>
-        </w:pBdr>
-        <w:shd w:fill="auto" w:val="clear"/>
-        <w:ind w:left="2160" w:hanging="360"/>
-        <w:rPr>
-          <w:u w:val="none"/>
-        </w:rPr>
-      </w:pPr>
-      <w:r>
-        <w:rPr>
-          <w:rtl w:val="0"/>
-        </w:rPr>
-        <w:t xml:space="preserve">Views are handled by the frontend which consumes the backend APIs.</w:t>
-      </w:r>
-    </w:p>
-    <w:p>
-      <w:pPr>
-        <w:keepNext w:val="0"/>
-        <w:keepLines w:val="0"/>
-        <w:pageBreakBefore w:val="0"/>
-        <w:widowControl w:val="0"/>
-        <w:numPr>
-          <w:ilvl w:val="0"/>
-          <w:numId w:val="2"/>
-        </w:numPr>
-        <w:pBdr>
-          <w:top w:space="0" w:sz="0" w:val="nil"/>
-          <w:left w:space="0" w:sz="0" w:val="nil"/>
-          <w:bottom w:space="0" w:sz="0" w:val="nil"/>
-          <w:right w:space="0" w:sz="0" w:val="nil"/>
-          <w:between w:space="0" w:sz="0" w:val="nil"/>
-        </w:pBdr>
-        <w:shd w:fill="auto" w:val="clear"/>
-        <w:ind w:left="1440" w:hanging="360"/>
-        <w:rPr>
-          <w:u w:val="none"/>
-        </w:rPr>
-      </w:pPr>
-      <w:r>
-        <w:rPr>
-          <w:rtl w:val="0"/>
-        </w:rPr>
-        <w:t xml:space="preserve">Middleware Pattern: Express middleware (</w:t>
-      </w:r>
-      <w:hyperlink r:id="rId13">
-        <w:r>
-          <w:rPr>
-            <w:color w:val="1155cc"/>
-            <w:u w:val="single"/>
-            <w:rtl w:val="0"/>
-          </w:rPr>
-          <w:t xml:space="preserve">auth.js</w:t>
-        </w:r>
-      </w:hyperlink>
-      <w:r>
-        <w:rPr>
-          <w:rtl w:val="0"/>
-        </w:rPr>
-        <w:t xml:space="preserve">, </w:t>
-      </w:r>
-      <w:hyperlink r:id="rId14">
-        <w:r>
-          <w:rPr>
-            <w:color w:val="1155cc"/>
-            <w:u w:val="single"/>
-            <w:rtl w:val="0"/>
-          </w:rPr>
-          <w:t xml:space="preserve">logger.js</w:t>
-        </w:r>
-      </w:hyperlink>
-      <w:r>
-        <w:rPr>
-          <w:rtl w:val="0"/>
-        </w:rPr>
-        <w:t xml:space="preserve">) is used to process requests before they reach the route handlers. In this way, code becomes more reusable and cross-cutting concerns like authentication and logging are better separated.</w:t>
+        <w:ind w:left="0" w:firstLine="0"/>
+        <w:rPr/>
+      </w:pPr>
+      <w:r>
+        <w:rPr>
+          <w:rtl w:val="0"/>
+        </w:rPr>
       </w:r>
     </w:p>
     <w:p>
@@ -10564,7 +13088,7 @@
               <w:spacing w:line="240" w:lineRule="auto"/>
               <w:rPr/>
             </w:pPr>
-            <w:hyperlink r:id="rId15">
+            <w:hyperlink r:id="rId18">
               <w:r>
                 <w:rPr>
                   <w:color w:val="1155cc"/>
@@ -10729,7 +13253,7 @@
               <w:spacing w:line="240" w:lineRule="auto"/>
               <w:rPr/>
             </w:pPr>
-            <w:hyperlink r:id="rId16">
+            <w:hyperlink r:id="rId19">
               <w:r>
                 <w:rPr>
                   <w:color w:val="1155cc"/>
@@ -10893,7 +13417,7 @@
               <w:spacing w:line="240" w:lineRule="auto"/>
               <w:rPr/>
             </w:pPr>
-            <w:hyperlink r:id="rId17">
+            <w:hyperlink r:id="rId20">
               <w:r>
                 <w:rPr>
                   <w:color w:val="1155cc"/>
@@ -11375,7 +13899,7 @@
       </w:r>
     </w:p>
     <w:sectPr>
-      <w:headerReference r:id="rId18" w:type="default"/>
+      <w:headerReference r:id="rId21" w:type="default"/>
       <w:pgSz w:h="15840" w:w="12240" w:orient="portrait"/>
       <w:pgMar w:bottom="1440" w:top="1440" w:left="1440" w:right="1440" w:header="0" w:footer="720"/>
       <w:pgNumType w:start="1"/>
@@ -11534,11 +14058,11 @@
   <w:abstractNum w:abstractNumId="2">
     <w:lvl w:ilvl="0">
       <w:start w:val="1"/>
-      <w:numFmt w:val="decimal"/>
-      <w:lvlText w:val="%1."/>
+      <w:numFmt w:val="bullet"/>
+      <w:lvlText w:val="●"/>
       <w:lvlJc w:val="left"/>
       <w:pPr>
-        <w:ind w:left="1440" w:hanging="360"/>
+        <w:ind w:left="2880" w:hanging="360"/>
       </w:pPr>
       <w:rPr>
         <w:u w:val="none"/>
@@ -11546,11 +14070,11 @@
     </w:lvl>
     <w:lvl w:ilvl="1">
       <w:start w:val="1"/>
-      <w:numFmt w:val="lowerLetter"/>
-      <w:lvlText w:val="%2."/>
+      <w:numFmt w:val="bullet"/>
+      <w:lvlText w:val="○"/>
       <w:lvlJc w:val="left"/>
       <w:pPr>
-        <w:ind w:left="2160" w:hanging="360"/>
+        <w:ind w:left="3600" w:hanging="360"/>
       </w:pPr>
       <w:rPr>
         <w:u w:val="none"/>
@@ -11558,11 +14082,11 @@
     </w:lvl>
     <w:lvl w:ilvl="2">
       <w:start w:val="1"/>
-      <w:numFmt w:val="lowerRoman"/>
-      <w:lvlText w:val="%3."/>
-      <w:lvlJc w:val="right"/>
-      <w:pPr>
-        <w:ind w:left="2880" w:hanging="360"/>
+      <w:numFmt w:val="bullet"/>
+      <w:lvlText w:val="■"/>
+      <w:lvlJc w:val="left"/>
+      <w:pPr>
+        <w:ind w:left="4320" w:hanging="360"/>
       </w:pPr>
       <w:rPr>
         <w:u w:val="none"/>
@@ -11570,11 +14094,11 @@
     </w:lvl>
     <w:lvl w:ilvl="3">
       <w:start w:val="1"/>
-      <w:numFmt w:val="decimal"/>
-      <w:lvlText w:val="%4."/>
+      <w:numFmt w:val="bullet"/>
+      <w:lvlText w:val="●"/>
       <w:lvlJc w:val="left"/>
       <w:pPr>
-        <w:ind w:left="3600" w:hanging="360"/>
+        <w:ind w:left="5040" w:hanging="360"/>
       </w:pPr>
       <w:rPr>
         <w:u w:val="none"/>
@@ -11582,11 +14106,11 @@
     </w:lvl>
     <w:lvl w:ilvl="4">
       <w:start w:val="1"/>
-      <w:numFmt w:val="lowerLetter"/>
-      <w:lvlText w:val="%5."/>
+      <w:numFmt w:val="bullet"/>
+      <w:lvlText w:val="○"/>
       <w:lvlJc w:val="left"/>
       <w:pPr>
-        <w:ind w:left="4320" w:hanging="360"/>
+        <w:ind w:left="5760" w:hanging="360"/>
       </w:pPr>
       <w:rPr>
         <w:u w:val="none"/>
@@ -11594,11 +14118,11 @@
     </w:lvl>
     <w:lvl w:ilvl="5">
       <w:start w:val="1"/>
-      <w:numFmt w:val="lowerRoman"/>
-      <w:lvlText w:val="%6."/>
-      <w:lvlJc w:val="right"/>
-      <w:pPr>
-        <w:ind w:left="5040" w:hanging="360"/>
+      <w:numFmt w:val="bullet"/>
+      <w:lvlText w:val="■"/>
+      <w:lvlJc w:val="left"/>
+      <w:pPr>
+        <w:ind w:left="6480" w:hanging="360"/>
       </w:pPr>
       <w:rPr>
         <w:u w:val="none"/>
@@ -11606,11 +14130,11 @@
     </w:lvl>
     <w:lvl w:ilvl="6">
       <w:start w:val="1"/>
-      <w:numFmt w:val="decimal"/>
-      <w:lvlText w:val="%7."/>
+      <w:numFmt w:val="bullet"/>
+      <w:lvlText w:val="●"/>
       <w:lvlJc w:val="left"/>
       <w:pPr>
-        <w:ind w:left="5760" w:hanging="360"/>
+        <w:ind w:left="7200" w:hanging="360"/>
       </w:pPr>
       <w:rPr>
         <w:u w:val="none"/>
@@ -11618,11 +14142,11 @@
     </w:lvl>
     <w:lvl w:ilvl="7">
       <w:start w:val="1"/>
-      <w:numFmt w:val="lowerLetter"/>
-      <w:lvlText w:val="%8."/>
+      <w:numFmt w:val="bullet"/>
+      <w:lvlText w:val="○"/>
       <w:lvlJc w:val="left"/>
       <w:pPr>
-        <w:ind w:left="6480" w:hanging="360"/>
+        <w:ind w:left="7920" w:hanging="360"/>
       </w:pPr>
       <w:rPr>
         <w:u w:val="none"/>
@@ -11630,11 +14154,11 @@
     </w:lvl>
     <w:lvl w:ilvl="8">
       <w:start w:val="1"/>
-      <w:numFmt w:val="lowerRoman"/>
-      <w:lvlText w:val="%9."/>
-      <w:lvlJc w:val="right"/>
-      <w:pPr>
-        <w:ind w:left="7200" w:hanging="360"/>
+      <w:numFmt w:val="bullet"/>
+      <w:lvlText w:val="■"/>
+      <w:lvlJc w:val="left"/>
+      <w:pPr>
+        <w:ind w:left="8640" w:hanging="360"/>
       </w:pPr>
       <w:rPr>
         <w:u w:val="none"/>

</xml_diff>

<commit_message>
Bump tar from 7.5.1 to 7.5.2 in /code/Study buddy/frontend (#33)
* iteration 1 documents update

* Bump tar from 7.5.1 to 7.5.2 in /code/Study buddy/frontend

Bumps [tar](https://github.com/isaacs/node-tar) from 7.5.1 to 7.5.2.
- [Release notes](https://github.com/isaacs/node-tar/releases)
- [Changelog](https://github.com/isaacs/node-tar/blob/main/CHANGELOG.md)
- [Commits](https://github.com/isaacs/node-tar/compare/v7.5.1...v7.5.2)

---
updated-dependencies:
- dependency-name: tar
  dependency-version: 7.5.2
  dependency-type: indirect
...

Signed-off-by: dependabot[bot] <support@github.com>

---------

Signed-off-by: dependabot[bot] <support@github.com>
Co-authored-by: shinushibu1798 <31847296+shinushibu1798@users.noreply.github.com>
Co-authored-by: QtinzIa <qtin28@gmail.com>
Co-authored-by: QtinzIa <86401155+QtinzIa@users.noreply.github.com>
Co-authored-by: dependabot[bot] <49699333+dependabot[bot]@users.noreply.github.com>
</commit_message>
<xml_diff>
--- a/doc/CS673_SDD_team3.docx
+++ b/doc/CS673_SDD_team3.docx
@@ -47,12 +47,12 @@
             <wp:extent cx="1133475" cy="847725"/>
             <wp:effectExtent b="0" l="0" r="0" t="0"/>
             <wp:wrapSquare wrapText="bothSides" distB="19050" distT="19050" distL="19050" distR="19050"/>
-            <wp:docPr id="2" name="image4.png"/>
+            <wp:docPr id="10" name="image3.png"/>
             <a:graphic>
               <a:graphicData uri="http://schemas.openxmlformats.org/drawingml/2006/picture">
                 <pic:pic>
                   <pic:nvPicPr>
-                    <pic:cNvPr id="0" name="image4.png"/>
+                    <pic:cNvPr id="0" name="image3.png"/>
                     <pic:cNvPicPr preferRelativeResize="0"/>
                   </pic:nvPicPr>
                   <pic:blipFill>
@@ -1151,8 +1151,41 @@
             </w:pPr>
             <w:r>
               <w:rPr>
+                <w:sz w:val="24"/>
+                <w:szCs w:val="24"/>
                 <w:rtl w:val="0"/>
               </w:rPr>
+              <w:t xml:space="preserve">Qiuting Zhao</w:t>
+            </w:r>
+          </w:p>
+        </w:tc>
+        <w:tc>
+          <w:tcPr>
+            <w:shd w:fill="auto" w:val="clear"/>
+            <w:tcMar>
+              <w:top w:w="100.0" w:type="dxa"/>
+              <w:left w:w="100.0" w:type="dxa"/>
+              <w:bottom w:w="100.0" w:type="dxa"/>
+              <w:right w:w="100.0" w:type="dxa"/>
+            </w:tcMar>
+            <w:vAlign w:val="top"/>
+          </w:tcPr>
+          <w:p>
+            <w:pPr>
+              <w:widowControl w:val="0"/>
+              <w:spacing w:line="240" w:lineRule="auto"/>
+              <w:rPr>
+                <w:sz w:val="24"/>
+                <w:szCs w:val="24"/>
+              </w:rPr>
+            </w:pPr>
+            <w:r>
+              <w:rPr>
+                <w:sz w:val="24"/>
+                <w:szCs w:val="24"/>
+                <w:rtl w:val="0"/>
+              </w:rPr>
+              <w:t xml:space="preserve">Design &amp; Implementation Leader / QA Leader</w:t>
             </w:r>
           </w:p>
         </w:tc>
@@ -1184,14 +1217,21 @@
               <w:spacing w:after="0" w:before="0" w:line="240" w:lineRule="auto"/>
               <w:ind w:left="0" w:firstLine="0"/>
               <w:rPr>
+                <w:i w:val="1"/>
                 <w:sz w:val="24"/>
                 <w:szCs w:val="24"/>
+                <w:u w:val="single"/>
               </w:rPr>
             </w:pPr>
             <w:r>
               <w:rPr>
+                <w:i w:val="1"/>
+                <w:sz w:val="24"/>
+                <w:szCs w:val="24"/>
+                <w:u w:val="single"/>
                 <w:rtl w:val="0"/>
               </w:rPr>
+              <w:t xml:space="preserve">Qiuting Zhao</w:t>
             </w:r>
           </w:p>
         </w:tc>
@@ -1223,7 +1263,6 @@
               <w:spacing w:after="0" w:before="0" w:line="240" w:lineRule="auto"/>
               <w:ind w:left="0" w:firstLine="0"/>
               <w:rPr>
-                <w:i w:val="1"/>
                 <w:sz w:val="24"/>
                 <w:szCs w:val="24"/>
                 <w:u w:val="single"/>
@@ -1231,48 +1270,12 @@
             </w:pPr>
             <w:r>
               <w:rPr>
-                <w:rtl w:val="0"/>
-              </w:rPr>
-            </w:r>
-          </w:p>
-        </w:tc>
-        <w:tc>
-          <w:tcPr>
-            <w:shd w:fill="auto" w:val="clear"/>
-            <w:tcMar>
-              <w:top w:w="100.0" w:type="dxa"/>
-              <w:left w:w="100.0" w:type="dxa"/>
-              <w:bottom w:w="100.0" w:type="dxa"/>
-              <w:right w:w="100.0" w:type="dxa"/>
-            </w:tcMar>
-            <w:vAlign w:val="top"/>
-          </w:tcPr>
-          <w:p>
-            <w:pPr>
-              <w:keepNext w:val="0"/>
-              <w:keepLines w:val="0"/>
-              <w:pageBreakBefore w:val="0"/>
-              <w:widowControl w:val="0"/>
-              <w:pBdr>
-                <w:top w:space="0" w:sz="0" w:val="nil"/>
-                <w:left w:space="0" w:sz="0" w:val="nil"/>
-                <w:bottom w:space="0" w:sz="0" w:val="nil"/>
-                <w:right w:space="0" w:sz="0" w:val="nil"/>
-                <w:between w:space="0" w:sz="0" w:val="nil"/>
-              </w:pBdr>
-              <w:shd w:fill="auto" w:val="clear"/>
-              <w:spacing w:after="0" w:before="0" w:line="240" w:lineRule="auto"/>
-              <w:ind w:left="0" w:firstLine="0"/>
-              <w:rPr>
                 <w:sz w:val="24"/>
                 <w:szCs w:val="24"/>
                 <w:u w:val="single"/>
-              </w:rPr>
-            </w:pPr>
-            <w:r>
-              <w:rPr>
                 <w:rtl w:val="0"/>
               </w:rPr>
+              <w:t xml:space="preserve">10/16/2025</w:t>
             </w:r>
           </w:p>
         </w:tc>
@@ -1315,6 +1318,54 @@
             </w:pPr>
             <w:r>
               <w:rPr>
+                <w:sz w:val="24"/>
+                <w:szCs w:val="24"/>
+                <w:rtl w:val="0"/>
+              </w:rPr>
+              <w:t xml:space="preserve">Dexiao Zhang</w:t>
+            </w:r>
+          </w:p>
+        </w:tc>
+        <w:tc>
+          <w:tcPr>
+            <w:shd w:fill="auto" w:val="clear"/>
+            <w:tcMar>
+              <w:top w:w="100.0" w:type="dxa"/>
+              <w:left w:w="100.0" w:type="dxa"/>
+              <w:bottom w:w="100.0" w:type="dxa"/>
+              <w:right w:w="100.0" w:type="dxa"/>
+            </w:tcMar>
+            <w:vAlign w:val="top"/>
+          </w:tcPr>
+          <w:p>
+            <w:pPr>
+              <w:widowControl w:val="0"/>
+              <w:spacing w:line="240" w:lineRule="auto"/>
+              <w:rPr>
+                <w:sz w:val="24"/>
+                <w:szCs w:val="24"/>
+              </w:rPr>
+            </w:pPr>
+            <w:r>
+              <w:rPr>
+                <w:sz w:val="24"/>
+                <w:szCs w:val="24"/>
+                <w:rtl w:val="0"/>
+              </w:rPr>
+              <w:t xml:space="preserve">Design &amp; Implementation Leader/QA Leader</w:t>
+            </w:r>
+          </w:p>
+          <w:p>
+            <w:pPr>
+              <w:widowControl w:val="0"/>
+              <w:spacing w:line="240" w:lineRule="auto"/>
+              <w:rPr>
+                <w:sz w:val="24"/>
+                <w:szCs w:val="24"/>
+              </w:rPr>
+            </w:pPr>
+            <w:r>
+              <w:rPr>
                 <w:rtl w:val="0"/>
               </w:rPr>
             </w:r>
@@ -1351,16 +1402,27 @@
               <w:rPr>
                 <w:rFonts w:ascii="Arial" w:cs="Arial" w:eastAsia="Arial" w:hAnsi="Arial"/>
                 <w:b w:val="0"/>
-                <w:i w:val="0"/>
+                <w:i w:val="1"/>
                 <w:smallCaps w:val="0"/>
                 <w:strike w:val="0"/>
                 <w:color w:val="000000"/>
                 <w:sz w:val="24"/>
                 <w:szCs w:val="24"/>
+                <w:u w:val="single"/>
                 <w:shd w:fill="auto" w:val="clear"/>
                 <w:vertAlign w:val="baseline"/>
               </w:rPr>
             </w:pPr>
+            <w:r>
+              <w:rPr>
+                <w:i w:val="1"/>
+                <w:sz w:val="24"/>
+                <w:szCs w:val="24"/>
+                <w:u w:val="single"/>
+                <w:rtl w:val="0"/>
+              </w:rPr>
+              <w:t xml:space="preserve">Dexiao Zhang</w:t>
+            </w:r>
             <w:r>
               <w:rPr>
                 <w:rtl w:val="0"/>
@@ -1399,55 +1461,6 @@
               <w:rPr>
                 <w:rFonts w:ascii="Arial" w:cs="Arial" w:eastAsia="Arial" w:hAnsi="Arial"/>
                 <w:b w:val="0"/>
-                <w:i w:val="1"/>
-                <w:smallCaps w:val="0"/>
-                <w:strike w:val="0"/>
-                <w:color w:val="000000"/>
-                <w:sz w:val="24"/>
-                <w:szCs w:val="24"/>
-                <w:u w:val="single"/>
-                <w:shd w:fill="auto" w:val="clear"/>
-                <w:vertAlign w:val="baseline"/>
-              </w:rPr>
-            </w:pPr>
-            <w:r>
-              <w:rPr>
-                <w:rtl w:val="0"/>
-              </w:rPr>
-            </w:r>
-          </w:p>
-        </w:tc>
-        <w:tc>
-          <w:tcPr>
-            <w:shd w:fill="auto" w:val="clear"/>
-            <w:tcMar>
-              <w:top w:w="100.0" w:type="dxa"/>
-              <w:left w:w="100.0" w:type="dxa"/>
-              <w:bottom w:w="100.0" w:type="dxa"/>
-              <w:right w:w="100.0" w:type="dxa"/>
-            </w:tcMar>
-            <w:vAlign w:val="top"/>
-          </w:tcPr>
-          <w:p>
-            <w:pPr>
-              <w:keepNext w:val="0"/>
-              <w:keepLines w:val="0"/>
-              <w:pageBreakBefore w:val="0"/>
-              <w:widowControl w:val="0"/>
-              <w:pBdr>
-                <w:top w:space="0" w:sz="0" w:val="nil"/>
-                <w:left w:space="0" w:sz="0" w:val="nil"/>
-                <w:bottom w:space="0" w:sz="0" w:val="nil"/>
-                <w:right w:space="0" w:sz="0" w:val="nil"/>
-                <w:between w:space="0" w:sz="0" w:val="nil"/>
-              </w:pBdr>
-              <w:shd w:fill="auto" w:val="clear"/>
-              <w:spacing w:after="0" w:before="0" w:line="240" w:lineRule="auto"/>
-              <w:ind w:left="0" w:right="0" w:firstLine="0"/>
-              <w:jc w:val="left"/>
-              <w:rPr>
-                <w:rFonts w:ascii="Arial" w:cs="Arial" w:eastAsia="Arial" w:hAnsi="Arial"/>
-                <w:b w:val="0"/>
                 <w:i w:val="0"/>
                 <w:smallCaps w:val="0"/>
                 <w:strike w:val="0"/>
@@ -1459,6 +1472,15 @@
                 <w:vertAlign w:val="baseline"/>
               </w:rPr>
             </w:pPr>
+            <w:r>
+              <w:rPr>
+                <w:sz w:val="24"/>
+                <w:szCs w:val="24"/>
+                <w:u w:val="single"/>
+                <w:rtl w:val="0"/>
+              </w:rPr>
+              <w:t xml:space="preserve">10/16/2025</w:t>
+            </w:r>
             <w:r>
               <w:rPr>
                 <w:rtl w:val="0"/>
@@ -3344,6 +3366,326 @@
           </w:p>
         </w:tc>
       </w:tr>
+      <w:tr>
+        <w:trPr>
+          <w:cantSplit w:val="0"/>
+          <w:trHeight w:val="945" w:hRule="atLeast"/>
+          <w:tblHeader w:val="0"/>
+        </w:trPr>
+        <w:tc>
+          <w:tcPr>
+            <w:shd w:fill="auto" w:val="clear"/>
+            <w:tcMar>
+              <w:top w:w="100.0" w:type="dxa"/>
+              <w:left w:w="100.0" w:type="dxa"/>
+              <w:bottom w:w="100.0" w:type="dxa"/>
+              <w:right w:w="100.0" w:type="dxa"/>
+            </w:tcMar>
+            <w:vAlign w:val="top"/>
+          </w:tcPr>
+          <w:p>
+            <w:pPr>
+              <w:keepNext w:val="0"/>
+              <w:keepLines w:val="0"/>
+              <w:pageBreakBefore w:val="0"/>
+              <w:widowControl w:val="0"/>
+              <w:pBdr>
+                <w:top w:space="0" w:sz="0" w:val="nil"/>
+                <w:left w:space="0" w:sz="0" w:val="nil"/>
+                <w:bottom w:space="0" w:sz="0" w:val="nil"/>
+                <w:right w:space="0" w:sz="0" w:val="nil"/>
+                <w:between w:space="0" w:sz="0" w:val="nil"/>
+              </w:pBdr>
+              <w:shd w:fill="auto" w:val="clear"/>
+              <w:spacing w:after="0" w:before="0" w:line="240" w:lineRule="auto"/>
+              <w:ind w:left="0" w:firstLine="0"/>
+              <w:rPr>
+                <w:sz w:val="24"/>
+                <w:szCs w:val="24"/>
+              </w:rPr>
+            </w:pPr>
+            <w:r>
+              <w:rPr>
+                <w:sz w:val="24"/>
+                <w:szCs w:val="24"/>
+                <w:rtl w:val="0"/>
+              </w:rPr>
+              <w:t xml:space="preserve">1.8</w:t>
+            </w:r>
+          </w:p>
+        </w:tc>
+        <w:tc>
+          <w:tcPr>
+            <w:shd w:fill="auto" w:val="clear"/>
+            <w:tcMar>
+              <w:top w:w="100.0" w:type="dxa"/>
+              <w:left w:w="100.0" w:type="dxa"/>
+              <w:bottom w:w="100.0" w:type="dxa"/>
+              <w:right w:w="100.0" w:type="dxa"/>
+            </w:tcMar>
+            <w:vAlign w:val="top"/>
+          </w:tcPr>
+          <w:p>
+            <w:pPr>
+              <w:keepNext w:val="0"/>
+              <w:keepLines w:val="0"/>
+              <w:pageBreakBefore w:val="0"/>
+              <w:widowControl w:val="0"/>
+              <w:pBdr>
+                <w:top w:space="0" w:sz="0" w:val="nil"/>
+                <w:left w:space="0" w:sz="0" w:val="nil"/>
+                <w:bottom w:space="0" w:sz="0" w:val="nil"/>
+                <w:right w:space="0" w:sz="0" w:val="nil"/>
+                <w:between w:space="0" w:sz="0" w:val="nil"/>
+              </w:pBdr>
+              <w:shd w:fill="auto" w:val="clear"/>
+              <w:spacing w:after="0" w:before="0" w:line="240" w:lineRule="auto"/>
+              <w:ind w:left="0" w:firstLine="0"/>
+              <w:rPr>
+                <w:sz w:val="24"/>
+                <w:szCs w:val="24"/>
+              </w:rPr>
+            </w:pPr>
+            <w:r>
+              <w:rPr>
+                <w:sz w:val="24"/>
+                <w:szCs w:val="24"/>
+                <w:rtl w:val="0"/>
+              </w:rPr>
+              <w:t xml:space="preserve">Qiuting Zhao</w:t>
+            </w:r>
+          </w:p>
+        </w:tc>
+        <w:tc>
+          <w:tcPr>
+            <w:shd w:fill="auto" w:val="clear"/>
+            <w:tcMar>
+              <w:top w:w="100.0" w:type="dxa"/>
+              <w:left w:w="100.0" w:type="dxa"/>
+              <w:bottom w:w="100.0" w:type="dxa"/>
+              <w:right w:w="100.0" w:type="dxa"/>
+            </w:tcMar>
+            <w:vAlign w:val="top"/>
+          </w:tcPr>
+          <w:p>
+            <w:pPr>
+              <w:keepNext w:val="0"/>
+              <w:keepLines w:val="0"/>
+              <w:pageBreakBefore w:val="0"/>
+              <w:widowControl w:val="0"/>
+              <w:pBdr>
+                <w:top w:space="0" w:sz="0" w:val="nil"/>
+                <w:left w:space="0" w:sz="0" w:val="nil"/>
+                <w:bottom w:space="0" w:sz="0" w:val="nil"/>
+                <w:right w:space="0" w:sz="0" w:val="nil"/>
+                <w:between w:space="0" w:sz="0" w:val="nil"/>
+              </w:pBdr>
+              <w:shd w:fill="auto" w:val="clear"/>
+              <w:spacing w:after="0" w:before="0" w:line="240" w:lineRule="auto"/>
+              <w:ind w:left="0" w:firstLine="0"/>
+              <w:rPr>
+                <w:sz w:val="24"/>
+                <w:szCs w:val="24"/>
+              </w:rPr>
+            </w:pPr>
+            <w:r>
+              <w:rPr>
+                <w:sz w:val="24"/>
+                <w:szCs w:val="24"/>
+                <w:rtl w:val="0"/>
+              </w:rPr>
+              <w:t xml:space="preserve">10/16/2025</w:t>
+            </w:r>
+          </w:p>
+        </w:tc>
+        <w:tc>
+          <w:tcPr>
+            <w:shd w:fill="auto" w:val="clear"/>
+            <w:tcMar>
+              <w:top w:w="100.0" w:type="dxa"/>
+              <w:left w:w="100.0" w:type="dxa"/>
+              <w:bottom w:w="100.0" w:type="dxa"/>
+              <w:right w:w="100.0" w:type="dxa"/>
+            </w:tcMar>
+            <w:vAlign w:val="top"/>
+          </w:tcPr>
+          <w:p>
+            <w:pPr>
+              <w:spacing w:before="200" w:line="240" w:lineRule="auto"/>
+              <w:rPr>
+                <w:sz w:val="24"/>
+                <w:szCs w:val="24"/>
+              </w:rPr>
+            </w:pPr>
+            <w:hyperlink w:anchor="_mtfbusfb0eq3">
+              <w:r>
+                <w:rPr>
+                  <w:sz w:val="24"/>
+                  <w:szCs w:val="24"/>
+                  <w:rtl w:val="0"/>
+                </w:rPr>
+                <w:t xml:space="preserve">Business Logic and Key Algorithms</w:t>
+              </w:r>
+            </w:hyperlink>
+            <w:r>
+              <w:rPr>
+                <w:rtl w:val="0"/>
+              </w:rPr>
+            </w:r>
+          </w:p>
+        </w:tc>
+      </w:tr>
+      <w:tr>
+        <w:trPr>
+          <w:cantSplit w:val="0"/>
+          <w:trHeight w:val="945" w:hRule="atLeast"/>
+          <w:tblHeader w:val="0"/>
+        </w:trPr>
+        <w:tc>
+          <w:tcPr>
+            <w:shd w:fill="auto" w:val="clear"/>
+            <w:tcMar>
+              <w:top w:w="100.0" w:type="dxa"/>
+              <w:left w:w="100.0" w:type="dxa"/>
+              <w:bottom w:w="100.0" w:type="dxa"/>
+              <w:right w:w="100.0" w:type="dxa"/>
+            </w:tcMar>
+            <w:vAlign w:val="top"/>
+          </w:tcPr>
+          <w:p>
+            <w:pPr>
+              <w:keepNext w:val="0"/>
+              <w:keepLines w:val="0"/>
+              <w:pageBreakBefore w:val="0"/>
+              <w:widowControl w:val="0"/>
+              <w:pBdr>
+                <w:top w:space="0" w:sz="0" w:val="nil"/>
+                <w:left w:space="0" w:sz="0" w:val="nil"/>
+                <w:bottom w:space="0" w:sz="0" w:val="nil"/>
+                <w:right w:space="0" w:sz="0" w:val="nil"/>
+                <w:between w:space="0" w:sz="0" w:val="nil"/>
+              </w:pBdr>
+              <w:shd w:fill="auto" w:val="clear"/>
+              <w:spacing w:after="0" w:before="0" w:line="240" w:lineRule="auto"/>
+              <w:ind w:left="0" w:firstLine="0"/>
+              <w:rPr>
+                <w:sz w:val="24"/>
+                <w:szCs w:val="24"/>
+              </w:rPr>
+            </w:pPr>
+            <w:r>
+              <w:rPr>
+                <w:sz w:val="24"/>
+                <w:szCs w:val="24"/>
+                <w:rtl w:val="0"/>
+              </w:rPr>
+              <w:t xml:space="preserve">1.9</w:t>
+            </w:r>
+          </w:p>
+        </w:tc>
+        <w:tc>
+          <w:tcPr>
+            <w:shd w:fill="auto" w:val="clear"/>
+            <w:tcMar>
+              <w:top w:w="100.0" w:type="dxa"/>
+              <w:left w:w="100.0" w:type="dxa"/>
+              <w:bottom w:w="100.0" w:type="dxa"/>
+              <w:right w:w="100.0" w:type="dxa"/>
+            </w:tcMar>
+            <w:vAlign w:val="top"/>
+          </w:tcPr>
+          <w:p>
+            <w:pPr>
+              <w:keepNext w:val="0"/>
+              <w:keepLines w:val="0"/>
+              <w:pageBreakBefore w:val="0"/>
+              <w:widowControl w:val="0"/>
+              <w:pBdr>
+                <w:top w:space="0" w:sz="0" w:val="nil"/>
+                <w:left w:space="0" w:sz="0" w:val="nil"/>
+                <w:bottom w:space="0" w:sz="0" w:val="nil"/>
+                <w:right w:space="0" w:sz="0" w:val="nil"/>
+                <w:between w:space="0" w:sz="0" w:val="nil"/>
+              </w:pBdr>
+              <w:shd w:fill="auto" w:val="clear"/>
+              <w:spacing w:after="0" w:before="0" w:line="240" w:lineRule="auto"/>
+              <w:ind w:left="0" w:firstLine="0"/>
+              <w:rPr>
+                <w:sz w:val="24"/>
+                <w:szCs w:val="24"/>
+              </w:rPr>
+            </w:pPr>
+            <w:r>
+              <w:rPr>
+                <w:sz w:val="24"/>
+                <w:szCs w:val="24"/>
+                <w:rtl w:val="0"/>
+              </w:rPr>
+              <w:t xml:space="preserve">Dexiao Zhang</w:t>
+            </w:r>
+          </w:p>
+        </w:tc>
+        <w:tc>
+          <w:tcPr>
+            <w:shd w:fill="auto" w:val="clear"/>
+            <w:tcMar>
+              <w:top w:w="100.0" w:type="dxa"/>
+              <w:left w:w="100.0" w:type="dxa"/>
+              <w:bottom w:w="100.0" w:type="dxa"/>
+              <w:right w:w="100.0" w:type="dxa"/>
+            </w:tcMar>
+            <w:vAlign w:val="top"/>
+          </w:tcPr>
+          <w:p>
+            <w:pPr>
+              <w:widowControl w:val="0"/>
+              <w:spacing w:line="240" w:lineRule="auto"/>
+              <w:rPr>
+                <w:sz w:val="24"/>
+                <w:szCs w:val="24"/>
+              </w:rPr>
+            </w:pPr>
+            <w:r>
+              <w:rPr>
+                <w:sz w:val="24"/>
+                <w:szCs w:val="24"/>
+                <w:rtl w:val="0"/>
+              </w:rPr>
+              <w:t xml:space="preserve">10/16/2025</w:t>
+            </w:r>
+          </w:p>
+        </w:tc>
+        <w:tc>
+          <w:tcPr>
+            <w:shd w:fill="auto" w:val="clear"/>
+            <w:tcMar>
+              <w:top w:w="100.0" w:type="dxa"/>
+              <w:left w:w="100.0" w:type="dxa"/>
+              <w:bottom w:w="100.0" w:type="dxa"/>
+              <w:right w:w="100.0" w:type="dxa"/>
+            </w:tcMar>
+            <w:vAlign w:val="top"/>
+          </w:tcPr>
+          <w:p>
+            <w:pPr>
+              <w:widowControl w:val="0"/>
+              <w:spacing w:line="240" w:lineRule="auto"/>
+              <w:rPr>
+                <w:sz w:val="24"/>
+                <w:szCs w:val="24"/>
+              </w:rPr>
+            </w:pPr>
+            <w:r>
+              <w:rPr>
+                <w:sz w:val="24"/>
+                <w:szCs w:val="24"/>
+                <w:rtl w:val="0"/>
+              </w:rPr>
+              <w:t xml:space="preserve">Design patterns</w:t>
+            </w:r>
+          </w:p>
+        </w:tc>
+      </w:tr>
     </w:tbl>
     <w:p>
       <w:pPr>
@@ -3395,7 +3737,7 @@
     </w:p>
     <w:sdt>
       <w:sdtPr>
-        <w:id w:val="1320715267"/>
+        <w:id w:val="1203248017"/>
         <w:docPartObj>
           <w:docPartGallery w:val="Table of Contents"/>
           <w:docPartUnique w:val="1"/>
@@ -4183,12 +4525,12 @@
           <wp:inline distB="114300" distT="114300" distL="114300" distR="114300">
             <wp:extent cx="5943600" cy="2819400"/>
             <wp:effectExtent b="0" l="0" r="0" t="0"/>
-            <wp:docPr id="4" name="image1.png"/>
+            <wp:docPr id="4" name="image7.png"/>
             <a:graphic>
               <a:graphicData uri="http://schemas.openxmlformats.org/drawingml/2006/picture">
                 <pic:pic>
                   <pic:nvPicPr>
-                    <pic:cNvPr id="0" name="image1.png"/>
+                    <pic:cNvPr id="0" name="image7.png"/>
                     <pic:cNvPicPr preferRelativeResize="0"/>
                   </pic:nvPicPr>
                   <pic:blipFill>
@@ -4502,12 +4844,12 @@
           <wp:inline distB="114300" distT="114300" distL="114300" distR="114300">
             <wp:extent cx="5943600" cy="2667000"/>
             <wp:effectExtent b="0" l="0" r="0" t="0"/>
-            <wp:docPr id="3" name="image3.png"/>
+            <wp:docPr id="3" name="image10.png"/>
             <a:graphic>
               <a:graphicData uri="http://schemas.openxmlformats.org/drawingml/2006/picture">
                 <pic:pic>
                   <pic:nvPicPr>
-                    <pic:cNvPr id="0" name="image3.png"/>
+                    <pic:cNvPr id="0" name="image10.png"/>
                     <pic:cNvPicPr preferRelativeResize="0"/>
                   </pic:nvPicPr>
                   <pic:blipFill>
@@ -5859,19 +6201,6 @@
     <w:p>
       <w:pPr>
         <w:widowControl w:val="0"/>
-        <w:ind w:left="810" w:firstLine="0"/>
-        <w:rPr/>
-      </w:pPr>
-      <w:r>
-        <w:rPr>
-          <w:rtl w:val="0"/>
-        </w:rPr>
-        <w:t xml:space="preserve">In this section, you shall describe any key algorithms used in your software system, either in terms of pseudocode or flowchart, or sequence diagrams. </w:t>
-      </w:r>
-    </w:p>
-    <w:p>
-      <w:pPr>
-        <w:widowControl w:val="0"/>
         <w:numPr>
           <w:ilvl w:val="0"/>
           <w:numId w:val="3"/>
@@ -6149,12 +6478,12 @@
           <wp:inline distB="114300" distT="114300" distL="114300" distR="114300">
             <wp:extent cx="4405313" cy="3333263"/>
             <wp:effectExtent b="0" l="0" r="0" t="0"/>
-            <wp:docPr id="5" name="image5.png"/>
+            <wp:docPr id="6" name="image1.png"/>
             <a:graphic>
               <a:graphicData uri="http://schemas.openxmlformats.org/drawingml/2006/picture">
                 <pic:pic>
                   <pic:nvPicPr>
-                    <pic:cNvPr id="0" name="image5.png"/>
+                    <pic:cNvPr id="0" name="image1.png"/>
                     <pic:cNvPicPr preferRelativeResize="0"/>
                   </pic:nvPicPr>
                   <pic:blipFill>
@@ -7260,10 +7589,1927 @@
         <w:rPr/>
       </w:pPr>
       <w:r>
-        <w:rPr>
-          <w:rtl w:val="0"/>
-        </w:rPr>
-        <w:t xml:space="preserve">GET /study/me:</w:t>
+        <w:rPr/>
+        <w:drawing>
+          <wp:inline distB="114300" distT="114300" distL="114300" distR="114300">
+            <wp:extent cx="4452938" cy="627978"/>
+            <wp:effectExtent b="0" l="0" r="0" t="0"/>
+            <wp:docPr id="5" name="image6.png"/>
+            <a:graphic>
+              <a:graphicData uri="http://schemas.openxmlformats.org/drawingml/2006/picture">
+                <pic:pic>
+                  <pic:nvPicPr>
+                    <pic:cNvPr id="0" name="image6.png"/>
+                    <pic:cNvPicPr preferRelativeResize="0"/>
+                  </pic:nvPicPr>
+                  <pic:blipFill>
+                    <a:blip r:embed="rId13"/>
+                    <a:srcRect b="0" l="0" r="0" t="0"/>
+                    <a:stretch>
+                      <a:fillRect/>
+                    </a:stretch>
+                  </pic:blipFill>
+                  <pic:spPr>
+                    <a:xfrm>
+                      <a:off x="0" y="0"/>
+                      <a:ext cx="4452938" cy="627978"/>
+                    </a:xfrm>
+                    <a:prstGeom prst="rect"/>
+                    <a:ln/>
+                  </pic:spPr>
+                </pic:pic>
+              </a:graphicData>
+            </a:graphic>
+          </wp:inline>
+        </w:drawing>
+      </w:r>
+      <w:r>
+        <w:rPr>
+          <w:rtl w:val="0"/>
+        </w:rPr>
+      </w:r>
+    </w:p>
+    <w:p>
+      <w:pPr>
+        <w:keepNext w:val="0"/>
+        <w:keepLines w:val="0"/>
+        <w:pageBreakBefore w:val="0"/>
+        <w:widowControl w:val="0"/>
+        <w:pBdr>
+          <w:top w:space="0" w:sz="0" w:val="nil"/>
+          <w:left w:space="0" w:sz="0" w:val="nil"/>
+          <w:bottom w:space="0" w:sz="0" w:val="nil"/>
+          <w:right w:space="0" w:sz="0" w:val="nil"/>
+          <w:between w:space="0" w:sz="0" w:val="nil"/>
+        </w:pBdr>
+        <w:shd w:fill="auto" w:val="clear"/>
+        <w:spacing w:after="0" w:before="0" w:line="276" w:lineRule="auto"/>
+        <w:ind w:left="0" w:right="0" w:firstLine="0"/>
+        <w:jc w:val="left"/>
+        <w:rPr/>
+      </w:pPr>
+      <w:r>
+        <w:rPr>
+          <w:rtl w:val="0"/>
+        </w:rPr>
+      </w:r>
+    </w:p>
+    <w:p>
+      <w:pPr>
+        <w:keepNext w:val="0"/>
+        <w:keepLines w:val="0"/>
+        <w:pageBreakBefore w:val="0"/>
+        <w:widowControl w:val="0"/>
+        <w:numPr>
+          <w:ilvl w:val="1"/>
+          <w:numId w:val="3"/>
+        </w:numPr>
+        <w:pBdr>
+          <w:top w:space="0" w:sz="0" w:val="nil"/>
+          <w:left w:space="0" w:sz="0" w:val="nil"/>
+          <w:bottom w:space="0" w:sz="0" w:val="nil"/>
+          <w:right w:space="0" w:sz="0" w:val="nil"/>
+          <w:between w:space="0" w:sz="0" w:val="nil"/>
+        </w:pBdr>
+        <w:shd w:fill="auto" w:val="clear"/>
+        <w:spacing w:after="0" w:before="0" w:line="276" w:lineRule="auto"/>
+        <w:ind w:left="2160" w:right="0" w:hanging="360"/>
+        <w:jc w:val="left"/>
+        <w:rPr>
+          <w:u w:val="none"/>
+        </w:rPr>
+      </w:pPr>
+      <w:r>
+        <w:rPr>
+          <w:rtl w:val="0"/>
+        </w:rPr>
+        <w:t xml:space="preserve">Profile Creation and Update</w:t>
+      </w:r>
+    </w:p>
+    <w:p>
+      <w:pPr>
+        <w:keepNext w:val="0"/>
+        <w:keepLines w:val="0"/>
+        <w:pageBreakBefore w:val="0"/>
+        <w:widowControl w:val="0"/>
+        <w:pBdr>
+          <w:top w:space="0" w:sz="0" w:val="nil"/>
+          <w:left w:space="0" w:sz="0" w:val="nil"/>
+          <w:bottom w:space="0" w:sz="0" w:val="nil"/>
+          <w:right w:space="0" w:sz="0" w:val="nil"/>
+          <w:between w:space="0" w:sz="0" w:val="nil"/>
+        </w:pBdr>
+        <w:shd w:fill="auto" w:val="clear"/>
+        <w:spacing w:after="0" w:before="0" w:line="276" w:lineRule="auto"/>
+        <w:ind w:left="2160" w:right="0" w:firstLine="0"/>
+        <w:jc w:val="left"/>
+        <w:rPr/>
+      </w:pPr>
+      <w:r>
+        <w:rPr>
+          <w:rtl w:val="0"/>
+        </w:rPr>
+        <w:t xml:space="preserve">To create or update the user’s profile data efficiently.</w:t>
+      </w:r>
+    </w:p>
+    <w:p>
+      <w:pPr>
+        <w:keepNext w:val="0"/>
+        <w:keepLines w:val="0"/>
+        <w:pageBreakBefore w:val="0"/>
+        <w:widowControl w:val="0"/>
+        <w:pBdr>
+          <w:top w:space="0" w:sz="0" w:val="nil"/>
+          <w:left w:space="0" w:sz="0" w:val="nil"/>
+          <w:bottom w:space="0" w:sz="0" w:val="nil"/>
+          <w:right w:space="0" w:sz="0" w:val="nil"/>
+          <w:between w:space="0" w:sz="0" w:val="nil"/>
+        </w:pBdr>
+        <w:shd w:fill="auto" w:val="clear"/>
+        <w:spacing w:after="0" w:before="0" w:line="276" w:lineRule="auto"/>
+        <w:ind w:left="2160" w:right="0" w:firstLine="0"/>
+        <w:jc w:val="left"/>
+        <w:rPr/>
+      </w:pPr>
+      <w:r>
+        <w:rPr>
+          <w:rtl w:val="0"/>
+        </w:rPr>
+      </w:r>
+    </w:p>
+    <w:p>
+      <w:pPr>
+        <w:keepNext w:val="0"/>
+        <w:keepLines w:val="0"/>
+        <w:pageBreakBefore w:val="0"/>
+        <w:widowControl w:val="0"/>
+        <w:pBdr>
+          <w:top w:space="0" w:sz="0" w:val="nil"/>
+          <w:left w:space="0" w:sz="0" w:val="nil"/>
+          <w:bottom w:space="0" w:sz="0" w:val="nil"/>
+          <w:right w:space="0" w:sz="0" w:val="nil"/>
+          <w:between w:space="0" w:sz="0" w:val="nil"/>
+        </w:pBdr>
+        <w:shd w:fill="auto" w:val="clear"/>
+        <w:spacing w:after="0" w:before="0" w:line="276" w:lineRule="auto"/>
+        <w:ind w:left="2160" w:right="0" w:firstLine="0"/>
+        <w:jc w:val="left"/>
+        <w:rPr/>
+      </w:pPr>
+      <w:r>
+        <w:rPr>
+          <w:rtl w:val="0"/>
+        </w:rPr>
+        <w:t xml:space="preserve">Use SQLits’s INSERT OR REPLACE syntax to perform an “upsert” —</w:t>
+      </w:r>
+    </w:p>
+    <w:p>
+      <w:pPr>
+        <w:keepNext w:val="0"/>
+        <w:keepLines w:val="0"/>
+        <w:pageBreakBefore w:val="0"/>
+        <w:widowControl w:val="0"/>
+        <w:pBdr>
+          <w:top w:space="0" w:sz="0" w:val="nil"/>
+          <w:left w:space="0" w:sz="0" w:val="nil"/>
+          <w:bottom w:space="0" w:sz="0" w:val="nil"/>
+          <w:right w:space="0" w:sz="0" w:val="nil"/>
+          <w:between w:space="0" w:sz="0" w:val="nil"/>
+        </w:pBdr>
+        <w:shd w:fill="auto" w:val="clear"/>
+        <w:spacing w:after="0" w:before="0" w:line="276" w:lineRule="auto"/>
+        <w:ind w:left="2160" w:right="0" w:firstLine="0"/>
+        <w:jc w:val="left"/>
+        <w:rPr/>
+      </w:pPr>
+      <w:r>
+        <w:rPr>
+          <w:rtl w:val="0"/>
+        </w:rPr>
+        <w:t xml:space="preserve">if a record exists for the user, it’s replaced; otherwise, a new record is created.</w:t>
+      </w:r>
+    </w:p>
+    <w:p>
+      <w:pPr>
+        <w:keepNext w:val="0"/>
+        <w:keepLines w:val="0"/>
+        <w:pageBreakBefore w:val="0"/>
+        <w:widowControl w:val="0"/>
+        <w:pBdr>
+          <w:top w:space="0" w:sz="0" w:val="nil"/>
+          <w:left w:space="0" w:sz="0" w:val="nil"/>
+          <w:bottom w:space="0" w:sz="0" w:val="nil"/>
+          <w:right w:space="0" w:sz="0" w:val="nil"/>
+          <w:between w:space="0" w:sz="0" w:val="nil"/>
+        </w:pBdr>
+        <w:shd w:fill="auto" w:val="clear"/>
+        <w:spacing w:after="0" w:before="0" w:line="276" w:lineRule="auto"/>
+        <w:ind w:left="2160" w:right="0" w:firstLine="0"/>
+        <w:jc w:val="left"/>
+        <w:rPr/>
+      </w:pPr>
+      <w:r>
+        <w:rPr>
+          <w:rtl w:val="0"/>
+        </w:rPr>
+      </w:r>
+    </w:p>
+    <w:p>
+      <w:pPr>
+        <w:keepNext w:val="0"/>
+        <w:keepLines w:val="0"/>
+        <w:pageBreakBefore w:val="0"/>
+        <w:widowControl w:val="0"/>
+        <w:pBdr>
+          <w:top w:space="0" w:sz="0" w:val="nil"/>
+          <w:left w:space="0" w:sz="0" w:val="nil"/>
+          <w:bottom w:space="0" w:sz="0" w:val="nil"/>
+          <w:right w:space="0" w:sz="0" w:val="nil"/>
+          <w:between w:space="0" w:sz="0" w:val="nil"/>
+        </w:pBdr>
+        <w:shd w:fill="auto" w:val="clear"/>
+        <w:spacing w:after="0" w:before="0" w:line="276" w:lineRule="auto"/>
+        <w:ind w:left="2160" w:right="0" w:firstLine="0"/>
+        <w:jc w:val="left"/>
+        <w:rPr>
+          <w:shd w:fill="d9d9d9" w:val="clear"/>
+        </w:rPr>
+      </w:pPr>
+      <w:r>
+        <w:rPr>
+          <w:shd w:fill="d9d9d9" w:val="clear"/>
+          <w:rtl w:val="0"/>
+        </w:rPr>
+        <w:t xml:space="preserve">receive user_id, bio, avatar_url</w:t>
+      </w:r>
+    </w:p>
+    <w:p>
+      <w:pPr>
+        <w:keepNext w:val="0"/>
+        <w:keepLines w:val="0"/>
+        <w:pageBreakBefore w:val="0"/>
+        <w:widowControl w:val="0"/>
+        <w:pBdr>
+          <w:top w:space="0" w:sz="0" w:val="nil"/>
+          <w:left w:space="0" w:sz="0" w:val="nil"/>
+          <w:bottom w:space="0" w:sz="0" w:val="nil"/>
+          <w:right w:space="0" w:sz="0" w:val="nil"/>
+          <w:between w:space="0" w:sz="0" w:val="nil"/>
+        </w:pBdr>
+        <w:shd w:fill="auto" w:val="clear"/>
+        <w:spacing w:after="0" w:before="0" w:line="276" w:lineRule="auto"/>
+        <w:ind w:left="2160" w:right="0" w:firstLine="0"/>
+        <w:jc w:val="left"/>
+        <w:rPr>
+          <w:shd w:fill="d9d9d9" w:val="clear"/>
+        </w:rPr>
+      </w:pPr>
+      <w:r>
+        <w:rPr>
+          <w:shd w:fill="d9d9d9" w:val="clear"/>
+          <w:rtl w:val="0"/>
+        </w:rPr>
+        <w:t xml:space="preserve">INSERT OR REPLACE INTO Profiles(user_id, bio, avatar_url)</w:t>
+      </w:r>
+    </w:p>
+    <w:p>
+      <w:pPr>
+        <w:keepNext w:val="0"/>
+        <w:keepLines w:val="0"/>
+        <w:pageBreakBefore w:val="0"/>
+        <w:widowControl w:val="0"/>
+        <w:pBdr>
+          <w:top w:space="0" w:sz="0" w:val="nil"/>
+          <w:left w:space="0" w:sz="0" w:val="nil"/>
+          <w:bottom w:space="0" w:sz="0" w:val="nil"/>
+          <w:right w:space="0" w:sz="0" w:val="nil"/>
+          <w:between w:space="0" w:sz="0" w:val="nil"/>
+        </w:pBdr>
+        <w:shd w:fill="auto" w:val="clear"/>
+        <w:spacing w:after="0" w:before="0" w:line="276" w:lineRule="auto"/>
+        <w:ind w:left="2160" w:right="0" w:firstLine="0"/>
+        <w:jc w:val="left"/>
+        <w:rPr>
+          <w:shd w:fill="d9d9d9" w:val="clear"/>
+        </w:rPr>
+      </w:pPr>
+      <w:r>
+        <w:rPr>
+          <w:shd w:fill="d9d9d9" w:val="clear"/>
+          <w:rtl w:val="0"/>
+        </w:rPr>
+        <w:t xml:space="preserve">return updated profile</w:t>
+      </w:r>
+    </w:p>
+    <w:p>
+      <w:pPr>
+        <w:keepNext w:val="0"/>
+        <w:keepLines w:val="0"/>
+        <w:pageBreakBefore w:val="0"/>
+        <w:widowControl w:val="0"/>
+        <w:pBdr>
+          <w:top w:space="0" w:sz="0" w:val="nil"/>
+          <w:left w:space="0" w:sz="0" w:val="nil"/>
+          <w:bottom w:space="0" w:sz="0" w:val="nil"/>
+          <w:right w:space="0" w:sz="0" w:val="nil"/>
+          <w:between w:space="0" w:sz="0" w:val="nil"/>
+        </w:pBdr>
+        <w:shd w:fill="auto" w:val="clear"/>
+        <w:spacing w:after="0" w:before="0" w:line="276" w:lineRule="auto"/>
+        <w:ind w:left="2160" w:right="0" w:firstLine="0"/>
+        <w:jc w:val="left"/>
+        <w:rPr>
+          <w:shd w:fill="d9d9d9" w:val="clear"/>
+        </w:rPr>
+      </w:pPr>
+      <w:r>
+        <w:rPr>
+          <w:rtl w:val="0"/>
+        </w:rPr>
+      </w:r>
+    </w:p>
+    <w:p>
+      <w:pPr>
+        <w:keepNext w:val="0"/>
+        <w:keepLines w:val="0"/>
+        <w:pageBreakBefore w:val="0"/>
+        <w:widowControl w:val="0"/>
+        <w:numPr>
+          <w:ilvl w:val="1"/>
+          <w:numId w:val="3"/>
+        </w:numPr>
+        <w:pBdr>
+          <w:top w:space="0" w:sz="0" w:val="nil"/>
+          <w:left w:space="0" w:sz="0" w:val="nil"/>
+          <w:bottom w:space="0" w:sz="0" w:val="nil"/>
+          <w:right w:space="0" w:sz="0" w:val="nil"/>
+          <w:between w:space="0" w:sz="0" w:val="nil"/>
+        </w:pBdr>
+        <w:shd w:fill="auto" w:val="clear"/>
+        <w:spacing w:after="0" w:before="0" w:line="276" w:lineRule="auto"/>
+        <w:ind w:left="2160" w:right="0" w:hanging="360"/>
+        <w:jc w:val="left"/>
+        <w:rPr/>
+      </w:pPr>
+      <w:r>
+        <w:rPr>
+          <w:rtl w:val="0"/>
+        </w:rPr>
+        <w:t xml:space="preserve">Settings Upsert</w:t>
+      </w:r>
+    </w:p>
+    <w:p>
+      <w:pPr>
+        <w:keepNext w:val="0"/>
+        <w:keepLines w:val="0"/>
+        <w:pageBreakBefore w:val="0"/>
+        <w:widowControl w:val="0"/>
+        <w:pBdr>
+          <w:top w:space="0" w:sz="0" w:val="nil"/>
+          <w:left w:space="0" w:sz="0" w:val="nil"/>
+          <w:bottom w:space="0" w:sz="0" w:val="nil"/>
+          <w:right w:space="0" w:sz="0" w:val="nil"/>
+          <w:between w:space="0" w:sz="0" w:val="nil"/>
+        </w:pBdr>
+        <w:shd w:fill="auto" w:val="clear"/>
+        <w:spacing w:after="0" w:before="0" w:line="276" w:lineRule="auto"/>
+        <w:ind w:left="2160" w:right="0" w:firstLine="0"/>
+        <w:jc w:val="left"/>
+        <w:rPr/>
+      </w:pPr>
+      <w:r>
+        <w:rPr>
+          <w:rtl w:val="0"/>
+        </w:rPr>
+        <w:t xml:space="preserve">To save or update a user’s theme preferences and daily goal in the Settings table.</w:t>
+      </w:r>
+    </w:p>
+    <w:p>
+      <w:pPr>
+        <w:keepNext w:val="0"/>
+        <w:keepLines w:val="0"/>
+        <w:pageBreakBefore w:val="0"/>
+        <w:widowControl w:val="0"/>
+        <w:pBdr>
+          <w:top w:space="0" w:sz="0" w:val="nil"/>
+          <w:left w:space="0" w:sz="0" w:val="nil"/>
+          <w:bottom w:space="0" w:sz="0" w:val="nil"/>
+          <w:right w:space="0" w:sz="0" w:val="nil"/>
+          <w:between w:space="0" w:sz="0" w:val="nil"/>
+        </w:pBdr>
+        <w:shd w:fill="auto" w:val="clear"/>
+        <w:spacing w:after="0" w:before="0" w:line="276" w:lineRule="auto"/>
+        <w:ind w:left="2160" w:right="0" w:firstLine="0"/>
+        <w:jc w:val="left"/>
+        <w:rPr/>
+      </w:pPr>
+      <w:r>
+        <w:rPr>
+          <w:rtl w:val="0"/>
+        </w:rPr>
+      </w:r>
+    </w:p>
+    <w:p>
+      <w:pPr>
+        <w:keepNext w:val="0"/>
+        <w:keepLines w:val="0"/>
+        <w:pageBreakBefore w:val="0"/>
+        <w:widowControl w:val="0"/>
+        <w:pBdr>
+          <w:top w:space="0" w:sz="0" w:val="nil"/>
+          <w:left w:space="0" w:sz="0" w:val="nil"/>
+          <w:bottom w:space="0" w:sz="0" w:val="nil"/>
+          <w:right w:space="0" w:sz="0" w:val="nil"/>
+          <w:between w:space="0" w:sz="0" w:val="nil"/>
+        </w:pBdr>
+        <w:shd w:fill="auto" w:val="clear"/>
+        <w:spacing w:after="0" w:before="0" w:line="276" w:lineRule="auto"/>
+        <w:ind w:left="2160" w:right="0" w:firstLine="0"/>
+        <w:jc w:val="left"/>
+        <w:rPr/>
+      </w:pPr>
+      <w:r>
+        <w:rPr>
+          <w:rtl w:val="0"/>
+        </w:rPr>
+        <w:t xml:space="preserve">The algorithm ensures idempotency by replacing previous entries with the same user_id, allowing smooth updates without duplicate data.</w:t>
+      </w:r>
+    </w:p>
+    <w:p>
+      <w:pPr>
+        <w:keepNext w:val="0"/>
+        <w:keepLines w:val="0"/>
+        <w:pageBreakBefore w:val="0"/>
+        <w:widowControl w:val="0"/>
+        <w:pBdr>
+          <w:top w:space="0" w:sz="0" w:val="nil"/>
+          <w:left w:space="0" w:sz="0" w:val="nil"/>
+          <w:bottom w:space="0" w:sz="0" w:val="nil"/>
+          <w:right w:space="0" w:sz="0" w:val="nil"/>
+          <w:between w:space="0" w:sz="0" w:val="nil"/>
+        </w:pBdr>
+        <w:shd w:fill="auto" w:val="clear"/>
+        <w:spacing w:after="0" w:before="0" w:line="276" w:lineRule="auto"/>
+        <w:ind w:left="2160" w:right="0" w:firstLine="0"/>
+        <w:jc w:val="left"/>
+        <w:rPr/>
+      </w:pPr>
+      <w:r>
+        <w:rPr/>
+        <w:drawing>
+          <wp:inline distB="114300" distT="114300" distL="114300" distR="114300">
+            <wp:extent cx="4491038" cy="546332"/>
+            <wp:effectExtent b="0" l="0" r="0" t="0"/>
+            <wp:docPr id="2" name="image4.png"/>
+            <a:graphic>
+              <a:graphicData uri="http://schemas.openxmlformats.org/drawingml/2006/picture">
+                <pic:pic>
+                  <pic:nvPicPr>
+                    <pic:cNvPr id="0" name="image4.png"/>
+                    <pic:cNvPicPr preferRelativeResize="0"/>
+                  </pic:nvPicPr>
+                  <pic:blipFill>
+                    <a:blip r:embed="rId14"/>
+                    <a:srcRect b="0" l="0" r="0" t="0"/>
+                    <a:stretch>
+                      <a:fillRect/>
+                    </a:stretch>
+                  </pic:blipFill>
+                  <pic:spPr>
+                    <a:xfrm>
+                      <a:off x="0" y="0"/>
+                      <a:ext cx="4491038" cy="546332"/>
+                    </a:xfrm>
+                    <a:prstGeom prst="rect"/>
+                    <a:ln/>
+                  </pic:spPr>
+                </pic:pic>
+              </a:graphicData>
+            </a:graphic>
+          </wp:inline>
+        </w:drawing>
+      </w:r>
+      <w:r>
+        <w:rPr>
+          <w:rtl w:val="0"/>
+        </w:rPr>
+      </w:r>
+    </w:p>
+    <w:p>
+      <w:pPr>
+        <w:keepNext w:val="0"/>
+        <w:keepLines w:val="0"/>
+        <w:pageBreakBefore w:val="0"/>
+        <w:widowControl w:val="0"/>
+        <w:numPr>
+          <w:ilvl w:val="1"/>
+          <w:numId w:val="3"/>
+        </w:numPr>
+        <w:pBdr>
+          <w:top w:space="0" w:sz="0" w:val="nil"/>
+          <w:left w:space="0" w:sz="0" w:val="nil"/>
+          <w:bottom w:space="0" w:sz="0" w:val="nil"/>
+          <w:right w:space="0" w:sz="0" w:val="nil"/>
+          <w:between w:space="0" w:sz="0" w:val="nil"/>
+        </w:pBdr>
+        <w:shd w:fill="auto" w:val="clear"/>
+        <w:spacing w:after="0" w:before="0" w:line="276" w:lineRule="auto"/>
+        <w:ind w:left="2160" w:right="0" w:hanging="360"/>
+        <w:jc w:val="left"/>
+        <w:rPr>
+          <w:u w:val="none"/>
+        </w:rPr>
+      </w:pPr>
+      <w:r>
+        <w:rPr>
+          <w:rtl w:val="0"/>
+        </w:rPr>
+        <w:t xml:space="preserve">Buddy Energy and Status Update</w:t>
+      </w:r>
+    </w:p>
+    <w:p>
+      <w:pPr>
+        <w:keepNext w:val="0"/>
+        <w:keepLines w:val="0"/>
+        <w:pageBreakBefore w:val="0"/>
+        <w:widowControl w:val="0"/>
+        <w:pBdr>
+          <w:top w:space="0" w:sz="0" w:val="nil"/>
+          <w:left w:space="0" w:sz="0" w:val="nil"/>
+          <w:bottom w:space="0" w:sz="0" w:val="nil"/>
+          <w:right w:space="0" w:sz="0" w:val="nil"/>
+          <w:between w:space="0" w:sz="0" w:val="nil"/>
+        </w:pBdr>
+        <w:shd w:fill="auto" w:val="clear"/>
+        <w:spacing w:after="0" w:before="0" w:line="276" w:lineRule="auto"/>
+        <w:ind w:left="2160" w:right="0" w:firstLine="0"/>
+        <w:jc w:val="left"/>
+        <w:rPr/>
+      </w:pPr>
+      <w:r>
+        <w:rPr>
+          <w:rtl w:val="0"/>
+        </w:rPr>
+        <w:t xml:space="preserve">To dynamically update the virtual buddy’s energy level and emotional status based on study performance.</w:t>
+      </w:r>
+    </w:p>
+    <w:p>
+      <w:pPr>
+        <w:keepNext w:val="0"/>
+        <w:keepLines w:val="0"/>
+        <w:pageBreakBefore w:val="0"/>
+        <w:widowControl w:val="0"/>
+        <w:pBdr>
+          <w:top w:space="0" w:sz="0" w:val="nil"/>
+          <w:left w:space="0" w:sz="0" w:val="nil"/>
+          <w:bottom w:space="0" w:sz="0" w:val="nil"/>
+          <w:right w:space="0" w:sz="0" w:val="nil"/>
+          <w:between w:space="0" w:sz="0" w:val="nil"/>
+        </w:pBdr>
+        <w:shd w:fill="auto" w:val="clear"/>
+        <w:spacing w:after="0" w:before="0" w:line="276" w:lineRule="auto"/>
+        <w:ind w:left="2160" w:right="0" w:firstLine="0"/>
+        <w:jc w:val="left"/>
+        <w:rPr/>
+      </w:pPr>
+      <w:r>
+        <w:rPr>
+          <w:rtl w:val="0"/>
+        </w:rPr>
+      </w:r>
+    </w:p>
+    <w:p>
+      <w:pPr>
+        <w:keepNext w:val="0"/>
+        <w:keepLines w:val="0"/>
+        <w:pageBreakBefore w:val="0"/>
+        <w:widowControl w:val="0"/>
+        <w:pBdr>
+          <w:top w:space="0" w:sz="0" w:val="nil"/>
+          <w:left w:space="0" w:sz="0" w:val="nil"/>
+          <w:bottom w:space="0" w:sz="0" w:val="nil"/>
+          <w:right w:space="0" w:sz="0" w:val="nil"/>
+          <w:between w:space="0" w:sz="0" w:val="nil"/>
+        </w:pBdr>
+        <w:shd w:fill="auto" w:val="clear"/>
+        <w:spacing w:after="0" w:before="0" w:line="276" w:lineRule="auto"/>
+        <w:ind w:left="2160" w:right="0" w:firstLine="0"/>
+        <w:jc w:val="left"/>
+        <w:rPr/>
+      </w:pPr>
+      <w:r>
+        <w:rPr>
+          <w:rtl w:val="0"/>
+        </w:rPr>
+        <w:t xml:space="preserve">Energy is capped at 100. The system categorizes the buddy’s mood:</w:t>
+      </w:r>
+    </w:p>
+    <w:p>
+      <w:pPr>
+        <w:keepNext w:val="0"/>
+        <w:keepLines w:val="0"/>
+        <w:pageBreakBefore w:val="0"/>
+        <w:widowControl w:val="0"/>
+        <w:numPr>
+          <w:ilvl w:val="0"/>
+          <w:numId w:val="2"/>
+        </w:numPr>
+        <w:pBdr>
+          <w:top w:space="0" w:sz="0" w:val="nil"/>
+          <w:left w:space="0" w:sz="0" w:val="nil"/>
+          <w:bottom w:space="0" w:sz="0" w:val="nil"/>
+          <w:right w:space="0" w:sz="0" w:val="nil"/>
+          <w:between w:space="0" w:sz="0" w:val="nil"/>
+        </w:pBdr>
+        <w:shd w:fill="auto" w:val="clear"/>
+        <w:spacing w:after="0" w:before="0" w:line="276" w:lineRule="auto"/>
+        <w:ind w:left="2880" w:right="0" w:hanging="360"/>
+        <w:jc w:val="left"/>
+        <w:rPr>
+          <w:u w:val="none"/>
+        </w:rPr>
+      </w:pPr>
+      <w:r>
+        <w:rPr>
+          <w:rFonts w:ascii="Arial Unicode MS" w:cs="Arial Unicode MS" w:eastAsia="Arial Unicode MS" w:hAnsi="Arial Unicode MS"/>
+          <w:rtl w:val="0"/>
+        </w:rPr>
+        <w:t xml:space="preserve">Energy &gt; 80 → “Happy”</w:t>
+      </w:r>
+    </w:p>
+    <w:p>
+      <w:pPr>
+        <w:keepNext w:val="0"/>
+        <w:keepLines w:val="0"/>
+        <w:pageBreakBefore w:val="0"/>
+        <w:widowControl w:val="0"/>
+        <w:numPr>
+          <w:ilvl w:val="0"/>
+          <w:numId w:val="2"/>
+        </w:numPr>
+        <w:pBdr>
+          <w:top w:space="0" w:sz="0" w:val="nil"/>
+          <w:left w:space="0" w:sz="0" w:val="nil"/>
+          <w:bottom w:space="0" w:sz="0" w:val="nil"/>
+          <w:right w:space="0" w:sz="0" w:val="nil"/>
+          <w:between w:space="0" w:sz="0" w:val="nil"/>
+        </w:pBdr>
+        <w:shd w:fill="auto" w:val="clear"/>
+        <w:spacing w:after="0" w:before="0" w:line="276" w:lineRule="auto"/>
+        <w:ind w:left="2880" w:right="0" w:hanging="360"/>
+        <w:jc w:val="left"/>
+        <w:rPr>
+          <w:u w:val="none"/>
+        </w:rPr>
+      </w:pPr>
+      <w:r>
+        <w:rPr>
+          <w:rFonts w:ascii="Arial Unicode MS" w:cs="Arial Unicode MS" w:eastAsia="Arial Unicode MS" w:hAnsi="Arial Unicode MS"/>
+          <w:rtl w:val="0"/>
+        </w:rPr>
+        <w:t xml:space="preserve">40 &lt; Energy ≤ 80 → “Okay”</w:t>
+      </w:r>
+    </w:p>
+    <w:p>
+      <w:pPr>
+        <w:keepNext w:val="0"/>
+        <w:keepLines w:val="0"/>
+        <w:pageBreakBefore w:val="0"/>
+        <w:widowControl w:val="0"/>
+        <w:numPr>
+          <w:ilvl w:val="0"/>
+          <w:numId w:val="2"/>
+        </w:numPr>
+        <w:pBdr>
+          <w:top w:space="0" w:sz="0" w:val="nil"/>
+          <w:left w:space="0" w:sz="0" w:val="nil"/>
+          <w:bottom w:space="0" w:sz="0" w:val="nil"/>
+          <w:right w:space="0" w:sz="0" w:val="nil"/>
+          <w:between w:space="0" w:sz="0" w:val="nil"/>
+        </w:pBdr>
+        <w:shd w:fill="auto" w:val="clear"/>
+        <w:spacing w:after="0" w:before="0" w:line="276" w:lineRule="auto"/>
+        <w:ind w:left="2880" w:right="0" w:hanging="360"/>
+        <w:jc w:val="left"/>
+        <w:rPr>
+          <w:u w:val="none"/>
+        </w:rPr>
+      </w:pPr>
+      <w:r>
+        <w:rPr>
+          <w:rFonts w:ascii="Arial Unicode MS" w:cs="Arial Unicode MS" w:eastAsia="Arial Unicode MS" w:hAnsi="Arial Unicode MS"/>
+          <w:rtl w:val="0"/>
+        </w:rPr>
+        <w:t xml:space="preserve">≤ 40 → “Tired”</w:t>
+      </w:r>
+    </w:p>
+    <w:p>
+      <w:pPr>
+        <w:keepNext w:val="0"/>
+        <w:keepLines w:val="0"/>
+        <w:pageBreakBefore w:val="0"/>
+        <w:widowControl w:val="0"/>
+        <w:pBdr>
+          <w:top w:space="0" w:sz="0" w:val="nil"/>
+          <w:left w:space="0" w:sz="0" w:val="nil"/>
+          <w:bottom w:space="0" w:sz="0" w:val="nil"/>
+          <w:right w:space="0" w:sz="0" w:val="nil"/>
+          <w:between w:space="0" w:sz="0" w:val="nil"/>
+        </w:pBdr>
+        <w:shd w:fill="auto" w:val="clear"/>
+        <w:spacing w:after="0" w:before="0" w:line="276" w:lineRule="auto"/>
+        <w:ind w:left="2160" w:right="0" w:firstLine="0"/>
+        <w:jc w:val="left"/>
+        <w:rPr/>
+      </w:pPr>
+      <w:r>
+        <w:rPr/>
+        <w:drawing>
+          <wp:inline distB="114300" distT="114300" distL="114300" distR="114300">
+            <wp:extent cx="4346144" cy="2614613"/>
+            <wp:effectExtent b="0" l="0" r="0" t="0"/>
+            <wp:docPr id="8" name="image9.png"/>
+            <a:graphic>
+              <a:graphicData uri="http://schemas.openxmlformats.org/drawingml/2006/picture">
+                <pic:pic>
+                  <pic:nvPicPr>
+                    <pic:cNvPr id="0" name="image9.png"/>
+                    <pic:cNvPicPr preferRelativeResize="0"/>
+                  </pic:nvPicPr>
+                  <pic:blipFill>
+                    <a:blip r:embed="rId15"/>
+                    <a:srcRect b="0" l="0" r="0" t="0"/>
+                    <a:stretch>
+                      <a:fillRect/>
+                    </a:stretch>
+                  </pic:blipFill>
+                  <pic:spPr>
+                    <a:xfrm>
+                      <a:off x="0" y="0"/>
+                      <a:ext cx="4346144" cy="2614613"/>
+                    </a:xfrm>
+                    <a:prstGeom prst="rect"/>
+                    <a:ln/>
+                  </pic:spPr>
+                </pic:pic>
+              </a:graphicData>
+            </a:graphic>
+          </wp:inline>
+        </w:drawing>
+      </w:r>
+      <w:r>
+        <w:rPr>
+          <w:rtl w:val="0"/>
+        </w:rPr>
+      </w:r>
+    </w:p>
+    <w:p>
+      <w:pPr>
+        <w:keepNext w:val="0"/>
+        <w:keepLines w:val="0"/>
+        <w:pageBreakBefore w:val="0"/>
+        <w:widowControl w:val="0"/>
+        <w:pBdr>
+          <w:top w:space="0" w:sz="0" w:val="nil"/>
+          <w:left w:space="0" w:sz="0" w:val="nil"/>
+          <w:bottom w:space="0" w:sz="0" w:val="nil"/>
+          <w:right w:space="0" w:sz="0" w:val="nil"/>
+          <w:between w:space="0" w:sz="0" w:val="nil"/>
+        </w:pBdr>
+        <w:shd w:fill="auto" w:val="clear"/>
+        <w:spacing w:after="0" w:before="0" w:line="276" w:lineRule="auto"/>
+        <w:ind w:left="2160" w:right="0" w:firstLine="0"/>
+        <w:jc w:val="left"/>
+        <w:rPr/>
+      </w:pPr>
+      <w:r>
+        <w:rPr>
+          <w:rtl w:val="0"/>
+        </w:rPr>
+      </w:r>
+    </w:p>
+    <w:p>
+      <w:pPr>
+        <w:keepNext w:val="0"/>
+        <w:keepLines w:val="0"/>
+        <w:pageBreakBefore w:val="0"/>
+        <w:widowControl w:val="0"/>
+        <w:numPr>
+          <w:ilvl w:val="1"/>
+          <w:numId w:val="3"/>
+        </w:numPr>
+        <w:pBdr>
+          <w:top w:space="0" w:sz="0" w:val="nil"/>
+          <w:left w:space="0" w:sz="0" w:val="nil"/>
+          <w:bottom w:space="0" w:sz="0" w:val="nil"/>
+          <w:right w:space="0" w:sz="0" w:val="nil"/>
+          <w:between w:space="0" w:sz="0" w:val="nil"/>
+        </w:pBdr>
+        <w:shd w:fill="auto" w:val="clear"/>
+        <w:spacing w:after="0" w:before="0" w:line="276" w:lineRule="auto"/>
+        <w:ind w:left="2160" w:right="0" w:hanging="360"/>
+        <w:jc w:val="left"/>
+        <w:rPr>
+          <w:u w:val="none"/>
+        </w:rPr>
+      </w:pPr>
+      <w:r>
+        <w:rPr>
+          <w:rtl w:val="0"/>
+        </w:rPr>
+        <w:t xml:space="preserve">Goal Evaluation (Progress Tracking)</w:t>
+      </w:r>
+    </w:p>
+    <w:p>
+      <w:pPr>
+        <w:keepNext w:val="0"/>
+        <w:keepLines w:val="0"/>
+        <w:pageBreakBefore w:val="0"/>
+        <w:widowControl w:val="0"/>
+        <w:pBdr>
+          <w:top w:space="0" w:sz="0" w:val="nil"/>
+          <w:left w:space="0" w:sz="0" w:val="nil"/>
+          <w:bottom w:space="0" w:sz="0" w:val="nil"/>
+          <w:right w:space="0" w:sz="0" w:val="nil"/>
+          <w:between w:space="0" w:sz="0" w:val="nil"/>
+        </w:pBdr>
+        <w:shd w:fill="auto" w:val="clear"/>
+        <w:spacing w:after="0" w:before="0" w:line="276" w:lineRule="auto"/>
+        <w:ind w:left="2160" w:right="0" w:firstLine="0"/>
+        <w:jc w:val="left"/>
+        <w:rPr/>
+      </w:pPr>
+      <w:r>
+        <w:rPr>
+          <w:rtl w:val="0"/>
+        </w:rPr>
+        <w:t xml:space="preserve">To calculate total study time for the current day and compare it with the user’s goal.</w:t>
+      </w:r>
+    </w:p>
+    <w:p>
+      <w:pPr>
+        <w:keepNext w:val="0"/>
+        <w:keepLines w:val="0"/>
+        <w:pageBreakBefore w:val="0"/>
+        <w:widowControl w:val="0"/>
+        <w:pBdr>
+          <w:top w:space="0" w:sz="0" w:val="nil"/>
+          <w:left w:space="0" w:sz="0" w:val="nil"/>
+          <w:bottom w:space="0" w:sz="0" w:val="nil"/>
+          <w:right w:space="0" w:sz="0" w:val="nil"/>
+          <w:between w:space="0" w:sz="0" w:val="nil"/>
+        </w:pBdr>
+        <w:shd w:fill="auto" w:val="clear"/>
+        <w:spacing w:after="0" w:before="0" w:line="276" w:lineRule="auto"/>
+        <w:ind w:left="2160" w:right="0" w:firstLine="0"/>
+        <w:jc w:val="left"/>
+        <w:rPr/>
+      </w:pPr>
+      <w:r>
+        <w:rPr>
+          <w:rtl w:val="0"/>
+        </w:rPr>
+      </w:r>
+    </w:p>
+    <w:p>
+      <w:pPr>
+        <w:widowControl w:val="0"/>
+        <w:ind w:left="2160" w:firstLine="0"/>
+        <w:rPr/>
+      </w:pPr>
+      <w:r>
+        <w:rPr>
+          <w:rtl w:val="0"/>
+        </w:rPr>
+        <w:t xml:space="preserve">By summing today’s session durations and retrieving the daily goal,</w:t>
+      </w:r>
+    </w:p>
+    <w:p>
+      <w:pPr>
+        <w:keepNext w:val="0"/>
+        <w:keepLines w:val="0"/>
+        <w:pageBreakBefore w:val="0"/>
+        <w:widowControl w:val="0"/>
+        <w:pBdr>
+          <w:top w:space="0" w:sz="0" w:val="nil"/>
+          <w:left w:space="0" w:sz="0" w:val="nil"/>
+          <w:bottom w:space="0" w:sz="0" w:val="nil"/>
+          <w:right w:space="0" w:sz="0" w:val="nil"/>
+          <w:between w:space="0" w:sz="0" w:val="nil"/>
+        </w:pBdr>
+        <w:shd w:fill="auto" w:val="clear"/>
+        <w:spacing w:after="0" w:before="0" w:line="276" w:lineRule="auto"/>
+        <w:ind w:left="2160" w:right="0" w:firstLine="0"/>
+        <w:jc w:val="left"/>
+        <w:rPr/>
+      </w:pPr>
+      <w:r>
+        <w:rPr>
+          <w:rtl w:val="0"/>
+        </w:rPr>
+        <w:t xml:space="preserve">the system can report completion percentage or notify when the goal is achieved.</w:t>
+      </w:r>
+    </w:p>
+    <w:p>
+      <w:pPr>
+        <w:keepNext w:val="0"/>
+        <w:keepLines w:val="0"/>
+        <w:pageBreakBefore w:val="0"/>
+        <w:widowControl w:val="0"/>
+        <w:pBdr>
+          <w:top w:space="0" w:sz="0" w:val="nil"/>
+          <w:left w:space="0" w:sz="0" w:val="nil"/>
+          <w:bottom w:space="0" w:sz="0" w:val="nil"/>
+          <w:right w:space="0" w:sz="0" w:val="nil"/>
+          <w:between w:space="0" w:sz="0" w:val="nil"/>
+        </w:pBdr>
+        <w:shd w:fill="auto" w:val="clear"/>
+        <w:spacing w:after="0" w:before="0" w:line="276" w:lineRule="auto"/>
+        <w:ind w:left="2160" w:right="0" w:firstLine="0"/>
+        <w:jc w:val="left"/>
+        <w:rPr/>
+      </w:pPr>
+      <w:r>
+        <w:rPr>
+          <w:rtl w:val="0"/>
+        </w:rPr>
+      </w:r>
+    </w:p>
+    <w:p>
+      <w:pPr>
+        <w:widowControl w:val="0"/>
+        <w:ind w:left="2160" w:firstLine="0"/>
+        <w:rPr>
+          <w:shd w:fill="d9d9d9" w:val="clear"/>
+        </w:rPr>
+      </w:pPr>
+      <w:r>
+        <w:rPr>
+          <w:shd w:fill="d9d9d9" w:val="clear"/>
+          <w:rtl w:val="0"/>
+        </w:rPr>
+        <w:t xml:space="preserve">goal = SELECT daily_goal FROM Settings WHERE user_id=id</w:t>
+      </w:r>
+    </w:p>
+    <w:p>
+      <w:pPr>
+        <w:widowControl w:val="0"/>
+        <w:ind w:left="2160" w:firstLine="0"/>
+        <w:rPr>
+          <w:shd w:fill="d9d9d9" w:val="clear"/>
+        </w:rPr>
+      </w:pPr>
+      <w:r>
+        <w:rPr>
+          <w:shd w:fill="d9d9d9" w:val="clear"/>
+          <w:rtl w:val="0"/>
+        </w:rPr>
+        <w:t xml:space="preserve">total = SUM(duration) WHERE date(start_time)=today AND user_id=id</w:t>
+      </w:r>
+    </w:p>
+    <w:p>
+      <w:pPr>
+        <w:widowControl w:val="0"/>
+        <w:ind w:left="2160" w:firstLine="0"/>
+        <w:rPr>
+          <w:shd w:fill="d9d9d9" w:val="clear"/>
+        </w:rPr>
+      </w:pPr>
+      <w:r>
+        <w:rPr>
+          <w:shd w:fill="d9d9d9" w:val="clear"/>
+          <w:rtl w:val="0"/>
+        </w:rPr>
+        <w:t xml:space="preserve">progress = total / goal * 100</w:t>
+      </w:r>
+    </w:p>
+    <w:p>
+      <w:pPr>
+        <w:widowControl w:val="0"/>
+        <w:ind w:left="2160" w:firstLine="0"/>
+        <w:rPr>
+          <w:shd w:fill="d9d9d9" w:val="clear"/>
+        </w:rPr>
+      </w:pPr>
+      <w:r>
+        <w:rPr>
+          <w:shd w:fill="d9d9d9" w:val="clear"/>
+          <w:rtl w:val="0"/>
+        </w:rPr>
+        <w:t xml:space="preserve">return progress</w:t>
+      </w:r>
+    </w:p>
+    <w:p>
+      <w:pPr>
+        <w:widowControl w:val="0"/>
+        <w:ind w:left="2160" w:firstLine="0"/>
+        <w:rPr>
+          <w:shd w:fill="d9d9d9" w:val="clear"/>
+        </w:rPr>
+      </w:pPr>
+      <w:r>
+        <w:rPr>
+          <w:rtl w:val="0"/>
+        </w:rPr>
+      </w:r>
+    </w:p>
+    <w:p>
+      <w:pPr>
+        <w:widowControl w:val="0"/>
+        <w:numPr>
+          <w:ilvl w:val="0"/>
+          <w:numId w:val="3"/>
+        </w:numPr>
+        <w:ind w:left="1440" w:hanging="360"/>
+        <w:rPr/>
+      </w:pPr>
+      <w:r>
+        <w:rPr>
+          <w:rtl w:val="0"/>
+        </w:rPr>
+        <w:t xml:space="preserve">Game Logic (Reac Native)</w:t>
+      </w:r>
+    </w:p>
+    <w:p>
+      <w:pPr>
+        <w:widowControl w:val="0"/>
+        <w:numPr>
+          <w:ilvl w:val="1"/>
+          <w:numId w:val="3"/>
+        </w:numPr>
+        <w:ind w:left="2160" w:hanging="360"/>
+        <w:rPr>
+          <w:u w:val="none"/>
+        </w:rPr>
+      </w:pPr>
+      <w:r>
+        <w:rPr>
+          <w:rtl w:val="0"/>
+        </w:rPr>
+        <w:t xml:space="preserve">Game1 Physics Simulation Loop</w:t>
+      </w:r>
+    </w:p>
+    <w:p>
+      <w:pPr>
+        <w:widowControl w:val="0"/>
+        <w:ind w:left="2160" w:firstLine="0"/>
+        <w:rPr/>
+      </w:pPr>
+      <w:r>
+        <w:rPr>
+          <w:rtl w:val="0"/>
+        </w:rPr>
+        <w:t xml:space="preserve">To simulate continuous gravity and motion in the player character across frames.</w:t>
+      </w:r>
+    </w:p>
+    <w:p>
+      <w:pPr>
+        <w:widowControl w:val="0"/>
+        <w:ind w:left="2160" w:firstLine="0"/>
+        <w:rPr/>
+      </w:pPr>
+      <w:r>
+        <w:rPr>
+          <w:rtl w:val="0"/>
+        </w:rPr>
+      </w:r>
+    </w:p>
+    <w:p>
+      <w:pPr>
+        <w:widowControl w:val="0"/>
+        <w:ind w:left="2160" w:firstLine="0"/>
+        <w:rPr/>
+      </w:pPr>
+      <w:r>
+        <w:rPr>
+          <w:rtl w:val="0"/>
+        </w:rPr>
+        <w:t xml:space="preserve">Each frame increases the player’s vertical velocity by the gravity constant and updates the Y-position accordingly. If the player collides with the ground, velocity resets to 0, stopping downward motion. This loop produces realistic jump/fall motion similar to side-scrolling physics games.</w:t>
+      </w:r>
+    </w:p>
+    <w:p>
+      <w:pPr>
+        <w:widowControl w:val="0"/>
+        <w:ind w:left="2160" w:firstLine="0"/>
+        <w:rPr/>
+      </w:pPr>
+      <w:r>
+        <w:rPr>
+          <w:rtl w:val="0"/>
+        </w:rPr>
+      </w:r>
+    </w:p>
+    <w:p>
+      <w:pPr>
+        <w:widowControl w:val="0"/>
+        <w:ind w:left="2160" w:firstLine="0"/>
+        <w:rPr>
+          <w:shd w:fill="d9d9d9" w:val="clear"/>
+        </w:rPr>
+      </w:pPr>
+      <w:r>
+        <w:rPr>
+          <w:shd w:fill="d9d9d9" w:val="clear"/>
+          <w:rtl w:val="0"/>
+        </w:rPr>
+        <w:t xml:space="preserve">for each frame:</w:t>
+      </w:r>
+    </w:p>
+    <w:p>
+      <w:pPr>
+        <w:widowControl w:val="0"/>
+        <w:ind w:left="2160" w:firstLine="0"/>
+        <w:rPr>
+          <w:shd w:fill="d9d9d9" w:val="clear"/>
+        </w:rPr>
+      </w:pPr>
+      <w:r>
+        <w:rPr>
+          <w:shd w:fill="d9d9d9" w:val="clear"/>
+          <w:rtl w:val="0"/>
+        </w:rPr>
+        <w:tab/>
+        <w:t xml:space="preserve">velocity.y = velocity.y + GRAVITY</w:t>
+      </w:r>
+    </w:p>
+    <w:p>
+      <w:pPr>
+        <w:widowControl w:val="0"/>
+        <w:ind w:left="2160" w:firstLine="0"/>
+        <w:rPr>
+          <w:shd w:fill="d9d9d9" w:val="clear"/>
+        </w:rPr>
+      </w:pPr>
+      <w:r>
+        <w:rPr>
+          <w:shd w:fill="d9d9d9" w:val="clear"/>
+          <w:rtl w:val="0"/>
+        </w:rPr>
+        <w:t xml:space="preserve">    </w:t>
+        <w:tab/>
+        <w:t xml:space="preserve">player.y = player.y + velocity.y</w:t>
+      </w:r>
+    </w:p>
+    <w:p>
+      <w:pPr>
+        <w:widowControl w:val="0"/>
+        <w:ind w:left="2160" w:firstLine="0"/>
+        <w:rPr>
+          <w:shd w:fill="d9d9d9" w:val="clear"/>
+        </w:rPr>
+      </w:pPr>
+      <w:r>
+        <w:rPr>
+          <w:rFonts w:ascii="Arial Unicode MS" w:cs="Arial Unicode MS" w:eastAsia="Arial Unicode MS" w:hAnsi="Arial Unicode MS"/>
+          <w:shd w:fill="d9d9d9" w:val="clear"/>
+          <w:rtl w:val="0"/>
+        </w:rPr>
+        <w:t xml:space="preserve">    if player.y + PLAYER_SIZE ≥ groundY:</w:t>
+      </w:r>
+    </w:p>
+    <w:p>
+      <w:pPr>
+        <w:widowControl w:val="0"/>
+        <w:ind w:left="2160" w:firstLine="0"/>
+        <w:rPr>
+          <w:shd w:fill="d9d9d9" w:val="clear"/>
+        </w:rPr>
+      </w:pPr>
+      <w:r>
+        <w:rPr>
+          <w:shd w:fill="d9d9d9" w:val="clear"/>
+          <w:rtl w:val="0"/>
+        </w:rPr>
+        <w:t xml:space="preserve">        velocity.y = 0</w:t>
+      </w:r>
+    </w:p>
+    <w:p>
+      <w:pPr>
+        <w:widowControl w:val="0"/>
+        <w:ind w:left="2160" w:firstLine="0"/>
+        <w:rPr>
+          <w:shd w:fill="d9d9d9" w:val="clear"/>
+        </w:rPr>
+      </w:pPr>
+      <w:r>
+        <w:rPr>
+          <w:shd w:fill="d9d9d9" w:val="clear"/>
+          <w:rtl w:val="0"/>
+        </w:rPr>
+        <w:t xml:space="preserve">        isJumping = false</w:t>
+      </w:r>
+    </w:p>
+    <w:p>
+      <w:pPr>
+        <w:widowControl w:val="0"/>
+        <w:ind w:left="2160" w:firstLine="0"/>
+        <w:rPr>
+          <w:shd w:fill="d9d9d9" w:val="clear"/>
+        </w:rPr>
+      </w:pPr>
+      <w:r>
+        <w:rPr>
+          <w:shd w:fill="d9d9d9" w:val="clear"/>
+          <w:rtl w:val="0"/>
+        </w:rPr>
+        <w:t xml:space="preserve">    if player.y &gt; groundY:</w:t>
+      </w:r>
+    </w:p>
+    <w:p>
+      <w:pPr>
+        <w:widowControl w:val="0"/>
+        <w:ind w:left="2160" w:firstLine="0"/>
+        <w:rPr>
+          <w:shd w:fill="d9d9d9" w:val="clear"/>
+        </w:rPr>
+      </w:pPr>
+      <w:r>
+        <w:rPr>
+          <w:shd w:fill="d9d9d9" w:val="clear"/>
+          <w:rtl w:val="0"/>
+        </w:rPr>
+        <w:t xml:space="preserve">        gameover</w:t>
+      </w:r>
+    </w:p>
+    <w:p>
+      <w:pPr>
+        <w:widowControl w:val="0"/>
+        <w:ind w:left="2160" w:firstLine="0"/>
+        <w:rPr/>
+      </w:pPr>
+      <w:r>
+        <w:rPr>
+          <w:rtl w:val="0"/>
+        </w:rPr>
+      </w:r>
+    </w:p>
+    <w:p>
+      <w:pPr>
+        <w:widowControl w:val="0"/>
+        <w:numPr>
+          <w:ilvl w:val="1"/>
+          <w:numId w:val="3"/>
+        </w:numPr>
+        <w:ind w:left="2160" w:hanging="360"/>
+        <w:rPr>
+          <w:u w:val="none"/>
+        </w:rPr>
+      </w:pPr>
+      <w:r>
+        <w:rPr>
+          <w:rtl w:val="0"/>
+        </w:rPr>
+        <w:t xml:space="preserve">Game1 Jump Mechanism</w:t>
+      </w:r>
+    </w:p>
+    <w:p>
+      <w:pPr>
+        <w:widowControl w:val="0"/>
+        <w:ind w:left="2160" w:firstLine="0"/>
+        <w:rPr/>
+      </w:pPr>
+      <w:r>
+        <w:rPr>
+          <w:rtl w:val="0"/>
+        </w:rPr>
+        <w:t xml:space="preserve">To apply jump velocity when the player releases a press, creating upward motion.</w:t>
+      </w:r>
+    </w:p>
+    <w:p>
+      <w:pPr>
+        <w:widowControl w:val="0"/>
+        <w:ind w:left="2160" w:firstLine="0"/>
+        <w:rPr/>
+      </w:pPr>
+      <w:r>
+        <w:rPr>
+          <w:rtl w:val="0"/>
+        </w:rPr>
+      </w:r>
+    </w:p>
+    <w:p>
+      <w:pPr>
+        <w:keepNext w:val="0"/>
+        <w:keepLines w:val="0"/>
+        <w:pageBreakBefore w:val="0"/>
+        <w:widowControl w:val="0"/>
+        <w:pBdr>
+          <w:top w:space="0" w:sz="0" w:val="nil"/>
+          <w:left w:space="0" w:sz="0" w:val="nil"/>
+          <w:bottom w:space="0" w:sz="0" w:val="nil"/>
+          <w:right w:space="0" w:sz="0" w:val="nil"/>
+          <w:between w:space="0" w:sz="0" w:val="nil"/>
+        </w:pBdr>
+        <w:shd w:fill="auto" w:val="clear"/>
+        <w:spacing w:after="0" w:before="0" w:line="276" w:lineRule="auto"/>
+        <w:ind w:left="2160" w:right="0" w:firstLine="0"/>
+        <w:jc w:val="left"/>
+        <w:rPr/>
+      </w:pPr>
+      <w:r>
+        <w:rPr>
+          <w:rtl w:val="0"/>
+        </w:rPr>
+        <w:t xml:space="preserve">This algorithm triggers when the player releases the screen(</w:t>
+      </w:r>
+      <w:r>
+        <w:rPr>
+          <w:i w:val="1"/>
+          <w:rtl w:val="0"/>
+        </w:rPr>
+        <w:t xml:space="preserve">onPressUp</w:t>
+      </w:r>
+      <w:r>
+        <w:rPr>
+          <w:rtl w:val="0"/>
+        </w:rPr>
+        <w:t xml:space="preserve">).</w:t>
+      </w:r>
+    </w:p>
+    <w:p>
+      <w:pPr>
+        <w:keepNext w:val="0"/>
+        <w:keepLines w:val="0"/>
+        <w:pageBreakBefore w:val="0"/>
+        <w:widowControl w:val="0"/>
+        <w:pBdr>
+          <w:top w:space="0" w:sz="0" w:val="nil"/>
+          <w:left w:space="0" w:sz="0" w:val="nil"/>
+          <w:bottom w:space="0" w:sz="0" w:val="nil"/>
+          <w:right w:space="0" w:sz="0" w:val="nil"/>
+          <w:between w:space="0" w:sz="0" w:val="nil"/>
+        </w:pBdr>
+        <w:shd w:fill="auto" w:val="clear"/>
+        <w:spacing w:after="0" w:before="0" w:line="276" w:lineRule="auto"/>
+        <w:ind w:left="2160" w:right="0" w:firstLine="0"/>
+        <w:jc w:val="left"/>
+        <w:rPr/>
+      </w:pPr>
+      <w:r>
+        <w:rPr>
+          <w:rtl w:val="0"/>
+        </w:rPr>
+        <w:t xml:space="preserve">It sets the Y-velocity to a negative jump speed, simulating upward acceleration. Gravity then gradually pulls the player down again.</w:t>
+      </w:r>
+    </w:p>
+    <w:p>
+      <w:pPr>
+        <w:keepNext w:val="0"/>
+        <w:keepLines w:val="0"/>
+        <w:pageBreakBefore w:val="0"/>
+        <w:widowControl w:val="0"/>
+        <w:pBdr>
+          <w:top w:space="0" w:sz="0" w:val="nil"/>
+          <w:left w:space="0" w:sz="0" w:val="nil"/>
+          <w:bottom w:space="0" w:sz="0" w:val="nil"/>
+          <w:right w:space="0" w:sz="0" w:val="nil"/>
+          <w:between w:space="0" w:sz="0" w:val="nil"/>
+        </w:pBdr>
+        <w:shd w:fill="auto" w:val="clear"/>
+        <w:spacing w:after="0" w:before="0" w:line="276" w:lineRule="auto"/>
+        <w:ind w:left="2160" w:right="0" w:firstLine="0"/>
+        <w:jc w:val="left"/>
+        <w:rPr/>
+      </w:pPr>
+      <w:r>
+        <w:rPr/>
+        <w:drawing>
+          <wp:inline distB="114300" distT="114300" distL="114300" distR="114300">
+            <wp:extent cx="4395788" cy="563563"/>
+            <wp:effectExtent b="0" l="0" r="0" t="0"/>
+            <wp:docPr id="9" name="image5.png"/>
+            <a:graphic>
+              <a:graphicData uri="http://schemas.openxmlformats.org/drawingml/2006/picture">
+                <pic:pic>
+                  <pic:nvPicPr>
+                    <pic:cNvPr id="0" name="image5.png"/>
+                    <pic:cNvPicPr preferRelativeResize="0"/>
+                  </pic:nvPicPr>
+                  <pic:blipFill>
+                    <a:blip r:embed="rId16"/>
+                    <a:srcRect b="0" l="0" r="0" t="0"/>
+                    <a:stretch>
+                      <a:fillRect/>
+                    </a:stretch>
+                  </pic:blipFill>
+                  <pic:spPr>
+                    <a:xfrm>
+                      <a:off x="0" y="0"/>
+                      <a:ext cx="4395788" cy="563563"/>
+                    </a:xfrm>
+                    <a:prstGeom prst="rect"/>
+                    <a:ln/>
+                  </pic:spPr>
+                </pic:pic>
+              </a:graphicData>
+            </a:graphic>
+          </wp:inline>
+        </w:drawing>
+      </w:r>
+      <w:r>
+        <w:rPr>
+          <w:rtl w:val="0"/>
+        </w:rPr>
+      </w:r>
+    </w:p>
+    <w:p>
+      <w:pPr>
+        <w:keepNext w:val="0"/>
+        <w:keepLines w:val="0"/>
+        <w:pageBreakBefore w:val="0"/>
+        <w:widowControl w:val="0"/>
+        <w:pBdr>
+          <w:top w:space="0" w:sz="0" w:val="nil"/>
+          <w:left w:space="0" w:sz="0" w:val="nil"/>
+          <w:bottom w:space="0" w:sz="0" w:val="nil"/>
+          <w:right w:space="0" w:sz="0" w:val="nil"/>
+          <w:between w:space="0" w:sz="0" w:val="nil"/>
+        </w:pBdr>
+        <w:shd w:fill="auto" w:val="clear"/>
+        <w:spacing w:after="0" w:before="0" w:line="276" w:lineRule="auto"/>
+        <w:ind w:left="0" w:right="0" w:firstLine="0"/>
+        <w:jc w:val="left"/>
+        <w:rPr/>
+      </w:pPr>
+      <w:r>
+        <w:rPr>
+          <w:rtl w:val="0"/>
+        </w:rPr>
+      </w:r>
+    </w:p>
+    <w:p>
+      <w:pPr>
+        <w:keepNext w:val="0"/>
+        <w:keepLines w:val="0"/>
+        <w:pageBreakBefore w:val="0"/>
+        <w:widowControl w:val="0"/>
+        <w:numPr>
+          <w:ilvl w:val="1"/>
+          <w:numId w:val="3"/>
+        </w:numPr>
+        <w:pBdr>
+          <w:top w:space="0" w:sz="0" w:val="nil"/>
+          <w:left w:space="0" w:sz="0" w:val="nil"/>
+          <w:bottom w:space="0" w:sz="0" w:val="nil"/>
+          <w:right w:space="0" w:sz="0" w:val="nil"/>
+          <w:between w:space="0" w:sz="0" w:val="nil"/>
+        </w:pBdr>
+        <w:shd w:fill="auto" w:val="clear"/>
+        <w:spacing w:after="0" w:before="0" w:line="276" w:lineRule="auto"/>
+        <w:ind w:left="2160" w:right="0" w:hanging="360"/>
+        <w:jc w:val="left"/>
+        <w:rPr>
+          <w:u w:val="none"/>
+        </w:rPr>
+      </w:pPr>
+      <w:r>
+        <w:rPr>
+          <w:rtl w:val="0"/>
+        </w:rPr>
+        <w:t xml:space="preserve">Game Menu Navigation</w:t>
+      </w:r>
+    </w:p>
+    <w:p>
+      <w:pPr>
+        <w:keepNext w:val="0"/>
+        <w:keepLines w:val="0"/>
+        <w:pageBreakBefore w:val="0"/>
+        <w:widowControl w:val="0"/>
+        <w:pBdr>
+          <w:top w:space="0" w:sz="0" w:val="nil"/>
+          <w:left w:space="0" w:sz="0" w:val="nil"/>
+          <w:bottom w:space="0" w:sz="0" w:val="nil"/>
+          <w:right w:space="0" w:sz="0" w:val="nil"/>
+          <w:between w:space="0" w:sz="0" w:val="nil"/>
+        </w:pBdr>
+        <w:shd w:fill="auto" w:val="clear"/>
+        <w:spacing w:after="0" w:before="0" w:line="276" w:lineRule="auto"/>
+        <w:ind w:left="2160" w:right="0" w:firstLine="0"/>
+        <w:jc w:val="left"/>
+        <w:rPr/>
+      </w:pPr>
+      <w:r>
+        <w:rPr>
+          <w:rtl w:val="0"/>
+        </w:rPr>
+        <w:t xml:space="preserve">To provide an interface for choosing between available games within the app.</w:t>
+      </w:r>
+    </w:p>
+    <w:p>
+      <w:pPr>
+        <w:keepNext w:val="0"/>
+        <w:keepLines w:val="0"/>
+        <w:pageBreakBefore w:val="0"/>
+        <w:widowControl w:val="0"/>
+        <w:pBdr>
+          <w:top w:space="0" w:sz="0" w:val="nil"/>
+          <w:left w:space="0" w:sz="0" w:val="nil"/>
+          <w:bottom w:space="0" w:sz="0" w:val="nil"/>
+          <w:right w:space="0" w:sz="0" w:val="nil"/>
+          <w:between w:space="0" w:sz="0" w:val="nil"/>
+        </w:pBdr>
+        <w:shd w:fill="auto" w:val="clear"/>
+        <w:spacing w:after="0" w:before="0" w:line="276" w:lineRule="auto"/>
+        <w:ind w:left="2160" w:right="0" w:firstLine="0"/>
+        <w:jc w:val="left"/>
+        <w:rPr/>
+      </w:pPr>
+      <w:r>
+        <w:rPr>
+          <w:rtl w:val="0"/>
+        </w:rPr>
+      </w:r>
+    </w:p>
+    <w:p>
+      <w:pPr>
+        <w:widowControl w:val="0"/>
+        <w:ind w:left="2160" w:firstLine="0"/>
+        <w:rPr/>
+      </w:pPr>
+      <w:r>
+        <w:rPr>
+          <w:rtl w:val="0"/>
+        </w:rPr>
+        <w:t xml:space="preserve">This algorithm defines a simple menu with navigation buttons. Each button triggers navigation to either Game1 or Game2 components.</w:t>
+      </w:r>
+    </w:p>
+    <w:p>
+      <w:pPr>
+        <w:widowControl w:val="0"/>
+        <w:ind w:left="2160" w:firstLine="0"/>
+        <w:rPr/>
+      </w:pPr>
+      <w:r>
+        <w:rPr>
+          <w:rtl w:val="0"/>
+        </w:rPr>
+      </w:r>
+    </w:p>
+    <w:p>
+      <w:pPr>
+        <w:widowControl w:val="0"/>
+        <w:ind w:left="2160" w:firstLine="0"/>
+        <w:rPr>
+          <w:shd w:fill="d9d9d9" w:val="clear"/>
+        </w:rPr>
+      </w:pPr>
+      <w:r>
+        <w:rPr>
+          <w:shd w:fill="d9d9d9" w:val="clear"/>
+          <w:rtl w:val="0"/>
+        </w:rPr>
+        <w:t xml:space="preserve">function GameMenu():</w:t>
+      </w:r>
+    </w:p>
+    <w:p>
+      <w:pPr>
+        <w:widowControl w:val="0"/>
+        <w:ind w:left="2160" w:firstLine="0"/>
+        <w:rPr>
+          <w:shd w:fill="d9d9d9" w:val="clear"/>
+        </w:rPr>
+      </w:pPr>
+      <w:r>
+        <w:rPr>
+          <w:shd w:fill="d9d9d9" w:val="clear"/>
+          <w:rtl w:val="0"/>
+        </w:rPr>
+        <w:t xml:space="preserve">    display "Game Menu" screen</w:t>
+      </w:r>
+    </w:p>
+    <w:p>
+      <w:pPr>
+        <w:widowControl w:val="0"/>
+        <w:ind w:left="2160" w:firstLine="0"/>
+        <w:rPr>
+          <w:shd w:fill="d9d9d9" w:val="clear"/>
+        </w:rPr>
+      </w:pPr>
+      <w:r>
+        <w:rPr>
+          <w:shd w:fill="d9d9d9" w:val="clear"/>
+          <w:rtl w:val="0"/>
+        </w:rPr>
+        <w:t xml:space="preserve">    display button "Game 1"</w:t>
+      </w:r>
+    </w:p>
+    <w:p>
+      <w:pPr>
+        <w:widowControl w:val="0"/>
+        <w:ind w:left="2160" w:firstLine="0"/>
+        <w:rPr>
+          <w:shd w:fill="d9d9d9" w:val="clear"/>
+        </w:rPr>
+      </w:pPr>
+      <w:r>
+        <w:rPr>
+          <w:shd w:fill="d9d9d9" w:val="clear"/>
+          <w:rtl w:val="0"/>
+        </w:rPr>
+        <w:t xml:space="preserve">    if user clicks Game 1": navigate("Game1")</w:t>
+      </w:r>
+    </w:p>
+    <w:p>
+      <w:pPr>
+        <w:widowControl w:val="0"/>
+        <w:ind w:left="2160" w:firstLine="0"/>
+        <w:rPr>
+          <w:shd w:fill="d9d9d9" w:val="clear"/>
+        </w:rPr>
+      </w:pPr>
+      <w:r>
+        <w:rPr>
+          <w:shd w:fill="d9d9d9" w:val="clear"/>
+          <w:rtl w:val="0"/>
+        </w:rPr>
+        <w:t xml:space="preserve">    display button "Game 2"</w:t>
+      </w:r>
+    </w:p>
+    <w:p>
+      <w:pPr>
+        <w:widowControl w:val="0"/>
+        <w:ind w:left="2160" w:firstLine="0"/>
+        <w:rPr>
+          <w:shd w:fill="d9d9d9" w:val="clear"/>
+        </w:rPr>
+      </w:pPr>
+      <w:r>
+        <w:rPr>
+          <w:shd w:fill="d9d9d9" w:val="clear"/>
+          <w:rtl w:val="0"/>
+        </w:rPr>
+        <w:t xml:space="preserve">    if user clicks "Game 2": navigate("Game2")</w:t>
+      </w:r>
+    </w:p>
+    <w:p>
+      <w:pPr>
+        <w:widowControl w:val="0"/>
+        <w:ind w:left="1440" w:firstLine="720"/>
+        <w:rPr>
+          <w:shd w:fill="d9d9d9" w:val="clear"/>
+        </w:rPr>
+      </w:pPr>
+      <w:r>
+        <w:rPr>
+          <w:shd w:fill="d9d9d9" w:val="clear"/>
+          <w:rtl w:val="0"/>
+        </w:rPr>
+        <w:t xml:space="preserve">    display button "Return Home"</w:t>
+      </w:r>
+    </w:p>
+    <w:p>
+      <w:pPr>
+        <w:widowControl w:val="0"/>
+        <w:ind w:left="2160" w:firstLine="0"/>
+        <w:rPr>
+          <w:shd w:fill="d9d9d9" w:val="clear"/>
+        </w:rPr>
+      </w:pPr>
+      <w:r>
+        <w:rPr>
+          <w:shd w:fill="d9d9d9" w:val="clear"/>
+          <w:rtl w:val="0"/>
+        </w:rPr>
+        <w:t xml:space="preserve">    if user clicks "Return Home": navigate("Home")</w:t>
+      </w:r>
+    </w:p>
+    <w:p>
+      <w:pPr>
+        <w:widowControl w:val="0"/>
+        <w:ind w:left="2160" w:firstLine="0"/>
+        <w:rPr/>
+      </w:pPr>
+      <w:r>
+        <w:rPr>
+          <w:rtl w:val="0"/>
+        </w:rPr>
+      </w:r>
+    </w:p>
+    <w:p>
+      <w:pPr>
+        <w:widowControl w:val="0"/>
+        <w:numPr>
+          <w:ilvl w:val="1"/>
+          <w:numId w:val="3"/>
+        </w:numPr>
+        <w:ind w:left="2160" w:hanging="360"/>
+        <w:rPr>
+          <w:u w:val="none"/>
+        </w:rPr>
+      </w:pPr>
+      <w:r>
+        <w:rPr>
+          <w:rtl w:val="0"/>
+        </w:rPr>
+        <w:t xml:space="preserve">Game2 Core Logic</w:t>
+      </w:r>
+    </w:p>
+    <w:p>
+      <w:pPr>
+        <w:widowControl w:val="0"/>
+        <w:ind w:left="2160" w:firstLine="0"/>
+        <w:rPr/>
+      </w:pPr>
+      <w:r>
+        <w:rPr>
+          <w:rtl w:val="0"/>
+        </w:rPr>
+        <w:t xml:space="preserve">To implement </w:t>
+      </w:r>
+      <w:r>
+        <w:rPr>
+          <w:rtl w:val="0"/>
+        </w:rPr>
+        <w:t xml:space="preserve">Bamboo’s</w:t>
+      </w:r>
+      <w:r>
+        <w:rPr>
+          <w:rtl w:val="0"/>
+        </w:rPr>
+        <w:t xml:space="preserve"> complete gameplay loop: player movement, bamboo growth, color evolution, collision reaction, and scoring within a continuous frame update.</w:t>
+      </w:r>
+    </w:p>
+    <w:p>
+      <w:pPr>
+        <w:widowControl w:val="0"/>
+        <w:ind w:left="2160" w:firstLine="0"/>
+        <w:rPr/>
+      </w:pPr>
+      <w:r>
+        <w:rPr>
+          <w:rtl w:val="0"/>
+        </w:rPr>
+      </w:r>
+    </w:p>
+    <w:p>
+      <w:pPr>
+        <w:keepNext w:val="0"/>
+        <w:keepLines w:val="0"/>
+        <w:pageBreakBefore w:val="0"/>
+        <w:widowControl w:val="0"/>
+        <w:pBdr>
+          <w:top w:space="0" w:sz="0" w:val="nil"/>
+          <w:left w:space="0" w:sz="0" w:val="nil"/>
+          <w:bottom w:space="0" w:sz="0" w:val="nil"/>
+          <w:right w:space="0" w:sz="0" w:val="nil"/>
+          <w:between w:space="0" w:sz="0" w:val="nil"/>
+        </w:pBdr>
+        <w:shd w:fill="auto" w:val="clear"/>
+        <w:spacing w:after="0" w:before="0" w:line="276" w:lineRule="auto"/>
+        <w:ind w:left="2160" w:right="0" w:firstLine="0"/>
+        <w:jc w:val="left"/>
+        <w:rPr/>
+      </w:pPr>
+      <w:r>
+        <w:rPr>
+          <w:rtl w:val="0"/>
+        </w:rPr>
+        <w:t xml:space="preserve">Each frame, all bamboo objects grow upward; yellow bamboo turns green after reaching a certain height.</w:t>
+      </w:r>
+    </w:p>
+    <w:p>
+      <w:pPr>
+        <w:keepNext w:val="0"/>
+        <w:keepLines w:val="0"/>
+        <w:pageBreakBefore w:val="0"/>
+        <w:widowControl w:val="0"/>
+        <w:pBdr>
+          <w:top w:space="0" w:sz="0" w:val="nil"/>
+          <w:left w:space="0" w:sz="0" w:val="nil"/>
+          <w:bottom w:space="0" w:sz="0" w:val="nil"/>
+          <w:right w:space="0" w:sz="0" w:val="nil"/>
+          <w:between w:space="0" w:sz="0" w:val="nil"/>
+        </w:pBdr>
+        <w:shd w:fill="auto" w:val="clear"/>
+        <w:spacing w:after="0" w:before="0" w:line="276" w:lineRule="auto"/>
+        <w:ind w:left="2160" w:right="0" w:firstLine="0"/>
+        <w:jc w:val="left"/>
+        <w:rPr/>
+      </w:pPr>
+      <w:r>
+        <w:rPr>
+          <w:rtl w:val="0"/>
+        </w:rPr>
+        <w:t xml:space="preserve">The player moves horizontally and reverses direction on wall contact or when colliding with bamboo.</w:t>
+      </w:r>
+    </w:p>
+    <w:p>
+      <w:pPr>
+        <w:keepNext w:val="0"/>
+        <w:keepLines w:val="0"/>
+        <w:pageBreakBefore w:val="0"/>
+        <w:widowControl w:val="0"/>
+        <w:pBdr>
+          <w:top w:space="0" w:sz="0" w:val="nil"/>
+          <w:left w:space="0" w:sz="0" w:val="nil"/>
+          <w:bottom w:space="0" w:sz="0" w:val="nil"/>
+          <w:right w:space="0" w:sz="0" w:val="nil"/>
+          <w:between w:space="0" w:sz="0" w:val="nil"/>
+        </w:pBdr>
+        <w:shd w:fill="auto" w:val="clear"/>
+        <w:spacing w:after="0" w:before="0" w:line="276" w:lineRule="auto"/>
+        <w:ind w:left="2160" w:right="0" w:firstLine="0"/>
+        <w:jc w:val="left"/>
+        <w:rPr/>
+      </w:pPr>
+      <w:r>
+        <w:rPr>
+          <w:rtl w:val="0"/>
+        </w:rPr>
+        <w:t xml:space="preserve">Colliding with yellow bamboo destroys it and increases score; colliding with green bamboo cuts its height instead.</w:t>
+      </w:r>
+    </w:p>
+    <w:p>
+      <w:pPr>
+        <w:keepNext w:val="0"/>
+        <w:keepLines w:val="0"/>
+        <w:pageBreakBefore w:val="0"/>
+        <w:widowControl w:val="0"/>
+        <w:pBdr>
+          <w:top w:space="0" w:sz="0" w:val="nil"/>
+          <w:left w:space="0" w:sz="0" w:val="nil"/>
+          <w:bottom w:space="0" w:sz="0" w:val="nil"/>
+          <w:right w:space="0" w:sz="0" w:val="nil"/>
+          <w:between w:space="0" w:sz="0" w:val="nil"/>
+        </w:pBdr>
+        <w:shd w:fill="auto" w:val="clear"/>
+        <w:spacing w:after="0" w:before="0" w:line="276" w:lineRule="auto"/>
+        <w:ind w:left="2160" w:right="0" w:firstLine="0"/>
+        <w:jc w:val="left"/>
+        <w:rPr/>
+      </w:pPr>
+      <w:r>
+        <w:rPr>
+          <w:rtl w:val="0"/>
+        </w:rPr>
+        <w:t xml:space="preserve">If any bamboo grows too tall, the game ends.</w:t>
+      </w:r>
+    </w:p>
+    <w:p>
+      <w:pPr>
+        <w:keepNext w:val="0"/>
+        <w:keepLines w:val="0"/>
+        <w:pageBreakBefore w:val="0"/>
+        <w:widowControl w:val="0"/>
+        <w:pBdr>
+          <w:top w:space="0" w:sz="0" w:val="nil"/>
+          <w:left w:space="0" w:sz="0" w:val="nil"/>
+          <w:bottom w:space="0" w:sz="0" w:val="nil"/>
+          <w:right w:space="0" w:sz="0" w:val="nil"/>
+          <w:between w:space="0" w:sz="0" w:val="nil"/>
+        </w:pBdr>
+        <w:shd w:fill="auto" w:val="clear"/>
+        <w:spacing w:after="0" w:before="0" w:line="276" w:lineRule="auto"/>
+        <w:ind w:left="2160" w:right="0" w:firstLine="0"/>
+        <w:jc w:val="left"/>
+        <w:rPr/>
+      </w:pPr>
+      <w:r>
+        <w:rPr>
+          <w:rtl w:val="0"/>
+        </w:rPr>
+      </w:r>
+    </w:p>
+    <w:p>
+      <w:pPr>
+        <w:widowControl w:val="0"/>
+        <w:ind w:left="720" w:firstLine="720"/>
+        <w:rPr/>
+      </w:pPr>
+      <w:r>
+        <w:rPr/>
+        <w:drawing>
+          <wp:inline distB="114300" distT="114300" distL="114300" distR="114300">
+            <wp:extent cx="5427071" cy="1509713"/>
+            <wp:effectExtent b="0" l="0" r="0" t="0"/>
+            <wp:docPr id="7" name="image8.png"/>
+            <a:graphic>
+              <a:graphicData uri="http://schemas.openxmlformats.org/drawingml/2006/picture">
+                <pic:pic>
+                  <pic:nvPicPr>
+                    <pic:cNvPr id="0" name="image8.png"/>
+                    <pic:cNvPicPr preferRelativeResize="0"/>
+                  </pic:nvPicPr>
+                  <pic:blipFill>
+                    <a:blip r:embed="rId17"/>
+                    <a:srcRect b="0" l="0" r="0" t="0"/>
+                    <a:stretch>
+                      <a:fillRect/>
+                    </a:stretch>
+                  </pic:blipFill>
+                  <pic:spPr>
+                    <a:xfrm>
+                      <a:off x="0" y="0"/>
+                      <a:ext cx="5427071" cy="1509713"/>
+                    </a:xfrm>
+                    <a:prstGeom prst="rect"/>
+                    <a:ln/>
+                  </pic:spPr>
+                </pic:pic>
+              </a:graphicData>
+            </a:graphic>
+          </wp:inline>
+        </w:drawing>
       </w:r>
       <w:r>
         <w:rPr>
@@ -7301,7 +9547,7 @@
         <w:rPr>
           <w:rtl w:val="0"/>
         </w:rPr>
-        <w:t xml:space="preserve">Design Patterns </w:t>
+        <w:t xml:space="preserve">Design Patterns -  Dexiao</w:t>
       </w:r>
     </w:p>
     <w:p>
@@ -7330,14 +9576,447 @@
     </w:p>
     <w:p>
       <w:pPr>
+        <w:widowControl w:val="0"/>
+        <w:spacing w:after="240" w:before="240" w:lineRule="auto"/>
+        <w:rPr/>
+      </w:pPr>
+      <w:r>
+        <w:rPr>
+          <w:b w:val="1"/>
+          <w:rtl w:val="0"/>
+        </w:rPr>
+        <w:t xml:space="preserve">1. MVC Pattern</w:t>
+        <w:br w:type="textWrapping"/>
+      </w:r>
+      <w:r>
+        <w:rPr>
+          <w:rtl w:val="0"/>
+        </w:rPr>
+        <w:t xml:space="preserve"> The backend is built following the Model–View–Controller (MVC) architecture:</w:t>
+      </w:r>
+    </w:p>
+    <w:p>
+      <w:pPr>
+        <w:widowControl w:val="0"/>
+        <w:spacing w:after="240" w:before="240" w:lineRule="auto"/>
+        <w:ind w:left="720" w:firstLine="0"/>
+        <w:rPr/>
+      </w:pPr>
+      <w:r>
+        <w:rPr>
+          <w:b w:val="1"/>
+          <w:rtl w:val="0"/>
+        </w:rPr>
+        <w:t xml:space="preserve">Models</w:t>
+      </w:r>
+      <w:r>
+        <w:rPr>
+          <w:rtl w:val="0"/>
+        </w:rPr>
+        <w:t xml:space="preserve"> define the database structure and encapsulate data access logic (e.g., </w:t>
+      </w:r>
+      <w:r>
+        <w:rPr>
+          <w:rFonts w:ascii="Roboto Mono" w:cs="Roboto Mono" w:eastAsia="Roboto Mono" w:hAnsi="Roboto Mono"/>
+          <w:color w:val="188038"/>
+          <w:rtl w:val="0"/>
+        </w:rPr>
+        <w:t xml:space="preserve">userModel.js</w:t>
+      </w:r>
+      <w:r>
+        <w:rPr>
+          <w:rtl w:val="0"/>
+        </w:rPr>
+        <w:t xml:space="preserve">, </w:t>
+      </w:r>
+      <w:r>
+        <w:rPr>
+          <w:rFonts w:ascii="Roboto Mono" w:cs="Roboto Mono" w:eastAsia="Roboto Mono" w:hAnsi="Roboto Mono"/>
+          <w:color w:val="188038"/>
+          <w:rtl w:val="0"/>
+        </w:rPr>
+        <w:t xml:space="preserve">eventModel.js</w:t>
+      </w:r>
+      <w:r>
+        <w:rPr>
+          <w:rtl w:val="0"/>
+        </w:rPr>
+        <w:t xml:space="preserve">, </w:t>
+      </w:r>
+      <w:r>
+        <w:rPr>
+          <w:rFonts w:ascii="Roboto Mono" w:cs="Roboto Mono" w:eastAsia="Roboto Mono" w:hAnsi="Roboto Mono"/>
+          <w:color w:val="188038"/>
+          <w:rtl w:val="0"/>
+        </w:rPr>
+        <w:t xml:space="preserve">buddyModel.js</w:t>
+      </w:r>
+      <w:r>
+        <w:rPr>
+          <w:rtl w:val="0"/>
+        </w:rPr>
+        <w:t xml:space="preserve">).</w:t>
+        <w:br w:type="textWrapping"/>
+      </w:r>
+    </w:p>
+    <w:p>
+      <w:pPr>
+        <w:widowControl w:val="0"/>
+        <w:spacing w:after="240" w:before="240" w:lineRule="auto"/>
+        <w:ind w:left="720" w:firstLine="0"/>
+        <w:rPr/>
+      </w:pPr>
+      <w:r>
+        <w:rPr>
+          <w:b w:val="1"/>
+          <w:rtl w:val="0"/>
+        </w:rPr>
+        <w:t xml:space="preserve">Controllers / Routes</w:t>
+      </w:r>
+      <w:r>
+        <w:rPr>
+          <w:rtl w:val="0"/>
+        </w:rPr>
+        <w:t xml:space="preserve"> handle incoming HTTP requests, perform validations, invoke model functions, and send JSON responses (e.g., </w:t>
+      </w:r>
+      <w:r>
+        <w:rPr>
+          <w:rFonts w:ascii="Roboto Mono" w:cs="Roboto Mono" w:eastAsia="Roboto Mono" w:hAnsi="Roboto Mono"/>
+          <w:color w:val="188038"/>
+          <w:rtl w:val="0"/>
+        </w:rPr>
+        <w:t xml:space="preserve">/api/users</w:t>
+      </w:r>
+      <w:r>
+        <w:rPr>
+          <w:rtl w:val="0"/>
+        </w:rPr>
+        <w:t xml:space="preserve">, </w:t>
+      </w:r>
+      <w:r>
+        <w:rPr>
+          <w:rFonts w:ascii="Roboto Mono" w:cs="Roboto Mono" w:eastAsia="Roboto Mono" w:hAnsi="Roboto Mono"/>
+          <w:color w:val="188038"/>
+          <w:rtl w:val="0"/>
+        </w:rPr>
+        <w:t xml:space="preserve">/api/events</w:t>
+      </w:r>
+      <w:r>
+        <w:rPr>
+          <w:rtl w:val="0"/>
+        </w:rPr>
+        <w:t xml:space="preserve">, </w:t>
+      </w:r>
+      <w:r>
+        <w:rPr>
+          <w:rFonts w:ascii="Roboto Mono" w:cs="Roboto Mono" w:eastAsia="Roboto Mono" w:hAnsi="Roboto Mono"/>
+          <w:color w:val="188038"/>
+          <w:rtl w:val="0"/>
+        </w:rPr>
+        <w:t xml:space="preserve">/api/buddy</w:t>
+      </w:r>
+      <w:r>
+        <w:rPr>
+          <w:rtl w:val="0"/>
+        </w:rPr>
+        <w:t xml:space="preserve">).</w:t>
+        <w:br w:type="textWrapping"/>
+      </w:r>
+    </w:p>
+    <w:p>
+      <w:pPr>
+        <w:widowControl w:val="0"/>
+        <w:spacing w:after="240" w:before="240" w:lineRule="auto"/>
+        <w:ind w:left="720" w:firstLine="0"/>
+        <w:rPr/>
+      </w:pPr>
+      <w:r>
+        <w:rPr>
+          <w:b w:val="1"/>
+          <w:rtl w:val="0"/>
+        </w:rPr>
+        <w:t xml:space="preserve">Views</w:t>
+      </w:r>
+      <w:r>
+        <w:rPr>
+          <w:rtl w:val="0"/>
+        </w:rPr>
+        <w:t xml:space="preserve"> are implemented in the frontend (Next.js / React), consuming RESTful APIs exposed by the backend.</w:t>
+        <w:br w:type="textWrapping"/>
+        <w:t xml:space="preserve"> This structure improves code readability, supports parallel frontend–backend development, and simplifies debugging and maintenance.</w:t>
+        <w:br w:type="textWrapping"/>
+      </w:r>
+    </w:p>
+    <w:p>
+      <w:pPr>
+        <w:widowControl w:val="0"/>
+        <w:spacing w:after="240" w:before="240" w:lineRule="auto"/>
+        <w:rPr/>
+      </w:pPr>
+      <w:r>
+        <w:rPr>
+          <w:b w:val="1"/>
+          <w:rtl w:val="0"/>
+        </w:rPr>
+        <w:t xml:space="preserve">2. Middleware Pattern</w:t>
+        <w:br w:type="textWrapping"/>
+      </w:r>
+      <w:r>
+        <w:rPr>
+          <w:rtl w:val="0"/>
+        </w:rPr>
+        <w:t xml:space="preserve"> Express middlewares such as </w:t>
+      </w:r>
+      <w:r>
+        <w:rPr>
+          <w:rFonts w:ascii="Roboto Mono" w:cs="Roboto Mono" w:eastAsia="Roboto Mono" w:hAnsi="Roboto Mono"/>
+          <w:color w:val="188038"/>
+          <w:rtl w:val="0"/>
+        </w:rPr>
+        <w:t xml:space="preserve">auth.js</w:t>
+      </w:r>
+      <w:r>
+        <w:rPr>
+          <w:rtl w:val="0"/>
+        </w:rPr>
+        <w:t xml:space="preserve">, </w:t>
+      </w:r>
+      <w:r>
+        <w:rPr>
+          <w:rFonts w:ascii="Roboto Mono" w:cs="Roboto Mono" w:eastAsia="Roboto Mono" w:hAnsi="Roboto Mono"/>
+          <w:color w:val="188038"/>
+          <w:rtl w:val="0"/>
+        </w:rPr>
+        <w:t xml:space="preserve">logger.js</w:t>
+      </w:r>
+      <w:r>
+        <w:rPr>
+          <w:rtl w:val="0"/>
+        </w:rPr>
+        <w:t xml:space="preserve">, and </w:t>
+      </w:r>
+      <w:r>
+        <w:rPr>
+          <w:rFonts w:ascii="Roboto Mono" w:cs="Roboto Mono" w:eastAsia="Roboto Mono" w:hAnsi="Roboto Mono"/>
+          <w:color w:val="188038"/>
+          <w:rtl w:val="0"/>
+        </w:rPr>
+        <w:t xml:space="preserve">errorHandler.js</w:t>
+      </w:r>
+      <w:r>
+        <w:rPr>
+          <w:rtl w:val="0"/>
+        </w:rPr>
+        <w:t xml:space="preserve"> are used to handle cross-cutting concerns:</w:t>
+      </w:r>
+    </w:p>
+    <w:p>
+      <w:pPr>
+        <w:widowControl w:val="0"/>
+        <w:spacing w:after="240" w:before="240" w:lineRule="auto"/>
+        <w:ind w:left="720" w:firstLine="0"/>
+        <w:rPr/>
+      </w:pPr>
+      <w:r>
+        <w:rPr>
+          <w:rFonts w:ascii="Roboto Mono" w:cs="Roboto Mono" w:eastAsia="Roboto Mono" w:hAnsi="Roboto Mono"/>
+          <w:color w:val="188038"/>
+          <w:rtl w:val="0"/>
+        </w:rPr>
+        <w:t xml:space="preserve">auth.js</w:t>
+      </w:r>
+      <w:r>
+        <w:rPr>
+          <w:rtl w:val="0"/>
+        </w:rPr>
+        <w:t xml:space="preserve"> validates JWT tokens and ensures secure access control.</w:t>
+        <w:br w:type="textWrapping"/>
+      </w:r>
+    </w:p>
+    <w:p>
+      <w:pPr>
+        <w:widowControl w:val="0"/>
+        <w:spacing w:after="240" w:before="240" w:lineRule="auto"/>
+        <w:ind w:left="720" w:firstLine="0"/>
+        <w:rPr/>
+      </w:pPr>
+      <w:r>
+        <w:rPr>
+          <w:rFonts w:ascii="Roboto Mono" w:cs="Roboto Mono" w:eastAsia="Roboto Mono" w:hAnsi="Roboto Mono"/>
+          <w:color w:val="188038"/>
+          <w:rtl w:val="0"/>
+        </w:rPr>
+        <w:t xml:space="preserve">logger.js</w:t>
+      </w:r>
+      <w:r>
+        <w:rPr>
+          <w:rtl w:val="0"/>
+        </w:rPr>
+        <w:t xml:space="preserve"> records request information for debugging and monitoring.</w:t>
+        <w:br w:type="textWrapping"/>
+      </w:r>
+    </w:p>
+    <w:p>
+      <w:pPr>
+        <w:widowControl w:val="0"/>
+        <w:spacing w:after="240" w:before="240" w:lineRule="auto"/>
+        <w:ind w:left="720" w:firstLine="0"/>
+        <w:rPr/>
+      </w:pPr>
+      <w:r>
+        <w:rPr>
+          <w:rFonts w:ascii="Roboto Mono" w:cs="Roboto Mono" w:eastAsia="Roboto Mono" w:hAnsi="Roboto Mono"/>
+          <w:color w:val="188038"/>
+          <w:rtl w:val="0"/>
+        </w:rPr>
+        <w:t xml:space="preserve">errorHandler.js</w:t>
+      </w:r>
+      <w:r>
+        <w:rPr>
+          <w:rtl w:val="0"/>
+        </w:rPr>
+        <w:t xml:space="preserve"> unifies error responses for better consistency.</w:t>
+        <w:br w:type="textWrapping"/>
+        <w:t xml:space="preserve"> This pattern promotes reusability and clean separation of concerns.</w:t>
+        <w:br w:type="textWrapping"/>
+      </w:r>
+    </w:p>
+    <w:p>
+      <w:pPr>
+        <w:widowControl w:val="0"/>
+        <w:spacing w:after="240" w:before="240" w:lineRule="auto"/>
+        <w:rPr/>
+      </w:pPr>
+      <w:r>
+        <w:rPr>
+          <w:b w:val="1"/>
+          <w:rtl w:val="0"/>
+        </w:rPr>
+        <w:t xml:space="preserve">3. Singleton &amp; Modular Configuration Pattern</w:t>
+        <w:br w:type="textWrapping"/>
+      </w:r>
+      <w:r>
+        <w:rPr>
+          <w:rtl w:val="0"/>
+        </w:rPr>
+        <w:t xml:space="preserve"> Database connections (SQLite / PostgreSQL) and configuration files use the singleton pattern to ensure only one active connection throughout the app.</w:t>
+        <w:br w:type="textWrapping"/>
+        <w:t xml:space="preserve"> Modules like </w:t>
+      </w:r>
+      <w:r>
+        <w:rPr>
+          <w:rFonts w:ascii="Roboto Mono" w:cs="Roboto Mono" w:eastAsia="Roboto Mono" w:hAnsi="Roboto Mono"/>
+          <w:color w:val="188038"/>
+          <w:rtl w:val="0"/>
+        </w:rPr>
+        <w:t xml:space="preserve">db.js</w:t>
+      </w:r>
+      <w:r>
+        <w:rPr>
+          <w:rtl w:val="0"/>
+        </w:rPr>
+        <w:t xml:space="preserve"> and </w:t>
+      </w:r>
+      <w:r>
+        <w:rPr>
+          <w:rFonts w:ascii="Roboto Mono" w:cs="Roboto Mono" w:eastAsia="Roboto Mono" w:hAnsi="Roboto Mono"/>
+          <w:color w:val="188038"/>
+          <w:rtl w:val="0"/>
+        </w:rPr>
+        <w:t xml:space="preserve">config.js</w:t>
+      </w:r>
+      <w:r>
+        <w:rPr>
+          <w:rtl w:val="0"/>
+        </w:rPr>
+        <w:t xml:space="preserve"> are imported wherever needed, reducing redundancy and preventing connection conflicts.</w:t>
+      </w:r>
+    </w:p>
+    <w:p>
+      <w:pPr>
+        <w:widowControl w:val="0"/>
+        <w:spacing w:after="240" w:before="240" w:lineRule="auto"/>
+        <w:rPr/>
+      </w:pPr>
+      <w:r>
+        <w:rPr>
+          <w:b w:val="1"/>
+          <w:rtl w:val="0"/>
+        </w:rPr>
+        <w:t xml:space="preserve">4. RESTful API Design Pattern</w:t>
+        <w:br w:type="textWrapping"/>
+      </w:r>
+      <w:r>
+        <w:rPr>
+          <w:rtl w:val="0"/>
+        </w:rPr>
+        <w:t xml:space="preserve"> The backend follows RESTful principles — each resource (users, events, buddies, attendees) is accessed via standardized endpoints (</w:t>
+      </w:r>
+      <w:r>
+        <w:rPr>
+          <w:rFonts w:ascii="Roboto Mono" w:cs="Roboto Mono" w:eastAsia="Roboto Mono" w:hAnsi="Roboto Mono"/>
+          <w:color w:val="188038"/>
+          <w:rtl w:val="0"/>
+        </w:rPr>
+        <w:t xml:space="preserve">GET</w:t>
+      </w:r>
+      <w:r>
+        <w:rPr>
+          <w:rtl w:val="0"/>
+        </w:rPr>
+        <w:t xml:space="preserve">, </w:t>
+      </w:r>
+      <w:r>
+        <w:rPr>
+          <w:rFonts w:ascii="Roboto Mono" w:cs="Roboto Mono" w:eastAsia="Roboto Mono" w:hAnsi="Roboto Mono"/>
+          <w:color w:val="188038"/>
+          <w:rtl w:val="0"/>
+        </w:rPr>
+        <w:t xml:space="preserve">POST</w:t>
+      </w:r>
+      <w:r>
+        <w:rPr>
+          <w:rtl w:val="0"/>
+        </w:rPr>
+        <w:t xml:space="preserve">, </w:t>
+      </w:r>
+      <w:r>
+        <w:rPr>
+          <w:rFonts w:ascii="Roboto Mono" w:cs="Roboto Mono" w:eastAsia="Roboto Mono" w:hAnsi="Roboto Mono"/>
+          <w:color w:val="188038"/>
+          <w:rtl w:val="0"/>
+        </w:rPr>
+        <w:t xml:space="preserve">PUT</w:t>
+      </w:r>
+      <w:r>
+        <w:rPr>
+          <w:rtl w:val="0"/>
+        </w:rPr>
+        <w:t xml:space="preserve">, </w:t>
+      </w:r>
+      <w:r>
+        <w:rPr>
+          <w:rFonts w:ascii="Roboto Mono" w:cs="Roboto Mono" w:eastAsia="Roboto Mono" w:hAnsi="Roboto Mono"/>
+          <w:color w:val="188038"/>
+          <w:rtl w:val="0"/>
+        </w:rPr>
+        <w:t xml:space="preserve">DELETE</w:t>
+      </w:r>
+      <w:r>
+        <w:rPr>
+          <w:rtl w:val="0"/>
+        </w:rPr>
+        <w:t xml:space="preserve">).</w:t>
+        <w:br w:type="textWrapping"/>
+        <w:t xml:space="preserve"> This pattern ensures scalability and allows future extension (e.g., analytics, notifications) without major architectural changes.</w:t>
+      </w:r>
+    </w:p>
+    <w:p>
+      <w:pPr>
         <w:keepNext w:val="0"/>
         <w:keepLines w:val="0"/>
         <w:pageBreakBefore w:val="0"/>
         <w:widowControl w:val="0"/>
-        <w:numPr>
-          <w:ilvl w:val="0"/>
-          <w:numId w:val="2"/>
-        </w:numPr>
         <w:pBdr>
           <w:top w:space="0" w:sz="0" w:val="nil"/>
           <w:left w:space="0" w:sz="0" w:val="nil"/>
@@ -7346,168 +10025,13 @@
           <w:between w:space="0" w:sz="0" w:val="nil"/>
         </w:pBdr>
         <w:shd w:fill="auto" w:val="clear"/>
-        <w:ind w:left="1440" w:hanging="360"/>
-        <w:rPr>
-          <w:u w:val="none"/>
-        </w:rPr>
-      </w:pPr>
-      <w:r>
-        <w:rPr>
-          <w:rtl w:val="0"/>
-        </w:rPr>
-        <w:t xml:space="preserve">MVC Pattern: the system follows the MVC architecture, separating the application into three main layers to improve code readability, simplifies debugging, and allows independent development of frontend and backend components</w:t>
-      </w:r>
-    </w:p>
-    <w:p>
-      <w:pPr>
-        <w:keepNext w:val="0"/>
-        <w:keepLines w:val="0"/>
-        <w:pageBreakBefore w:val="0"/>
-        <w:widowControl w:val="0"/>
-        <w:numPr>
-          <w:ilvl w:val="1"/>
-          <w:numId w:val="2"/>
-        </w:numPr>
-        <w:pBdr>
-          <w:top w:space="0" w:sz="0" w:val="nil"/>
-          <w:left w:space="0" w:sz="0" w:val="nil"/>
-          <w:bottom w:space="0" w:sz="0" w:val="nil"/>
-          <w:right w:space="0" w:sz="0" w:val="nil"/>
-          <w:between w:space="0" w:sz="0" w:val="nil"/>
-        </w:pBdr>
-        <w:shd w:fill="auto" w:val="clear"/>
-        <w:ind w:left="2160" w:hanging="360"/>
-        <w:rPr>
-          <w:u w:val="none"/>
-        </w:rPr>
-      </w:pPr>
-      <w:r>
-        <w:rPr>
-          <w:rtl w:val="0"/>
-        </w:rPr>
-        <w:t xml:space="preserve">Models handle database operations and data logic.</w:t>
-      </w:r>
-    </w:p>
-    <w:p>
-      <w:pPr>
-        <w:keepNext w:val="0"/>
-        <w:keepLines w:val="0"/>
-        <w:pageBreakBefore w:val="0"/>
-        <w:widowControl w:val="0"/>
-        <w:numPr>
-          <w:ilvl w:val="1"/>
-          <w:numId w:val="2"/>
-        </w:numPr>
-        <w:pBdr>
-          <w:top w:space="0" w:sz="0" w:val="nil"/>
-          <w:left w:space="0" w:sz="0" w:val="nil"/>
-          <w:bottom w:space="0" w:sz="0" w:val="nil"/>
-          <w:right w:space="0" w:sz="0" w:val="nil"/>
-          <w:between w:space="0" w:sz="0" w:val="nil"/>
-        </w:pBdr>
-        <w:shd w:fill="auto" w:val="clear"/>
-        <w:ind w:left="2160" w:hanging="360"/>
-        <w:rPr>
-          <w:u w:val="none"/>
-        </w:rPr>
-      </w:pPr>
-      <w:r>
-        <w:rPr>
-          <w:rtl w:val="0"/>
-        </w:rPr>
-        <w:t xml:space="preserve">Routes manage request handling and responses.</w:t>
-      </w:r>
-    </w:p>
-    <w:p>
-      <w:pPr>
-        <w:keepNext w:val="0"/>
-        <w:keepLines w:val="0"/>
-        <w:pageBreakBefore w:val="0"/>
-        <w:widowControl w:val="0"/>
-        <w:numPr>
-          <w:ilvl w:val="1"/>
-          <w:numId w:val="2"/>
-        </w:numPr>
-        <w:pBdr>
-          <w:top w:space="0" w:sz="0" w:val="nil"/>
-          <w:left w:space="0" w:sz="0" w:val="nil"/>
-          <w:bottom w:space="0" w:sz="0" w:val="nil"/>
-          <w:right w:space="0" w:sz="0" w:val="nil"/>
-          <w:between w:space="0" w:sz="0" w:val="nil"/>
-        </w:pBdr>
-        <w:shd w:fill="auto" w:val="clear"/>
-        <w:ind w:left="2160" w:hanging="360"/>
-        <w:rPr>
-          <w:u w:val="none"/>
-        </w:rPr>
-      </w:pPr>
-      <w:r>
-        <w:rPr>
-          <w:rtl w:val="0"/>
-        </w:rPr>
-        <w:t xml:space="preserve">Views are handled by the frontend which consumes the backend APIs.</w:t>
-      </w:r>
-    </w:p>
-    <w:p>
-      <w:pPr>
-        <w:keepNext w:val="0"/>
-        <w:keepLines w:val="0"/>
-        <w:pageBreakBefore w:val="0"/>
-        <w:widowControl w:val="0"/>
-        <w:numPr>
-          <w:ilvl w:val="0"/>
-          <w:numId w:val="2"/>
-        </w:numPr>
-        <w:pBdr>
-          <w:top w:space="0" w:sz="0" w:val="nil"/>
-          <w:left w:space="0" w:sz="0" w:val="nil"/>
-          <w:bottom w:space="0" w:sz="0" w:val="nil"/>
-          <w:right w:space="0" w:sz="0" w:val="nil"/>
-          <w:between w:space="0" w:sz="0" w:val="nil"/>
-        </w:pBdr>
-        <w:shd w:fill="auto" w:val="clear"/>
-        <w:ind w:left="1440" w:hanging="360"/>
-        <w:rPr>
-          <w:u w:val="none"/>
-        </w:rPr>
-      </w:pPr>
-      <w:r>
-        <w:rPr>
-          <w:rtl w:val="0"/>
-        </w:rPr>
-        <w:t xml:space="preserve">Middleware Pattern: Express middleware (</w:t>
-      </w:r>
-      <w:hyperlink r:id="rId13">
-        <w:r>
-          <w:rPr>
-            <w:color w:val="1155cc"/>
-            <w:u w:val="single"/>
-            <w:rtl w:val="0"/>
-          </w:rPr>
-          <w:t xml:space="preserve">auth.js</w:t>
-        </w:r>
-      </w:hyperlink>
-      <w:r>
-        <w:rPr>
-          <w:rtl w:val="0"/>
-        </w:rPr>
-        <w:t xml:space="preserve">, </w:t>
-      </w:r>
-      <w:hyperlink r:id="rId14">
-        <w:r>
-          <w:rPr>
-            <w:color w:val="1155cc"/>
-            <w:u w:val="single"/>
-            <w:rtl w:val="0"/>
-          </w:rPr>
-          <w:t xml:space="preserve">logger.js</w:t>
-        </w:r>
-      </w:hyperlink>
-      <w:r>
-        <w:rPr>
-          <w:rtl w:val="0"/>
-        </w:rPr>
-        <w:t xml:space="preserve">) is used to process requests before they reach the route handlers. In this way, code becomes more reusable and cross-cutting concerns like authentication and logging are better separated.</w:t>
+        <w:ind w:left="0" w:firstLine="0"/>
+        <w:rPr/>
+      </w:pPr>
+      <w:r>
+        <w:rPr>
+          <w:rtl w:val="0"/>
+        </w:rPr>
       </w:r>
     </w:p>
     <w:p>
@@ -10564,7 +13088,7 @@
               <w:spacing w:line="240" w:lineRule="auto"/>
               <w:rPr/>
             </w:pPr>
-            <w:hyperlink r:id="rId15">
+            <w:hyperlink r:id="rId18">
               <w:r>
                 <w:rPr>
                   <w:color w:val="1155cc"/>
@@ -10729,7 +13253,7 @@
               <w:spacing w:line="240" w:lineRule="auto"/>
               <w:rPr/>
             </w:pPr>
-            <w:hyperlink r:id="rId16">
+            <w:hyperlink r:id="rId19">
               <w:r>
                 <w:rPr>
                   <w:color w:val="1155cc"/>
@@ -10893,7 +13417,7 @@
               <w:spacing w:line="240" w:lineRule="auto"/>
               <w:rPr/>
             </w:pPr>
-            <w:hyperlink r:id="rId17">
+            <w:hyperlink r:id="rId20">
               <w:r>
                 <w:rPr>
                   <w:color w:val="1155cc"/>
@@ -11375,7 +13899,7 @@
       </w:r>
     </w:p>
     <w:sectPr>
-      <w:headerReference r:id="rId18" w:type="default"/>
+      <w:headerReference r:id="rId21" w:type="default"/>
       <w:pgSz w:h="15840" w:w="12240" w:orient="portrait"/>
       <w:pgMar w:bottom="1440" w:top="1440" w:left="1440" w:right="1440" w:header="0" w:footer="720"/>
       <w:pgNumType w:start="1"/>
@@ -11534,11 +14058,11 @@
   <w:abstractNum w:abstractNumId="2">
     <w:lvl w:ilvl="0">
       <w:start w:val="1"/>
-      <w:numFmt w:val="decimal"/>
-      <w:lvlText w:val="%1."/>
+      <w:numFmt w:val="bullet"/>
+      <w:lvlText w:val="●"/>
       <w:lvlJc w:val="left"/>
       <w:pPr>
-        <w:ind w:left="1440" w:hanging="360"/>
+        <w:ind w:left="2880" w:hanging="360"/>
       </w:pPr>
       <w:rPr>
         <w:u w:val="none"/>
@@ -11546,11 +14070,11 @@
     </w:lvl>
     <w:lvl w:ilvl="1">
       <w:start w:val="1"/>
-      <w:numFmt w:val="lowerLetter"/>
-      <w:lvlText w:val="%2."/>
+      <w:numFmt w:val="bullet"/>
+      <w:lvlText w:val="○"/>
       <w:lvlJc w:val="left"/>
       <w:pPr>
-        <w:ind w:left="2160" w:hanging="360"/>
+        <w:ind w:left="3600" w:hanging="360"/>
       </w:pPr>
       <w:rPr>
         <w:u w:val="none"/>
@@ -11558,11 +14082,11 @@
     </w:lvl>
     <w:lvl w:ilvl="2">
       <w:start w:val="1"/>
-      <w:numFmt w:val="lowerRoman"/>
-      <w:lvlText w:val="%3."/>
-      <w:lvlJc w:val="right"/>
-      <w:pPr>
-        <w:ind w:left="2880" w:hanging="360"/>
+      <w:numFmt w:val="bullet"/>
+      <w:lvlText w:val="■"/>
+      <w:lvlJc w:val="left"/>
+      <w:pPr>
+        <w:ind w:left="4320" w:hanging="360"/>
       </w:pPr>
       <w:rPr>
         <w:u w:val="none"/>
@@ -11570,11 +14094,11 @@
     </w:lvl>
     <w:lvl w:ilvl="3">
       <w:start w:val="1"/>
-      <w:numFmt w:val="decimal"/>
-      <w:lvlText w:val="%4."/>
+      <w:numFmt w:val="bullet"/>
+      <w:lvlText w:val="●"/>
       <w:lvlJc w:val="left"/>
       <w:pPr>
-        <w:ind w:left="3600" w:hanging="360"/>
+        <w:ind w:left="5040" w:hanging="360"/>
       </w:pPr>
       <w:rPr>
         <w:u w:val="none"/>
@@ -11582,11 +14106,11 @@
     </w:lvl>
     <w:lvl w:ilvl="4">
       <w:start w:val="1"/>
-      <w:numFmt w:val="lowerLetter"/>
-      <w:lvlText w:val="%5."/>
+      <w:numFmt w:val="bullet"/>
+      <w:lvlText w:val="○"/>
       <w:lvlJc w:val="left"/>
       <w:pPr>
-        <w:ind w:left="4320" w:hanging="360"/>
+        <w:ind w:left="5760" w:hanging="360"/>
       </w:pPr>
       <w:rPr>
         <w:u w:val="none"/>
@@ -11594,11 +14118,11 @@
     </w:lvl>
     <w:lvl w:ilvl="5">
       <w:start w:val="1"/>
-      <w:numFmt w:val="lowerRoman"/>
-      <w:lvlText w:val="%6."/>
-      <w:lvlJc w:val="right"/>
-      <w:pPr>
-        <w:ind w:left="5040" w:hanging="360"/>
+      <w:numFmt w:val="bullet"/>
+      <w:lvlText w:val="■"/>
+      <w:lvlJc w:val="left"/>
+      <w:pPr>
+        <w:ind w:left="6480" w:hanging="360"/>
       </w:pPr>
       <w:rPr>
         <w:u w:val="none"/>
@@ -11606,11 +14130,11 @@
     </w:lvl>
     <w:lvl w:ilvl="6">
       <w:start w:val="1"/>
-      <w:numFmt w:val="decimal"/>
-      <w:lvlText w:val="%7."/>
+      <w:numFmt w:val="bullet"/>
+      <w:lvlText w:val="●"/>
       <w:lvlJc w:val="left"/>
       <w:pPr>
-        <w:ind w:left="5760" w:hanging="360"/>
+        <w:ind w:left="7200" w:hanging="360"/>
       </w:pPr>
       <w:rPr>
         <w:u w:val="none"/>
@@ -11618,11 +14142,11 @@
     </w:lvl>
     <w:lvl w:ilvl="7">
       <w:start w:val="1"/>
-      <w:numFmt w:val="lowerLetter"/>
-      <w:lvlText w:val="%8."/>
+      <w:numFmt w:val="bullet"/>
+      <w:lvlText w:val="○"/>
       <w:lvlJc w:val="left"/>
       <w:pPr>
-        <w:ind w:left="6480" w:hanging="360"/>
+        <w:ind w:left="7920" w:hanging="360"/>
       </w:pPr>
       <w:rPr>
         <w:u w:val="none"/>
@@ -11630,11 +14154,11 @@
     </w:lvl>
     <w:lvl w:ilvl="8">
       <w:start w:val="1"/>
-      <w:numFmt w:val="lowerRoman"/>
-      <w:lvlText w:val="%9."/>
-      <w:lvlJc w:val="right"/>
-      <w:pPr>
-        <w:ind w:left="7200" w:hanging="360"/>
+      <w:numFmt w:val="bullet"/>
+      <w:lvlText w:val="■"/>
+      <w:lvlJc w:val="left"/>
+      <w:pPr>
+        <w:ind w:left="8640" w:hanging="360"/>
       </w:pPr>
       <w:rPr>
         <w:u w:val="none"/>

</xml_diff>

<commit_message>
updated documents for iteration 2
</commit_message>
<xml_diff>
--- a/doc/CS673_SDD_team3.docx
+++ b/doc/CS673_SDD_team3.docx
@@ -47,12 +47,12 @@
             <wp:extent cx="1133475" cy="847725"/>
             <wp:effectExtent b="0" l="0" r="0" t="0"/>
             <wp:wrapSquare wrapText="bothSides" distB="19050" distT="19050" distL="19050" distR="19050"/>
-            <wp:docPr id="10" name="image3.png"/>
+            <wp:docPr id="10" name="image5.png"/>
             <a:graphic>
               <a:graphicData uri="http://schemas.openxmlformats.org/drawingml/2006/picture">
                 <pic:pic>
                   <pic:nvPicPr>
-                    <pic:cNvPr id="0" name="image3.png"/>
+                    <pic:cNvPr id="0" name="image5.png"/>
                     <pic:cNvPicPr preferRelativeResize="0"/>
                   </pic:nvPicPr>
                   <pic:blipFill>
@@ -684,7 +684,7 @@
                 <w:szCs w:val="24"/>
                 <w:rtl w:val="0"/>
               </w:rPr>
-              <w:t xml:space="preserve">Configurations Management Leader</w:t>
+              <w:t xml:space="preserve">Configurations Management Leader  and Requirements Leader</w:t>
             </w:r>
           </w:p>
         </w:tc>
@@ -3686,6 +3686,308 @@
           </w:p>
         </w:tc>
       </w:tr>
+      <w:tr>
+        <w:trPr>
+          <w:cantSplit w:val="0"/>
+          <w:trHeight w:val="945" w:hRule="atLeast"/>
+          <w:tblHeader w:val="0"/>
+        </w:trPr>
+        <w:tc>
+          <w:tcPr>
+            <w:shd w:fill="auto" w:val="clear"/>
+            <w:tcMar>
+              <w:top w:w="100.0" w:type="dxa"/>
+              <w:left w:w="100.0" w:type="dxa"/>
+              <w:bottom w:w="100.0" w:type="dxa"/>
+              <w:right w:w="100.0" w:type="dxa"/>
+            </w:tcMar>
+            <w:vAlign w:val="top"/>
+          </w:tcPr>
+          <w:p>
+            <w:pPr>
+              <w:keepNext w:val="0"/>
+              <w:keepLines w:val="0"/>
+              <w:pageBreakBefore w:val="0"/>
+              <w:widowControl w:val="0"/>
+              <w:pBdr>
+                <w:top w:space="0" w:sz="0" w:val="nil"/>
+                <w:left w:space="0" w:sz="0" w:val="nil"/>
+                <w:bottom w:space="0" w:sz="0" w:val="nil"/>
+                <w:right w:space="0" w:sz="0" w:val="nil"/>
+                <w:between w:space="0" w:sz="0" w:val="nil"/>
+              </w:pBdr>
+              <w:shd w:fill="auto" w:val="clear"/>
+              <w:spacing w:after="0" w:before="0" w:line="240" w:lineRule="auto"/>
+              <w:ind w:left="0" w:firstLine="0"/>
+              <w:rPr>
+                <w:sz w:val="24"/>
+                <w:szCs w:val="24"/>
+              </w:rPr>
+            </w:pPr>
+            <w:r>
+              <w:rPr>
+                <w:sz w:val="24"/>
+                <w:szCs w:val="24"/>
+                <w:rtl w:val="0"/>
+              </w:rPr>
+              <w:t xml:space="preserve">2.1</w:t>
+            </w:r>
+          </w:p>
+        </w:tc>
+        <w:tc>
+          <w:tcPr>
+            <w:shd w:fill="auto" w:val="clear"/>
+            <w:tcMar>
+              <w:top w:w="100.0" w:type="dxa"/>
+              <w:left w:w="100.0" w:type="dxa"/>
+              <w:bottom w:w="100.0" w:type="dxa"/>
+              <w:right w:w="100.0" w:type="dxa"/>
+            </w:tcMar>
+            <w:vAlign w:val="top"/>
+          </w:tcPr>
+          <w:p>
+            <w:pPr>
+              <w:keepNext w:val="0"/>
+              <w:keepLines w:val="0"/>
+              <w:pageBreakBefore w:val="0"/>
+              <w:widowControl w:val="0"/>
+              <w:pBdr>
+                <w:top w:space="0" w:sz="0" w:val="nil"/>
+                <w:left w:space="0" w:sz="0" w:val="nil"/>
+                <w:bottom w:space="0" w:sz="0" w:val="nil"/>
+                <w:right w:space="0" w:sz="0" w:val="nil"/>
+                <w:between w:space="0" w:sz="0" w:val="nil"/>
+              </w:pBdr>
+              <w:shd w:fill="auto" w:val="clear"/>
+              <w:spacing w:after="0" w:before="0" w:line="240" w:lineRule="auto"/>
+              <w:ind w:left="0" w:firstLine="0"/>
+              <w:rPr>
+                <w:sz w:val="24"/>
+                <w:szCs w:val="24"/>
+              </w:rPr>
+            </w:pPr>
+            <w:r>
+              <w:rPr>
+                <w:sz w:val="24"/>
+                <w:szCs w:val="24"/>
+                <w:rtl w:val="0"/>
+              </w:rPr>
+              <w:t xml:space="preserve">Bohan Lin</w:t>
+            </w:r>
+          </w:p>
+        </w:tc>
+        <w:tc>
+          <w:tcPr>
+            <w:shd w:fill="auto" w:val="clear"/>
+            <w:tcMar>
+              <w:top w:w="100.0" w:type="dxa"/>
+              <w:left w:w="100.0" w:type="dxa"/>
+              <w:bottom w:w="100.0" w:type="dxa"/>
+              <w:right w:w="100.0" w:type="dxa"/>
+            </w:tcMar>
+            <w:vAlign w:val="top"/>
+          </w:tcPr>
+          <w:p>
+            <w:pPr>
+              <w:widowControl w:val="0"/>
+              <w:spacing w:line="240" w:lineRule="auto"/>
+              <w:rPr>
+                <w:sz w:val="24"/>
+                <w:szCs w:val="24"/>
+              </w:rPr>
+            </w:pPr>
+            <w:r>
+              <w:rPr>
+                <w:sz w:val="24"/>
+                <w:szCs w:val="24"/>
+                <w:rtl w:val="0"/>
+              </w:rPr>
+              <w:t xml:space="preserve">10/30/2025</w:t>
+            </w:r>
+          </w:p>
+        </w:tc>
+        <w:tc>
+          <w:tcPr>
+            <w:shd w:fill="auto" w:val="clear"/>
+            <w:tcMar>
+              <w:top w:w="100.0" w:type="dxa"/>
+              <w:left w:w="100.0" w:type="dxa"/>
+              <w:bottom w:w="100.0" w:type="dxa"/>
+              <w:right w:w="100.0" w:type="dxa"/>
+            </w:tcMar>
+            <w:vAlign w:val="top"/>
+          </w:tcPr>
+          <w:p>
+            <w:pPr>
+              <w:widowControl w:val="0"/>
+              <w:spacing w:line="240" w:lineRule="auto"/>
+              <w:rPr>
+                <w:sz w:val="24"/>
+                <w:szCs w:val="24"/>
+              </w:rPr>
+            </w:pPr>
+            <w:r>
+              <w:rPr>
+                <w:sz w:val="24"/>
+                <w:szCs w:val="24"/>
+                <w:rtl w:val="0"/>
+              </w:rPr>
+              <w:t xml:space="preserve">Class Diagram (AuthContext, Login, LoginForm, Statistics)</w:t>
+            </w:r>
+          </w:p>
+        </w:tc>
+      </w:tr>
+      <w:tr>
+        <w:trPr>
+          <w:cantSplit w:val="0"/>
+          <w:trHeight w:val="945" w:hRule="atLeast"/>
+          <w:tblHeader w:val="0"/>
+        </w:trPr>
+        <w:tc>
+          <w:tcPr>
+            <w:shd w:fill="auto" w:val="clear"/>
+            <w:tcMar>
+              <w:top w:w="100.0" w:type="dxa"/>
+              <w:left w:w="100.0" w:type="dxa"/>
+              <w:bottom w:w="100.0" w:type="dxa"/>
+              <w:right w:w="100.0" w:type="dxa"/>
+            </w:tcMar>
+            <w:vAlign w:val="top"/>
+          </w:tcPr>
+          <w:p>
+            <w:pPr>
+              <w:keepNext w:val="0"/>
+              <w:keepLines w:val="0"/>
+              <w:pageBreakBefore w:val="0"/>
+              <w:widowControl w:val="0"/>
+              <w:pBdr>
+                <w:top w:space="0" w:sz="0" w:val="nil"/>
+                <w:left w:space="0" w:sz="0" w:val="nil"/>
+                <w:bottom w:space="0" w:sz="0" w:val="nil"/>
+                <w:right w:space="0" w:sz="0" w:val="nil"/>
+                <w:between w:space="0" w:sz="0" w:val="nil"/>
+              </w:pBdr>
+              <w:shd w:fill="auto" w:val="clear"/>
+              <w:spacing w:after="0" w:before="0" w:line="240" w:lineRule="auto"/>
+              <w:ind w:left="0" w:firstLine="0"/>
+              <w:rPr>
+                <w:sz w:val="24"/>
+                <w:szCs w:val="24"/>
+              </w:rPr>
+            </w:pPr>
+            <w:r>
+              <w:rPr>
+                <w:sz w:val="24"/>
+                <w:szCs w:val="24"/>
+                <w:rtl w:val="0"/>
+              </w:rPr>
+              <w:t xml:space="preserve">2.2</w:t>
+            </w:r>
+          </w:p>
+        </w:tc>
+        <w:tc>
+          <w:tcPr>
+            <w:shd w:fill="auto" w:val="clear"/>
+            <w:tcMar>
+              <w:top w:w="100.0" w:type="dxa"/>
+              <w:left w:w="100.0" w:type="dxa"/>
+              <w:bottom w:w="100.0" w:type="dxa"/>
+              <w:right w:w="100.0" w:type="dxa"/>
+            </w:tcMar>
+            <w:vAlign w:val="top"/>
+          </w:tcPr>
+          <w:p>
+            <w:pPr>
+              <w:keepNext w:val="0"/>
+              <w:keepLines w:val="0"/>
+              <w:pageBreakBefore w:val="0"/>
+              <w:widowControl w:val="0"/>
+              <w:pBdr>
+                <w:top w:space="0" w:sz="0" w:val="nil"/>
+                <w:left w:space="0" w:sz="0" w:val="nil"/>
+                <w:bottom w:space="0" w:sz="0" w:val="nil"/>
+                <w:right w:space="0" w:sz="0" w:val="nil"/>
+                <w:between w:space="0" w:sz="0" w:val="nil"/>
+              </w:pBdr>
+              <w:shd w:fill="auto" w:val="clear"/>
+              <w:spacing w:after="0" w:before="0" w:line="240" w:lineRule="auto"/>
+              <w:ind w:left="0" w:firstLine="0"/>
+              <w:rPr>
+                <w:sz w:val="24"/>
+                <w:szCs w:val="24"/>
+              </w:rPr>
+            </w:pPr>
+            <w:r>
+              <w:rPr>
+                <w:sz w:val="24"/>
+                <w:szCs w:val="24"/>
+                <w:rtl w:val="0"/>
+              </w:rPr>
+              <w:t xml:space="preserve">Melissa Cron</w:t>
+            </w:r>
+          </w:p>
+        </w:tc>
+        <w:tc>
+          <w:tcPr>
+            <w:shd w:fill="auto" w:val="clear"/>
+            <w:tcMar>
+              <w:top w:w="100.0" w:type="dxa"/>
+              <w:left w:w="100.0" w:type="dxa"/>
+              <w:bottom w:w="100.0" w:type="dxa"/>
+              <w:right w:w="100.0" w:type="dxa"/>
+            </w:tcMar>
+            <w:vAlign w:val="top"/>
+          </w:tcPr>
+          <w:p>
+            <w:pPr>
+              <w:widowControl w:val="0"/>
+              <w:spacing w:line="240" w:lineRule="auto"/>
+              <w:rPr>
+                <w:sz w:val="24"/>
+                <w:szCs w:val="24"/>
+              </w:rPr>
+            </w:pPr>
+            <w:r>
+              <w:rPr>
+                <w:sz w:val="24"/>
+                <w:szCs w:val="24"/>
+                <w:rtl w:val="0"/>
+              </w:rPr>
+              <w:t xml:space="preserve">11/4/2025</w:t>
+            </w:r>
+          </w:p>
+        </w:tc>
+        <w:tc>
+          <w:tcPr>
+            <w:shd w:fill="auto" w:val="clear"/>
+            <w:tcMar>
+              <w:top w:w="100.0" w:type="dxa"/>
+              <w:left w:w="100.0" w:type="dxa"/>
+              <w:bottom w:w="100.0" w:type="dxa"/>
+              <w:right w:w="100.0" w:type="dxa"/>
+            </w:tcMar>
+            <w:vAlign w:val="top"/>
+          </w:tcPr>
+          <w:p>
+            <w:pPr>
+              <w:widowControl w:val="0"/>
+              <w:spacing w:line="240" w:lineRule="auto"/>
+              <w:rPr>
+                <w:sz w:val="24"/>
+                <w:szCs w:val="24"/>
+              </w:rPr>
+            </w:pPr>
+            <w:r>
+              <w:rPr>
+                <w:sz w:val="24"/>
+                <w:szCs w:val="24"/>
+                <w:rtl w:val="0"/>
+              </w:rPr>
+              <w:t xml:space="preserve">AI Log</w:t>
+            </w:r>
+          </w:p>
+        </w:tc>
+      </w:tr>
     </w:tbl>
     <w:p>
       <w:pPr>
@@ -3737,7 +4039,7 @@
     </w:p>
     <w:sdt>
       <w:sdtPr>
-        <w:id w:val="1203248017"/>
+        <w:id w:val="1032487311"/>
         <w:docPartObj>
           <w:docPartGallery w:val="Table of Contents"/>
           <w:docPartUnique w:val="1"/>
@@ -4525,12 +4827,12 @@
           <wp:inline distB="114300" distT="114300" distL="114300" distR="114300">
             <wp:extent cx="5943600" cy="2819400"/>
             <wp:effectExtent b="0" l="0" r="0" t="0"/>
-            <wp:docPr id="4" name="image7.png"/>
+            <wp:docPr id="4" name="image6.png"/>
             <a:graphic>
               <a:graphicData uri="http://schemas.openxmlformats.org/drawingml/2006/picture">
                 <pic:pic>
                   <pic:nvPicPr>
-                    <pic:cNvPr id="0" name="image7.png"/>
+                    <pic:cNvPr id="0" name="image6.png"/>
                     <pic:cNvPicPr preferRelativeResize="0"/>
                   </pic:nvPicPr>
                   <pic:blipFill>
@@ -4844,12 +5146,12 @@
           <wp:inline distB="114300" distT="114300" distL="114300" distR="114300">
             <wp:extent cx="5943600" cy="2667000"/>
             <wp:effectExtent b="0" l="0" r="0" t="0"/>
-            <wp:docPr id="3" name="image10.png"/>
+            <wp:docPr id="3" name="image9.png"/>
             <a:graphic>
               <a:graphicData uri="http://schemas.openxmlformats.org/drawingml/2006/picture">
                 <pic:pic>
                   <pic:nvPicPr>
-                    <pic:cNvPr id="0" name="image10.png"/>
+                    <pic:cNvPr id="0" name="image9.png"/>
                     <pic:cNvPicPr preferRelativeResize="0"/>
                   </pic:nvPicPr>
                   <pic:blipFill>
@@ -4882,6 +5184,28 @@
     <w:p>
       <w:pPr>
         <w:ind w:left="720" w:firstLine="0"/>
+        <w:rPr/>
+      </w:pPr>
+      <w:r>
+        <w:rPr>
+          <w:rtl w:val="0"/>
+        </w:rPr>
+      </w:r>
+    </w:p>
+    <w:p>
+      <w:pPr>
+        <w:ind w:left="720" w:firstLine="0"/>
+        <w:rPr/>
+      </w:pPr>
+      <w:r>
+        <w:rPr>
+          <w:rtl w:val="0"/>
+        </w:rPr>
+      </w:r>
+    </w:p>
+    <w:p>
+      <w:pPr>
+        <w:ind w:left="720" w:firstLine="0"/>
         <w:rPr>
           <w:b w:val="1"/>
         </w:rPr>
@@ -4971,6 +5295,143 @@
     </w:p>
     <w:p>
       <w:pPr>
+        <w:ind w:left="1440" w:firstLine="0"/>
+        <w:rPr/>
+      </w:pPr>
+      <w:r>
+        <w:rPr>
+          <w:rtl w:val="0"/>
+        </w:rPr>
+      </w:r>
+    </w:p>
+    <w:p>
+      <w:pPr>
+        <w:ind w:left="1440" w:firstLine="0"/>
+        <w:rPr/>
+      </w:pPr>
+      <w:r>
+        <w:rPr>
+          <w:rtl w:val="0"/>
+        </w:rPr>
+        <w:t xml:space="preserve">Component: AuthContext</w:t>
+      </w:r>
+    </w:p>
+    <w:p>
+      <w:pPr>
+        <w:ind w:left="1440" w:firstLine="0"/>
+        <w:rPr/>
+      </w:pPr>
+      <w:r>
+        <w:rPr>
+          <w:rtl w:val="0"/>
+        </w:rPr>
+        <w:t xml:space="preserve">Purpose: The AuthContext provides a centralized authentication state management system for the frontend. It manages global authentication flow - login, logout, token storage, and auto-expiration - so that all components can access user info securely and consistently.</w:t>
+      </w:r>
+    </w:p>
+    <w:p>
+      <w:pPr>
+        <w:ind w:left="1440" w:firstLine="0"/>
+        <w:rPr/>
+      </w:pPr>
+      <w:r>
+        <w:rPr>
+          <w:rtl w:val="0"/>
+        </w:rPr>
+        <w:t xml:space="preserve">Responsibilities:</w:t>
+      </w:r>
+    </w:p>
+    <w:p>
+      <w:pPr>
+        <w:ind w:left="0" w:firstLine="0"/>
+        <w:rPr/>
+      </w:pPr>
+      <w:r>
+        <w:rPr>
+          <w:rtl w:val="0"/>
+        </w:rPr>
+        <w:tab/>
+        <w:tab/>
+        <w:tab/>
+        <w:t xml:space="preserve">Provide global authentication state</w:t>
+      </w:r>
+    </w:p>
+    <w:p>
+      <w:pPr>
+        <w:ind w:left="0" w:firstLine="0"/>
+        <w:rPr/>
+      </w:pPr>
+      <w:r>
+        <w:rPr>
+          <w:rtl w:val="0"/>
+        </w:rPr>
+        <w:tab/>
+        <w:tab/>
+        <w:tab/>
+        <w:t xml:space="preserve">Persist session in storage</w:t>
+      </w:r>
+    </w:p>
+    <w:p>
+      <w:pPr>
+        <w:ind w:left="0" w:firstLine="0"/>
+        <w:rPr/>
+      </w:pPr>
+      <w:r>
+        <w:rPr>
+          <w:rtl w:val="0"/>
+        </w:rPr>
+        <w:tab/>
+        <w:tab/>
+        <w:tab/>
+        <w:t xml:space="preserve">Validate JWT tokens</w:t>
+      </w:r>
+    </w:p>
+    <w:p>
+      <w:pPr>
+        <w:ind w:left="0" w:firstLine="0"/>
+        <w:rPr/>
+      </w:pPr>
+      <w:r>
+        <w:rPr>
+          <w:rtl w:val="0"/>
+        </w:rPr>
+        <w:tab/>
+        <w:tab/>
+        <w:tab/>
+        <w:t xml:space="preserve">Auto-login on app start</w:t>
+      </w:r>
+    </w:p>
+    <w:p>
+      <w:pPr>
+        <w:ind w:left="0" w:firstLine="0"/>
+        <w:rPr/>
+      </w:pPr>
+      <w:r>
+        <w:rPr>
+          <w:rtl w:val="0"/>
+        </w:rPr>
+        <w:tab/>
+        <w:tab/>
+        <w:tab/>
+        <w:t xml:space="preserve">Handle token expiration</w:t>
+      </w:r>
+    </w:p>
+    <w:p>
+      <w:pPr>
+        <w:ind w:left="0" w:firstLine="0"/>
+        <w:rPr/>
+      </w:pPr>
+      <w:r>
+        <w:rPr>
+          <w:rtl w:val="0"/>
+        </w:rPr>
+        <w:tab/>
+        <w:tab/>
+        <w:tab/>
+        <w:t xml:space="preserve">Login and logout management</w:t>
+      </w:r>
+    </w:p>
+    <w:p>
+      <w:pPr>
         <w:ind w:left="720" w:firstLine="0"/>
         <w:rPr/>
       </w:pPr>
@@ -5114,7 +5575,7 @@
         <w:rPr>
           <w:rtl w:val="0"/>
         </w:rPr>
-        <w:t xml:space="preserve">Purpose: Collects credentials and kicks off auth flow (stubbed/local for now).</w:t>
+        <w:t xml:space="preserve">Purpose: Serves as the entry point for users to authenticate into the application.</w:t>
       </w:r>
     </w:p>
     <w:p>
@@ -5139,7 +5600,7 @@
           <w:rtl w:val="0"/>
         </w:rPr>
         <w:tab/>
-        <w:t xml:space="preserve">• Render inputs and submit action.</w:t>
+        <w:t xml:space="preserve">• Render a background image and overlay layer for visual styling</w:t>
       </w:r>
     </w:p>
     <w:p>
@@ -5152,31 +5613,60 @@
           <w:rtl w:val="0"/>
         </w:rPr>
         <w:tab/>
-        <w:t xml:space="preserve">• Basic validation feedback (empty fields, etc.).</w:t>
-      </w:r>
-    </w:p>
-    <w:p>
-      <w:pPr>
-        <w:ind w:left="2160" w:firstLine="0"/>
-        <w:rPr/>
-      </w:pPr>
-      <w:r>
-        <w:rPr>
-          <w:rtl w:val="0"/>
-        </w:rPr>
-        <w:t xml:space="preserve">Collaborators: Background, NavigationButton.</w:t>
-      </w:r>
-    </w:p>
-    <w:p>
-      <w:pPr>
-        <w:ind w:left="2160" w:firstLine="0"/>
-        <w:rPr/>
-      </w:pPr>
-      <w:r>
-        <w:rPr>
-          <w:rtl w:val="0"/>
-        </w:rPr>
-        <w:t xml:space="preserve">State/events: Local form state; on submit, route to Home (or show error).</w:t>
+        <w:t xml:space="preserve">• Contain the LoginForm component</w:t>
+      </w:r>
+    </w:p>
+    <w:p>
+      <w:pPr>
+        <w:ind w:left="2160" w:firstLine="0"/>
+        <w:rPr/>
+      </w:pPr>
+      <w:r>
+        <w:rPr>
+          <w:rtl w:val="0"/>
+        </w:rPr>
+        <w:tab/>
+        <w:t xml:space="preserve">• Manage no state of its own</w:t>
+      </w:r>
+    </w:p>
+    <w:p>
+      <w:pPr>
+        <w:ind w:left="2160" w:firstLine="0"/>
+        <w:rPr/>
+      </w:pPr>
+      <w:r>
+        <w:rPr>
+          <w:rtl w:val="0"/>
+        </w:rPr>
+        <w:tab/>
+        <w:t xml:space="preserve">• Provide a consistent visual environment for the login flow</w:t>
+      </w:r>
+    </w:p>
+    <w:p>
+      <w:pPr>
+        <w:ind w:left="2160" w:firstLine="0"/>
+        <w:rPr/>
+      </w:pPr>
+      <w:r>
+        <w:rPr>
+          <w:rtl w:val="0"/>
+        </w:rPr>
+        <w:t xml:space="preserve">Collaborators: LoginForm component (handles actual input &amp; submission), styles/</w:t>
+      </w:r>
+      <w:hyperlink r:id="rId11">
+        <w:r>
+          <w:rPr>
+            <w:color w:val="1155cc"/>
+            <w:u w:val="single"/>
+            <w:rtl w:val="0"/>
+          </w:rPr>
+          <w:t xml:space="preserve">style.js</w:t>
+        </w:r>
+      </w:hyperlink>
+      <w:r>
+        <w:rPr>
+          <w:rtl w:val="0"/>
+        </w:rPr>
       </w:r>
     </w:p>
     <w:p>
@@ -5394,7 +5884,7 @@
         <w:rPr>
           <w:rtl w:val="0"/>
         </w:rPr>
-        <w:t xml:space="preserve">Purpose: Show historical metrics and summaries.</w:t>
+        <w:t xml:space="preserve">Purpose: Displays the user’s study performance, daily and total statistics, and interactive calendar for session history.</w:t>
       </w:r>
     </w:p>
     <w:p>
@@ -5419,19 +5909,87 @@
           <w:rtl w:val="0"/>
         </w:rPr>
         <w:tab/>
-        <w:t xml:space="preserve">• Render totals (e.g., total minutes), streaks, most recent sessions.</w:t>
-      </w:r>
-    </w:p>
-    <w:p>
-      <w:pPr>
-        <w:ind w:left="2160" w:firstLine="0"/>
-        <w:rPr/>
-      </w:pPr>
-      <w:r>
-        <w:rPr>
-          <w:rtl w:val="0"/>
-        </w:rPr>
-        <w:t xml:space="preserve">Collaborators: Background, NavigationButton.</w:t>
+        <w:t xml:space="preserve">• Fetch study session data from backend API (/study/me)</w:t>
+      </w:r>
+    </w:p>
+    <w:p>
+      <w:pPr>
+        <w:ind w:left="2160" w:firstLine="0"/>
+        <w:rPr/>
+      </w:pPr>
+      <w:r>
+        <w:rPr>
+          <w:rtl w:val="0"/>
+        </w:rPr>
+        <w:tab/>
+        <w:t xml:space="preserve">• Compute statistics (total sessions, days, total duration)</w:t>
+      </w:r>
+    </w:p>
+    <w:p>
+      <w:pPr>
+        <w:ind w:left="2160" w:firstLine="0"/>
+        <w:rPr/>
+      </w:pPr>
+      <w:r>
+        <w:rPr>
+          <w:rtl w:val="0"/>
+        </w:rPr>
+        <w:tab/>
+        <w:t xml:space="preserve">• Manage and render calendar markings for each study day</w:t>
+      </w:r>
+    </w:p>
+    <w:p>
+      <w:pPr>
+        <w:ind w:left="2160" w:firstLine="0"/>
+        <w:rPr/>
+      </w:pPr>
+      <w:r>
+        <w:rPr>
+          <w:rtl w:val="0"/>
+        </w:rPr>
+        <w:tab/>
+        <w:t xml:space="preserve">• Display sessions for a selected day with detailed time and duration</w:t>
+      </w:r>
+    </w:p>
+    <w:p>
+      <w:pPr>
+        <w:ind w:left="2160" w:firstLine="0"/>
+        <w:rPr/>
+      </w:pPr>
+      <w:r>
+        <w:rPr>
+          <w:rtl w:val="0"/>
+        </w:rPr>
+        <w:tab/>
+        <w:t xml:space="preserve">• Handle loading and error states gracefully</w:t>
+      </w:r>
+    </w:p>
+    <w:p>
+      <w:pPr>
+        <w:ind w:left="2160" w:firstLine="0"/>
+        <w:rPr/>
+      </w:pPr>
+      <w:r>
+        <w:rPr>
+          <w:rtl w:val="0"/>
+        </w:rPr>
+        <w:t xml:space="preserve">Collaborators: AuthContext (for authentication token), Backend API (/study/me), Calendar component (react-native-calendars), styles/</w:t>
+      </w:r>
+      <w:hyperlink r:id="rId12">
+        <w:r>
+          <w:rPr>
+            <w:color w:val="1155cc"/>
+            <w:u w:val="single"/>
+            <w:rtl w:val="0"/>
+          </w:rPr>
+          <w:t xml:space="preserve">style.js</w:t>
+        </w:r>
+      </w:hyperlink>
+      <w:r>
+        <w:rPr>
+          <w:rtl w:val="0"/>
+        </w:rPr>
+        <w:t xml:space="preserve"> for shared visual design</w:t>
       </w:r>
     </w:p>
     <w:p>
@@ -5688,6 +6246,217 @@
           <w:rtl w:val="0"/>
         </w:rPr>
         <w:t xml:space="preserve">Role: Styled checkbox for settings toggles.</w:t>
+      </w:r>
+    </w:p>
+    <w:p>
+      <w:pPr>
+        <w:ind w:left="0" w:firstLine="0"/>
+        <w:rPr/>
+      </w:pPr>
+      <w:r>
+        <w:rPr>
+          <w:rtl w:val="0"/>
+        </w:rPr>
+        <w:tab/>
+        <w:tab/>
+        <w:t xml:space="preserve">LoginForm</w:t>
+      </w:r>
+    </w:p>
+    <w:p>
+      <w:pPr>
+        <w:ind w:left="0" w:firstLine="0"/>
+        <w:rPr/>
+      </w:pPr>
+      <w:r>
+        <w:rPr>
+          <w:rtl w:val="0"/>
+        </w:rPr>
+        <w:tab/>
+        <w:tab/>
+        <w:tab/>
+        <w:t xml:space="preserve">Purpose: provides the UI and logic for user authentication - both login and registration - inside the app</w:t>
+      </w:r>
+    </w:p>
+    <w:p>
+      <w:pPr>
+        <w:ind w:left="0" w:firstLine="0"/>
+        <w:rPr/>
+      </w:pPr>
+      <w:r>
+        <w:rPr>
+          <w:rtl w:val="0"/>
+        </w:rPr>
+        <w:tab/>
+        <w:tab/>
+        <w:tab/>
+        <w:t xml:space="preserve">Responsibilities:</w:t>
+      </w:r>
+    </w:p>
+    <w:p>
+      <w:pPr>
+        <w:numPr>
+          <w:ilvl w:val="0"/>
+          <w:numId w:val="2"/>
+        </w:numPr>
+        <w:ind w:left="2880" w:hanging="360"/>
+        <w:rPr>
+          <w:u w:val="none"/>
+        </w:rPr>
+      </w:pPr>
+      <w:r>
+        <w:rPr>
+          <w:rtl w:val="0"/>
+        </w:rPr>
+        <w:t xml:space="preserve">Manage local state for username, password, visibility toggle, and loading.</w:t>
+      </w:r>
+    </w:p>
+    <w:p>
+      <w:pPr>
+        <w:numPr>
+          <w:ilvl w:val="0"/>
+          <w:numId w:val="2"/>
+        </w:numPr>
+        <w:ind w:left="2880" w:hanging="360"/>
+        <w:rPr>
+          <w:u w:val="none"/>
+        </w:rPr>
+      </w:pPr>
+      <w:r>
+        <w:rPr>
+          <w:rtl w:val="0"/>
+        </w:rPr>
+        <w:t xml:space="preserve">Validate input fields before sending requests.</w:t>
+      </w:r>
+    </w:p>
+    <w:p>
+      <w:pPr>
+        <w:numPr>
+          <w:ilvl w:val="0"/>
+          <w:numId w:val="2"/>
+        </w:numPr>
+        <w:ind w:left="2880" w:hanging="360"/>
+        <w:rPr>
+          <w:u w:val="none"/>
+        </w:rPr>
+      </w:pPr>
+      <w:r>
+        <w:rPr>
+          <w:rtl w:val="0"/>
+        </w:rPr>
+        <w:t xml:space="preserve">Send API requests to /users/login or /users/register</w:t>
+      </w:r>
+    </w:p>
+    <w:p>
+      <w:pPr>
+        <w:numPr>
+          <w:ilvl w:val="0"/>
+          <w:numId w:val="2"/>
+        </w:numPr>
+        <w:ind w:left="2880" w:hanging="360"/>
+        <w:rPr>
+          <w:u w:val="none"/>
+        </w:rPr>
+      </w:pPr>
+      <w:r>
+        <w:rPr>
+          <w:rtl w:val="0"/>
+        </w:rPr>
+        <w:t xml:space="preserve">Call global login() from AuthContext to persist authentication</w:t>
+      </w:r>
+    </w:p>
+    <w:p>
+      <w:pPr>
+        <w:numPr>
+          <w:ilvl w:val="0"/>
+          <w:numId w:val="2"/>
+        </w:numPr>
+        <w:ind w:left="2880" w:hanging="360"/>
+        <w:rPr>
+          <w:u w:val="none"/>
+        </w:rPr>
+      </w:pPr>
+      <w:r>
+        <w:rPr>
+          <w:rtl w:val="0"/>
+        </w:rPr>
+        <w:t xml:space="preserve">Navigate to the Home screen upon successful login</w:t>
+      </w:r>
+    </w:p>
+    <w:p>
+      <w:pPr>
+        <w:numPr>
+          <w:ilvl w:val="0"/>
+          <w:numId w:val="2"/>
+        </w:numPr>
+        <w:ind w:left="2880" w:hanging="360"/>
+        <w:rPr>
+          <w:u w:val="none"/>
+        </w:rPr>
+      </w:pPr>
+      <w:r>
+        <w:rPr>
+          <w:rtl w:val="0"/>
+        </w:rPr>
+        <w:t xml:space="preserve">Toggle between “login” and “Register” modes</w:t>
+      </w:r>
+    </w:p>
+    <w:p>
+      <w:pPr>
+        <w:numPr>
+          <w:ilvl w:val="0"/>
+          <w:numId w:val="2"/>
+        </w:numPr>
+        <w:ind w:left="2880" w:hanging="360"/>
+        <w:rPr>
+          <w:u w:val="none"/>
+        </w:rPr>
+      </w:pPr>
+      <w:r>
+        <w:rPr>
+          <w:rtl w:val="0"/>
+        </w:rPr>
+        <w:t xml:space="preserve">Handle basic loading UI feedback</w:t>
+      </w:r>
+    </w:p>
+    <w:p>
+      <w:pPr>
+        <w:ind w:left="0" w:firstLine="0"/>
+        <w:rPr/>
+      </w:pPr>
+      <w:r>
+        <w:rPr>
+          <w:rtl w:val="0"/>
+        </w:rPr>
+        <w:tab/>
+        <w:tab/>
+        <w:tab/>
+        <w:t xml:space="preserve">Collaborators: AuthContext: provides user, login(), logout() functions, useNavigation: to direct the user after authentication, styles/style.js</w:t>
+      </w:r>
+    </w:p>
+    <w:p>
+      <w:pPr>
+        <w:ind w:left="0" w:firstLine="0"/>
+        <w:rPr/>
+      </w:pPr>
+      <w:r>
+        <w:rPr>
+          <w:rtl w:val="0"/>
+        </w:rPr>
+        <w:tab/>
+        <w:tab/>
+        <w:tab/>
+        <w:tab/>
+      </w:r>
+    </w:p>
+    <w:p>
+      <w:pPr>
+        <w:ind w:left="0" w:firstLine="0"/>
+        <w:rPr/>
+      </w:pPr>
+      <w:r>
+        <w:rPr>
+          <w:rtl w:val="0"/>
+        </w:rPr>
       </w:r>
     </w:p>
     <w:p>
@@ -6203,7 +6972,7 @@
         <w:widowControl w:val="0"/>
         <w:numPr>
           <w:ilvl w:val="0"/>
-          <w:numId w:val="3"/>
+          <w:numId w:val="4"/>
         </w:numPr>
         <w:ind w:left="1440" w:hanging="360"/>
       </w:pPr>
@@ -6219,7 +6988,7 @@
         <w:widowControl w:val="0"/>
         <w:numPr>
           <w:ilvl w:val="1"/>
-          <w:numId w:val="3"/>
+          <w:numId w:val="4"/>
         </w:numPr>
         <w:ind w:left="2160" w:hanging="360"/>
         <w:rPr>
@@ -6414,7 +7183,7 @@
         <w:widowControl w:val="0"/>
         <w:numPr>
           <w:ilvl w:val="1"/>
-          <w:numId w:val="3"/>
+          <w:numId w:val="4"/>
         </w:numPr>
         <w:ind w:left="2160" w:hanging="360"/>
         <w:rPr>
@@ -6478,16 +7247,16 @@
           <wp:inline distB="114300" distT="114300" distL="114300" distR="114300">
             <wp:extent cx="4405313" cy="3333263"/>
             <wp:effectExtent b="0" l="0" r="0" t="0"/>
-            <wp:docPr id="6" name="image1.png"/>
+            <wp:docPr id="6" name="image10.png"/>
             <a:graphic>
               <a:graphicData uri="http://schemas.openxmlformats.org/drawingml/2006/picture">
                 <pic:pic>
                   <pic:nvPicPr>
-                    <pic:cNvPr id="0" name="image1.png"/>
+                    <pic:cNvPr id="0" name="image10.png"/>
                     <pic:cNvPicPr preferRelativeResize="0"/>
                   </pic:nvPicPr>
                   <pic:blipFill>
-                    <a:blip r:embed="rId11"/>
+                    <a:blip r:embed="rId13"/>
                     <a:srcRect b="0" l="0" r="0" t="0"/>
                     <a:stretch>
                       <a:fillRect/>
@@ -6530,7 +7299,7 @@
         <w:widowControl w:val="0"/>
         <w:numPr>
           <w:ilvl w:val="1"/>
-          <w:numId w:val="3"/>
+          <w:numId w:val="4"/>
         </w:numPr>
         <w:ind w:left="2160" w:hanging="360"/>
         <w:rPr>
@@ -6645,7 +7414,7 @@
         <w:widowControl w:val="0"/>
         <w:numPr>
           <w:ilvl w:val="1"/>
-          <w:numId w:val="3"/>
+          <w:numId w:val="4"/>
         </w:numPr>
         <w:ind w:left="2160" w:hanging="360"/>
         <w:rPr>
@@ -6705,7 +7474,7 @@
         <w:widowControl w:val="0"/>
         <w:numPr>
           <w:ilvl w:val="1"/>
-          <w:numId w:val="3"/>
+          <w:numId w:val="4"/>
         </w:numPr>
         <w:ind w:left="2160" w:hanging="360"/>
         <w:rPr>
@@ -6873,7 +7642,7 @@
         <w:widowControl w:val="0"/>
         <w:numPr>
           <w:ilvl w:val="0"/>
-          <w:numId w:val="3"/>
+          <w:numId w:val="4"/>
         </w:numPr>
         <w:ind w:left="1440" w:hanging="360"/>
       </w:pPr>
@@ -6889,7 +7658,7 @@
         <w:widowControl w:val="0"/>
         <w:numPr>
           <w:ilvl w:val="1"/>
-          <w:numId w:val="3"/>
+          <w:numId w:val="4"/>
         </w:numPr>
         <w:ind w:left="2160" w:hanging="360"/>
         <w:rPr>
@@ -7020,7 +7789,7 @@
         <w:widowControl w:val="0"/>
         <w:numPr>
           <w:ilvl w:val="1"/>
-          <w:numId w:val="3"/>
+          <w:numId w:val="4"/>
         </w:numPr>
         <w:ind w:left="2160" w:hanging="360"/>
         <w:rPr/>
@@ -7103,7 +7872,7 @@
                     <pic:cNvPicPr preferRelativeResize="0"/>
                   </pic:nvPicPr>
                   <pic:blipFill>
-                    <a:blip r:embed="rId12"/>
+                    <a:blip r:embed="rId14"/>
                     <a:srcRect b="0" l="0" r="0" t="0"/>
                     <a:stretch>
                       <a:fillRect/>
@@ -7146,7 +7915,7 @@
         <w:widowControl w:val="0"/>
         <w:numPr>
           <w:ilvl w:val="1"/>
-          <w:numId w:val="3"/>
+          <w:numId w:val="4"/>
         </w:numPr>
         <w:ind w:left="2160" w:hanging="360"/>
         <w:rPr>
@@ -7430,7 +8199,7 @@
         <w:widowControl w:val="0"/>
         <w:numPr>
           <w:ilvl w:val="1"/>
-          <w:numId w:val="3"/>
+          <w:numId w:val="4"/>
         </w:numPr>
         <w:pBdr>
           <w:top w:space="0" w:sz="0" w:val="nil"/>
@@ -7594,16 +8363,16 @@
           <wp:inline distB="114300" distT="114300" distL="114300" distR="114300">
             <wp:extent cx="4452938" cy="627978"/>
             <wp:effectExtent b="0" l="0" r="0" t="0"/>
-            <wp:docPr id="5" name="image6.png"/>
+            <wp:docPr id="5" name="image4.png"/>
             <a:graphic>
               <a:graphicData uri="http://schemas.openxmlformats.org/drawingml/2006/picture">
                 <pic:pic>
                   <pic:nvPicPr>
-                    <pic:cNvPr id="0" name="image6.png"/>
+                    <pic:cNvPr id="0" name="image4.png"/>
                     <pic:cNvPicPr preferRelativeResize="0"/>
                   </pic:nvPicPr>
                   <pic:blipFill>
-                    <a:blip r:embed="rId13"/>
+                    <a:blip r:embed="rId15"/>
                     <a:srcRect b="0" l="0" r="0" t="0"/>
                     <a:stretch>
                       <a:fillRect/>
@@ -7662,7 +8431,7 @@
         <w:widowControl w:val="0"/>
         <w:numPr>
           <w:ilvl w:val="1"/>
-          <w:numId w:val="3"/>
+          <w:numId w:val="4"/>
         </w:numPr>
         <w:pBdr>
           <w:top w:space="0" w:sz="0" w:val="nil"/>
@@ -7936,7 +8705,7 @@
         <w:widowControl w:val="0"/>
         <w:numPr>
           <w:ilvl w:val="1"/>
-          <w:numId w:val="3"/>
+          <w:numId w:val="4"/>
         </w:numPr>
         <w:pBdr>
           <w:top w:space="0" w:sz="0" w:val="nil"/>
@@ -8060,16 +8829,16 @@
           <wp:inline distB="114300" distT="114300" distL="114300" distR="114300">
             <wp:extent cx="4491038" cy="546332"/>
             <wp:effectExtent b="0" l="0" r="0" t="0"/>
-            <wp:docPr id="2" name="image4.png"/>
+            <wp:docPr id="2" name="image8.png"/>
             <a:graphic>
               <a:graphicData uri="http://schemas.openxmlformats.org/drawingml/2006/picture">
                 <pic:pic>
                   <pic:nvPicPr>
-                    <pic:cNvPr id="0" name="image4.png"/>
+                    <pic:cNvPr id="0" name="image8.png"/>
                     <pic:cNvPicPr preferRelativeResize="0"/>
                   </pic:nvPicPr>
                   <pic:blipFill>
-                    <a:blip r:embed="rId14"/>
+                    <a:blip r:embed="rId16"/>
                     <a:srcRect b="0" l="0" r="0" t="0"/>
                     <a:stretch>
                       <a:fillRect/>
@@ -8103,7 +8872,7 @@
         <w:widowControl w:val="0"/>
         <w:numPr>
           <w:ilvl w:val="1"/>
-          <w:numId w:val="3"/>
+          <w:numId w:val="4"/>
         </w:numPr>
         <w:pBdr>
           <w:top w:space="0" w:sz="0" w:val="nil"/>
@@ -8212,7 +8981,7 @@
         <w:widowControl w:val="0"/>
         <w:numPr>
           <w:ilvl w:val="0"/>
-          <w:numId w:val="2"/>
+          <w:numId w:val="3"/>
         </w:numPr>
         <w:pBdr>
           <w:top w:space="0" w:sz="0" w:val="nil"/>
@@ -8245,7 +9014,7 @@
         <w:widowControl w:val="0"/>
         <w:numPr>
           <w:ilvl w:val="0"/>
-          <w:numId w:val="2"/>
+          <w:numId w:val="3"/>
         </w:numPr>
         <w:pBdr>
           <w:top w:space="0" w:sz="0" w:val="nil"/>
@@ -8278,7 +9047,7 @@
         <w:widowControl w:val="0"/>
         <w:numPr>
           <w:ilvl w:val="0"/>
-          <w:numId w:val="2"/>
+          <w:numId w:val="3"/>
         </w:numPr>
         <w:pBdr>
           <w:top w:space="0" w:sz="0" w:val="nil"/>
@@ -8328,16 +9097,16 @@
           <wp:inline distB="114300" distT="114300" distL="114300" distR="114300">
             <wp:extent cx="4346144" cy="2614613"/>
             <wp:effectExtent b="0" l="0" r="0" t="0"/>
-            <wp:docPr id="8" name="image9.png"/>
+            <wp:docPr id="8" name="image3.png"/>
             <a:graphic>
               <a:graphicData uri="http://schemas.openxmlformats.org/drawingml/2006/picture">
                 <pic:pic>
                   <pic:nvPicPr>
-                    <pic:cNvPr id="0" name="image9.png"/>
+                    <pic:cNvPr id="0" name="image3.png"/>
                     <pic:cNvPicPr preferRelativeResize="0"/>
                   </pic:nvPicPr>
                   <pic:blipFill>
-                    <a:blip r:embed="rId15"/>
+                    <a:blip r:embed="rId17"/>
                     <a:srcRect b="0" l="0" r="0" t="0"/>
                     <a:stretch>
                       <a:fillRect/>
@@ -8396,7 +9165,7 @@
         <w:widowControl w:val="0"/>
         <w:numPr>
           <w:ilvl w:val="1"/>
-          <w:numId w:val="3"/>
+          <w:numId w:val="4"/>
         </w:numPr>
         <w:pBdr>
           <w:top w:space="0" w:sz="0" w:val="nil"/>
@@ -8618,7 +9387,7 @@
         <w:widowControl w:val="0"/>
         <w:numPr>
           <w:ilvl w:val="0"/>
-          <w:numId w:val="3"/>
+          <w:numId w:val="4"/>
         </w:numPr>
         <w:ind w:left="1440" w:hanging="360"/>
         <w:rPr/>
@@ -8635,7 +9404,7 @@
         <w:widowControl w:val="0"/>
         <w:numPr>
           <w:ilvl w:val="1"/>
-          <w:numId w:val="3"/>
+          <w:numId w:val="4"/>
         </w:numPr>
         <w:ind w:left="2160" w:hanging="360"/>
         <w:rPr>
@@ -8848,7 +9617,7 @@
         <w:widowControl w:val="0"/>
         <w:numPr>
           <w:ilvl w:val="1"/>
-          <w:numId w:val="3"/>
+          <w:numId w:val="4"/>
         </w:numPr>
         <w:ind w:left="2160" w:hanging="360"/>
         <w:rPr>
@@ -8977,16 +9746,16 @@
           <wp:inline distB="114300" distT="114300" distL="114300" distR="114300">
             <wp:extent cx="4395788" cy="563563"/>
             <wp:effectExtent b="0" l="0" r="0" t="0"/>
-            <wp:docPr id="9" name="image5.png"/>
+            <wp:docPr id="9" name="image7.png"/>
             <a:graphic>
               <a:graphicData uri="http://schemas.openxmlformats.org/drawingml/2006/picture">
                 <pic:pic>
                   <pic:nvPicPr>
-                    <pic:cNvPr id="0" name="image5.png"/>
+                    <pic:cNvPr id="0" name="image7.png"/>
                     <pic:cNvPicPr preferRelativeResize="0"/>
                   </pic:nvPicPr>
                   <pic:blipFill>
-                    <a:blip r:embed="rId16"/>
+                    <a:blip r:embed="rId18"/>
                     <a:srcRect b="0" l="0" r="0" t="0"/>
                     <a:stretch>
                       <a:fillRect/>
@@ -9045,7 +9814,7 @@
         <w:widowControl w:val="0"/>
         <w:numPr>
           <w:ilvl w:val="1"/>
-          <w:numId w:val="3"/>
+          <w:numId w:val="4"/>
         </w:numPr>
         <w:pBdr>
           <w:top w:space="0" w:sz="0" w:val="nil"/>
@@ -9290,7 +10059,7 @@
         <w:widowControl w:val="0"/>
         <w:numPr>
           <w:ilvl w:val="1"/>
-          <w:numId w:val="3"/>
+          <w:numId w:val="4"/>
         </w:numPr>
         <w:ind w:left="2160" w:hanging="360"/>
         <w:rPr>
@@ -9482,16 +10251,16 @@
           <wp:inline distB="114300" distT="114300" distL="114300" distR="114300">
             <wp:extent cx="5427071" cy="1509713"/>
             <wp:effectExtent b="0" l="0" r="0" t="0"/>
-            <wp:docPr id="7" name="image8.png"/>
+            <wp:docPr id="7" name="image1.png"/>
             <a:graphic>
               <a:graphicData uri="http://schemas.openxmlformats.org/drawingml/2006/picture">
                 <pic:pic>
                   <pic:nvPicPr>
-                    <pic:cNvPr id="0" name="image8.png"/>
+                    <pic:cNvPr id="0" name="image1.png"/>
                     <pic:cNvPicPr preferRelativeResize="0"/>
                   </pic:nvPicPr>
                   <pic:blipFill>
-                    <a:blip r:embed="rId17"/>
+                    <a:blip r:embed="rId19"/>
                     <a:srcRect b="0" l="0" r="0" t="0"/>
                     <a:stretch>
                       <a:fillRect/>
@@ -13088,7 +13857,7 @@
               <w:spacing w:line="240" w:lineRule="auto"/>
               <w:rPr/>
             </w:pPr>
-            <w:hyperlink r:id="rId18">
+            <w:hyperlink r:id="rId20">
               <w:r>
                 <w:rPr>
                   <w:color w:val="1155cc"/>
@@ -13253,7 +14022,7 @@
               <w:spacing w:line="240" w:lineRule="auto"/>
               <w:rPr/>
             </w:pPr>
-            <w:hyperlink r:id="rId19">
+            <w:hyperlink r:id="rId21">
               <w:r>
                 <w:rPr>
                   <w:color w:val="1155cc"/>
@@ -13417,7 +14186,7 @@
               <w:spacing w:line="240" w:lineRule="auto"/>
               <w:rPr/>
             </w:pPr>
-            <w:hyperlink r:id="rId20">
+            <w:hyperlink r:id="rId22">
               <w:r>
                 <w:rPr>
                   <w:color w:val="1155cc"/>
@@ -13743,6 +14512,503 @@
           </w:p>
         </w:tc>
       </w:tr>
+      <w:tr>
+        <w:trPr>
+          <w:cantSplit w:val="0"/>
+          <w:tblHeader w:val="0"/>
+        </w:trPr>
+        <w:tc>
+          <w:tcPr>
+            <w:shd w:fill="auto" w:val="clear"/>
+            <w:tcMar>
+              <w:top w:w="100.0" w:type="dxa"/>
+              <w:left w:w="100.0" w:type="dxa"/>
+              <w:bottom w:w="100.0" w:type="dxa"/>
+              <w:right w:w="100.0" w:type="dxa"/>
+            </w:tcMar>
+            <w:vAlign w:val="top"/>
+          </w:tcPr>
+          <w:p>
+            <w:pPr>
+              <w:widowControl w:val="0"/>
+              <w:spacing w:line="240" w:lineRule="auto"/>
+              <w:rPr/>
+            </w:pPr>
+            <w:r>
+              <w:rPr>
+                <w:rtl w:val="0"/>
+              </w:rPr>
+              <w:t xml:space="preserve">ChatGPT</w:t>
+            </w:r>
+          </w:p>
+        </w:tc>
+        <w:tc>
+          <w:tcPr>
+            <w:shd w:fill="auto" w:val="clear"/>
+            <w:tcMar>
+              <w:top w:w="100.0" w:type="dxa"/>
+              <w:left w:w="100.0" w:type="dxa"/>
+              <w:bottom w:w="100.0" w:type="dxa"/>
+              <w:right w:w="100.0" w:type="dxa"/>
+            </w:tcMar>
+            <w:vAlign w:val="top"/>
+          </w:tcPr>
+          <w:p>
+            <w:pPr>
+              <w:widowControl w:val="0"/>
+              <w:spacing w:line="240" w:lineRule="auto"/>
+              <w:rPr/>
+            </w:pPr>
+            <w:r>
+              <w:rPr>
+                <w:rtl w:val="0"/>
+              </w:rPr>
+              <w:t xml:space="preserve">Melissa</w:t>
+            </w:r>
+          </w:p>
+        </w:tc>
+        <w:tc>
+          <w:tcPr>
+            <w:shd w:fill="auto" w:val="clear"/>
+            <w:tcMar>
+              <w:top w:w="100.0" w:type="dxa"/>
+              <w:left w:w="100.0" w:type="dxa"/>
+              <w:bottom w:w="100.0" w:type="dxa"/>
+              <w:right w:w="100.0" w:type="dxa"/>
+            </w:tcMar>
+            <w:vAlign w:val="top"/>
+          </w:tcPr>
+          <w:p>
+            <w:pPr>
+              <w:widowControl w:val="0"/>
+              <w:spacing w:line="240" w:lineRule="auto"/>
+              <w:rPr/>
+            </w:pPr>
+            <w:r>
+              <w:rPr>
+                <w:rtl w:val="0"/>
+              </w:rPr>
+              <w:t xml:space="preserve">consult about bugs</w:t>
+            </w:r>
+          </w:p>
+        </w:tc>
+        <w:tc>
+          <w:tcPr>
+            <w:shd w:fill="auto" w:val="clear"/>
+            <w:tcMar>
+              <w:top w:w="100.0" w:type="dxa"/>
+              <w:left w:w="100.0" w:type="dxa"/>
+              <w:bottom w:w="100.0" w:type="dxa"/>
+              <w:right w:w="100.0" w:type="dxa"/>
+            </w:tcMar>
+            <w:vAlign w:val="top"/>
+          </w:tcPr>
+          <w:p>
+            <w:pPr>
+              <w:widowControl w:val="0"/>
+              <w:spacing w:line="240" w:lineRule="auto"/>
+              <w:rPr/>
+            </w:pPr>
+            <w:r>
+              <w:rPr>
+                <w:rtl w:val="0"/>
+              </w:rPr>
+              <w:t xml:space="preserve">somewhat</w:t>
+            </w:r>
+          </w:p>
+        </w:tc>
+        <w:tc>
+          <w:tcPr>
+            <w:shd w:fill="auto" w:val="clear"/>
+            <w:tcMar>
+              <w:top w:w="100.0" w:type="dxa"/>
+              <w:left w:w="100.0" w:type="dxa"/>
+              <w:bottom w:w="100.0" w:type="dxa"/>
+              <w:right w:w="100.0" w:type="dxa"/>
+            </w:tcMar>
+            <w:vAlign w:val="top"/>
+          </w:tcPr>
+          <w:p>
+            <w:pPr>
+              <w:widowControl w:val="0"/>
+              <w:spacing w:line="240" w:lineRule="auto"/>
+              <w:rPr/>
+            </w:pPr>
+            <w:r>
+              <w:rPr>
+                <w:rtl w:val="0"/>
+              </w:rPr>
+              <w:t xml:space="preserve">Described the problem and copied code into the AI.</w:t>
+              <w:br w:type="textWrapping"/>
+              <w:t xml:space="preserve">This time was not super useful, perhaps because the problems were more niche and thus did not have as many people talking about them</w:t>
+            </w:r>
+          </w:p>
+        </w:tc>
+        <w:tc>
+          <w:tcPr>
+            <w:shd w:fill="auto" w:val="clear"/>
+            <w:tcMar>
+              <w:top w:w="100.0" w:type="dxa"/>
+              <w:left w:w="100.0" w:type="dxa"/>
+              <w:bottom w:w="100.0" w:type="dxa"/>
+              <w:right w:w="100.0" w:type="dxa"/>
+            </w:tcMar>
+            <w:vAlign w:val="top"/>
+          </w:tcPr>
+          <w:p>
+            <w:pPr>
+              <w:widowControl w:val="0"/>
+              <w:spacing w:line="240" w:lineRule="auto"/>
+              <w:rPr/>
+            </w:pPr>
+            <w:hyperlink r:id="rId23">
+              <w:r>
+                <w:rPr>
+                  <w:color w:val="1155cc"/>
+                  <w:u w:val="single"/>
+                  <w:rtl w:val="0"/>
+                </w:rPr>
+                <w:t xml:space="preserve">https://chatgpt.com/share/68f52d5f-2644-8011-94ef-531ea029b702</w:t>
+              </w:r>
+            </w:hyperlink>
+            <w:r>
+              <w:rPr>
+                <w:rtl w:val="0"/>
+              </w:rPr>
+            </w:r>
+          </w:p>
+        </w:tc>
+      </w:tr>
+      <w:tr>
+        <w:trPr>
+          <w:cantSplit w:val="0"/>
+          <w:tblHeader w:val="0"/>
+        </w:trPr>
+        <w:tc>
+          <w:tcPr>
+            <w:shd w:fill="auto" w:val="clear"/>
+            <w:tcMar>
+              <w:top w:w="100.0" w:type="dxa"/>
+              <w:left w:w="100.0" w:type="dxa"/>
+              <w:bottom w:w="100.0" w:type="dxa"/>
+              <w:right w:w="100.0" w:type="dxa"/>
+            </w:tcMar>
+            <w:vAlign w:val="top"/>
+          </w:tcPr>
+          <w:p>
+            <w:pPr>
+              <w:widowControl w:val="0"/>
+              <w:spacing w:line="240" w:lineRule="auto"/>
+              <w:rPr/>
+            </w:pPr>
+            <w:r>
+              <w:rPr>
+                <w:rtl w:val="0"/>
+              </w:rPr>
+              <w:t xml:space="preserve">ChatGPT</w:t>
+            </w:r>
+          </w:p>
+        </w:tc>
+        <w:tc>
+          <w:tcPr>
+            <w:shd w:fill="auto" w:val="clear"/>
+            <w:tcMar>
+              <w:top w:w="100.0" w:type="dxa"/>
+              <w:left w:w="100.0" w:type="dxa"/>
+              <w:bottom w:w="100.0" w:type="dxa"/>
+              <w:right w:w="100.0" w:type="dxa"/>
+            </w:tcMar>
+            <w:vAlign w:val="top"/>
+          </w:tcPr>
+          <w:p>
+            <w:pPr>
+              <w:widowControl w:val="0"/>
+              <w:spacing w:line="240" w:lineRule="auto"/>
+              <w:rPr/>
+            </w:pPr>
+            <w:r>
+              <w:rPr>
+                <w:rtl w:val="0"/>
+              </w:rPr>
+              <w:t xml:space="preserve">Melissa</w:t>
+            </w:r>
+          </w:p>
+        </w:tc>
+        <w:tc>
+          <w:tcPr>
+            <w:shd w:fill="auto" w:val="clear"/>
+            <w:tcMar>
+              <w:top w:w="100.0" w:type="dxa"/>
+              <w:left w:w="100.0" w:type="dxa"/>
+              <w:bottom w:w="100.0" w:type="dxa"/>
+              <w:right w:w="100.0" w:type="dxa"/>
+            </w:tcMar>
+            <w:vAlign w:val="top"/>
+          </w:tcPr>
+          <w:p>
+            <w:pPr>
+              <w:widowControl w:val="0"/>
+              <w:spacing w:line="240" w:lineRule="auto"/>
+              <w:rPr/>
+            </w:pPr>
+            <w:r>
+              <w:rPr>
+                <w:rtl w:val="0"/>
+              </w:rPr>
+              <w:t xml:space="preserve">consulted about a bug</w:t>
+            </w:r>
+          </w:p>
+        </w:tc>
+        <w:tc>
+          <w:tcPr>
+            <w:shd w:fill="auto" w:val="clear"/>
+            <w:tcMar>
+              <w:top w:w="100.0" w:type="dxa"/>
+              <w:left w:w="100.0" w:type="dxa"/>
+              <w:bottom w:w="100.0" w:type="dxa"/>
+              <w:right w:w="100.0" w:type="dxa"/>
+            </w:tcMar>
+            <w:vAlign w:val="top"/>
+          </w:tcPr>
+          <w:p>
+            <w:pPr>
+              <w:widowControl w:val="0"/>
+              <w:spacing w:line="240" w:lineRule="auto"/>
+              <w:rPr/>
+            </w:pPr>
+            <w:r>
+              <w:rPr>
+                <w:rtl w:val="0"/>
+              </w:rPr>
+              <w:t xml:space="preserve">yes</w:t>
+            </w:r>
+          </w:p>
+        </w:tc>
+        <w:tc>
+          <w:tcPr>
+            <w:shd w:fill="auto" w:val="clear"/>
+            <w:tcMar>
+              <w:top w:w="100.0" w:type="dxa"/>
+              <w:left w:w="100.0" w:type="dxa"/>
+              <w:bottom w:w="100.0" w:type="dxa"/>
+              <w:right w:w="100.0" w:type="dxa"/>
+            </w:tcMar>
+            <w:vAlign w:val="top"/>
+          </w:tcPr>
+          <w:p>
+            <w:pPr>
+              <w:widowControl w:val="0"/>
+              <w:spacing w:line="240" w:lineRule="auto"/>
+              <w:rPr/>
+            </w:pPr>
+            <w:r>
+              <w:rPr>
+                <w:rtl w:val="0"/>
+              </w:rPr>
+              <w:t xml:space="preserve">Told AI the bug and copied our code. It gave me the one-line fix. Probably saved me an hour</w:t>
+            </w:r>
+          </w:p>
+        </w:tc>
+        <w:tc>
+          <w:tcPr>
+            <w:shd w:fill="auto" w:val="clear"/>
+            <w:tcMar>
+              <w:top w:w="100.0" w:type="dxa"/>
+              <w:left w:w="100.0" w:type="dxa"/>
+              <w:bottom w:w="100.0" w:type="dxa"/>
+              <w:right w:w="100.0" w:type="dxa"/>
+            </w:tcMar>
+            <w:vAlign w:val="top"/>
+          </w:tcPr>
+          <w:p>
+            <w:pPr>
+              <w:widowControl w:val="0"/>
+              <w:spacing w:line="240" w:lineRule="auto"/>
+              <w:rPr/>
+            </w:pPr>
+            <w:hyperlink r:id="rId24">
+              <w:r>
+                <w:rPr>
+                  <w:color w:val="1155cc"/>
+                  <w:u w:val="single"/>
+                  <w:rtl w:val="0"/>
+                </w:rPr>
+                <w:t xml:space="preserve">https://chatgpt.com/share/690a46ee-439c-8011-85c1-8ee0eba31b3b</w:t>
+              </w:r>
+            </w:hyperlink>
+            <w:r>
+              <w:rPr>
+                <w:rtl w:val="0"/>
+              </w:rPr>
+            </w:r>
+          </w:p>
+        </w:tc>
+      </w:tr>
+      <w:tr>
+        <w:trPr>
+          <w:cantSplit w:val="0"/>
+          <w:tblHeader w:val="0"/>
+        </w:trPr>
+        <w:tc>
+          <w:tcPr>
+            <w:shd w:fill="auto" w:val="clear"/>
+            <w:tcMar>
+              <w:top w:w="100.0" w:type="dxa"/>
+              <w:left w:w="100.0" w:type="dxa"/>
+              <w:bottom w:w="100.0" w:type="dxa"/>
+              <w:right w:w="100.0" w:type="dxa"/>
+            </w:tcMar>
+            <w:vAlign w:val="top"/>
+          </w:tcPr>
+          <w:p>
+            <w:pPr>
+              <w:widowControl w:val="0"/>
+              <w:spacing w:line="240" w:lineRule="auto"/>
+              <w:rPr/>
+            </w:pPr>
+            <w:r>
+              <w:rPr>
+                <w:rtl w:val="0"/>
+              </w:rPr>
+              <w:t xml:space="preserve">Cursor</w:t>
+            </w:r>
+          </w:p>
+        </w:tc>
+        <w:tc>
+          <w:tcPr>
+            <w:shd w:fill="auto" w:val="clear"/>
+            <w:tcMar>
+              <w:top w:w="100.0" w:type="dxa"/>
+              <w:left w:w="100.0" w:type="dxa"/>
+              <w:bottom w:w="100.0" w:type="dxa"/>
+              <w:right w:w="100.0" w:type="dxa"/>
+            </w:tcMar>
+            <w:vAlign w:val="top"/>
+          </w:tcPr>
+          <w:p>
+            <w:pPr>
+              <w:widowControl w:val="0"/>
+              <w:spacing w:line="240" w:lineRule="auto"/>
+              <w:rPr/>
+            </w:pPr>
+            <w:r>
+              <w:rPr>
+                <w:rtl w:val="0"/>
+              </w:rPr>
+              <w:t xml:space="preserve">Melissa</w:t>
+            </w:r>
+          </w:p>
+        </w:tc>
+        <w:tc>
+          <w:tcPr>
+            <w:shd w:fill="auto" w:val="clear"/>
+            <w:tcMar>
+              <w:top w:w="100.0" w:type="dxa"/>
+              <w:left w:w="100.0" w:type="dxa"/>
+              <w:bottom w:w="100.0" w:type="dxa"/>
+              <w:right w:w="100.0" w:type="dxa"/>
+            </w:tcMar>
+            <w:vAlign w:val="top"/>
+          </w:tcPr>
+          <w:p>
+            <w:pPr>
+              <w:widowControl w:val="0"/>
+              <w:spacing w:line="240" w:lineRule="auto"/>
+              <w:rPr/>
+            </w:pPr>
+            <w:r>
+              <w:rPr>
+                <w:rtl w:val="0"/>
+              </w:rPr>
+              <w:t xml:space="preserve">Made Cursor write Acceptance tests.</w:t>
+            </w:r>
+          </w:p>
+        </w:tc>
+        <w:tc>
+          <w:tcPr>
+            <w:shd w:fill="auto" w:val="clear"/>
+            <w:tcMar>
+              <w:top w:w="100.0" w:type="dxa"/>
+              <w:left w:w="100.0" w:type="dxa"/>
+              <w:bottom w:w="100.0" w:type="dxa"/>
+              <w:right w:w="100.0" w:type="dxa"/>
+            </w:tcMar>
+            <w:vAlign w:val="top"/>
+          </w:tcPr>
+          <w:p>
+            <w:pPr>
+              <w:widowControl w:val="0"/>
+              <w:spacing w:line="240" w:lineRule="auto"/>
+              <w:rPr/>
+            </w:pPr>
+            <w:r>
+              <w:rPr>
+                <w:rtl w:val="0"/>
+              </w:rPr>
+              <w:t xml:space="preserve">yes</w:t>
+            </w:r>
+          </w:p>
+        </w:tc>
+        <w:tc>
+          <w:tcPr>
+            <w:shd w:fill="auto" w:val="clear"/>
+            <w:tcMar>
+              <w:top w:w="100.0" w:type="dxa"/>
+              <w:left w:w="100.0" w:type="dxa"/>
+              <w:bottom w:w="100.0" w:type="dxa"/>
+              <w:right w:w="100.0" w:type="dxa"/>
+            </w:tcMar>
+            <w:vAlign w:val="top"/>
+          </w:tcPr>
+          <w:p>
+            <w:pPr>
+              <w:widowControl w:val="0"/>
+              <w:spacing w:line="240" w:lineRule="auto"/>
+              <w:rPr/>
+            </w:pPr>
+            <w:r>
+              <w:rPr>
+                <w:rtl w:val="0"/>
+              </w:rPr>
+              <w:t xml:space="preserve">Very quick and painless. Needed to make only minor changes</w:t>
+            </w:r>
+          </w:p>
+        </w:tc>
+        <w:tc>
+          <w:tcPr>
+            <w:shd w:fill="auto" w:val="clear"/>
+            <w:tcMar>
+              <w:top w:w="100.0" w:type="dxa"/>
+              <w:left w:w="100.0" w:type="dxa"/>
+              <w:bottom w:w="100.0" w:type="dxa"/>
+              <w:right w:w="100.0" w:type="dxa"/>
+            </w:tcMar>
+            <w:vAlign w:val="top"/>
+          </w:tcPr>
+          <w:p>
+            <w:pPr>
+              <w:widowControl w:val="0"/>
+              <w:spacing w:line="240" w:lineRule="auto"/>
+              <w:rPr/>
+            </w:pPr>
+            <w:hyperlink r:id="rId25">
+              <w:r>
+                <w:rPr>
+                  <w:color w:val="1155cc"/>
+                  <w:u w:val="single"/>
+                  <w:rtl w:val="0"/>
+                </w:rPr>
+                <w:t xml:space="preserve">https://drive.google.com/file/d/1lgscWNkzynEv6CIyHqjO_TPaPP3P1fkX/view?usp=drive_link</w:t>
+              </w:r>
+            </w:hyperlink>
+            <w:r>
+              <w:rPr>
+                <w:rtl w:val="0"/>
+              </w:rPr>
+            </w:r>
+          </w:p>
+        </w:tc>
+      </w:tr>
     </w:tbl>
     <w:p>
       <w:pPr>
@@ -13899,7 +15165,7 @@
       </w:r>
     </w:p>
     <w:sectPr>
-      <w:headerReference r:id="rId21" w:type="default"/>
+      <w:headerReference r:id="rId26" w:type="default"/>
       <w:pgSz w:h="15840" w:w="12240" w:orient="portrait"/>
       <w:pgMar w:bottom="1440" w:top="1440" w:left="1440" w:right="1440" w:header="0" w:footer="720"/>
       <w:pgNumType w:start="1"/>
@@ -14168,6 +15434,116 @@
   <w:abstractNum w:abstractNumId="3">
     <w:lvl w:ilvl="0">
       <w:start w:val="1"/>
+      <w:numFmt w:val="bullet"/>
+      <w:lvlText w:val="●"/>
+      <w:lvlJc w:val="left"/>
+      <w:pPr>
+        <w:ind w:left="2880" w:hanging="360"/>
+      </w:pPr>
+      <w:rPr>
+        <w:u w:val="none"/>
+      </w:rPr>
+    </w:lvl>
+    <w:lvl w:ilvl="1">
+      <w:start w:val="1"/>
+      <w:numFmt w:val="bullet"/>
+      <w:lvlText w:val="○"/>
+      <w:lvlJc w:val="left"/>
+      <w:pPr>
+        <w:ind w:left="3600" w:hanging="360"/>
+      </w:pPr>
+      <w:rPr>
+        <w:u w:val="none"/>
+      </w:rPr>
+    </w:lvl>
+    <w:lvl w:ilvl="2">
+      <w:start w:val="1"/>
+      <w:numFmt w:val="bullet"/>
+      <w:lvlText w:val="■"/>
+      <w:lvlJc w:val="left"/>
+      <w:pPr>
+        <w:ind w:left="4320" w:hanging="360"/>
+      </w:pPr>
+      <w:rPr>
+        <w:u w:val="none"/>
+      </w:rPr>
+    </w:lvl>
+    <w:lvl w:ilvl="3">
+      <w:start w:val="1"/>
+      <w:numFmt w:val="bullet"/>
+      <w:lvlText w:val="●"/>
+      <w:lvlJc w:val="left"/>
+      <w:pPr>
+        <w:ind w:left="5040" w:hanging="360"/>
+      </w:pPr>
+      <w:rPr>
+        <w:u w:val="none"/>
+      </w:rPr>
+    </w:lvl>
+    <w:lvl w:ilvl="4">
+      <w:start w:val="1"/>
+      <w:numFmt w:val="bullet"/>
+      <w:lvlText w:val="○"/>
+      <w:lvlJc w:val="left"/>
+      <w:pPr>
+        <w:ind w:left="5760" w:hanging="360"/>
+      </w:pPr>
+      <w:rPr>
+        <w:u w:val="none"/>
+      </w:rPr>
+    </w:lvl>
+    <w:lvl w:ilvl="5">
+      <w:start w:val="1"/>
+      <w:numFmt w:val="bullet"/>
+      <w:lvlText w:val="■"/>
+      <w:lvlJc w:val="left"/>
+      <w:pPr>
+        <w:ind w:left="6480" w:hanging="360"/>
+      </w:pPr>
+      <w:rPr>
+        <w:u w:val="none"/>
+      </w:rPr>
+    </w:lvl>
+    <w:lvl w:ilvl="6">
+      <w:start w:val="1"/>
+      <w:numFmt w:val="bullet"/>
+      <w:lvlText w:val="●"/>
+      <w:lvlJc w:val="left"/>
+      <w:pPr>
+        <w:ind w:left="7200" w:hanging="360"/>
+      </w:pPr>
+      <w:rPr>
+        <w:u w:val="none"/>
+      </w:rPr>
+    </w:lvl>
+    <w:lvl w:ilvl="7">
+      <w:start w:val="1"/>
+      <w:numFmt w:val="bullet"/>
+      <w:lvlText w:val="○"/>
+      <w:lvlJc w:val="left"/>
+      <w:pPr>
+        <w:ind w:left="7920" w:hanging="360"/>
+      </w:pPr>
+      <w:rPr>
+        <w:u w:val="none"/>
+      </w:rPr>
+    </w:lvl>
+    <w:lvl w:ilvl="8">
+      <w:start w:val="1"/>
+      <w:numFmt w:val="bullet"/>
+      <w:lvlText w:val="■"/>
+      <w:lvlJc w:val="left"/>
+      <w:pPr>
+        <w:ind w:left="8640" w:hanging="360"/>
+      </w:pPr>
+      <w:rPr>
+        <w:u w:val="none"/>
+      </w:rPr>
+    </w:lvl>
+  </w:abstractNum>
+  <w:abstractNum w:abstractNumId="4">
+    <w:lvl w:ilvl="0">
+      <w:start w:val="1"/>
       <w:numFmt w:val="decimal"/>
       <w:lvlText w:val="%1."/>
       <w:lvlJc w:val="left"/>
@@ -14283,6 +15659,9 @@
   </w:num>
   <w:num w:numId="3">
     <w:abstractNumId w:val="3"/>
+  </w:num>
+  <w:num w:numId="4">
+    <w:abstractNumId w:val="4"/>
   </w:num>
 </w:numbering>
 </file>

</xml_diff>

<commit_message>
update docs for iteration2
</commit_message>
<xml_diff>
--- a/doc/CS673_SDD_team3.docx
+++ b/doc/CS673_SDD_team3.docx
@@ -47,12 +47,12 @@
             <wp:extent cx="1133475" cy="847725"/>
             <wp:effectExtent b="0" l="0" r="0" t="0"/>
             <wp:wrapSquare wrapText="bothSides" distB="19050" distT="19050" distL="19050" distR="19050"/>
-            <wp:docPr id="10" name="image5.png"/>
+            <wp:docPr id="10" name="image6.png"/>
             <a:graphic>
               <a:graphicData uri="http://schemas.openxmlformats.org/drawingml/2006/picture">
                 <pic:pic>
                   <pic:nvPicPr>
-                    <pic:cNvPr id="0" name="image5.png"/>
+                    <pic:cNvPr id="0" name="image6.png"/>
                     <pic:cNvPicPr preferRelativeResize="0"/>
                   </pic:nvPicPr>
                   <pic:blipFill>
@@ -3988,6 +3988,163 @@
           </w:p>
         </w:tc>
       </w:tr>
+      <w:tr>
+        <w:trPr>
+          <w:cantSplit w:val="0"/>
+          <w:trHeight w:val="945" w:hRule="atLeast"/>
+          <w:tblHeader w:val="0"/>
+        </w:trPr>
+        <w:tc>
+          <w:tcPr>
+            <w:shd w:fill="auto" w:val="clear"/>
+            <w:tcMar>
+              <w:top w:w="100.0" w:type="dxa"/>
+              <w:left w:w="100.0" w:type="dxa"/>
+              <w:bottom w:w="100.0" w:type="dxa"/>
+              <w:right w:w="100.0" w:type="dxa"/>
+            </w:tcMar>
+            <w:vAlign w:val="top"/>
+          </w:tcPr>
+          <w:p>
+            <w:pPr>
+              <w:keepNext w:val="0"/>
+              <w:keepLines w:val="0"/>
+              <w:pageBreakBefore w:val="0"/>
+              <w:widowControl w:val="0"/>
+              <w:pBdr>
+                <w:top w:space="0" w:sz="0" w:val="nil"/>
+                <w:left w:space="0" w:sz="0" w:val="nil"/>
+                <w:bottom w:space="0" w:sz="0" w:val="nil"/>
+                <w:right w:space="0" w:sz="0" w:val="nil"/>
+                <w:between w:space="0" w:sz="0" w:val="nil"/>
+              </w:pBdr>
+              <w:shd w:fill="auto" w:val="clear"/>
+              <w:spacing w:after="0" w:before="0" w:line="240" w:lineRule="auto"/>
+              <w:ind w:left="0" w:firstLine="0"/>
+              <w:rPr>
+                <w:sz w:val="24"/>
+                <w:szCs w:val="24"/>
+              </w:rPr>
+            </w:pPr>
+            <w:r>
+              <w:rPr>
+                <w:sz w:val="24"/>
+                <w:szCs w:val="24"/>
+                <w:rtl w:val="0"/>
+              </w:rPr>
+              <w:t xml:space="preserve">2.3</w:t>
+            </w:r>
+          </w:p>
+        </w:tc>
+        <w:tc>
+          <w:tcPr>
+            <w:shd w:fill="auto" w:val="clear"/>
+            <w:tcMar>
+              <w:top w:w="100.0" w:type="dxa"/>
+              <w:left w:w="100.0" w:type="dxa"/>
+              <w:bottom w:w="100.0" w:type="dxa"/>
+              <w:right w:w="100.0" w:type="dxa"/>
+            </w:tcMar>
+            <w:vAlign w:val="top"/>
+          </w:tcPr>
+          <w:p>
+            <w:pPr>
+              <w:keepNext w:val="0"/>
+              <w:keepLines w:val="0"/>
+              <w:pageBreakBefore w:val="0"/>
+              <w:widowControl w:val="0"/>
+              <w:pBdr>
+                <w:top w:space="0" w:sz="0" w:val="nil"/>
+                <w:left w:space="0" w:sz="0" w:val="nil"/>
+                <w:bottom w:space="0" w:sz="0" w:val="nil"/>
+                <w:right w:space="0" w:sz="0" w:val="nil"/>
+                <w:between w:space="0" w:sz="0" w:val="nil"/>
+              </w:pBdr>
+              <w:shd w:fill="auto" w:val="clear"/>
+              <w:spacing w:after="0" w:before="0" w:line="240" w:lineRule="auto"/>
+              <w:ind w:left="0" w:firstLine="0"/>
+              <w:rPr>
+                <w:sz w:val="24"/>
+                <w:szCs w:val="24"/>
+              </w:rPr>
+            </w:pPr>
+            <w:r>
+              <w:rPr>
+                <w:sz w:val="24"/>
+                <w:szCs w:val="24"/>
+                <w:rtl w:val="0"/>
+              </w:rPr>
+              <w:t xml:space="preserve">Qiuting Zhao</w:t>
+            </w:r>
+          </w:p>
+        </w:tc>
+        <w:tc>
+          <w:tcPr>
+            <w:shd w:fill="auto" w:val="clear"/>
+            <w:tcMar>
+              <w:top w:w="100.0" w:type="dxa"/>
+              <w:left w:w="100.0" w:type="dxa"/>
+              <w:bottom w:w="100.0" w:type="dxa"/>
+              <w:right w:w="100.0" w:type="dxa"/>
+            </w:tcMar>
+            <w:vAlign w:val="top"/>
+          </w:tcPr>
+          <w:p>
+            <w:pPr>
+              <w:widowControl w:val="0"/>
+              <w:spacing w:line="240" w:lineRule="auto"/>
+              <w:rPr>
+                <w:sz w:val="24"/>
+                <w:szCs w:val="24"/>
+              </w:rPr>
+            </w:pPr>
+            <w:r>
+              <w:rPr>
+                <w:sz w:val="24"/>
+                <w:szCs w:val="24"/>
+                <w:rtl w:val="0"/>
+              </w:rPr>
+              <w:t xml:space="preserve">11/6/2025</w:t>
+            </w:r>
+          </w:p>
+        </w:tc>
+        <w:tc>
+          <w:tcPr>
+            <w:shd w:fill="auto" w:val="clear"/>
+            <w:tcMar>
+              <w:top w:w="100.0" w:type="dxa"/>
+              <w:left w:w="100.0" w:type="dxa"/>
+              <w:bottom w:w="100.0" w:type="dxa"/>
+              <w:right w:w="100.0" w:type="dxa"/>
+            </w:tcMar>
+            <w:vAlign w:val="top"/>
+          </w:tcPr>
+          <w:p>
+            <w:pPr>
+              <w:spacing w:before="200" w:line="240" w:lineRule="auto"/>
+              <w:rPr>
+                <w:sz w:val="24"/>
+                <w:szCs w:val="24"/>
+              </w:rPr>
+            </w:pPr>
+            <w:hyperlink w:anchor="_mtfbusfb0eq3">
+              <w:r>
+                <w:rPr>
+                  <w:sz w:val="24"/>
+                  <w:szCs w:val="24"/>
+                  <w:rtl w:val="0"/>
+                </w:rPr>
+                <w:t xml:space="preserve">Business Logic and Key Algorithms</w:t>
+              </w:r>
+            </w:hyperlink>
+            <w:r>
+              <w:rPr>
+                <w:rtl w:val="0"/>
+              </w:rPr>
+            </w:r>
+          </w:p>
+        </w:tc>
+      </w:tr>
     </w:tbl>
     <w:p>
       <w:pPr>
@@ -4039,7 +4196,7 @@
     </w:p>
     <w:sdt>
       <w:sdtPr>
-        <w:id w:val="1032487311"/>
+        <w:id w:val="-661774794"/>
         <w:docPartObj>
           <w:docPartGallery w:val="Table of Contents"/>
           <w:docPartUnique w:val="1"/>
@@ -4827,12 +4984,12 @@
           <wp:inline distB="114300" distT="114300" distL="114300" distR="114300">
             <wp:extent cx="5943600" cy="2819400"/>
             <wp:effectExtent b="0" l="0" r="0" t="0"/>
-            <wp:docPr id="4" name="image6.png"/>
+            <wp:docPr id="4" name="image8.png"/>
             <a:graphic>
               <a:graphicData uri="http://schemas.openxmlformats.org/drawingml/2006/picture">
                 <pic:pic>
                   <pic:nvPicPr>
-                    <pic:cNvPr id="0" name="image6.png"/>
+                    <pic:cNvPr id="0" name="image8.png"/>
                     <pic:cNvPicPr preferRelativeResize="0"/>
                   </pic:nvPicPr>
                   <pic:blipFill>
@@ -7247,12 +7404,12 @@
           <wp:inline distB="114300" distT="114300" distL="114300" distR="114300">
             <wp:extent cx="4405313" cy="3333263"/>
             <wp:effectExtent b="0" l="0" r="0" t="0"/>
-            <wp:docPr id="6" name="image10.png"/>
+            <wp:docPr id="6" name="image5.png"/>
             <a:graphic>
               <a:graphicData uri="http://schemas.openxmlformats.org/drawingml/2006/picture">
                 <pic:pic>
                   <pic:nvPicPr>
-                    <pic:cNvPr id="0" name="image10.png"/>
+                    <pic:cNvPr id="0" name="image5.png"/>
                     <pic:cNvPicPr preferRelativeResize="0"/>
                   </pic:nvPicPr>
                   <pic:blipFill>
@@ -7472,6 +7629,20 @@
     <w:p>
       <w:pPr>
         <w:widowControl w:val="0"/>
+        <w:ind w:left="2160" w:firstLine="0"/>
+        <w:rPr>
+          <w:shd w:fill="d9d9d9" w:val="clear"/>
+        </w:rPr>
+      </w:pPr>
+      <w:r>
+        <w:rPr>
+          <w:rtl w:val="0"/>
+        </w:rPr>
+      </w:r>
+    </w:p>
+    <w:p>
+      <w:pPr>
+        <w:widowControl w:val="0"/>
         <w:numPr>
           <w:ilvl w:val="1"/>
           <w:numId w:val="4"/>
@@ -7635,6 +7806,236 @@
         </w:rPr>
         <w:tab/>
         <w:t xml:space="preserve">Stack.navigate(target)</w:t>
+      </w:r>
+    </w:p>
+    <w:p>
+      <w:pPr>
+        <w:widowControl w:val="0"/>
+        <w:ind w:left="2160" w:firstLine="0"/>
+        <w:rPr>
+          <w:shd w:fill="d9d9d9" w:val="clear"/>
+        </w:rPr>
+      </w:pPr>
+      <w:r>
+        <w:rPr>
+          <w:rtl w:val="0"/>
+        </w:rPr>
+      </w:r>
+    </w:p>
+    <w:p>
+      <w:pPr>
+        <w:widowControl w:val="0"/>
+        <w:numPr>
+          <w:ilvl w:val="1"/>
+          <w:numId w:val="4"/>
+        </w:numPr>
+        <w:ind w:left="2160" w:hanging="360"/>
+        <w:rPr/>
+      </w:pPr>
+      <w:r>
+        <w:rPr>
+          <w:rtl w:val="0"/>
+        </w:rPr>
+        <w:t xml:space="preserve">Game Time Restriction</w:t>
+        <w:br w:type="textWrapping"/>
+        <w:t xml:space="preserve">To balance study and rest, a </w:t>
+      </w:r>
+      <w:r>
+        <w:rPr>
+          <w:rFonts w:ascii="Arial Unicode MS" w:cs="Arial Unicode MS" w:eastAsia="Arial Unicode MS" w:hAnsi="Arial Unicode MS"/>
+          <w:rtl w:val="0"/>
+        </w:rPr>
+        <w:t xml:space="preserve">“45 minutes study → 10 minutes play”</w:t>
+      </w:r>
+      <w:r>
+        <w:rPr>
+          <w:rFonts w:ascii="Arial Unicode MS" w:cs="Arial Unicode MS" w:eastAsia="Arial Unicode MS" w:hAnsi="Arial Unicode MS"/>
+          <w:rtl w:val="0"/>
+        </w:rPr>
+        <w:t xml:space="preserve"> rule was implemented.</w:t>
+        <w:br w:type="textWrapping"/>
+        <w:br w:type="textWrapping"/>
+        <w:t xml:space="preserve">When total focused time ≥ 45 minutes, the </w:t>
+      </w:r>
+      <w:r>
+        <w:rPr>
+          <w:rtl w:val="0"/>
+        </w:rPr>
+        <w:t xml:space="preserve">Game Menu</w:t>
+      </w:r>
+      <w:r>
+        <w:rPr>
+          <w:rtl w:val="0"/>
+        </w:rPr>
+        <w:t xml:space="preserve"> unlocks. A 10-minute countdown begins upon game launch; after that, access is disabled until the next 45 minutes of study are logged. This logic is handled in the frontend via </w:t>
+      </w:r>
+      <w:r>
+        <w:rPr>
+          <w:rtl w:val="0"/>
+        </w:rPr>
+        <w:t xml:space="preserve">canPlay</w:t>
+      </w:r>
+      <w:r>
+        <w:rPr>
+          <w:rtl w:val="0"/>
+        </w:rPr>
+        <w:t xml:space="preserve"> state flags and validated on the backend for integrity.</w:t>
+      </w:r>
+    </w:p>
+    <w:p>
+      <w:pPr>
+        <w:widowControl w:val="0"/>
+        <w:ind w:left="2160" w:firstLine="0"/>
+        <w:rPr>
+          <w:shd w:fill="d9d9d9" w:val="clear"/>
+        </w:rPr>
+      </w:pPr>
+      <w:r>
+        <w:rPr>
+          <w:rtl w:val="0"/>
+        </w:rPr>
+        <w:br w:type="textWrapping"/>
+      </w:r>
+      <w:r>
+        <w:rPr>
+          <w:shd w:fill="d9d9d9" w:val="clear"/>
+          <w:rtl w:val="0"/>
+        </w:rPr>
+        <w:t xml:space="preserve">if totalStudyTime &gt;= 45 and  isBreakNotActive:</w:t>
+      </w:r>
+    </w:p>
+    <w:p>
+      <w:pPr>
+        <w:widowControl w:val="0"/>
+        <w:ind w:left="2160" w:firstLine="0"/>
+        <w:rPr>
+          <w:shd w:fill="d9d9d9" w:val="clear"/>
+        </w:rPr>
+      </w:pPr>
+      <w:r>
+        <w:rPr>
+          <w:shd w:fill="d9d9d9" w:val="clear"/>
+          <w:rtl w:val="0"/>
+        </w:rPr>
+        <w:t xml:space="preserve">  canPlay = true;</w:t>
+      </w:r>
+    </w:p>
+    <w:p>
+      <w:pPr>
+        <w:widowControl w:val="0"/>
+        <w:ind w:left="2160" w:firstLine="0"/>
+        <w:rPr>
+          <w:shd w:fill="d9d9d9" w:val="clear"/>
+        </w:rPr>
+      </w:pPr>
+      <w:r>
+        <w:rPr>
+          <w:shd w:fill="d9d9d9" w:val="clear"/>
+          <w:rtl w:val="0"/>
+        </w:rPr>
+        <w:t xml:space="preserve">  breakTimer = 600; // 10 minutes</w:t>
+      </w:r>
+    </w:p>
+    <w:p>
+      <w:pPr>
+        <w:widowControl w:val="0"/>
+        <w:ind w:left="2160" w:firstLine="0"/>
+        <w:rPr/>
+      </w:pPr>
+      <w:r>
+        <w:rPr>
+          <w:rtl w:val="0"/>
+        </w:rPr>
+      </w:r>
+    </w:p>
+    <w:p>
+      <w:pPr>
+        <w:widowControl w:val="0"/>
+        <w:numPr>
+          <w:ilvl w:val="1"/>
+          <w:numId w:val="4"/>
+        </w:numPr>
+        <w:ind w:left="2160" w:hanging="360"/>
+        <w:rPr>
+          <w:u w:val="none"/>
+        </w:rPr>
+      </w:pPr>
+      <w:r>
+        <w:rPr>
+          <w:rtl w:val="0"/>
+        </w:rPr>
+        <w:t xml:space="preserve">Responsive Game Parameter Scaling</w:t>
+        <w:br w:type="textWrapping"/>
+        <w:t xml:space="preserve">To prevent inconsistent gameplay speeds and sizes across devices.</w:t>
+        <w:br w:type="textWrapping"/>
+        <w:br w:type="textWrapping"/>
+        <w:t xml:space="preserve">All game constants—movement speed, gravity, and collision bounds—are computed from relative screen ratios.</w:t>
+      </w:r>
+    </w:p>
+    <w:p>
+      <w:pPr>
+        <w:widowControl w:val="0"/>
+        <w:ind w:left="2160" w:firstLine="0"/>
+        <w:rPr/>
+      </w:pPr>
+      <w:r>
+        <w:rPr>
+          <w:rtl w:val="0"/>
+        </w:rPr>
+      </w:r>
+    </w:p>
+    <w:p>
+      <w:pPr>
+        <w:widowControl w:val="0"/>
+        <w:ind w:left="2160" w:firstLine="0"/>
+        <w:rPr>
+          <w:shd w:fill="d9d9d9" w:val="clear"/>
+        </w:rPr>
+      </w:pPr>
+      <w:r>
+        <w:rPr>
+          <w:shd w:fill="d9d9d9" w:val="clear"/>
+          <w:rtl w:val="0"/>
+        </w:rPr>
+        <w:t xml:space="preserve">GRAVITY = screenHeight * 0.0015</w:t>
+      </w:r>
+    </w:p>
+    <w:p>
+      <w:pPr>
+        <w:widowControl w:val="0"/>
+        <w:ind w:left="2160" w:firstLine="0"/>
+        <w:rPr/>
+      </w:pPr>
+      <w:r>
+        <w:rPr>
+          <w:shd w:fill="d9d9d9" w:val="clear"/>
+          <w:rtl w:val="0"/>
+        </w:rPr>
+        <w:t xml:space="preserve">PLAYER_SIZE = screenWidth * 0.04</w:t>
+      </w:r>
+      <w:r>
+        <w:rPr>
+          <w:shd w:fill="d9d9d9" w:val="clear"/>
+          <w:rtl w:val="0"/>
+        </w:rPr>
+        <w:t xml:space="preserve">.</w:t>
+      </w:r>
+      <w:r>
+        <w:rPr>
+          <w:rtl w:val="0"/>
+        </w:rPr>
+      </w:r>
+    </w:p>
+    <w:p>
+      <w:pPr>
+        <w:widowControl w:val="0"/>
+        <w:ind w:left="2160" w:firstLine="0"/>
+        <w:rPr/>
+      </w:pPr>
+      <w:r>
+        <w:rPr>
+          <w:rtl w:val="0"/>
+        </w:rPr>
       </w:r>
     </w:p>
     <w:p>
@@ -8363,12 +8764,12 @@
           <wp:inline distB="114300" distT="114300" distL="114300" distR="114300">
             <wp:extent cx="4452938" cy="627978"/>
             <wp:effectExtent b="0" l="0" r="0" t="0"/>
-            <wp:docPr id="5" name="image4.png"/>
+            <wp:docPr id="5" name="image3.png"/>
             <a:graphic>
               <a:graphicData uri="http://schemas.openxmlformats.org/drawingml/2006/picture">
                 <pic:pic>
                   <pic:nvPicPr>
-                    <pic:cNvPr id="0" name="image4.png"/>
+                    <pic:cNvPr id="0" name="image3.png"/>
                     <pic:cNvPicPr preferRelativeResize="0"/>
                   </pic:nvPicPr>
                   <pic:blipFill>
@@ -8829,12 +9230,12 @@
           <wp:inline distB="114300" distT="114300" distL="114300" distR="114300">
             <wp:extent cx="4491038" cy="546332"/>
             <wp:effectExtent b="0" l="0" r="0" t="0"/>
-            <wp:docPr id="2" name="image8.png"/>
+            <wp:docPr id="2" name="image10.png"/>
             <a:graphic>
               <a:graphicData uri="http://schemas.openxmlformats.org/drawingml/2006/picture">
                 <pic:pic>
                   <pic:nvPicPr>
-                    <pic:cNvPr id="0" name="image8.png"/>
+                    <pic:cNvPr id="0" name="image10.png"/>
                     <pic:cNvPicPr preferRelativeResize="0"/>
                   </pic:nvPicPr>
                   <pic:blipFill>
@@ -8862,6 +9263,7 @@
         <w:rPr>
           <w:rtl w:val="0"/>
         </w:rPr>
+        <w:br w:type="textWrapping"/>
       </w:r>
     </w:p>
     <w:p>
@@ -9097,12 +9499,12 @@
           <wp:inline distB="114300" distT="114300" distL="114300" distR="114300">
             <wp:extent cx="4346144" cy="2614613"/>
             <wp:effectExtent b="0" l="0" r="0" t="0"/>
-            <wp:docPr id="8" name="image3.png"/>
+            <wp:docPr id="8" name="image1.png"/>
             <a:graphic>
               <a:graphicData uri="http://schemas.openxmlformats.org/drawingml/2006/picture">
                 <pic:pic>
                   <pic:nvPicPr>
-                    <pic:cNvPr id="0" name="image3.png"/>
+                    <pic:cNvPr id="0" name="image1.png"/>
                     <pic:cNvPicPr preferRelativeResize="0"/>
                   </pic:nvPicPr>
                   <pic:blipFill>
@@ -10251,12 +10653,12 @@
           <wp:inline distB="114300" distT="114300" distL="114300" distR="114300">
             <wp:extent cx="5427071" cy="1509713"/>
             <wp:effectExtent b="0" l="0" r="0" t="0"/>
-            <wp:docPr id="7" name="image1.png"/>
+            <wp:docPr id="7" name="image4.png"/>
             <a:graphic>
               <a:graphicData uri="http://schemas.openxmlformats.org/drawingml/2006/picture">
                 <pic:pic>
                   <pic:nvPicPr>
-                    <pic:cNvPr id="0" name="image1.png"/>
+                    <pic:cNvPr id="0" name="image4.png"/>
                     <pic:cNvPicPr preferRelativeResize="0"/>
                   </pic:nvPicPr>
                   <pic:blipFill>

</xml_diff>

<commit_message>
Updated documents for iteration 2 (#42)
* updated documents for iteration 2

* update docs for iteration2

* updated progress report

---------

Co-authored-by: QtinzIa <qtin28@gmail.com>
</commit_message>
<xml_diff>
--- a/doc/CS673_SDD_team3.docx
+++ b/doc/CS673_SDD_team3.docx
@@ -47,12 +47,12 @@
             <wp:extent cx="1133475" cy="847725"/>
             <wp:effectExtent b="0" l="0" r="0" t="0"/>
             <wp:wrapSquare wrapText="bothSides" distB="19050" distT="19050" distL="19050" distR="19050"/>
-            <wp:docPr id="10" name="image3.png"/>
+            <wp:docPr id="10" name="image6.png"/>
             <a:graphic>
               <a:graphicData uri="http://schemas.openxmlformats.org/drawingml/2006/picture">
                 <pic:pic>
                   <pic:nvPicPr>
-                    <pic:cNvPr id="0" name="image3.png"/>
+                    <pic:cNvPr id="0" name="image6.png"/>
                     <pic:cNvPicPr preferRelativeResize="0"/>
                   </pic:nvPicPr>
                   <pic:blipFill>
@@ -684,7 +684,7 @@
                 <w:szCs w:val="24"/>
                 <w:rtl w:val="0"/>
               </w:rPr>
-              <w:t xml:space="preserve">Configurations Management Leader</w:t>
+              <w:t xml:space="preserve">Configurations Management Leader  and Requirements Leader</w:t>
             </w:r>
           </w:p>
         </w:tc>
@@ -3686,6 +3686,465 @@
           </w:p>
         </w:tc>
       </w:tr>
+      <w:tr>
+        <w:trPr>
+          <w:cantSplit w:val="0"/>
+          <w:trHeight w:val="945" w:hRule="atLeast"/>
+          <w:tblHeader w:val="0"/>
+        </w:trPr>
+        <w:tc>
+          <w:tcPr>
+            <w:shd w:fill="auto" w:val="clear"/>
+            <w:tcMar>
+              <w:top w:w="100.0" w:type="dxa"/>
+              <w:left w:w="100.0" w:type="dxa"/>
+              <w:bottom w:w="100.0" w:type="dxa"/>
+              <w:right w:w="100.0" w:type="dxa"/>
+            </w:tcMar>
+            <w:vAlign w:val="top"/>
+          </w:tcPr>
+          <w:p>
+            <w:pPr>
+              <w:keepNext w:val="0"/>
+              <w:keepLines w:val="0"/>
+              <w:pageBreakBefore w:val="0"/>
+              <w:widowControl w:val="0"/>
+              <w:pBdr>
+                <w:top w:space="0" w:sz="0" w:val="nil"/>
+                <w:left w:space="0" w:sz="0" w:val="nil"/>
+                <w:bottom w:space="0" w:sz="0" w:val="nil"/>
+                <w:right w:space="0" w:sz="0" w:val="nil"/>
+                <w:between w:space="0" w:sz="0" w:val="nil"/>
+              </w:pBdr>
+              <w:shd w:fill="auto" w:val="clear"/>
+              <w:spacing w:after="0" w:before="0" w:line="240" w:lineRule="auto"/>
+              <w:ind w:left="0" w:firstLine="0"/>
+              <w:rPr>
+                <w:sz w:val="24"/>
+                <w:szCs w:val="24"/>
+              </w:rPr>
+            </w:pPr>
+            <w:r>
+              <w:rPr>
+                <w:sz w:val="24"/>
+                <w:szCs w:val="24"/>
+                <w:rtl w:val="0"/>
+              </w:rPr>
+              <w:t xml:space="preserve">2.1</w:t>
+            </w:r>
+          </w:p>
+        </w:tc>
+        <w:tc>
+          <w:tcPr>
+            <w:shd w:fill="auto" w:val="clear"/>
+            <w:tcMar>
+              <w:top w:w="100.0" w:type="dxa"/>
+              <w:left w:w="100.0" w:type="dxa"/>
+              <w:bottom w:w="100.0" w:type="dxa"/>
+              <w:right w:w="100.0" w:type="dxa"/>
+            </w:tcMar>
+            <w:vAlign w:val="top"/>
+          </w:tcPr>
+          <w:p>
+            <w:pPr>
+              <w:keepNext w:val="0"/>
+              <w:keepLines w:val="0"/>
+              <w:pageBreakBefore w:val="0"/>
+              <w:widowControl w:val="0"/>
+              <w:pBdr>
+                <w:top w:space="0" w:sz="0" w:val="nil"/>
+                <w:left w:space="0" w:sz="0" w:val="nil"/>
+                <w:bottom w:space="0" w:sz="0" w:val="nil"/>
+                <w:right w:space="0" w:sz="0" w:val="nil"/>
+                <w:between w:space="0" w:sz="0" w:val="nil"/>
+              </w:pBdr>
+              <w:shd w:fill="auto" w:val="clear"/>
+              <w:spacing w:after="0" w:before="0" w:line="240" w:lineRule="auto"/>
+              <w:ind w:left="0" w:firstLine="0"/>
+              <w:rPr>
+                <w:sz w:val="24"/>
+                <w:szCs w:val="24"/>
+              </w:rPr>
+            </w:pPr>
+            <w:r>
+              <w:rPr>
+                <w:sz w:val="24"/>
+                <w:szCs w:val="24"/>
+                <w:rtl w:val="0"/>
+              </w:rPr>
+              <w:t xml:space="preserve">Bohan Lin</w:t>
+            </w:r>
+          </w:p>
+        </w:tc>
+        <w:tc>
+          <w:tcPr>
+            <w:shd w:fill="auto" w:val="clear"/>
+            <w:tcMar>
+              <w:top w:w="100.0" w:type="dxa"/>
+              <w:left w:w="100.0" w:type="dxa"/>
+              <w:bottom w:w="100.0" w:type="dxa"/>
+              <w:right w:w="100.0" w:type="dxa"/>
+            </w:tcMar>
+            <w:vAlign w:val="top"/>
+          </w:tcPr>
+          <w:p>
+            <w:pPr>
+              <w:widowControl w:val="0"/>
+              <w:spacing w:line="240" w:lineRule="auto"/>
+              <w:rPr>
+                <w:sz w:val="24"/>
+                <w:szCs w:val="24"/>
+              </w:rPr>
+            </w:pPr>
+            <w:r>
+              <w:rPr>
+                <w:sz w:val="24"/>
+                <w:szCs w:val="24"/>
+                <w:rtl w:val="0"/>
+              </w:rPr>
+              <w:t xml:space="preserve">10/30/2025</w:t>
+            </w:r>
+          </w:p>
+        </w:tc>
+        <w:tc>
+          <w:tcPr>
+            <w:shd w:fill="auto" w:val="clear"/>
+            <w:tcMar>
+              <w:top w:w="100.0" w:type="dxa"/>
+              <w:left w:w="100.0" w:type="dxa"/>
+              <w:bottom w:w="100.0" w:type="dxa"/>
+              <w:right w:w="100.0" w:type="dxa"/>
+            </w:tcMar>
+            <w:vAlign w:val="top"/>
+          </w:tcPr>
+          <w:p>
+            <w:pPr>
+              <w:widowControl w:val="0"/>
+              <w:spacing w:line="240" w:lineRule="auto"/>
+              <w:rPr>
+                <w:sz w:val="24"/>
+                <w:szCs w:val="24"/>
+              </w:rPr>
+            </w:pPr>
+            <w:r>
+              <w:rPr>
+                <w:sz w:val="24"/>
+                <w:szCs w:val="24"/>
+                <w:rtl w:val="0"/>
+              </w:rPr>
+              <w:t xml:space="preserve">Class Diagram (AuthContext, Login, LoginForm, Statistics)</w:t>
+            </w:r>
+          </w:p>
+        </w:tc>
+      </w:tr>
+      <w:tr>
+        <w:trPr>
+          <w:cantSplit w:val="0"/>
+          <w:trHeight w:val="945" w:hRule="atLeast"/>
+          <w:tblHeader w:val="0"/>
+        </w:trPr>
+        <w:tc>
+          <w:tcPr>
+            <w:shd w:fill="auto" w:val="clear"/>
+            <w:tcMar>
+              <w:top w:w="100.0" w:type="dxa"/>
+              <w:left w:w="100.0" w:type="dxa"/>
+              <w:bottom w:w="100.0" w:type="dxa"/>
+              <w:right w:w="100.0" w:type="dxa"/>
+            </w:tcMar>
+            <w:vAlign w:val="top"/>
+          </w:tcPr>
+          <w:p>
+            <w:pPr>
+              <w:keepNext w:val="0"/>
+              <w:keepLines w:val="0"/>
+              <w:pageBreakBefore w:val="0"/>
+              <w:widowControl w:val="0"/>
+              <w:pBdr>
+                <w:top w:space="0" w:sz="0" w:val="nil"/>
+                <w:left w:space="0" w:sz="0" w:val="nil"/>
+                <w:bottom w:space="0" w:sz="0" w:val="nil"/>
+                <w:right w:space="0" w:sz="0" w:val="nil"/>
+                <w:between w:space="0" w:sz="0" w:val="nil"/>
+              </w:pBdr>
+              <w:shd w:fill="auto" w:val="clear"/>
+              <w:spacing w:after="0" w:before="0" w:line="240" w:lineRule="auto"/>
+              <w:ind w:left="0" w:firstLine="0"/>
+              <w:rPr>
+                <w:sz w:val="24"/>
+                <w:szCs w:val="24"/>
+              </w:rPr>
+            </w:pPr>
+            <w:r>
+              <w:rPr>
+                <w:sz w:val="24"/>
+                <w:szCs w:val="24"/>
+                <w:rtl w:val="0"/>
+              </w:rPr>
+              <w:t xml:space="preserve">2.2</w:t>
+            </w:r>
+          </w:p>
+        </w:tc>
+        <w:tc>
+          <w:tcPr>
+            <w:shd w:fill="auto" w:val="clear"/>
+            <w:tcMar>
+              <w:top w:w="100.0" w:type="dxa"/>
+              <w:left w:w="100.0" w:type="dxa"/>
+              <w:bottom w:w="100.0" w:type="dxa"/>
+              <w:right w:w="100.0" w:type="dxa"/>
+            </w:tcMar>
+            <w:vAlign w:val="top"/>
+          </w:tcPr>
+          <w:p>
+            <w:pPr>
+              <w:keepNext w:val="0"/>
+              <w:keepLines w:val="0"/>
+              <w:pageBreakBefore w:val="0"/>
+              <w:widowControl w:val="0"/>
+              <w:pBdr>
+                <w:top w:space="0" w:sz="0" w:val="nil"/>
+                <w:left w:space="0" w:sz="0" w:val="nil"/>
+                <w:bottom w:space="0" w:sz="0" w:val="nil"/>
+                <w:right w:space="0" w:sz="0" w:val="nil"/>
+                <w:between w:space="0" w:sz="0" w:val="nil"/>
+              </w:pBdr>
+              <w:shd w:fill="auto" w:val="clear"/>
+              <w:spacing w:after="0" w:before="0" w:line="240" w:lineRule="auto"/>
+              <w:ind w:left="0" w:firstLine="0"/>
+              <w:rPr>
+                <w:sz w:val="24"/>
+                <w:szCs w:val="24"/>
+              </w:rPr>
+            </w:pPr>
+            <w:r>
+              <w:rPr>
+                <w:sz w:val="24"/>
+                <w:szCs w:val="24"/>
+                <w:rtl w:val="0"/>
+              </w:rPr>
+              <w:t xml:space="preserve">Melissa Cron</w:t>
+            </w:r>
+          </w:p>
+        </w:tc>
+        <w:tc>
+          <w:tcPr>
+            <w:shd w:fill="auto" w:val="clear"/>
+            <w:tcMar>
+              <w:top w:w="100.0" w:type="dxa"/>
+              <w:left w:w="100.0" w:type="dxa"/>
+              <w:bottom w:w="100.0" w:type="dxa"/>
+              <w:right w:w="100.0" w:type="dxa"/>
+            </w:tcMar>
+            <w:vAlign w:val="top"/>
+          </w:tcPr>
+          <w:p>
+            <w:pPr>
+              <w:widowControl w:val="0"/>
+              <w:spacing w:line="240" w:lineRule="auto"/>
+              <w:rPr>
+                <w:sz w:val="24"/>
+                <w:szCs w:val="24"/>
+              </w:rPr>
+            </w:pPr>
+            <w:r>
+              <w:rPr>
+                <w:sz w:val="24"/>
+                <w:szCs w:val="24"/>
+                <w:rtl w:val="0"/>
+              </w:rPr>
+              <w:t xml:space="preserve">11/4/2025</w:t>
+            </w:r>
+          </w:p>
+        </w:tc>
+        <w:tc>
+          <w:tcPr>
+            <w:shd w:fill="auto" w:val="clear"/>
+            <w:tcMar>
+              <w:top w:w="100.0" w:type="dxa"/>
+              <w:left w:w="100.0" w:type="dxa"/>
+              <w:bottom w:w="100.0" w:type="dxa"/>
+              <w:right w:w="100.0" w:type="dxa"/>
+            </w:tcMar>
+            <w:vAlign w:val="top"/>
+          </w:tcPr>
+          <w:p>
+            <w:pPr>
+              <w:widowControl w:val="0"/>
+              <w:spacing w:line="240" w:lineRule="auto"/>
+              <w:rPr>
+                <w:sz w:val="24"/>
+                <w:szCs w:val="24"/>
+              </w:rPr>
+            </w:pPr>
+            <w:r>
+              <w:rPr>
+                <w:sz w:val="24"/>
+                <w:szCs w:val="24"/>
+                <w:rtl w:val="0"/>
+              </w:rPr>
+              <w:t xml:space="preserve">AI Log</w:t>
+            </w:r>
+          </w:p>
+        </w:tc>
+      </w:tr>
+      <w:tr>
+        <w:trPr>
+          <w:cantSplit w:val="0"/>
+          <w:trHeight w:val="945" w:hRule="atLeast"/>
+          <w:tblHeader w:val="0"/>
+        </w:trPr>
+        <w:tc>
+          <w:tcPr>
+            <w:shd w:fill="auto" w:val="clear"/>
+            <w:tcMar>
+              <w:top w:w="100.0" w:type="dxa"/>
+              <w:left w:w="100.0" w:type="dxa"/>
+              <w:bottom w:w="100.0" w:type="dxa"/>
+              <w:right w:w="100.0" w:type="dxa"/>
+            </w:tcMar>
+            <w:vAlign w:val="top"/>
+          </w:tcPr>
+          <w:p>
+            <w:pPr>
+              <w:keepNext w:val="0"/>
+              <w:keepLines w:val="0"/>
+              <w:pageBreakBefore w:val="0"/>
+              <w:widowControl w:val="0"/>
+              <w:pBdr>
+                <w:top w:space="0" w:sz="0" w:val="nil"/>
+                <w:left w:space="0" w:sz="0" w:val="nil"/>
+                <w:bottom w:space="0" w:sz="0" w:val="nil"/>
+                <w:right w:space="0" w:sz="0" w:val="nil"/>
+                <w:between w:space="0" w:sz="0" w:val="nil"/>
+              </w:pBdr>
+              <w:shd w:fill="auto" w:val="clear"/>
+              <w:spacing w:after="0" w:before="0" w:line="240" w:lineRule="auto"/>
+              <w:ind w:left="0" w:firstLine="0"/>
+              <w:rPr>
+                <w:sz w:val="24"/>
+                <w:szCs w:val="24"/>
+              </w:rPr>
+            </w:pPr>
+            <w:r>
+              <w:rPr>
+                <w:sz w:val="24"/>
+                <w:szCs w:val="24"/>
+                <w:rtl w:val="0"/>
+              </w:rPr>
+              <w:t xml:space="preserve">2.3</w:t>
+            </w:r>
+          </w:p>
+        </w:tc>
+        <w:tc>
+          <w:tcPr>
+            <w:shd w:fill="auto" w:val="clear"/>
+            <w:tcMar>
+              <w:top w:w="100.0" w:type="dxa"/>
+              <w:left w:w="100.0" w:type="dxa"/>
+              <w:bottom w:w="100.0" w:type="dxa"/>
+              <w:right w:w="100.0" w:type="dxa"/>
+            </w:tcMar>
+            <w:vAlign w:val="top"/>
+          </w:tcPr>
+          <w:p>
+            <w:pPr>
+              <w:keepNext w:val="0"/>
+              <w:keepLines w:val="0"/>
+              <w:pageBreakBefore w:val="0"/>
+              <w:widowControl w:val="0"/>
+              <w:pBdr>
+                <w:top w:space="0" w:sz="0" w:val="nil"/>
+                <w:left w:space="0" w:sz="0" w:val="nil"/>
+                <w:bottom w:space="0" w:sz="0" w:val="nil"/>
+                <w:right w:space="0" w:sz="0" w:val="nil"/>
+                <w:between w:space="0" w:sz="0" w:val="nil"/>
+              </w:pBdr>
+              <w:shd w:fill="auto" w:val="clear"/>
+              <w:spacing w:after="0" w:before="0" w:line="240" w:lineRule="auto"/>
+              <w:ind w:left="0" w:firstLine="0"/>
+              <w:rPr>
+                <w:sz w:val="24"/>
+                <w:szCs w:val="24"/>
+              </w:rPr>
+            </w:pPr>
+            <w:r>
+              <w:rPr>
+                <w:sz w:val="24"/>
+                <w:szCs w:val="24"/>
+                <w:rtl w:val="0"/>
+              </w:rPr>
+              <w:t xml:space="preserve">Qiuting Zhao</w:t>
+            </w:r>
+          </w:p>
+        </w:tc>
+        <w:tc>
+          <w:tcPr>
+            <w:shd w:fill="auto" w:val="clear"/>
+            <w:tcMar>
+              <w:top w:w="100.0" w:type="dxa"/>
+              <w:left w:w="100.0" w:type="dxa"/>
+              <w:bottom w:w="100.0" w:type="dxa"/>
+              <w:right w:w="100.0" w:type="dxa"/>
+            </w:tcMar>
+            <w:vAlign w:val="top"/>
+          </w:tcPr>
+          <w:p>
+            <w:pPr>
+              <w:widowControl w:val="0"/>
+              <w:spacing w:line="240" w:lineRule="auto"/>
+              <w:rPr>
+                <w:sz w:val="24"/>
+                <w:szCs w:val="24"/>
+              </w:rPr>
+            </w:pPr>
+            <w:r>
+              <w:rPr>
+                <w:sz w:val="24"/>
+                <w:szCs w:val="24"/>
+                <w:rtl w:val="0"/>
+              </w:rPr>
+              <w:t xml:space="preserve">11/6/2025</w:t>
+            </w:r>
+          </w:p>
+        </w:tc>
+        <w:tc>
+          <w:tcPr>
+            <w:shd w:fill="auto" w:val="clear"/>
+            <w:tcMar>
+              <w:top w:w="100.0" w:type="dxa"/>
+              <w:left w:w="100.0" w:type="dxa"/>
+              <w:bottom w:w="100.0" w:type="dxa"/>
+              <w:right w:w="100.0" w:type="dxa"/>
+            </w:tcMar>
+            <w:vAlign w:val="top"/>
+          </w:tcPr>
+          <w:p>
+            <w:pPr>
+              <w:spacing w:before="200" w:line="240" w:lineRule="auto"/>
+              <w:rPr>
+                <w:sz w:val="24"/>
+                <w:szCs w:val="24"/>
+              </w:rPr>
+            </w:pPr>
+            <w:hyperlink w:anchor="_mtfbusfb0eq3">
+              <w:r>
+                <w:rPr>
+                  <w:sz w:val="24"/>
+                  <w:szCs w:val="24"/>
+                  <w:rtl w:val="0"/>
+                </w:rPr>
+                <w:t xml:space="preserve">Business Logic and Key Algorithms</w:t>
+              </w:r>
+            </w:hyperlink>
+            <w:r>
+              <w:rPr>
+                <w:rtl w:val="0"/>
+              </w:rPr>
+            </w:r>
+          </w:p>
+        </w:tc>
+      </w:tr>
     </w:tbl>
     <w:p>
       <w:pPr>
@@ -3737,7 +4196,7 @@
     </w:p>
     <w:sdt>
       <w:sdtPr>
-        <w:id w:val="1203248017"/>
+        <w:id w:val="-661774794"/>
         <w:docPartObj>
           <w:docPartGallery w:val="Table of Contents"/>
           <w:docPartUnique w:val="1"/>
@@ -4525,12 +4984,12 @@
           <wp:inline distB="114300" distT="114300" distL="114300" distR="114300">
             <wp:extent cx="5943600" cy="2819400"/>
             <wp:effectExtent b="0" l="0" r="0" t="0"/>
-            <wp:docPr id="4" name="image7.png"/>
+            <wp:docPr id="4" name="image8.png"/>
             <a:graphic>
               <a:graphicData uri="http://schemas.openxmlformats.org/drawingml/2006/picture">
                 <pic:pic>
                   <pic:nvPicPr>
-                    <pic:cNvPr id="0" name="image7.png"/>
+                    <pic:cNvPr id="0" name="image8.png"/>
                     <pic:cNvPicPr preferRelativeResize="0"/>
                   </pic:nvPicPr>
                   <pic:blipFill>
@@ -4844,12 +5303,12 @@
           <wp:inline distB="114300" distT="114300" distL="114300" distR="114300">
             <wp:extent cx="5943600" cy="2667000"/>
             <wp:effectExtent b="0" l="0" r="0" t="0"/>
-            <wp:docPr id="3" name="image10.png"/>
+            <wp:docPr id="3" name="image9.png"/>
             <a:graphic>
               <a:graphicData uri="http://schemas.openxmlformats.org/drawingml/2006/picture">
                 <pic:pic>
                   <pic:nvPicPr>
-                    <pic:cNvPr id="0" name="image10.png"/>
+                    <pic:cNvPr id="0" name="image9.png"/>
                     <pic:cNvPicPr preferRelativeResize="0"/>
                   </pic:nvPicPr>
                   <pic:blipFill>
@@ -4882,6 +5341,28 @@
     <w:p>
       <w:pPr>
         <w:ind w:left="720" w:firstLine="0"/>
+        <w:rPr/>
+      </w:pPr>
+      <w:r>
+        <w:rPr>
+          <w:rtl w:val="0"/>
+        </w:rPr>
+      </w:r>
+    </w:p>
+    <w:p>
+      <w:pPr>
+        <w:ind w:left="720" w:firstLine="0"/>
+        <w:rPr/>
+      </w:pPr>
+      <w:r>
+        <w:rPr>
+          <w:rtl w:val="0"/>
+        </w:rPr>
+      </w:r>
+    </w:p>
+    <w:p>
+      <w:pPr>
+        <w:ind w:left="720" w:firstLine="0"/>
         <w:rPr>
           <w:b w:val="1"/>
         </w:rPr>
@@ -4971,6 +5452,143 @@
     </w:p>
     <w:p>
       <w:pPr>
+        <w:ind w:left="1440" w:firstLine="0"/>
+        <w:rPr/>
+      </w:pPr>
+      <w:r>
+        <w:rPr>
+          <w:rtl w:val="0"/>
+        </w:rPr>
+      </w:r>
+    </w:p>
+    <w:p>
+      <w:pPr>
+        <w:ind w:left="1440" w:firstLine="0"/>
+        <w:rPr/>
+      </w:pPr>
+      <w:r>
+        <w:rPr>
+          <w:rtl w:val="0"/>
+        </w:rPr>
+        <w:t xml:space="preserve">Component: AuthContext</w:t>
+      </w:r>
+    </w:p>
+    <w:p>
+      <w:pPr>
+        <w:ind w:left="1440" w:firstLine="0"/>
+        <w:rPr/>
+      </w:pPr>
+      <w:r>
+        <w:rPr>
+          <w:rtl w:val="0"/>
+        </w:rPr>
+        <w:t xml:space="preserve">Purpose: The AuthContext provides a centralized authentication state management system for the frontend. It manages global authentication flow - login, logout, token storage, and auto-expiration - so that all components can access user info securely and consistently.</w:t>
+      </w:r>
+    </w:p>
+    <w:p>
+      <w:pPr>
+        <w:ind w:left="1440" w:firstLine="0"/>
+        <w:rPr/>
+      </w:pPr>
+      <w:r>
+        <w:rPr>
+          <w:rtl w:val="0"/>
+        </w:rPr>
+        <w:t xml:space="preserve">Responsibilities:</w:t>
+      </w:r>
+    </w:p>
+    <w:p>
+      <w:pPr>
+        <w:ind w:left="0" w:firstLine="0"/>
+        <w:rPr/>
+      </w:pPr>
+      <w:r>
+        <w:rPr>
+          <w:rtl w:val="0"/>
+        </w:rPr>
+        <w:tab/>
+        <w:tab/>
+        <w:tab/>
+        <w:t xml:space="preserve">Provide global authentication state</w:t>
+      </w:r>
+    </w:p>
+    <w:p>
+      <w:pPr>
+        <w:ind w:left="0" w:firstLine="0"/>
+        <w:rPr/>
+      </w:pPr>
+      <w:r>
+        <w:rPr>
+          <w:rtl w:val="0"/>
+        </w:rPr>
+        <w:tab/>
+        <w:tab/>
+        <w:tab/>
+        <w:t xml:space="preserve">Persist session in storage</w:t>
+      </w:r>
+    </w:p>
+    <w:p>
+      <w:pPr>
+        <w:ind w:left="0" w:firstLine="0"/>
+        <w:rPr/>
+      </w:pPr>
+      <w:r>
+        <w:rPr>
+          <w:rtl w:val="0"/>
+        </w:rPr>
+        <w:tab/>
+        <w:tab/>
+        <w:tab/>
+        <w:t xml:space="preserve">Validate JWT tokens</w:t>
+      </w:r>
+    </w:p>
+    <w:p>
+      <w:pPr>
+        <w:ind w:left="0" w:firstLine="0"/>
+        <w:rPr/>
+      </w:pPr>
+      <w:r>
+        <w:rPr>
+          <w:rtl w:val="0"/>
+        </w:rPr>
+        <w:tab/>
+        <w:tab/>
+        <w:tab/>
+        <w:t xml:space="preserve">Auto-login on app start</w:t>
+      </w:r>
+    </w:p>
+    <w:p>
+      <w:pPr>
+        <w:ind w:left="0" w:firstLine="0"/>
+        <w:rPr/>
+      </w:pPr>
+      <w:r>
+        <w:rPr>
+          <w:rtl w:val="0"/>
+        </w:rPr>
+        <w:tab/>
+        <w:tab/>
+        <w:tab/>
+        <w:t xml:space="preserve">Handle token expiration</w:t>
+      </w:r>
+    </w:p>
+    <w:p>
+      <w:pPr>
+        <w:ind w:left="0" w:firstLine="0"/>
+        <w:rPr/>
+      </w:pPr>
+      <w:r>
+        <w:rPr>
+          <w:rtl w:val="0"/>
+        </w:rPr>
+        <w:tab/>
+        <w:tab/>
+        <w:tab/>
+        <w:t xml:space="preserve">Login and logout management</w:t>
+      </w:r>
+    </w:p>
+    <w:p>
+      <w:pPr>
         <w:ind w:left="720" w:firstLine="0"/>
         <w:rPr/>
       </w:pPr>
@@ -5114,7 +5732,7 @@
         <w:rPr>
           <w:rtl w:val="0"/>
         </w:rPr>
-        <w:t xml:space="preserve">Purpose: Collects credentials and kicks off auth flow (stubbed/local for now).</w:t>
+        <w:t xml:space="preserve">Purpose: Serves as the entry point for users to authenticate into the application.</w:t>
       </w:r>
     </w:p>
     <w:p>
@@ -5139,7 +5757,7 @@
           <w:rtl w:val="0"/>
         </w:rPr>
         <w:tab/>
-        <w:t xml:space="preserve">• Render inputs and submit action.</w:t>
+        <w:t xml:space="preserve">• Render a background image and overlay layer for visual styling</w:t>
       </w:r>
     </w:p>
     <w:p>
@@ -5152,31 +5770,60 @@
           <w:rtl w:val="0"/>
         </w:rPr>
         <w:tab/>
-        <w:t xml:space="preserve">• Basic validation feedback (empty fields, etc.).</w:t>
-      </w:r>
-    </w:p>
-    <w:p>
-      <w:pPr>
-        <w:ind w:left="2160" w:firstLine="0"/>
-        <w:rPr/>
-      </w:pPr>
-      <w:r>
-        <w:rPr>
-          <w:rtl w:val="0"/>
-        </w:rPr>
-        <w:t xml:space="preserve">Collaborators: Background, NavigationButton.</w:t>
-      </w:r>
-    </w:p>
-    <w:p>
-      <w:pPr>
-        <w:ind w:left="2160" w:firstLine="0"/>
-        <w:rPr/>
-      </w:pPr>
-      <w:r>
-        <w:rPr>
-          <w:rtl w:val="0"/>
-        </w:rPr>
-        <w:t xml:space="preserve">State/events: Local form state; on submit, route to Home (or show error).</w:t>
+        <w:t xml:space="preserve">• Contain the LoginForm component</w:t>
+      </w:r>
+    </w:p>
+    <w:p>
+      <w:pPr>
+        <w:ind w:left="2160" w:firstLine="0"/>
+        <w:rPr/>
+      </w:pPr>
+      <w:r>
+        <w:rPr>
+          <w:rtl w:val="0"/>
+        </w:rPr>
+        <w:tab/>
+        <w:t xml:space="preserve">• Manage no state of its own</w:t>
+      </w:r>
+    </w:p>
+    <w:p>
+      <w:pPr>
+        <w:ind w:left="2160" w:firstLine="0"/>
+        <w:rPr/>
+      </w:pPr>
+      <w:r>
+        <w:rPr>
+          <w:rtl w:val="0"/>
+        </w:rPr>
+        <w:tab/>
+        <w:t xml:space="preserve">• Provide a consistent visual environment for the login flow</w:t>
+      </w:r>
+    </w:p>
+    <w:p>
+      <w:pPr>
+        <w:ind w:left="2160" w:firstLine="0"/>
+        <w:rPr/>
+      </w:pPr>
+      <w:r>
+        <w:rPr>
+          <w:rtl w:val="0"/>
+        </w:rPr>
+        <w:t xml:space="preserve">Collaborators: LoginForm component (handles actual input &amp; submission), styles/</w:t>
+      </w:r>
+      <w:hyperlink r:id="rId11">
+        <w:r>
+          <w:rPr>
+            <w:color w:val="1155cc"/>
+            <w:u w:val="single"/>
+            <w:rtl w:val="0"/>
+          </w:rPr>
+          <w:t xml:space="preserve">style.js</w:t>
+        </w:r>
+      </w:hyperlink>
+      <w:r>
+        <w:rPr>
+          <w:rtl w:val="0"/>
+        </w:rPr>
       </w:r>
     </w:p>
     <w:p>
@@ -5394,7 +6041,7 @@
         <w:rPr>
           <w:rtl w:val="0"/>
         </w:rPr>
-        <w:t xml:space="preserve">Purpose: Show historical metrics and summaries.</w:t>
+        <w:t xml:space="preserve">Purpose: Displays the user’s study performance, daily and total statistics, and interactive calendar for session history.</w:t>
       </w:r>
     </w:p>
     <w:p>
@@ -5419,19 +6066,87 @@
           <w:rtl w:val="0"/>
         </w:rPr>
         <w:tab/>
-        <w:t xml:space="preserve">• Render totals (e.g., total minutes), streaks, most recent sessions.</w:t>
-      </w:r>
-    </w:p>
-    <w:p>
-      <w:pPr>
-        <w:ind w:left="2160" w:firstLine="0"/>
-        <w:rPr/>
-      </w:pPr>
-      <w:r>
-        <w:rPr>
-          <w:rtl w:val="0"/>
-        </w:rPr>
-        <w:t xml:space="preserve">Collaborators: Background, NavigationButton.</w:t>
+        <w:t xml:space="preserve">• Fetch study session data from backend API (/study/me)</w:t>
+      </w:r>
+    </w:p>
+    <w:p>
+      <w:pPr>
+        <w:ind w:left="2160" w:firstLine="0"/>
+        <w:rPr/>
+      </w:pPr>
+      <w:r>
+        <w:rPr>
+          <w:rtl w:val="0"/>
+        </w:rPr>
+        <w:tab/>
+        <w:t xml:space="preserve">• Compute statistics (total sessions, days, total duration)</w:t>
+      </w:r>
+    </w:p>
+    <w:p>
+      <w:pPr>
+        <w:ind w:left="2160" w:firstLine="0"/>
+        <w:rPr/>
+      </w:pPr>
+      <w:r>
+        <w:rPr>
+          <w:rtl w:val="0"/>
+        </w:rPr>
+        <w:tab/>
+        <w:t xml:space="preserve">• Manage and render calendar markings for each study day</w:t>
+      </w:r>
+    </w:p>
+    <w:p>
+      <w:pPr>
+        <w:ind w:left="2160" w:firstLine="0"/>
+        <w:rPr/>
+      </w:pPr>
+      <w:r>
+        <w:rPr>
+          <w:rtl w:val="0"/>
+        </w:rPr>
+        <w:tab/>
+        <w:t xml:space="preserve">• Display sessions for a selected day with detailed time and duration</w:t>
+      </w:r>
+    </w:p>
+    <w:p>
+      <w:pPr>
+        <w:ind w:left="2160" w:firstLine="0"/>
+        <w:rPr/>
+      </w:pPr>
+      <w:r>
+        <w:rPr>
+          <w:rtl w:val="0"/>
+        </w:rPr>
+        <w:tab/>
+        <w:t xml:space="preserve">• Handle loading and error states gracefully</w:t>
+      </w:r>
+    </w:p>
+    <w:p>
+      <w:pPr>
+        <w:ind w:left="2160" w:firstLine="0"/>
+        <w:rPr/>
+      </w:pPr>
+      <w:r>
+        <w:rPr>
+          <w:rtl w:val="0"/>
+        </w:rPr>
+        <w:t xml:space="preserve">Collaborators: AuthContext (for authentication token), Backend API (/study/me), Calendar component (react-native-calendars), styles/</w:t>
+      </w:r>
+      <w:hyperlink r:id="rId12">
+        <w:r>
+          <w:rPr>
+            <w:color w:val="1155cc"/>
+            <w:u w:val="single"/>
+            <w:rtl w:val="0"/>
+          </w:rPr>
+          <w:t xml:space="preserve">style.js</w:t>
+        </w:r>
+      </w:hyperlink>
+      <w:r>
+        <w:rPr>
+          <w:rtl w:val="0"/>
+        </w:rPr>
+        <w:t xml:space="preserve"> for shared visual design</w:t>
       </w:r>
     </w:p>
     <w:p>
@@ -5688,6 +6403,217 @@
           <w:rtl w:val="0"/>
         </w:rPr>
         <w:t xml:space="preserve">Role: Styled checkbox for settings toggles.</w:t>
+      </w:r>
+    </w:p>
+    <w:p>
+      <w:pPr>
+        <w:ind w:left="0" w:firstLine="0"/>
+        <w:rPr/>
+      </w:pPr>
+      <w:r>
+        <w:rPr>
+          <w:rtl w:val="0"/>
+        </w:rPr>
+        <w:tab/>
+        <w:tab/>
+        <w:t xml:space="preserve">LoginForm</w:t>
+      </w:r>
+    </w:p>
+    <w:p>
+      <w:pPr>
+        <w:ind w:left="0" w:firstLine="0"/>
+        <w:rPr/>
+      </w:pPr>
+      <w:r>
+        <w:rPr>
+          <w:rtl w:val="0"/>
+        </w:rPr>
+        <w:tab/>
+        <w:tab/>
+        <w:tab/>
+        <w:t xml:space="preserve">Purpose: provides the UI and logic for user authentication - both login and registration - inside the app</w:t>
+      </w:r>
+    </w:p>
+    <w:p>
+      <w:pPr>
+        <w:ind w:left="0" w:firstLine="0"/>
+        <w:rPr/>
+      </w:pPr>
+      <w:r>
+        <w:rPr>
+          <w:rtl w:val="0"/>
+        </w:rPr>
+        <w:tab/>
+        <w:tab/>
+        <w:tab/>
+        <w:t xml:space="preserve">Responsibilities:</w:t>
+      </w:r>
+    </w:p>
+    <w:p>
+      <w:pPr>
+        <w:numPr>
+          <w:ilvl w:val="0"/>
+          <w:numId w:val="2"/>
+        </w:numPr>
+        <w:ind w:left="2880" w:hanging="360"/>
+        <w:rPr>
+          <w:u w:val="none"/>
+        </w:rPr>
+      </w:pPr>
+      <w:r>
+        <w:rPr>
+          <w:rtl w:val="0"/>
+        </w:rPr>
+        <w:t xml:space="preserve">Manage local state for username, password, visibility toggle, and loading.</w:t>
+      </w:r>
+    </w:p>
+    <w:p>
+      <w:pPr>
+        <w:numPr>
+          <w:ilvl w:val="0"/>
+          <w:numId w:val="2"/>
+        </w:numPr>
+        <w:ind w:left="2880" w:hanging="360"/>
+        <w:rPr>
+          <w:u w:val="none"/>
+        </w:rPr>
+      </w:pPr>
+      <w:r>
+        <w:rPr>
+          <w:rtl w:val="0"/>
+        </w:rPr>
+        <w:t xml:space="preserve">Validate input fields before sending requests.</w:t>
+      </w:r>
+    </w:p>
+    <w:p>
+      <w:pPr>
+        <w:numPr>
+          <w:ilvl w:val="0"/>
+          <w:numId w:val="2"/>
+        </w:numPr>
+        <w:ind w:left="2880" w:hanging="360"/>
+        <w:rPr>
+          <w:u w:val="none"/>
+        </w:rPr>
+      </w:pPr>
+      <w:r>
+        <w:rPr>
+          <w:rtl w:val="0"/>
+        </w:rPr>
+        <w:t xml:space="preserve">Send API requests to /users/login or /users/register</w:t>
+      </w:r>
+    </w:p>
+    <w:p>
+      <w:pPr>
+        <w:numPr>
+          <w:ilvl w:val="0"/>
+          <w:numId w:val="2"/>
+        </w:numPr>
+        <w:ind w:left="2880" w:hanging="360"/>
+        <w:rPr>
+          <w:u w:val="none"/>
+        </w:rPr>
+      </w:pPr>
+      <w:r>
+        <w:rPr>
+          <w:rtl w:val="0"/>
+        </w:rPr>
+        <w:t xml:space="preserve">Call global login() from AuthContext to persist authentication</w:t>
+      </w:r>
+    </w:p>
+    <w:p>
+      <w:pPr>
+        <w:numPr>
+          <w:ilvl w:val="0"/>
+          <w:numId w:val="2"/>
+        </w:numPr>
+        <w:ind w:left="2880" w:hanging="360"/>
+        <w:rPr>
+          <w:u w:val="none"/>
+        </w:rPr>
+      </w:pPr>
+      <w:r>
+        <w:rPr>
+          <w:rtl w:val="0"/>
+        </w:rPr>
+        <w:t xml:space="preserve">Navigate to the Home screen upon successful login</w:t>
+      </w:r>
+    </w:p>
+    <w:p>
+      <w:pPr>
+        <w:numPr>
+          <w:ilvl w:val="0"/>
+          <w:numId w:val="2"/>
+        </w:numPr>
+        <w:ind w:left="2880" w:hanging="360"/>
+        <w:rPr>
+          <w:u w:val="none"/>
+        </w:rPr>
+      </w:pPr>
+      <w:r>
+        <w:rPr>
+          <w:rtl w:val="0"/>
+        </w:rPr>
+        <w:t xml:space="preserve">Toggle between “login” and “Register” modes</w:t>
+      </w:r>
+    </w:p>
+    <w:p>
+      <w:pPr>
+        <w:numPr>
+          <w:ilvl w:val="0"/>
+          <w:numId w:val="2"/>
+        </w:numPr>
+        <w:ind w:left="2880" w:hanging="360"/>
+        <w:rPr>
+          <w:u w:val="none"/>
+        </w:rPr>
+      </w:pPr>
+      <w:r>
+        <w:rPr>
+          <w:rtl w:val="0"/>
+        </w:rPr>
+        <w:t xml:space="preserve">Handle basic loading UI feedback</w:t>
+      </w:r>
+    </w:p>
+    <w:p>
+      <w:pPr>
+        <w:ind w:left="0" w:firstLine="0"/>
+        <w:rPr/>
+      </w:pPr>
+      <w:r>
+        <w:rPr>
+          <w:rtl w:val="0"/>
+        </w:rPr>
+        <w:tab/>
+        <w:tab/>
+        <w:tab/>
+        <w:t xml:space="preserve">Collaborators: AuthContext: provides user, login(), logout() functions, useNavigation: to direct the user after authentication, styles/style.js</w:t>
+      </w:r>
+    </w:p>
+    <w:p>
+      <w:pPr>
+        <w:ind w:left="0" w:firstLine="0"/>
+        <w:rPr/>
+      </w:pPr>
+      <w:r>
+        <w:rPr>
+          <w:rtl w:val="0"/>
+        </w:rPr>
+        <w:tab/>
+        <w:tab/>
+        <w:tab/>
+        <w:tab/>
+      </w:r>
+    </w:p>
+    <w:p>
+      <w:pPr>
+        <w:ind w:left="0" w:firstLine="0"/>
+        <w:rPr/>
+      </w:pPr>
+      <w:r>
+        <w:rPr>
+          <w:rtl w:val="0"/>
+        </w:rPr>
       </w:r>
     </w:p>
     <w:p>
@@ -6203,7 +7129,7 @@
         <w:widowControl w:val="0"/>
         <w:numPr>
           <w:ilvl w:val="0"/>
-          <w:numId w:val="3"/>
+          <w:numId w:val="4"/>
         </w:numPr>
         <w:ind w:left="1440" w:hanging="360"/>
       </w:pPr>
@@ -6219,7 +7145,7 @@
         <w:widowControl w:val="0"/>
         <w:numPr>
           <w:ilvl w:val="1"/>
-          <w:numId w:val="3"/>
+          <w:numId w:val="4"/>
         </w:numPr>
         <w:ind w:left="2160" w:hanging="360"/>
         <w:rPr>
@@ -6414,7 +7340,7 @@
         <w:widowControl w:val="0"/>
         <w:numPr>
           <w:ilvl w:val="1"/>
-          <w:numId w:val="3"/>
+          <w:numId w:val="4"/>
         </w:numPr>
         <w:ind w:left="2160" w:hanging="360"/>
         <w:rPr>
@@ -6478,16 +7404,16 @@
           <wp:inline distB="114300" distT="114300" distL="114300" distR="114300">
             <wp:extent cx="4405313" cy="3333263"/>
             <wp:effectExtent b="0" l="0" r="0" t="0"/>
-            <wp:docPr id="6" name="image1.png"/>
+            <wp:docPr id="6" name="image5.png"/>
             <a:graphic>
               <a:graphicData uri="http://schemas.openxmlformats.org/drawingml/2006/picture">
                 <pic:pic>
                   <pic:nvPicPr>
-                    <pic:cNvPr id="0" name="image1.png"/>
+                    <pic:cNvPr id="0" name="image5.png"/>
                     <pic:cNvPicPr preferRelativeResize="0"/>
                   </pic:nvPicPr>
                   <pic:blipFill>
-                    <a:blip r:embed="rId11"/>
+                    <a:blip r:embed="rId13"/>
                     <a:srcRect b="0" l="0" r="0" t="0"/>
                     <a:stretch>
                       <a:fillRect/>
@@ -6530,7 +7456,7 @@
         <w:widowControl w:val="0"/>
         <w:numPr>
           <w:ilvl w:val="1"/>
-          <w:numId w:val="3"/>
+          <w:numId w:val="4"/>
         </w:numPr>
         <w:ind w:left="2160" w:hanging="360"/>
         <w:rPr>
@@ -6645,7 +7571,7 @@
         <w:widowControl w:val="0"/>
         <w:numPr>
           <w:ilvl w:val="1"/>
-          <w:numId w:val="3"/>
+          <w:numId w:val="4"/>
         </w:numPr>
         <w:ind w:left="2160" w:hanging="360"/>
         <w:rPr>
@@ -6703,9 +7629,23 @@
     <w:p>
       <w:pPr>
         <w:widowControl w:val="0"/>
+        <w:ind w:left="2160" w:firstLine="0"/>
+        <w:rPr>
+          <w:shd w:fill="d9d9d9" w:val="clear"/>
+        </w:rPr>
+      </w:pPr>
+      <w:r>
+        <w:rPr>
+          <w:rtl w:val="0"/>
+        </w:rPr>
+      </w:r>
+    </w:p>
+    <w:p>
+      <w:pPr>
+        <w:widowControl w:val="0"/>
         <w:numPr>
           <w:ilvl w:val="1"/>
-          <w:numId w:val="3"/>
+          <w:numId w:val="4"/>
         </w:numPr>
         <w:ind w:left="2160" w:hanging="360"/>
         <w:rPr>
@@ -6871,9 +7811,239 @@
     <w:p>
       <w:pPr>
         <w:widowControl w:val="0"/>
+        <w:ind w:left="2160" w:firstLine="0"/>
+        <w:rPr>
+          <w:shd w:fill="d9d9d9" w:val="clear"/>
+        </w:rPr>
+      </w:pPr>
+      <w:r>
+        <w:rPr>
+          <w:rtl w:val="0"/>
+        </w:rPr>
+      </w:r>
+    </w:p>
+    <w:p>
+      <w:pPr>
+        <w:widowControl w:val="0"/>
+        <w:numPr>
+          <w:ilvl w:val="1"/>
+          <w:numId w:val="4"/>
+        </w:numPr>
+        <w:ind w:left="2160" w:hanging="360"/>
+        <w:rPr/>
+      </w:pPr>
+      <w:r>
+        <w:rPr>
+          <w:rtl w:val="0"/>
+        </w:rPr>
+        <w:t xml:space="preserve">Game Time Restriction</w:t>
+        <w:br w:type="textWrapping"/>
+        <w:t xml:space="preserve">To balance study and rest, a </w:t>
+      </w:r>
+      <w:r>
+        <w:rPr>
+          <w:rFonts w:ascii="Arial Unicode MS" w:cs="Arial Unicode MS" w:eastAsia="Arial Unicode MS" w:hAnsi="Arial Unicode MS"/>
+          <w:rtl w:val="0"/>
+        </w:rPr>
+        <w:t xml:space="preserve">“45 minutes study → 10 minutes play”</w:t>
+      </w:r>
+      <w:r>
+        <w:rPr>
+          <w:rFonts w:ascii="Arial Unicode MS" w:cs="Arial Unicode MS" w:eastAsia="Arial Unicode MS" w:hAnsi="Arial Unicode MS"/>
+          <w:rtl w:val="0"/>
+        </w:rPr>
+        <w:t xml:space="preserve"> rule was implemented.</w:t>
+        <w:br w:type="textWrapping"/>
+        <w:br w:type="textWrapping"/>
+        <w:t xml:space="preserve">When total focused time ≥ 45 minutes, the </w:t>
+      </w:r>
+      <w:r>
+        <w:rPr>
+          <w:rtl w:val="0"/>
+        </w:rPr>
+        <w:t xml:space="preserve">Game Menu</w:t>
+      </w:r>
+      <w:r>
+        <w:rPr>
+          <w:rtl w:val="0"/>
+        </w:rPr>
+        <w:t xml:space="preserve"> unlocks. A 10-minute countdown begins upon game launch; after that, access is disabled until the next 45 minutes of study are logged. This logic is handled in the frontend via </w:t>
+      </w:r>
+      <w:r>
+        <w:rPr>
+          <w:rtl w:val="0"/>
+        </w:rPr>
+        <w:t xml:space="preserve">canPlay</w:t>
+      </w:r>
+      <w:r>
+        <w:rPr>
+          <w:rtl w:val="0"/>
+        </w:rPr>
+        <w:t xml:space="preserve"> state flags and validated on the backend for integrity.</w:t>
+      </w:r>
+    </w:p>
+    <w:p>
+      <w:pPr>
+        <w:widowControl w:val="0"/>
+        <w:ind w:left="2160" w:firstLine="0"/>
+        <w:rPr>
+          <w:shd w:fill="d9d9d9" w:val="clear"/>
+        </w:rPr>
+      </w:pPr>
+      <w:r>
+        <w:rPr>
+          <w:rtl w:val="0"/>
+        </w:rPr>
+        <w:br w:type="textWrapping"/>
+      </w:r>
+      <w:r>
+        <w:rPr>
+          <w:shd w:fill="d9d9d9" w:val="clear"/>
+          <w:rtl w:val="0"/>
+        </w:rPr>
+        <w:t xml:space="preserve">if totalStudyTime &gt;= 45 and  isBreakNotActive:</w:t>
+      </w:r>
+    </w:p>
+    <w:p>
+      <w:pPr>
+        <w:widowControl w:val="0"/>
+        <w:ind w:left="2160" w:firstLine="0"/>
+        <w:rPr>
+          <w:shd w:fill="d9d9d9" w:val="clear"/>
+        </w:rPr>
+      </w:pPr>
+      <w:r>
+        <w:rPr>
+          <w:shd w:fill="d9d9d9" w:val="clear"/>
+          <w:rtl w:val="0"/>
+        </w:rPr>
+        <w:t xml:space="preserve">  canPlay = true;</w:t>
+      </w:r>
+    </w:p>
+    <w:p>
+      <w:pPr>
+        <w:widowControl w:val="0"/>
+        <w:ind w:left="2160" w:firstLine="0"/>
+        <w:rPr>
+          <w:shd w:fill="d9d9d9" w:val="clear"/>
+        </w:rPr>
+      </w:pPr>
+      <w:r>
+        <w:rPr>
+          <w:shd w:fill="d9d9d9" w:val="clear"/>
+          <w:rtl w:val="0"/>
+        </w:rPr>
+        <w:t xml:space="preserve">  breakTimer = 600; // 10 minutes</w:t>
+      </w:r>
+    </w:p>
+    <w:p>
+      <w:pPr>
+        <w:widowControl w:val="0"/>
+        <w:ind w:left="2160" w:firstLine="0"/>
+        <w:rPr/>
+      </w:pPr>
+      <w:r>
+        <w:rPr>
+          <w:rtl w:val="0"/>
+        </w:rPr>
+      </w:r>
+    </w:p>
+    <w:p>
+      <w:pPr>
+        <w:widowControl w:val="0"/>
+        <w:numPr>
+          <w:ilvl w:val="1"/>
+          <w:numId w:val="4"/>
+        </w:numPr>
+        <w:ind w:left="2160" w:hanging="360"/>
+        <w:rPr>
+          <w:u w:val="none"/>
+        </w:rPr>
+      </w:pPr>
+      <w:r>
+        <w:rPr>
+          <w:rtl w:val="0"/>
+        </w:rPr>
+        <w:t xml:space="preserve">Responsive Game Parameter Scaling</w:t>
+        <w:br w:type="textWrapping"/>
+        <w:t xml:space="preserve">To prevent inconsistent gameplay speeds and sizes across devices.</w:t>
+        <w:br w:type="textWrapping"/>
+        <w:br w:type="textWrapping"/>
+        <w:t xml:space="preserve">All game constants—movement speed, gravity, and collision bounds—are computed from relative screen ratios.</w:t>
+      </w:r>
+    </w:p>
+    <w:p>
+      <w:pPr>
+        <w:widowControl w:val="0"/>
+        <w:ind w:left="2160" w:firstLine="0"/>
+        <w:rPr/>
+      </w:pPr>
+      <w:r>
+        <w:rPr>
+          <w:rtl w:val="0"/>
+        </w:rPr>
+      </w:r>
+    </w:p>
+    <w:p>
+      <w:pPr>
+        <w:widowControl w:val="0"/>
+        <w:ind w:left="2160" w:firstLine="0"/>
+        <w:rPr>
+          <w:shd w:fill="d9d9d9" w:val="clear"/>
+        </w:rPr>
+      </w:pPr>
+      <w:r>
+        <w:rPr>
+          <w:shd w:fill="d9d9d9" w:val="clear"/>
+          <w:rtl w:val="0"/>
+        </w:rPr>
+        <w:t xml:space="preserve">GRAVITY = screenHeight * 0.0015</w:t>
+      </w:r>
+    </w:p>
+    <w:p>
+      <w:pPr>
+        <w:widowControl w:val="0"/>
+        <w:ind w:left="2160" w:firstLine="0"/>
+        <w:rPr/>
+      </w:pPr>
+      <w:r>
+        <w:rPr>
+          <w:shd w:fill="d9d9d9" w:val="clear"/>
+          <w:rtl w:val="0"/>
+        </w:rPr>
+        <w:t xml:space="preserve">PLAYER_SIZE = screenWidth * 0.04</w:t>
+      </w:r>
+      <w:r>
+        <w:rPr>
+          <w:shd w:fill="d9d9d9" w:val="clear"/>
+          <w:rtl w:val="0"/>
+        </w:rPr>
+        <w:t xml:space="preserve">.</w:t>
+      </w:r>
+      <w:r>
+        <w:rPr>
+          <w:rtl w:val="0"/>
+        </w:rPr>
+      </w:r>
+    </w:p>
+    <w:p>
+      <w:pPr>
+        <w:widowControl w:val="0"/>
+        <w:ind w:left="2160" w:firstLine="0"/>
+        <w:rPr/>
+      </w:pPr>
+      <w:r>
+        <w:rPr>
+          <w:rtl w:val="0"/>
+        </w:rPr>
+      </w:r>
+    </w:p>
+    <w:p>
+      <w:pPr>
+        <w:widowControl w:val="0"/>
         <w:numPr>
           <w:ilvl w:val="0"/>
-          <w:numId w:val="3"/>
+          <w:numId w:val="4"/>
         </w:numPr>
         <w:ind w:left="1440" w:hanging="360"/>
       </w:pPr>
@@ -6889,7 +8059,7 @@
         <w:widowControl w:val="0"/>
         <w:numPr>
           <w:ilvl w:val="1"/>
-          <w:numId w:val="3"/>
+          <w:numId w:val="4"/>
         </w:numPr>
         <w:ind w:left="2160" w:hanging="360"/>
         <w:rPr>
@@ -7020,7 +8190,7 @@
         <w:widowControl w:val="0"/>
         <w:numPr>
           <w:ilvl w:val="1"/>
-          <w:numId w:val="3"/>
+          <w:numId w:val="4"/>
         </w:numPr>
         <w:ind w:left="2160" w:hanging="360"/>
         <w:rPr/>
@@ -7103,7 +8273,7 @@
                     <pic:cNvPicPr preferRelativeResize="0"/>
                   </pic:nvPicPr>
                   <pic:blipFill>
-                    <a:blip r:embed="rId12"/>
+                    <a:blip r:embed="rId14"/>
                     <a:srcRect b="0" l="0" r="0" t="0"/>
                     <a:stretch>
                       <a:fillRect/>
@@ -7146,7 +8316,7 @@
         <w:widowControl w:val="0"/>
         <w:numPr>
           <w:ilvl w:val="1"/>
-          <w:numId w:val="3"/>
+          <w:numId w:val="4"/>
         </w:numPr>
         <w:ind w:left="2160" w:hanging="360"/>
         <w:rPr>
@@ -7430,7 +8600,7 @@
         <w:widowControl w:val="0"/>
         <w:numPr>
           <w:ilvl w:val="1"/>
-          <w:numId w:val="3"/>
+          <w:numId w:val="4"/>
         </w:numPr>
         <w:pBdr>
           <w:top w:space="0" w:sz="0" w:val="nil"/>
@@ -7594,16 +8764,16 @@
           <wp:inline distB="114300" distT="114300" distL="114300" distR="114300">
             <wp:extent cx="4452938" cy="627978"/>
             <wp:effectExtent b="0" l="0" r="0" t="0"/>
-            <wp:docPr id="5" name="image6.png"/>
+            <wp:docPr id="5" name="image3.png"/>
             <a:graphic>
               <a:graphicData uri="http://schemas.openxmlformats.org/drawingml/2006/picture">
                 <pic:pic>
                   <pic:nvPicPr>
-                    <pic:cNvPr id="0" name="image6.png"/>
+                    <pic:cNvPr id="0" name="image3.png"/>
                     <pic:cNvPicPr preferRelativeResize="0"/>
                   </pic:nvPicPr>
                   <pic:blipFill>
-                    <a:blip r:embed="rId13"/>
+                    <a:blip r:embed="rId15"/>
                     <a:srcRect b="0" l="0" r="0" t="0"/>
                     <a:stretch>
                       <a:fillRect/>
@@ -7662,7 +8832,7 @@
         <w:widowControl w:val="0"/>
         <w:numPr>
           <w:ilvl w:val="1"/>
-          <w:numId w:val="3"/>
+          <w:numId w:val="4"/>
         </w:numPr>
         <w:pBdr>
           <w:top w:space="0" w:sz="0" w:val="nil"/>
@@ -7936,7 +9106,7 @@
         <w:widowControl w:val="0"/>
         <w:numPr>
           <w:ilvl w:val="1"/>
-          <w:numId w:val="3"/>
+          <w:numId w:val="4"/>
         </w:numPr>
         <w:pBdr>
           <w:top w:space="0" w:sz="0" w:val="nil"/>
@@ -8060,16 +9230,16 @@
           <wp:inline distB="114300" distT="114300" distL="114300" distR="114300">
             <wp:extent cx="4491038" cy="546332"/>
             <wp:effectExtent b="0" l="0" r="0" t="0"/>
-            <wp:docPr id="2" name="image4.png"/>
+            <wp:docPr id="2" name="image10.png"/>
             <a:graphic>
               <a:graphicData uri="http://schemas.openxmlformats.org/drawingml/2006/picture">
                 <pic:pic>
                   <pic:nvPicPr>
-                    <pic:cNvPr id="0" name="image4.png"/>
+                    <pic:cNvPr id="0" name="image10.png"/>
                     <pic:cNvPicPr preferRelativeResize="0"/>
                   </pic:nvPicPr>
                   <pic:blipFill>
-                    <a:blip r:embed="rId14"/>
+                    <a:blip r:embed="rId16"/>
                     <a:srcRect b="0" l="0" r="0" t="0"/>
                     <a:stretch>
                       <a:fillRect/>
@@ -8093,6 +9263,7 @@
         <w:rPr>
           <w:rtl w:val="0"/>
         </w:rPr>
+        <w:br w:type="textWrapping"/>
       </w:r>
     </w:p>
     <w:p>
@@ -8103,7 +9274,7 @@
         <w:widowControl w:val="0"/>
         <w:numPr>
           <w:ilvl w:val="1"/>
-          <w:numId w:val="3"/>
+          <w:numId w:val="4"/>
         </w:numPr>
         <w:pBdr>
           <w:top w:space="0" w:sz="0" w:val="nil"/>
@@ -8212,7 +9383,7 @@
         <w:widowControl w:val="0"/>
         <w:numPr>
           <w:ilvl w:val="0"/>
-          <w:numId w:val="2"/>
+          <w:numId w:val="3"/>
         </w:numPr>
         <w:pBdr>
           <w:top w:space="0" w:sz="0" w:val="nil"/>
@@ -8245,7 +9416,7 @@
         <w:widowControl w:val="0"/>
         <w:numPr>
           <w:ilvl w:val="0"/>
-          <w:numId w:val="2"/>
+          <w:numId w:val="3"/>
         </w:numPr>
         <w:pBdr>
           <w:top w:space="0" w:sz="0" w:val="nil"/>
@@ -8278,7 +9449,7 @@
         <w:widowControl w:val="0"/>
         <w:numPr>
           <w:ilvl w:val="0"/>
-          <w:numId w:val="2"/>
+          <w:numId w:val="3"/>
         </w:numPr>
         <w:pBdr>
           <w:top w:space="0" w:sz="0" w:val="nil"/>
@@ -8328,16 +9499,16 @@
           <wp:inline distB="114300" distT="114300" distL="114300" distR="114300">
             <wp:extent cx="4346144" cy="2614613"/>
             <wp:effectExtent b="0" l="0" r="0" t="0"/>
-            <wp:docPr id="8" name="image9.png"/>
+            <wp:docPr id="8" name="image1.png"/>
             <a:graphic>
               <a:graphicData uri="http://schemas.openxmlformats.org/drawingml/2006/picture">
                 <pic:pic>
                   <pic:nvPicPr>
-                    <pic:cNvPr id="0" name="image9.png"/>
+                    <pic:cNvPr id="0" name="image1.png"/>
                     <pic:cNvPicPr preferRelativeResize="0"/>
                   </pic:nvPicPr>
                   <pic:blipFill>
-                    <a:blip r:embed="rId15"/>
+                    <a:blip r:embed="rId17"/>
                     <a:srcRect b="0" l="0" r="0" t="0"/>
                     <a:stretch>
                       <a:fillRect/>
@@ -8396,7 +9567,7 @@
         <w:widowControl w:val="0"/>
         <w:numPr>
           <w:ilvl w:val="1"/>
-          <w:numId w:val="3"/>
+          <w:numId w:val="4"/>
         </w:numPr>
         <w:pBdr>
           <w:top w:space="0" w:sz="0" w:val="nil"/>
@@ -8618,7 +9789,7 @@
         <w:widowControl w:val="0"/>
         <w:numPr>
           <w:ilvl w:val="0"/>
-          <w:numId w:val="3"/>
+          <w:numId w:val="4"/>
         </w:numPr>
         <w:ind w:left="1440" w:hanging="360"/>
         <w:rPr/>
@@ -8635,7 +9806,7 @@
         <w:widowControl w:val="0"/>
         <w:numPr>
           <w:ilvl w:val="1"/>
-          <w:numId w:val="3"/>
+          <w:numId w:val="4"/>
         </w:numPr>
         <w:ind w:left="2160" w:hanging="360"/>
         <w:rPr>
@@ -8848,7 +10019,7 @@
         <w:widowControl w:val="0"/>
         <w:numPr>
           <w:ilvl w:val="1"/>
-          <w:numId w:val="3"/>
+          <w:numId w:val="4"/>
         </w:numPr>
         <w:ind w:left="2160" w:hanging="360"/>
         <w:rPr>
@@ -8977,16 +10148,16 @@
           <wp:inline distB="114300" distT="114300" distL="114300" distR="114300">
             <wp:extent cx="4395788" cy="563563"/>
             <wp:effectExtent b="0" l="0" r="0" t="0"/>
-            <wp:docPr id="9" name="image5.png"/>
+            <wp:docPr id="9" name="image7.png"/>
             <a:graphic>
               <a:graphicData uri="http://schemas.openxmlformats.org/drawingml/2006/picture">
                 <pic:pic>
                   <pic:nvPicPr>
-                    <pic:cNvPr id="0" name="image5.png"/>
+                    <pic:cNvPr id="0" name="image7.png"/>
                     <pic:cNvPicPr preferRelativeResize="0"/>
                   </pic:nvPicPr>
                   <pic:blipFill>
-                    <a:blip r:embed="rId16"/>
+                    <a:blip r:embed="rId18"/>
                     <a:srcRect b="0" l="0" r="0" t="0"/>
                     <a:stretch>
                       <a:fillRect/>
@@ -9045,7 +10216,7 @@
         <w:widowControl w:val="0"/>
         <w:numPr>
           <w:ilvl w:val="1"/>
-          <w:numId w:val="3"/>
+          <w:numId w:val="4"/>
         </w:numPr>
         <w:pBdr>
           <w:top w:space="0" w:sz="0" w:val="nil"/>
@@ -9290,7 +10461,7 @@
         <w:widowControl w:val="0"/>
         <w:numPr>
           <w:ilvl w:val="1"/>
-          <w:numId w:val="3"/>
+          <w:numId w:val="4"/>
         </w:numPr>
         <w:ind w:left="2160" w:hanging="360"/>
         <w:rPr>
@@ -9482,16 +10653,16 @@
           <wp:inline distB="114300" distT="114300" distL="114300" distR="114300">
             <wp:extent cx="5427071" cy="1509713"/>
             <wp:effectExtent b="0" l="0" r="0" t="0"/>
-            <wp:docPr id="7" name="image8.png"/>
+            <wp:docPr id="7" name="image4.png"/>
             <a:graphic>
               <a:graphicData uri="http://schemas.openxmlformats.org/drawingml/2006/picture">
                 <pic:pic>
                   <pic:nvPicPr>
-                    <pic:cNvPr id="0" name="image8.png"/>
+                    <pic:cNvPr id="0" name="image4.png"/>
                     <pic:cNvPicPr preferRelativeResize="0"/>
                   </pic:nvPicPr>
                   <pic:blipFill>
-                    <a:blip r:embed="rId17"/>
+                    <a:blip r:embed="rId19"/>
                     <a:srcRect b="0" l="0" r="0" t="0"/>
                     <a:stretch>
                       <a:fillRect/>
@@ -13088,7 +14259,7 @@
               <w:spacing w:line="240" w:lineRule="auto"/>
               <w:rPr/>
             </w:pPr>
-            <w:hyperlink r:id="rId18">
+            <w:hyperlink r:id="rId20">
               <w:r>
                 <w:rPr>
                   <w:color w:val="1155cc"/>
@@ -13253,7 +14424,7 @@
               <w:spacing w:line="240" w:lineRule="auto"/>
               <w:rPr/>
             </w:pPr>
-            <w:hyperlink r:id="rId19">
+            <w:hyperlink r:id="rId21">
               <w:r>
                 <w:rPr>
                   <w:color w:val="1155cc"/>
@@ -13417,7 +14588,7 @@
               <w:spacing w:line="240" w:lineRule="auto"/>
               <w:rPr/>
             </w:pPr>
-            <w:hyperlink r:id="rId20">
+            <w:hyperlink r:id="rId22">
               <w:r>
                 <w:rPr>
                   <w:color w:val="1155cc"/>
@@ -13743,6 +14914,503 @@
           </w:p>
         </w:tc>
       </w:tr>
+      <w:tr>
+        <w:trPr>
+          <w:cantSplit w:val="0"/>
+          <w:tblHeader w:val="0"/>
+        </w:trPr>
+        <w:tc>
+          <w:tcPr>
+            <w:shd w:fill="auto" w:val="clear"/>
+            <w:tcMar>
+              <w:top w:w="100.0" w:type="dxa"/>
+              <w:left w:w="100.0" w:type="dxa"/>
+              <w:bottom w:w="100.0" w:type="dxa"/>
+              <w:right w:w="100.0" w:type="dxa"/>
+            </w:tcMar>
+            <w:vAlign w:val="top"/>
+          </w:tcPr>
+          <w:p>
+            <w:pPr>
+              <w:widowControl w:val="0"/>
+              <w:spacing w:line="240" w:lineRule="auto"/>
+              <w:rPr/>
+            </w:pPr>
+            <w:r>
+              <w:rPr>
+                <w:rtl w:val="0"/>
+              </w:rPr>
+              <w:t xml:space="preserve">ChatGPT</w:t>
+            </w:r>
+          </w:p>
+        </w:tc>
+        <w:tc>
+          <w:tcPr>
+            <w:shd w:fill="auto" w:val="clear"/>
+            <w:tcMar>
+              <w:top w:w="100.0" w:type="dxa"/>
+              <w:left w:w="100.0" w:type="dxa"/>
+              <w:bottom w:w="100.0" w:type="dxa"/>
+              <w:right w:w="100.0" w:type="dxa"/>
+            </w:tcMar>
+            <w:vAlign w:val="top"/>
+          </w:tcPr>
+          <w:p>
+            <w:pPr>
+              <w:widowControl w:val="0"/>
+              <w:spacing w:line="240" w:lineRule="auto"/>
+              <w:rPr/>
+            </w:pPr>
+            <w:r>
+              <w:rPr>
+                <w:rtl w:val="0"/>
+              </w:rPr>
+              <w:t xml:space="preserve">Melissa</w:t>
+            </w:r>
+          </w:p>
+        </w:tc>
+        <w:tc>
+          <w:tcPr>
+            <w:shd w:fill="auto" w:val="clear"/>
+            <w:tcMar>
+              <w:top w:w="100.0" w:type="dxa"/>
+              <w:left w:w="100.0" w:type="dxa"/>
+              <w:bottom w:w="100.0" w:type="dxa"/>
+              <w:right w:w="100.0" w:type="dxa"/>
+            </w:tcMar>
+            <w:vAlign w:val="top"/>
+          </w:tcPr>
+          <w:p>
+            <w:pPr>
+              <w:widowControl w:val="0"/>
+              <w:spacing w:line="240" w:lineRule="auto"/>
+              <w:rPr/>
+            </w:pPr>
+            <w:r>
+              <w:rPr>
+                <w:rtl w:val="0"/>
+              </w:rPr>
+              <w:t xml:space="preserve">consult about bugs</w:t>
+            </w:r>
+          </w:p>
+        </w:tc>
+        <w:tc>
+          <w:tcPr>
+            <w:shd w:fill="auto" w:val="clear"/>
+            <w:tcMar>
+              <w:top w:w="100.0" w:type="dxa"/>
+              <w:left w:w="100.0" w:type="dxa"/>
+              <w:bottom w:w="100.0" w:type="dxa"/>
+              <w:right w:w="100.0" w:type="dxa"/>
+            </w:tcMar>
+            <w:vAlign w:val="top"/>
+          </w:tcPr>
+          <w:p>
+            <w:pPr>
+              <w:widowControl w:val="0"/>
+              <w:spacing w:line="240" w:lineRule="auto"/>
+              <w:rPr/>
+            </w:pPr>
+            <w:r>
+              <w:rPr>
+                <w:rtl w:val="0"/>
+              </w:rPr>
+              <w:t xml:space="preserve">somewhat</w:t>
+            </w:r>
+          </w:p>
+        </w:tc>
+        <w:tc>
+          <w:tcPr>
+            <w:shd w:fill="auto" w:val="clear"/>
+            <w:tcMar>
+              <w:top w:w="100.0" w:type="dxa"/>
+              <w:left w:w="100.0" w:type="dxa"/>
+              <w:bottom w:w="100.0" w:type="dxa"/>
+              <w:right w:w="100.0" w:type="dxa"/>
+            </w:tcMar>
+            <w:vAlign w:val="top"/>
+          </w:tcPr>
+          <w:p>
+            <w:pPr>
+              <w:widowControl w:val="0"/>
+              <w:spacing w:line="240" w:lineRule="auto"/>
+              <w:rPr/>
+            </w:pPr>
+            <w:r>
+              <w:rPr>
+                <w:rtl w:val="0"/>
+              </w:rPr>
+              <w:t xml:space="preserve">Described the problem and copied code into the AI.</w:t>
+              <w:br w:type="textWrapping"/>
+              <w:t xml:space="preserve">This time was not super useful, perhaps because the problems were more niche and thus did not have as many people talking about them</w:t>
+            </w:r>
+          </w:p>
+        </w:tc>
+        <w:tc>
+          <w:tcPr>
+            <w:shd w:fill="auto" w:val="clear"/>
+            <w:tcMar>
+              <w:top w:w="100.0" w:type="dxa"/>
+              <w:left w:w="100.0" w:type="dxa"/>
+              <w:bottom w:w="100.0" w:type="dxa"/>
+              <w:right w:w="100.0" w:type="dxa"/>
+            </w:tcMar>
+            <w:vAlign w:val="top"/>
+          </w:tcPr>
+          <w:p>
+            <w:pPr>
+              <w:widowControl w:val="0"/>
+              <w:spacing w:line="240" w:lineRule="auto"/>
+              <w:rPr/>
+            </w:pPr>
+            <w:hyperlink r:id="rId23">
+              <w:r>
+                <w:rPr>
+                  <w:color w:val="1155cc"/>
+                  <w:u w:val="single"/>
+                  <w:rtl w:val="0"/>
+                </w:rPr>
+                <w:t xml:space="preserve">https://chatgpt.com/share/68f52d5f-2644-8011-94ef-531ea029b702</w:t>
+              </w:r>
+            </w:hyperlink>
+            <w:r>
+              <w:rPr>
+                <w:rtl w:val="0"/>
+              </w:rPr>
+            </w:r>
+          </w:p>
+        </w:tc>
+      </w:tr>
+      <w:tr>
+        <w:trPr>
+          <w:cantSplit w:val="0"/>
+          <w:tblHeader w:val="0"/>
+        </w:trPr>
+        <w:tc>
+          <w:tcPr>
+            <w:shd w:fill="auto" w:val="clear"/>
+            <w:tcMar>
+              <w:top w:w="100.0" w:type="dxa"/>
+              <w:left w:w="100.0" w:type="dxa"/>
+              <w:bottom w:w="100.0" w:type="dxa"/>
+              <w:right w:w="100.0" w:type="dxa"/>
+            </w:tcMar>
+            <w:vAlign w:val="top"/>
+          </w:tcPr>
+          <w:p>
+            <w:pPr>
+              <w:widowControl w:val="0"/>
+              <w:spacing w:line="240" w:lineRule="auto"/>
+              <w:rPr/>
+            </w:pPr>
+            <w:r>
+              <w:rPr>
+                <w:rtl w:val="0"/>
+              </w:rPr>
+              <w:t xml:space="preserve">ChatGPT</w:t>
+            </w:r>
+          </w:p>
+        </w:tc>
+        <w:tc>
+          <w:tcPr>
+            <w:shd w:fill="auto" w:val="clear"/>
+            <w:tcMar>
+              <w:top w:w="100.0" w:type="dxa"/>
+              <w:left w:w="100.0" w:type="dxa"/>
+              <w:bottom w:w="100.0" w:type="dxa"/>
+              <w:right w:w="100.0" w:type="dxa"/>
+            </w:tcMar>
+            <w:vAlign w:val="top"/>
+          </w:tcPr>
+          <w:p>
+            <w:pPr>
+              <w:widowControl w:val="0"/>
+              <w:spacing w:line="240" w:lineRule="auto"/>
+              <w:rPr/>
+            </w:pPr>
+            <w:r>
+              <w:rPr>
+                <w:rtl w:val="0"/>
+              </w:rPr>
+              <w:t xml:space="preserve">Melissa</w:t>
+            </w:r>
+          </w:p>
+        </w:tc>
+        <w:tc>
+          <w:tcPr>
+            <w:shd w:fill="auto" w:val="clear"/>
+            <w:tcMar>
+              <w:top w:w="100.0" w:type="dxa"/>
+              <w:left w:w="100.0" w:type="dxa"/>
+              <w:bottom w:w="100.0" w:type="dxa"/>
+              <w:right w:w="100.0" w:type="dxa"/>
+            </w:tcMar>
+            <w:vAlign w:val="top"/>
+          </w:tcPr>
+          <w:p>
+            <w:pPr>
+              <w:widowControl w:val="0"/>
+              <w:spacing w:line="240" w:lineRule="auto"/>
+              <w:rPr/>
+            </w:pPr>
+            <w:r>
+              <w:rPr>
+                <w:rtl w:val="0"/>
+              </w:rPr>
+              <w:t xml:space="preserve">consulted about a bug</w:t>
+            </w:r>
+          </w:p>
+        </w:tc>
+        <w:tc>
+          <w:tcPr>
+            <w:shd w:fill="auto" w:val="clear"/>
+            <w:tcMar>
+              <w:top w:w="100.0" w:type="dxa"/>
+              <w:left w:w="100.0" w:type="dxa"/>
+              <w:bottom w:w="100.0" w:type="dxa"/>
+              <w:right w:w="100.0" w:type="dxa"/>
+            </w:tcMar>
+            <w:vAlign w:val="top"/>
+          </w:tcPr>
+          <w:p>
+            <w:pPr>
+              <w:widowControl w:val="0"/>
+              <w:spacing w:line="240" w:lineRule="auto"/>
+              <w:rPr/>
+            </w:pPr>
+            <w:r>
+              <w:rPr>
+                <w:rtl w:val="0"/>
+              </w:rPr>
+              <w:t xml:space="preserve">yes</w:t>
+            </w:r>
+          </w:p>
+        </w:tc>
+        <w:tc>
+          <w:tcPr>
+            <w:shd w:fill="auto" w:val="clear"/>
+            <w:tcMar>
+              <w:top w:w="100.0" w:type="dxa"/>
+              <w:left w:w="100.0" w:type="dxa"/>
+              <w:bottom w:w="100.0" w:type="dxa"/>
+              <w:right w:w="100.0" w:type="dxa"/>
+            </w:tcMar>
+            <w:vAlign w:val="top"/>
+          </w:tcPr>
+          <w:p>
+            <w:pPr>
+              <w:widowControl w:val="0"/>
+              <w:spacing w:line="240" w:lineRule="auto"/>
+              <w:rPr/>
+            </w:pPr>
+            <w:r>
+              <w:rPr>
+                <w:rtl w:val="0"/>
+              </w:rPr>
+              <w:t xml:space="preserve">Told AI the bug and copied our code. It gave me the one-line fix. Probably saved me an hour</w:t>
+            </w:r>
+          </w:p>
+        </w:tc>
+        <w:tc>
+          <w:tcPr>
+            <w:shd w:fill="auto" w:val="clear"/>
+            <w:tcMar>
+              <w:top w:w="100.0" w:type="dxa"/>
+              <w:left w:w="100.0" w:type="dxa"/>
+              <w:bottom w:w="100.0" w:type="dxa"/>
+              <w:right w:w="100.0" w:type="dxa"/>
+            </w:tcMar>
+            <w:vAlign w:val="top"/>
+          </w:tcPr>
+          <w:p>
+            <w:pPr>
+              <w:widowControl w:val="0"/>
+              <w:spacing w:line="240" w:lineRule="auto"/>
+              <w:rPr/>
+            </w:pPr>
+            <w:hyperlink r:id="rId24">
+              <w:r>
+                <w:rPr>
+                  <w:color w:val="1155cc"/>
+                  <w:u w:val="single"/>
+                  <w:rtl w:val="0"/>
+                </w:rPr>
+                <w:t xml:space="preserve">https://chatgpt.com/share/690a46ee-439c-8011-85c1-8ee0eba31b3b</w:t>
+              </w:r>
+            </w:hyperlink>
+            <w:r>
+              <w:rPr>
+                <w:rtl w:val="0"/>
+              </w:rPr>
+            </w:r>
+          </w:p>
+        </w:tc>
+      </w:tr>
+      <w:tr>
+        <w:trPr>
+          <w:cantSplit w:val="0"/>
+          <w:tblHeader w:val="0"/>
+        </w:trPr>
+        <w:tc>
+          <w:tcPr>
+            <w:shd w:fill="auto" w:val="clear"/>
+            <w:tcMar>
+              <w:top w:w="100.0" w:type="dxa"/>
+              <w:left w:w="100.0" w:type="dxa"/>
+              <w:bottom w:w="100.0" w:type="dxa"/>
+              <w:right w:w="100.0" w:type="dxa"/>
+            </w:tcMar>
+            <w:vAlign w:val="top"/>
+          </w:tcPr>
+          <w:p>
+            <w:pPr>
+              <w:widowControl w:val="0"/>
+              <w:spacing w:line="240" w:lineRule="auto"/>
+              <w:rPr/>
+            </w:pPr>
+            <w:r>
+              <w:rPr>
+                <w:rtl w:val="0"/>
+              </w:rPr>
+              <w:t xml:space="preserve">Cursor</w:t>
+            </w:r>
+          </w:p>
+        </w:tc>
+        <w:tc>
+          <w:tcPr>
+            <w:shd w:fill="auto" w:val="clear"/>
+            <w:tcMar>
+              <w:top w:w="100.0" w:type="dxa"/>
+              <w:left w:w="100.0" w:type="dxa"/>
+              <w:bottom w:w="100.0" w:type="dxa"/>
+              <w:right w:w="100.0" w:type="dxa"/>
+            </w:tcMar>
+            <w:vAlign w:val="top"/>
+          </w:tcPr>
+          <w:p>
+            <w:pPr>
+              <w:widowControl w:val="0"/>
+              <w:spacing w:line="240" w:lineRule="auto"/>
+              <w:rPr/>
+            </w:pPr>
+            <w:r>
+              <w:rPr>
+                <w:rtl w:val="0"/>
+              </w:rPr>
+              <w:t xml:space="preserve">Melissa</w:t>
+            </w:r>
+          </w:p>
+        </w:tc>
+        <w:tc>
+          <w:tcPr>
+            <w:shd w:fill="auto" w:val="clear"/>
+            <w:tcMar>
+              <w:top w:w="100.0" w:type="dxa"/>
+              <w:left w:w="100.0" w:type="dxa"/>
+              <w:bottom w:w="100.0" w:type="dxa"/>
+              <w:right w:w="100.0" w:type="dxa"/>
+            </w:tcMar>
+            <w:vAlign w:val="top"/>
+          </w:tcPr>
+          <w:p>
+            <w:pPr>
+              <w:widowControl w:val="0"/>
+              <w:spacing w:line="240" w:lineRule="auto"/>
+              <w:rPr/>
+            </w:pPr>
+            <w:r>
+              <w:rPr>
+                <w:rtl w:val="0"/>
+              </w:rPr>
+              <w:t xml:space="preserve">Made Cursor write Acceptance tests.</w:t>
+            </w:r>
+          </w:p>
+        </w:tc>
+        <w:tc>
+          <w:tcPr>
+            <w:shd w:fill="auto" w:val="clear"/>
+            <w:tcMar>
+              <w:top w:w="100.0" w:type="dxa"/>
+              <w:left w:w="100.0" w:type="dxa"/>
+              <w:bottom w:w="100.0" w:type="dxa"/>
+              <w:right w:w="100.0" w:type="dxa"/>
+            </w:tcMar>
+            <w:vAlign w:val="top"/>
+          </w:tcPr>
+          <w:p>
+            <w:pPr>
+              <w:widowControl w:val="0"/>
+              <w:spacing w:line="240" w:lineRule="auto"/>
+              <w:rPr/>
+            </w:pPr>
+            <w:r>
+              <w:rPr>
+                <w:rtl w:val="0"/>
+              </w:rPr>
+              <w:t xml:space="preserve">yes</w:t>
+            </w:r>
+          </w:p>
+        </w:tc>
+        <w:tc>
+          <w:tcPr>
+            <w:shd w:fill="auto" w:val="clear"/>
+            <w:tcMar>
+              <w:top w:w="100.0" w:type="dxa"/>
+              <w:left w:w="100.0" w:type="dxa"/>
+              <w:bottom w:w="100.0" w:type="dxa"/>
+              <w:right w:w="100.0" w:type="dxa"/>
+            </w:tcMar>
+            <w:vAlign w:val="top"/>
+          </w:tcPr>
+          <w:p>
+            <w:pPr>
+              <w:widowControl w:val="0"/>
+              <w:spacing w:line="240" w:lineRule="auto"/>
+              <w:rPr/>
+            </w:pPr>
+            <w:r>
+              <w:rPr>
+                <w:rtl w:val="0"/>
+              </w:rPr>
+              <w:t xml:space="preserve">Very quick and painless. Needed to make only minor changes</w:t>
+            </w:r>
+          </w:p>
+        </w:tc>
+        <w:tc>
+          <w:tcPr>
+            <w:shd w:fill="auto" w:val="clear"/>
+            <w:tcMar>
+              <w:top w:w="100.0" w:type="dxa"/>
+              <w:left w:w="100.0" w:type="dxa"/>
+              <w:bottom w:w="100.0" w:type="dxa"/>
+              <w:right w:w="100.0" w:type="dxa"/>
+            </w:tcMar>
+            <w:vAlign w:val="top"/>
+          </w:tcPr>
+          <w:p>
+            <w:pPr>
+              <w:widowControl w:val="0"/>
+              <w:spacing w:line="240" w:lineRule="auto"/>
+              <w:rPr/>
+            </w:pPr>
+            <w:hyperlink r:id="rId25">
+              <w:r>
+                <w:rPr>
+                  <w:color w:val="1155cc"/>
+                  <w:u w:val="single"/>
+                  <w:rtl w:val="0"/>
+                </w:rPr>
+                <w:t xml:space="preserve">https://drive.google.com/file/d/1lgscWNkzynEv6CIyHqjO_TPaPP3P1fkX/view?usp=drive_link</w:t>
+              </w:r>
+            </w:hyperlink>
+            <w:r>
+              <w:rPr>
+                <w:rtl w:val="0"/>
+              </w:rPr>
+            </w:r>
+          </w:p>
+        </w:tc>
+      </w:tr>
     </w:tbl>
     <w:p>
       <w:pPr>
@@ -13899,7 +15567,7 @@
       </w:r>
     </w:p>
     <w:sectPr>
-      <w:headerReference r:id="rId21" w:type="default"/>
+      <w:headerReference r:id="rId26" w:type="default"/>
       <w:pgSz w:h="15840" w:w="12240" w:orient="portrait"/>
       <w:pgMar w:bottom="1440" w:top="1440" w:left="1440" w:right="1440" w:header="0" w:footer="720"/>
       <w:pgNumType w:start="1"/>
@@ -14168,6 +15836,116 @@
   <w:abstractNum w:abstractNumId="3">
     <w:lvl w:ilvl="0">
       <w:start w:val="1"/>
+      <w:numFmt w:val="bullet"/>
+      <w:lvlText w:val="●"/>
+      <w:lvlJc w:val="left"/>
+      <w:pPr>
+        <w:ind w:left="2880" w:hanging="360"/>
+      </w:pPr>
+      <w:rPr>
+        <w:u w:val="none"/>
+      </w:rPr>
+    </w:lvl>
+    <w:lvl w:ilvl="1">
+      <w:start w:val="1"/>
+      <w:numFmt w:val="bullet"/>
+      <w:lvlText w:val="○"/>
+      <w:lvlJc w:val="left"/>
+      <w:pPr>
+        <w:ind w:left="3600" w:hanging="360"/>
+      </w:pPr>
+      <w:rPr>
+        <w:u w:val="none"/>
+      </w:rPr>
+    </w:lvl>
+    <w:lvl w:ilvl="2">
+      <w:start w:val="1"/>
+      <w:numFmt w:val="bullet"/>
+      <w:lvlText w:val="■"/>
+      <w:lvlJc w:val="left"/>
+      <w:pPr>
+        <w:ind w:left="4320" w:hanging="360"/>
+      </w:pPr>
+      <w:rPr>
+        <w:u w:val="none"/>
+      </w:rPr>
+    </w:lvl>
+    <w:lvl w:ilvl="3">
+      <w:start w:val="1"/>
+      <w:numFmt w:val="bullet"/>
+      <w:lvlText w:val="●"/>
+      <w:lvlJc w:val="left"/>
+      <w:pPr>
+        <w:ind w:left="5040" w:hanging="360"/>
+      </w:pPr>
+      <w:rPr>
+        <w:u w:val="none"/>
+      </w:rPr>
+    </w:lvl>
+    <w:lvl w:ilvl="4">
+      <w:start w:val="1"/>
+      <w:numFmt w:val="bullet"/>
+      <w:lvlText w:val="○"/>
+      <w:lvlJc w:val="left"/>
+      <w:pPr>
+        <w:ind w:left="5760" w:hanging="360"/>
+      </w:pPr>
+      <w:rPr>
+        <w:u w:val="none"/>
+      </w:rPr>
+    </w:lvl>
+    <w:lvl w:ilvl="5">
+      <w:start w:val="1"/>
+      <w:numFmt w:val="bullet"/>
+      <w:lvlText w:val="■"/>
+      <w:lvlJc w:val="left"/>
+      <w:pPr>
+        <w:ind w:left="6480" w:hanging="360"/>
+      </w:pPr>
+      <w:rPr>
+        <w:u w:val="none"/>
+      </w:rPr>
+    </w:lvl>
+    <w:lvl w:ilvl="6">
+      <w:start w:val="1"/>
+      <w:numFmt w:val="bullet"/>
+      <w:lvlText w:val="●"/>
+      <w:lvlJc w:val="left"/>
+      <w:pPr>
+        <w:ind w:left="7200" w:hanging="360"/>
+      </w:pPr>
+      <w:rPr>
+        <w:u w:val="none"/>
+      </w:rPr>
+    </w:lvl>
+    <w:lvl w:ilvl="7">
+      <w:start w:val="1"/>
+      <w:numFmt w:val="bullet"/>
+      <w:lvlText w:val="○"/>
+      <w:lvlJc w:val="left"/>
+      <w:pPr>
+        <w:ind w:left="7920" w:hanging="360"/>
+      </w:pPr>
+      <w:rPr>
+        <w:u w:val="none"/>
+      </w:rPr>
+    </w:lvl>
+    <w:lvl w:ilvl="8">
+      <w:start w:val="1"/>
+      <w:numFmt w:val="bullet"/>
+      <w:lvlText w:val="■"/>
+      <w:lvlJc w:val="left"/>
+      <w:pPr>
+        <w:ind w:left="8640" w:hanging="360"/>
+      </w:pPr>
+      <w:rPr>
+        <w:u w:val="none"/>
+      </w:rPr>
+    </w:lvl>
+  </w:abstractNum>
+  <w:abstractNum w:abstractNumId="4">
+    <w:lvl w:ilvl="0">
+      <w:start w:val="1"/>
       <w:numFmt w:val="decimal"/>
       <w:lvlText w:val="%1."/>
       <w:lvlJc w:val="left"/>
@@ -14283,6 +16061,9 @@
   </w:num>
   <w:num w:numId="3">
     <w:abstractNumId w:val="3"/>
+  </w:num>
+  <w:num w:numId="4">
+    <w:abstractNumId w:val="4"/>
   </w:num>
 </w:numbering>
 </file>

</xml_diff>